<commit_message>
documentation about audio codec CS43L22 added
</commit_message>
<xml_diff>
--- a/Documentation.docx
+++ b/Documentation.docx
@@ -158,7 +158,6 @@
           <w:u w:val="single"/>
         </w:rPr>
       </w:pPr>
-      <w:proofErr w:type="gramStart"/>
       <w:r>
         <w:rPr>
           <w:b/>
@@ -167,9 +166,10 @@
           <w:szCs w:val="52"/>
           <w:u w:val="single"/>
         </w:rPr>
-        <w:t>( ITI</w:t>
-      </w:r>
-      <w:proofErr w:type="gramEnd"/>
+        <w:t>(</w:t>
+      </w:r>
+      <w:bookmarkStart w:id="0" w:name="_GoBack"/>
+      <w:bookmarkEnd w:id="0"/>
       <w:r>
         <w:rPr>
           <w:b/>
@@ -178,7 +178,17 @@
           <w:szCs w:val="52"/>
           <w:u w:val="single"/>
         </w:rPr>
-        <w:t xml:space="preserve"> )</w:t>
+        <w:t>ITI</w:t>
+      </w:r>
+      <w:r>
+        <w:rPr>
+          <w:b/>
+          <w:bCs/>
+          <w:sz w:val="52"/>
+          <w:szCs w:val="52"/>
+          <w:u w:val="single"/>
+        </w:rPr>
+        <w:t>)</w:t>
       </w:r>
     </w:p>
     <w:p>
@@ -858,6 +868,7 @@
         <w:rPr>
           <w:b/>
           <w:bCs/>
+          <w:noProof/>
           <w:sz w:val="32"/>
           <w:szCs w:val="32"/>
           <w:u w:val="single"/>
@@ -940,17 +951,7 @@
           <w:szCs w:val="40"/>
           <w:u w:val="single"/>
         </w:rPr>
-        <w:t>PDM digital microphone block diagram</w:t>
-      </w:r>
-      <w:r>
-        <w:rPr>
-          <w:b/>
-          <w:bCs/>
-          <w:sz w:val="40"/>
-          <w:szCs w:val="40"/>
-          <w:u w:val="single"/>
-        </w:rPr>
-        <w:t>:-</w:t>
+        <w:t>PDM digital microphone block diagram:-</w:t>
       </w:r>
     </w:p>
     <w:p>
@@ -1143,17 +1144,7 @@
           <w:szCs w:val="40"/>
           <w:u w:val="single"/>
         </w:rPr>
-        <w:t>AMPLIFIER</w:t>
-      </w:r>
-      <w:r>
-        <w:rPr>
-          <w:b/>
-          <w:bCs/>
-          <w:sz w:val="40"/>
-          <w:szCs w:val="40"/>
-          <w:u w:val="single"/>
-        </w:rPr>
-        <w:t>:-</w:t>
+        <w:t>AMPLIFIER:-</w:t>
       </w:r>
     </w:p>
     <w:p>
@@ -1203,18 +1194,7 @@
           <w:szCs w:val="40"/>
           <w:u w:val="single"/>
         </w:rPr>
-        <w:t>PDM MODULATOR</w:t>
-      </w:r>
-      <w:r>
-        <w:rPr>
-          <w:rFonts w:asciiTheme="minorHAnsi" w:hAnsiTheme="minorHAnsi" w:cstheme="minorBidi"/>
-          <w:b/>
-          <w:bCs/>
-          <w:sz w:val="40"/>
-          <w:szCs w:val="40"/>
-          <w:u w:val="single"/>
-        </w:rPr>
-        <w:t>:-</w:t>
+        <w:t>PDM MODULATOR:-</w:t>
       </w:r>
     </w:p>
     <w:p>
@@ -1294,17 +1274,7 @@
           <w:szCs w:val="40"/>
           <w:u w:val="single"/>
         </w:rPr>
-        <w:t>CHANNEL SELECT</w:t>
-      </w:r>
-      <w:r>
-        <w:rPr>
-          <w:b/>
-          <w:bCs/>
-          <w:sz w:val="40"/>
-          <w:szCs w:val="40"/>
-          <w:u w:val="single"/>
-        </w:rPr>
-        <w:t>:-</w:t>
+        <w:t>CHANNEL SELECT:-</w:t>
       </w:r>
     </w:p>
     <w:p>
@@ -1564,17 +1534,7 @@
           <w:szCs w:val="40"/>
           <w:u w:val="single"/>
         </w:rPr>
-        <w:t>Basic digital microphones connection</w:t>
-      </w:r>
-      <w:r>
-        <w:rPr>
-          <w:b/>
-          <w:bCs/>
-          <w:sz w:val="40"/>
-          <w:szCs w:val="40"/>
-          <w:u w:val="single"/>
-        </w:rPr>
-        <w:t>:-</w:t>
+        <w:t>Basic digital microphones connection:-</w:t>
       </w:r>
     </w:p>
     <w:p>
@@ -2010,17 +1970,7 @@
           <w:szCs w:val="40"/>
           <w:u w:val="single"/>
         </w:rPr>
-        <w:t>Stereo configuration</w:t>
-      </w:r>
-      <w:r>
-        <w:rPr>
-          <w:b/>
-          <w:bCs/>
-          <w:sz w:val="40"/>
-          <w:szCs w:val="40"/>
-          <w:u w:val="single"/>
-        </w:rPr>
-        <w:t>:-</w:t>
+        <w:t>Stereo configuration:-</w:t>
       </w:r>
     </w:p>
     <w:p>
@@ -3260,18 +3210,7 @@
           <w:szCs w:val="40"/>
           <w:u w:val="single"/>
         </w:rPr>
-        <w:t>Serial peripheral</w:t>
-      </w:r>
-      <w:r>
-        <w:rPr>
-          <w:rFonts w:asciiTheme="minorHAnsi" w:hAnsiTheme="minorHAnsi" w:cstheme="minorBidi"/>
-          <w:b/>
-          <w:bCs/>
-          <w:sz w:val="40"/>
-          <w:szCs w:val="40"/>
-          <w:u w:val="single"/>
-        </w:rPr>
-        <w:t xml:space="preserve"> interface/Inter-IC sound (I2S):-</w:t>
+        <w:t>Serial peripheral interface/Inter-IC sound (I2S):-</w:t>
       </w:r>
     </w:p>
     <w:p>
@@ -4287,14 +4226,7 @@
           <w:sz w:val="28"/>
           <w:szCs w:val="28"/>
         </w:rPr>
-        <w:t>The</w:t>
-      </w:r>
-      <w:r>
-        <w:rPr>
-          <w:sz w:val="28"/>
-          <w:szCs w:val="28"/>
-        </w:rPr>
-        <w:t xml:space="preserve"> timers generally use their APB clock or a multiple of their APB clock as reference. See Figure 13</w:t>
+        <w:t>The timers generally use their APB clock or a multiple of their APB clock as reference. See Figure 13</w:t>
       </w:r>
       <w:r>
         <w:rPr>
@@ -4810,18 +4742,7 @@
           <w:szCs w:val="40"/>
           <w:u w:val="single"/>
         </w:rPr>
-        <w:t>PDM audio software decoding Library</w:t>
-      </w:r>
-      <w:r>
-        <w:rPr>
-          <w:rFonts w:asciiTheme="minorHAnsi" w:hAnsiTheme="minorHAnsi" w:cstheme="minorBidi"/>
-          <w:b/>
-          <w:bCs/>
-          <w:sz w:val="40"/>
-          <w:szCs w:val="40"/>
-          <w:u w:val="single"/>
-        </w:rPr>
-        <w:t>:-</w:t>
+        <w:t>PDM audio software decoding Library:-</w:t>
       </w:r>
     </w:p>
     <w:p>
@@ -4929,18 +4850,7 @@
           <w:szCs w:val="28"/>
           <w:u w:val="single"/>
         </w:rPr>
-        <w:t>Digital data flow</w:t>
-      </w:r>
-      <w:r>
-        <w:rPr>
-          <w:rFonts w:asciiTheme="minorHAnsi" w:hAnsiTheme="minorHAnsi" w:cstheme="minorBidi"/>
-          <w:b/>
-          <w:bCs/>
-          <w:sz w:val="28"/>
-          <w:szCs w:val="28"/>
-          <w:u w:val="single"/>
-        </w:rPr>
-        <w:t>:-</w:t>
+        <w:t>Digital data flow:-</w:t>
       </w:r>
     </w:p>
     <w:p>
@@ -5139,25 +5049,7 @@
           <w:sz w:val="23"/>
           <w:szCs w:val="23"/>
         </w:rPr>
-        <w:t>Digital signal processing</w:t>
-      </w:r>
-      <w:r>
-        <w:rPr>
-          <w:b/>
-          <w:bCs/>
-          <w:sz w:val="23"/>
-          <w:szCs w:val="23"/>
-        </w:rPr>
-        <w:t>:-</w:t>
-      </w:r>
-      <w:r>
-        <w:rPr>
-          <w:b/>
-          <w:bCs/>
-          <w:sz w:val="23"/>
-          <w:szCs w:val="23"/>
-        </w:rPr>
-        <w:t xml:space="preserve"> </w:t>
+        <w:t xml:space="preserve">Digital signal processing:- </w:t>
       </w:r>
     </w:p>
     <w:p>
@@ -5722,7 +5614,47 @@
           <w:szCs w:val="40"/>
           <w:u w:val="single"/>
         </w:rPr>
-        <w:t>Audio codec:-</w:t>
+        <w:t>Audio codec</w:t>
+      </w:r>
+      <w:r>
+        <w:rPr>
+          <w:b/>
+          <w:bCs/>
+          <w:sz w:val="40"/>
+          <w:szCs w:val="40"/>
+          <w:u w:val="single"/>
+        </w:rPr>
+        <w:t xml:space="preserve"> (</w:t>
+      </w:r>
+      <w:r>
+        <w:rPr>
+          <w:b/>
+          <w:bCs/>
+          <w:sz w:val="40"/>
+          <w:szCs w:val="40"/>
+          <w:u w:val="single"/>
+        </w:rPr>
+        <w:t>CS43L22</w:t>
+      </w:r>
+      <w:r>
+        <w:rPr>
+          <w:b/>
+          <w:bCs/>
+          <w:sz w:val="40"/>
+          <w:szCs w:val="40"/>
+          <w:u w:val="single"/>
+        </w:rPr>
+        <w:t>)</w:t>
+      </w:r>
+      <w:r>
+        <w:rPr>
+          <w:b/>
+          <w:bCs/>
+          <w:sz w:val="40"/>
+          <w:szCs w:val="40"/>
+          <w:u w:val="single"/>
+        </w:rPr>
+        <w:t>:-</w:t>
       </w:r>
     </w:p>
     <w:p>
@@ -5741,6 +5673,78 @@
           <w:noProof/>
         </w:rPr>
         <w:lastRenderedPageBreak/>
+        <w:drawing>
+          <wp:anchor distT="0" distB="0" distL="114300" distR="114300" simplePos="0" relativeHeight="251677696" behindDoc="0" locked="0" layoutInCell="1" allowOverlap="1">
+            <wp:simplePos x="0" y="0"/>
+            <wp:positionH relativeFrom="margin">
+              <wp:align>center</wp:align>
+            </wp:positionH>
+            <wp:positionV relativeFrom="paragraph">
+              <wp:posOffset>0</wp:posOffset>
+            </wp:positionV>
+            <wp:extent cx="2484120" cy="2583815"/>
+            <wp:effectExtent l="0" t="0" r="0" b="6985"/>
+            <wp:wrapSquare wrapText="bothSides"/>
+            <wp:docPr id="36" name="Picture 36"/>
+            <wp:cNvGraphicFramePr>
+              <a:graphicFrameLocks xmlns:a="http://schemas.openxmlformats.org/drawingml/2006/main" noChangeAspect="1"/>
+            </wp:cNvGraphicFramePr>
+            <a:graphic xmlns:a="http://schemas.openxmlformats.org/drawingml/2006/main">
+              <a:graphicData uri="http://schemas.openxmlformats.org/drawingml/2006/picture">
+                <pic:pic xmlns:pic="http://schemas.openxmlformats.org/drawingml/2006/picture">
+                  <pic:nvPicPr>
+                    <pic:cNvPr id="1" name=""/>
+                    <pic:cNvPicPr/>
+                  </pic:nvPicPr>
+                  <pic:blipFill>
+                    <a:blip r:embed="rId27" cstate="print">
+                      <a:extLst>
+                        <a:ext uri="{28A0092B-C50C-407E-A947-70E740481C1C}">
+                          <a14:useLocalDpi xmlns:a14="http://schemas.microsoft.com/office/drawing/2010/main" val="0"/>
+                        </a:ext>
+                      </a:extLst>
+                    </a:blip>
+                    <a:stretch>
+                      <a:fillRect/>
+                    </a:stretch>
+                  </pic:blipFill>
+                  <pic:spPr>
+                    <a:xfrm>
+                      <a:off x="0" y="0"/>
+                      <a:ext cx="2484120" cy="2583815"/>
+                    </a:xfrm>
+                    <a:prstGeom prst="rect">
+                      <a:avLst/>
+                    </a:prstGeom>
+                  </pic:spPr>
+                </pic:pic>
+              </a:graphicData>
+            </a:graphic>
+            <wp14:sizeRelH relativeFrom="margin">
+              <wp14:pctWidth>0</wp14:pctWidth>
+            </wp14:sizeRelH>
+            <wp14:sizeRelV relativeFrom="margin">
+              <wp14:pctHeight>0</wp14:pctHeight>
+            </wp14:sizeRelV>
+          </wp:anchor>
+        </w:drawing>
+      </w:r>
+    </w:p>
+    <w:p>
+      <w:pPr>
+        <w:spacing w:after="0"/>
+        <w:rPr>
+          <w:b/>
+          <w:bCs/>
+          <w:sz w:val="40"/>
+          <w:szCs w:val="40"/>
+          <w:u w:val="single"/>
+        </w:rPr>
+      </w:pPr>
+      <w:r>
+        <w:rPr>
+          <w:noProof/>
+        </w:rPr>
         <w:drawing>
           <wp:inline distT="0" distB="0" distL="0" distR="0" wp14:anchorId="4414EC13" wp14:editId="516EA533">
             <wp:extent cx="6280785" cy="2931160"/>
@@ -5757,7 +5761,7 @@
                     <pic:cNvPicPr/>
                   </pic:nvPicPr>
                   <pic:blipFill>
-                    <a:blip r:embed="rId27"/>
+                    <a:blip r:embed="rId28"/>
                     <a:stretch>
                       <a:fillRect/>
                     </a:stretch>
@@ -5792,22 +5796,4012 @@
     </w:p>
     <w:p>
       <w:pPr>
-        <w:spacing w:after="0"/>
-        <w:rPr>
-          <w:b/>
-          <w:bCs/>
-          <w:sz w:val="40"/>
-          <w:szCs w:val="40"/>
-          <w:u w:val="single"/>
-        </w:rPr>
-      </w:pPr>
-      <w:r>
-        <w:rPr>
-          <w:b/>
-          <w:bCs/>
+        <w:autoSpaceDE w:val="0"/>
+        <w:autoSpaceDN w:val="0"/>
+        <w:adjustRightInd w:val="0"/>
+        <w:spacing w:after="0" w:line="240" w:lineRule="auto"/>
+        <w:rPr>
+          <w:b/>
+          <w:bCs/>
+          <w:sz w:val="40"/>
+          <w:szCs w:val="40"/>
+          <w:u w:val="single"/>
+        </w:rPr>
+      </w:pPr>
+      <w:r>
+        <w:rPr>
+          <w:b/>
+          <w:bCs/>
+          <w:sz w:val="40"/>
+          <w:szCs w:val="40"/>
+          <w:u w:val="single"/>
+        </w:rPr>
+        <w:t>Basic Architecture</w:t>
+      </w:r>
+      <w:r>
+        <w:rPr>
+          <w:b/>
+          <w:bCs/>
+          <w:sz w:val="40"/>
+          <w:szCs w:val="40"/>
+          <w:u w:val="single"/>
+        </w:rPr>
+        <w:t>:-</w:t>
+      </w:r>
+    </w:p>
+    <w:p>
+      <w:pPr>
+        <w:autoSpaceDE w:val="0"/>
+        <w:autoSpaceDN w:val="0"/>
+        <w:adjustRightInd w:val="0"/>
+        <w:spacing w:after="0" w:line="240" w:lineRule="auto"/>
+        <w:rPr>
+          <w:sz w:val="28"/>
+          <w:szCs w:val="28"/>
+        </w:rPr>
+      </w:pPr>
+      <w:r>
+        <w:rPr>
+          <w:sz w:val="28"/>
+          <w:szCs w:val="28"/>
+        </w:rPr>
+        <w:t xml:space="preserve">- </w:t>
+      </w:r>
+      <w:r>
+        <w:rPr>
+          <w:sz w:val="28"/>
+          <w:szCs w:val="28"/>
+        </w:rPr>
+        <w:t>The CS43L22 is a highly integrated, low power, 24-bit audio DAC comprised</w:t>
+      </w:r>
+      <w:r>
+        <w:rPr>
+          <w:sz w:val="28"/>
+          <w:szCs w:val="28"/>
+        </w:rPr>
+        <w:t xml:space="preserve"> of a Digital Signal Processing </w:t>
+      </w:r>
+      <w:r>
+        <w:rPr>
+          <w:sz w:val="28"/>
+          <w:szCs w:val="28"/>
+        </w:rPr>
+        <w:t>Engine, headphone amplifiers, a digital PWM modulator and t</w:t>
+      </w:r>
+      <w:r>
+        <w:rPr>
+          <w:sz w:val="28"/>
+          <w:szCs w:val="28"/>
+        </w:rPr>
+        <w:t>wo full-bridge power back-ends.</w:t>
+      </w:r>
+    </w:p>
+    <w:p>
+      <w:pPr>
+        <w:autoSpaceDE w:val="0"/>
+        <w:autoSpaceDN w:val="0"/>
+        <w:adjustRightInd w:val="0"/>
+        <w:spacing w:after="0" w:line="240" w:lineRule="auto"/>
+        <w:rPr>
+          <w:sz w:val="28"/>
+          <w:szCs w:val="28"/>
+        </w:rPr>
+      </w:pPr>
+      <w:r>
+        <w:rPr>
+          <w:sz w:val="28"/>
+          <w:szCs w:val="28"/>
+        </w:rPr>
+        <w:t xml:space="preserve">- Other features </w:t>
+      </w:r>
+      <w:r>
+        <w:rPr>
+          <w:sz w:val="28"/>
+          <w:szCs w:val="28"/>
+        </w:rPr>
+        <w:t>include battery level monitoring and compensat</w:t>
+      </w:r>
+      <w:r>
+        <w:rPr>
+          <w:sz w:val="28"/>
+          <w:szCs w:val="28"/>
+        </w:rPr>
+        <w:t>ion and temperature monitoring.</w:t>
+      </w:r>
+    </w:p>
+    <w:p>
+      <w:pPr>
+        <w:autoSpaceDE w:val="0"/>
+        <w:autoSpaceDN w:val="0"/>
+        <w:adjustRightInd w:val="0"/>
+        <w:spacing w:after="0" w:line="240" w:lineRule="auto"/>
+        <w:rPr>
+          <w:sz w:val="28"/>
+          <w:szCs w:val="28"/>
+        </w:rPr>
+      </w:pPr>
+      <w:r>
+        <w:rPr>
+          <w:sz w:val="28"/>
+          <w:szCs w:val="28"/>
+        </w:rPr>
+        <w:t xml:space="preserve">- The DAC is designed </w:t>
+      </w:r>
+      <w:r>
+        <w:rPr>
+          <w:sz w:val="28"/>
+          <w:szCs w:val="28"/>
+        </w:rPr>
+        <w:t>using multi-bit delta-sigma techniques and operates at an oversa</w:t>
+      </w:r>
+      <w:r>
+        <w:rPr>
+          <w:sz w:val="28"/>
+          <w:szCs w:val="28"/>
+        </w:rPr>
+        <w:t xml:space="preserve">mpling ratio of 128Fs, where Fs </w:t>
+      </w:r>
+      <w:r>
+        <w:rPr>
+          <w:sz w:val="28"/>
+          <w:szCs w:val="28"/>
+        </w:rPr>
+        <w:t>is equal to the system sample rate.</w:t>
+      </w:r>
+    </w:p>
+    <w:p>
+      <w:pPr>
+        <w:autoSpaceDE w:val="0"/>
+        <w:autoSpaceDN w:val="0"/>
+        <w:adjustRightInd w:val="0"/>
+        <w:spacing w:after="0" w:line="240" w:lineRule="auto"/>
+        <w:rPr>
+          <w:sz w:val="28"/>
+          <w:szCs w:val="28"/>
+        </w:rPr>
+      </w:pPr>
+      <w:r>
+        <w:rPr>
+          <w:sz w:val="28"/>
+          <w:szCs w:val="28"/>
+        </w:rPr>
+        <w:t xml:space="preserve">- </w:t>
+      </w:r>
+      <w:r>
+        <w:rPr>
+          <w:sz w:val="28"/>
+          <w:szCs w:val="28"/>
+        </w:rPr>
+        <w:t>The PWM modulator operates a</w:t>
+      </w:r>
+      <w:r>
+        <w:rPr>
+          <w:sz w:val="28"/>
+          <w:szCs w:val="28"/>
+        </w:rPr>
+        <w:t>t a fixed frequency of 384 kHz.</w:t>
+      </w:r>
+    </w:p>
+    <w:p>
+      <w:pPr>
+        <w:autoSpaceDE w:val="0"/>
+        <w:autoSpaceDN w:val="0"/>
+        <w:adjustRightInd w:val="0"/>
+        <w:spacing w:after="0" w:line="240" w:lineRule="auto"/>
+        <w:rPr>
+          <w:sz w:val="28"/>
+          <w:szCs w:val="28"/>
+        </w:rPr>
+      </w:pPr>
+      <w:r>
+        <w:rPr>
+          <w:sz w:val="28"/>
+          <w:szCs w:val="28"/>
+        </w:rPr>
+        <w:t xml:space="preserve">- </w:t>
+      </w:r>
+      <w:r>
+        <w:rPr>
+          <w:sz w:val="28"/>
+          <w:szCs w:val="28"/>
+        </w:rPr>
+        <w:t>The p</w:t>
+      </w:r>
+      <w:r>
+        <w:rPr>
+          <w:sz w:val="28"/>
+          <w:szCs w:val="28"/>
+        </w:rPr>
+        <w:t xml:space="preserve">ower MOSFETs are configured for </w:t>
+      </w:r>
+      <w:r>
+        <w:rPr>
+          <w:sz w:val="28"/>
+          <w:szCs w:val="28"/>
+        </w:rPr>
+        <w:t>either stereo full-bridge or mo</w:t>
+      </w:r>
+      <w:r>
+        <w:rPr>
+          <w:sz w:val="28"/>
+          <w:szCs w:val="28"/>
+        </w:rPr>
+        <w:t>no parallel full bridge output.</w:t>
+      </w:r>
+    </w:p>
+    <w:p>
+      <w:pPr>
+        <w:autoSpaceDE w:val="0"/>
+        <w:autoSpaceDN w:val="0"/>
+        <w:adjustRightInd w:val="0"/>
+        <w:spacing w:after="0" w:line="240" w:lineRule="auto"/>
+        <w:rPr>
+          <w:sz w:val="28"/>
+          <w:szCs w:val="28"/>
+        </w:rPr>
+      </w:pPr>
+      <w:r>
+        <w:rPr>
+          <w:sz w:val="28"/>
+          <w:szCs w:val="28"/>
+        </w:rPr>
+        <w:t xml:space="preserve">- </w:t>
+      </w:r>
+      <w:r>
+        <w:rPr>
+          <w:sz w:val="28"/>
+          <w:szCs w:val="28"/>
+        </w:rPr>
+        <w:t>The DAC operates</w:t>
+      </w:r>
+      <w:r>
+        <w:rPr>
+          <w:sz w:val="28"/>
+          <w:szCs w:val="28"/>
+        </w:rPr>
+        <w:t xml:space="preserve"> in one of four sample rate </w:t>
+      </w:r>
+      <w:r>
+        <w:rPr>
+          <w:sz w:val="28"/>
+          <w:szCs w:val="28"/>
+        </w:rPr>
+        <w:t>speed modes: Qu</w:t>
+      </w:r>
+      <w:r>
+        <w:rPr>
+          <w:sz w:val="28"/>
+          <w:szCs w:val="28"/>
+        </w:rPr>
+        <w:t>arter, Half, Single and Double.</w:t>
+      </w:r>
+    </w:p>
+    <w:p>
+      <w:pPr>
+        <w:autoSpaceDE w:val="0"/>
+        <w:autoSpaceDN w:val="0"/>
+        <w:adjustRightInd w:val="0"/>
+        <w:spacing w:after="0" w:line="240" w:lineRule="auto"/>
+        <w:rPr>
+          <w:sz w:val="28"/>
+          <w:szCs w:val="28"/>
+        </w:rPr>
+      </w:pPr>
+      <w:r>
+        <w:rPr>
+          <w:sz w:val="28"/>
+          <w:szCs w:val="28"/>
+        </w:rPr>
+        <w:t xml:space="preserve">- </w:t>
+      </w:r>
+      <w:r>
+        <w:rPr>
+          <w:sz w:val="28"/>
+          <w:szCs w:val="28"/>
+        </w:rPr>
+        <w:t>It accepts and is capable o</w:t>
+      </w:r>
+      <w:r>
+        <w:rPr>
+          <w:sz w:val="28"/>
+          <w:szCs w:val="28"/>
+        </w:rPr>
+        <w:t xml:space="preserve">f generating serial port clocks </w:t>
+      </w:r>
+      <w:r>
+        <w:rPr>
+          <w:sz w:val="28"/>
+          <w:szCs w:val="28"/>
+        </w:rPr>
+        <w:t>(SCLK, LRCK) derived from an input Master Clock (MCLK).</w:t>
+      </w:r>
+    </w:p>
+    <w:p>
+      <w:pPr>
+        <w:autoSpaceDE w:val="0"/>
+        <w:autoSpaceDN w:val="0"/>
+        <w:adjustRightInd w:val="0"/>
+        <w:spacing w:after="0" w:line="240" w:lineRule="auto"/>
+        <w:rPr>
+          <w:b/>
+          <w:bCs/>
+          <w:sz w:val="40"/>
+          <w:szCs w:val="40"/>
+          <w:u w:val="single"/>
+        </w:rPr>
+      </w:pPr>
+      <w:r>
+        <w:rPr>
+          <w:b/>
+          <w:bCs/>
+          <w:sz w:val="40"/>
+          <w:szCs w:val="40"/>
+          <w:u w:val="single"/>
+        </w:rPr>
+        <w:lastRenderedPageBreak/>
+        <w:t>Line Inputs</w:t>
+      </w:r>
+      <w:r>
+        <w:rPr>
+          <w:b/>
+          <w:bCs/>
+          <w:sz w:val="40"/>
+          <w:szCs w:val="40"/>
+          <w:u w:val="single"/>
+        </w:rPr>
+        <w:t>:-</w:t>
+      </w:r>
+    </w:p>
+    <w:p>
+      <w:pPr>
+        <w:autoSpaceDE w:val="0"/>
+        <w:autoSpaceDN w:val="0"/>
+        <w:adjustRightInd w:val="0"/>
+        <w:spacing w:after="0" w:line="240" w:lineRule="auto"/>
+        <w:rPr>
+          <w:sz w:val="28"/>
+          <w:szCs w:val="28"/>
+        </w:rPr>
+      </w:pPr>
+      <w:r>
+        <w:rPr>
+          <w:sz w:val="28"/>
+          <w:szCs w:val="28"/>
+        </w:rPr>
+        <w:t xml:space="preserve">- </w:t>
+      </w:r>
+      <w:r>
+        <w:rPr>
+          <w:sz w:val="28"/>
+          <w:szCs w:val="28"/>
+        </w:rPr>
+        <w:t>4 pairs of stereo analog inputs are provided for a</w:t>
+      </w:r>
+      <w:r>
+        <w:rPr>
+          <w:sz w:val="28"/>
+          <w:szCs w:val="28"/>
+        </w:rPr>
+        <w:t xml:space="preserve">pplications that require analog </w:t>
+      </w:r>
+      <w:r>
+        <w:rPr>
+          <w:sz w:val="28"/>
+          <w:szCs w:val="28"/>
+        </w:rPr>
+        <w:t>pass-through</w:t>
+      </w:r>
+      <w:r>
+        <w:rPr>
+          <w:sz w:val="28"/>
+          <w:szCs w:val="28"/>
+        </w:rPr>
+        <w:t xml:space="preserve"> directly to </w:t>
+      </w:r>
+      <w:r>
+        <w:rPr>
+          <w:sz w:val="28"/>
+          <w:szCs w:val="28"/>
+        </w:rPr>
+        <w:t>the HP/Line amplifiers.</w:t>
+      </w:r>
+    </w:p>
+    <w:p>
+      <w:pPr>
+        <w:autoSpaceDE w:val="0"/>
+        <w:autoSpaceDN w:val="0"/>
+        <w:adjustRightInd w:val="0"/>
+        <w:spacing w:after="0" w:line="240" w:lineRule="auto"/>
+        <w:rPr>
+          <w:sz w:val="28"/>
+          <w:szCs w:val="28"/>
+        </w:rPr>
+      </w:pPr>
+      <w:r>
+        <w:rPr>
+          <w:sz w:val="28"/>
+          <w:szCs w:val="28"/>
+        </w:rPr>
+        <w:t xml:space="preserve">- </w:t>
+      </w:r>
+      <w:r>
+        <w:rPr>
+          <w:sz w:val="28"/>
+          <w:szCs w:val="28"/>
+        </w:rPr>
+        <w:t>This analog input portion allows selection from and configu</w:t>
+      </w:r>
+      <w:r>
+        <w:rPr>
+          <w:sz w:val="28"/>
+          <w:szCs w:val="28"/>
+        </w:rPr>
+        <w:t xml:space="preserve">ration of multiple combinations </w:t>
+      </w:r>
+      <w:r>
+        <w:rPr>
+          <w:sz w:val="28"/>
+          <w:szCs w:val="28"/>
+        </w:rPr>
+        <w:t>of these stereo sources.</w:t>
+      </w:r>
+    </w:p>
+    <w:p>
+      <w:pPr>
+        <w:autoSpaceDE w:val="0"/>
+        <w:autoSpaceDN w:val="0"/>
+        <w:adjustRightInd w:val="0"/>
+        <w:spacing w:after="0" w:line="240" w:lineRule="auto"/>
+        <w:rPr>
+          <w:b/>
+          <w:bCs/>
+          <w:sz w:val="40"/>
+          <w:szCs w:val="40"/>
+          <w:u w:val="single"/>
+        </w:rPr>
+      </w:pPr>
+      <w:r>
+        <w:rPr>
+          <w:b/>
+          <w:bCs/>
+          <w:sz w:val="40"/>
+          <w:szCs w:val="40"/>
+          <w:u w:val="single"/>
+        </w:rPr>
+        <w:t>Line &amp; Headphone Outputs</w:t>
+      </w:r>
+      <w:r>
+        <w:rPr>
+          <w:b/>
+          <w:bCs/>
+          <w:sz w:val="40"/>
+          <w:szCs w:val="40"/>
+          <w:u w:val="single"/>
+        </w:rPr>
+        <w:t>:-</w:t>
+      </w:r>
+    </w:p>
+    <w:p>
+      <w:pPr>
+        <w:autoSpaceDE w:val="0"/>
+        <w:autoSpaceDN w:val="0"/>
+        <w:adjustRightInd w:val="0"/>
+        <w:spacing w:after="0" w:line="240" w:lineRule="auto"/>
+        <w:rPr>
+          <w:sz w:val="28"/>
+          <w:szCs w:val="28"/>
+        </w:rPr>
+      </w:pPr>
+      <w:r>
+        <w:rPr>
+          <w:sz w:val="28"/>
+          <w:szCs w:val="28"/>
+        </w:rPr>
+        <w:t xml:space="preserve">- </w:t>
+      </w:r>
+      <w:r>
+        <w:rPr>
+          <w:sz w:val="28"/>
+          <w:szCs w:val="28"/>
+        </w:rPr>
+        <w:t>The analog output portion of the CS43L22 includes a headphone amplifi</w:t>
+      </w:r>
+      <w:r>
+        <w:rPr>
+          <w:sz w:val="28"/>
+          <w:szCs w:val="28"/>
+        </w:rPr>
+        <w:t>er capable of driving headphone and line-level loads.</w:t>
+      </w:r>
+    </w:p>
+    <w:p>
+      <w:pPr>
+        <w:autoSpaceDE w:val="0"/>
+        <w:autoSpaceDN w:val="0"/>
+        <w:adjustRightInd w:val="0"/>
+        <w:spacing w:after="0" w:line="240" w:lineRule="auto"/>
+        <w:rPr>
+          <w:sz w:val="28"/>
+          <w:szCs w:val="28"/>
+        </w:rPr>
+      </w:pPr>
+      <w:r>
+        <w:rPr>
+          <w:sz w:val="28"/>
+          <w:szCs w:val="28"/>
+        </w:rPr>
+        <w:t xml:space="preserve">- </w:t>
+      </w:r>
+      <w:r>
+        <w:rPr>
+          <w:sz w:val="28"/>
+          <w:szCs w:val="28"/>
+        </w:rPr>
+        <w:t>An on-chip charge pump creates a negative headpho</w:t>
+      </w:r>
+      <w:r>
+        <w:rPr>
+          <w:sz w:val="28"/>
+          <w:szCs w:val="28"/>
+        </w:rPr>
+        <w:t>ne supply allowing a full-scale</w:t>
+      </w:r>
+    </w:p>
+    <w:p>
+      <w:pPr>
+        <w:autoSpaceDE w:val="0"/>
+        <w:autoSpaceDN w:val="0"/>
+        <w:adjustRightInd w:val="0"/>
+        <w:spacing w:after="0" w:line="240" w:lineRule="auto"/>
+        <w:rPr>
+          <w:sz w:val="28"/>
+          <w:szCs w:val="28"/>
+        </w:rPr>
+      </w:pPr>
+      <w:proofErr w:type="gramStart"/>
+      <w:r>
+        <w:rPr>
+          <w:sz w:val="28"/>
+          <w:szCs w:val="28"/>
+        </w:rPr>
+        <w:t>outpu</w:t>
+      </w:r>
+      <w:r>
+        <w:rPr>
+          <w:sz w:val="28"/>
+          <w:szCs w:val="28"/>
+        </w:rPr>
+        <w:t>t</w:t>
+      </w:r>
+      <w:proofErr w:type="gramEnd"/>
+      <w:r>
+        <w:rPr>
+          <w:sz w:val="28"/>
+          <w:szCs w:val="28"/>
+        </w:rPr>
+        <w:t xml:space="preserve"> swing centered around ground.</w:t>
+      </w:r>
+    </w:p>
+    <w:p>
+      <w:pPr>
+        <w:autoSpaceDE w:val="0"/>
+        <w:autoSpaceDN w:val="0"/>
+        <w:adjustRightInd w:val="0"/>
+        <w:spacing w:after="0" w:line="240" w:lineRule="auto"/>
+        <w:rPr>
+          <w:sz w:val="28"/>
+          <w:szCs w:val="28"/>
+        </w:rPr>
+      </w:pPr>
+      <w:r>
+        <w:rPr>
+          <w:sz w:val="28"/>
+          <w:szCs w:val="28"/>
+        </w:rPr>
+        <w:t xml:space="preserve">- </w:t>
+      </w:r>
+      <w:r>
+        <w:rPr>
+          <w:sz w:val="28"/>
+          <w:szCs w:val="28"/>
+        </w:rPr>
+        <w:t>This eliminates the need for large DC-Blocking capacitors and allows</w:t>
+      </w:r>
+    </w:p>
+    <w:p>
+      <w:pPr>
+        <w:autoSpaceDE w:val="0"/>
+        <w:autoSpaceDN w:val="0"/>
+        <w:adjustRightInd w:val="0"/>
+        <w:spacing w:after="0" w:line="240" w:lineRule="auto"/>
+        <w:rPr>
+          <w:sz w:val="28"/>
+          <w:szCs w:val="28"/>
+        </w:rPr>
+      </w:pPr>
+      <w:proofErr w:type="gramStart"/>
+      <w:r>
+        <w:rPr>
+          <w:sz w:val="28"/>
+          <w:szCs w:val="28"/>
+        </w:rPr>
+        <w:t>the</w:t>
+      </w:r>
+      <w:proofErr w:type="gramEnd"/>
+      <w:r>
+        <w:rPr>
+          <w:sz w:val="28"/>
+          <w:szCs w:val="28"/>
+        </w:rPr>
+        <w:t xml:space="preserve"> amplifier to deliver more power to headphone loads at lower supply voltages.</w:t>
+      </w:r>
+    </w:p>
+    <w:p>
+      <w:pPr>
+        <w:autoSpaceDE w:val="0"/>
+        <w:autoSpaceDN w:val="0"/>
+        <w:adjustRightInd w:val="0"/>
+        <w:spacing w:after="0" w:line="240" w:lineRule="auto"/>
+        <w:rPr>
+          <w:b/>
+          <w:bCs/>
+          <w:sz w:val="40"/>
+          <w:szCs w:val="40"/>
+          <w:u w:val="single"/>
+        </w:rPr>
+      </w:pPr>
+      <w:r>
+        <w:rPr>
+          <w:b/>
+          <w:bCs/>
+          <w:sz w:val="40"/>
+          <w:szCs w:val="40"/>
+          <w:u w:val="single"/>
+        </w:rPr>
+        <w:t>Speaker Driver Outputs</w:t>
+      </w:r>
+      <w:r>
+        <w:rPr>
+          <w:b/>
+          <w:bCs/>
+          <w:sz w:val="40"/>
+          <w:szCs w:val="40"/>
+          <w:u w:val="single"/>
+        </w:rPr>
+        <w:t>:-</w:t>
+      </w:r>
+    </w:p>
+    <w:p>
+      <w:pPr>
+        <w:autoSpaceDE w:val="0"/>
+        <w:autoSpaceDN w:val="0"/>
+        <w:adjustRightInd w:val="0"/>
+        <w:spacing w:after="0" w:line="240" w:lineRule="auto"/>
+        <w:rPr>
+          <w:sz w:val="28"/>
+          <w:szCs w:val="28"/>
+        </w:rPr>
+      </w:pPr>
+      <w:r>
+        <w:rPr>
+          <w:sz w:val="28"/>
+          <w:szCs w:val="28"/>
+        </w:rPr>
+        <w:t xml:space="preserve">- </w:t>
+      </w:r>
+      <w:r>
+        <w:rPr>
+          <w:sz w:val="28"/>
+          <w:szCs w:val="28"/>
+        </w:rPr>
+        <w:t>The Class D power amplifiers drive 8 Ω (stereo) and 4 Ω (mono) speakers</w:t>
+      </w:r>
+      <w:r>
+        <w:rPr>
+          <w:sz w:val="28"/>
+          <w:szCs w:val="28"/>
+        </w:rPr>
+        <w:t xml:space="preserve"> directly, without the need for </w:t>
+      </w:r>
+      <w:r>
+        <w:rPr>
+          <w:sz w:val="28"/>
+          <w:szCs w:val="28"/>
+        </w:rPr>
+        <w:t>an external filt</w:t>
+      </w:r>
+      <w:r>
+        <w:rPr>
+          <w:sz w:val="28"/>
+          <w:szCs w:val="28"/>
+        </w:rPr>
+        <w:t>er.</w:t>
+      </w:r>
+    </w:p>
+    <w:p>
+      <w:pPr>
+        <w:autoSpaceDE w:val="0"/>
+        <w:autoSpaceDN w:val="0"/>
+        <w:adjustRightInd w:val="0"/>
+        <w:spacing w:after="0" w:line="240" w:lineRule="auto"/>
+        <w:rPr>
+          <w:sz w:val="28"/>
+          <w:szCs w:val="28"/>
+        </w:rPr>
+      </w:pPr>
+      <w:r>
+        <w:rPr>
+          <w:sz w:val="28"/>
+          <w:szCs w:val="28"/>
+        </w:rPr>
+        <w:t xml:space="preserve">- </w:t>
+      </w:r>
+      <w:r>
+        <w:rPr>
+          <w:sz w:val="28"/>
+          <w:szCs w:val="28"/>
+        </w:rPr>
+        <w:t xml:space="preserve">The power MOSFETS are powered directly from a battery </w:t>
+      </w:r>
+      <w:r>
+        <w:rPr>
+          <w:sz w:val="28"/>
+          <w:szCs w:val="28"/>
+        </w:rPr>
+        <w:t xml:space="preserve">eliminating the efficiency loss </w:t>
+      </w:r>
+      <w:r>
+        <w:rPr>
+          <w:sz w:val="28"/>
+          <w:szCs w:val="28"/>
+        </w:rPr>
+        <w:t>associa</w:t>
+      </w:r>
+      <w:r>
+        <w:rPr>
+          <w:sz w:val="28"/>
+          <w:szCs w:val="28"/>
+        </w:rPr>
+        <w:t>ted with an external regulator.</w:t>
+      </w:r>
+    </w:p>
+    <w:p>
+      <w:pPr>
+        <w:autoSpaceDE w:val="0"/>
+        <w:autoSpaceDN w:val="0"/>
+        <w:adjustRightInd w:val="0"/>
+        <w:spacing w:after="0" w:line="240" w:lineRule="auto"/>
+        <w:rPr>
+          <w:sz w:val="28"/>
+          <w:szCs w:val="28"/>
+        </w:rPr>
+      </w:pPr>
+      <w:r>
+        <w:rPr>
+          <w:sz w:val="28"/>
+          <w:szCs w:val="28"/>
+        </w:rPr>
+        <w:t xml:space="preserve">- </w:t>
+      </w:r>
+      <w:r>
+        <w:rPr>
+          <w:sz w:val="28"/>
+          <w:szCs w:val="28"/>
+        </w:rPr>
+        <w:t>Battery level monitoring and compens</w:t>
+      </w:r>
+      <w:r>
+        <w:rPr>
+          <w:sz w:val="28"/>
+          <w:szCs w:val="28"/>
+        </w:rPr>
+        <w:t xml:space="preserve">ation maintains a steady output </w:t>
+      </w:r>
+      <w:r>
+        <w:rPr>
+          <w:sz w:val="28"/>
+          <w:szCs w:val="28"/>
+        </w:rPr>
+        <w:t>as battery levels fall.</w:t>
+      </w:r>
+    </w:p>
+    <w:p>
+      <w:pPr>
+        <w:autoSpaceDE w:val="0"/>
+        <w:autoSpaceDN w:val="0"/>
+        <w:adjustRightInd w:val="0"/>
+        <w:spacing w:after="0" w:line="240" w:lineRule="auto"/>
+        <w:rPr>
+          <w:sz w:val="28"/>
+          <w:szCs w:val="28"/>
+        </w:rPr>
+      </w:pPr>
+      <w:r>
+        <w:rPr>
+          <w:sz w:val="28"/>
+          <w:szCs w:val="28"/>
+        </w:rPr>
+        <w:t xml:space="preserve">- </w:t>
+      </w:r>
+      <w:r>
+        <w:rPr>
+          <w:sz w:val="28"/>
+          <w:szCs w:val="28"/>
+        </w:rPr>
+        <w:t>A temperature monitor continually measures the die temperature and registers</w:t>
+      </w:r>
+    </w:p>
+    <w:p>
+      <w:pPr>
+        <w:autoSpaceDE w:val="0"/>
+        <w:autoSpaceDN w:val="0"/>
+        <w:adjustRightInd w:val="0"/>
+        <w:spacing w:after="0" w:line="240" w:lineRule="auto"/>
+        <w:rPr>
+          <w:sz w:val="28"/>
+          <w:szCs w:val="28"/>
+        </w:rPr>
+      </w:pPr>
+      <w:proofErr w:type="gramStart"/>
+      <w:r>
+        <w:rPr>
+          <w:sz w:val="28"/>
+          <w:szCs w:val="28"/>
+        </w:rPr>
+        <w:t>when</w:t>
+      </w:r>
+      <w:proofErr w:type="gramEnd"/>
+      <w:r>
+        <w:rPr>
+          <w:sz w:val="28"/>
+          <w:szCs w:val="28"/>
+        </w:rPr>
+        <w:t xml:space="preserve"> pred</w:t>
+      </w:r>
+      <w:r>
+        <w:rPr>
+          <w:sz w:val="28"/>
+          <w:szCs w:val="28"/>
+        </w:rPr>
+        <w:t>efined thresholds are exceeded.</w:t>
+      </w:r>
+    </w:p>
+    <w:p>
+      <w:pPr>
+        <w:autoSpaceDE w:val="0"/>
+        <w:autoSpaceDN w:val="0"/>
+        <w:adjustRightInd w:val="0"/>
+        <w:spacing w:after="0" w:line="240" w:lineRule="auto"/>
+        <w:rPr>
+          <w:b/>
+          <w:bCs/>
+          <w:sz w:val="40"/>
+          <w:szCs w:val="40"/>
+          <w:u w:val="single"/>
+        </w:rPr>
+      </w:pPr>
+      <w:r>
+        <w:rPr>
+          <w:b/>
+          <w:bCs/>
+          <w:sz w:val="40"/>
+          <w:szCs w:val="40"/>
+          <w:u w:val="single"/>
+        </w:rPr>
+        <w:t xml:space="preserve">Fixed Function </w:t>
+      </w:r>
+      <w:r>
+        <w:rPr>
+          <w:b/>
+          <w:bCs/>
+          <w:sz w:val="40"/>
+          <w:szCs w:val="40"/>
+          <w:u w:val="single"/>
+        </w:rPr>
+        <w:t xml:space="preserve">DSP </w:t>
+      </w:r>
+      <w:r>
+        <w:rPr>
+          <w:b/>
+          <w:bCs/>
+          <w:sz w:val="40"/>
+          <w:szCs w:val="40"/>
+          <w:u w:val="single"/>
+        </w:rPr>
+        <w:t>Engine</w:t>
+      </w:r>
+      <w:r>
+        <w:rPr>
+          <w:b/>
+          <w:bCs/>
+          <w:sz w:val="40"/>
+          <w:szCs w:val="40"/>
+          <w:u w:val="single"/>
+        </w:rPr>
+        <w:t>:-</w:t>
+      </w:r>
+    </w:p>
+    <w:p>
+      <w:pPr>
+        <w:autoSpaceDE w:val="0"/>
+        <w:autoSpaceDN w:val="0"/>
+        <w:adjustRightInd w:val="0"/>
+        <w:spacing w:after="0" w:line="240" w:lineRule="auto"/>
+        <w:rPr>
+          <w:sz w:val="28"/>
+          <w:szCs w:val="28"/>
+        </w:rPr>
+      </w:pPr>
+      <w:r>
+        <w:rPr>
+          <w:sz w:val="28"/>
+          <w:szCs w:val="28"/>
+        </w:rPr>
+        <w:t xml:space="preserve">- </w:t>
+      </w:r>
+      <w:r>
+        <w:rPr>
+          <w:sz w:val="28"/>
+          <w:szCs w:val="28"/>
+        </w:rPr>
+        <w:t>The fixed-function digital signal processing engine proce</w:t>
+      </w:r>
+      <w:r>
+        <w:rPr>
+          <w:sz w:val="28"/>
+          <w:szCs w:val="28"/>
+        </w:rPr>
+        <w:t>sses the PCM serial input data.</w:t>
+      </w:r>
+    </w:p>
+    <w:p>
+      <w:pPr>
+        <w:autoSpaceDE w:val="0"/>
+        <w:autoSpaceDN w:val="0"/>
+        <w:adjustRightInd w:val="0"/>
+        <w:spacing w:after="0" w:line="240" w:lineRule="auto"/>
+        <w:rPr>
+          <w:sz w:val="28"/>
+          <w:szCs w:val="28"/>
+        </w:rPr>
+      </w:pPr>
+      <w:r>
+        <w:rPr>
+          <w:sz w:val="28"/>
+          <w:szCs w:val="28"/>
+        </w:rPr>
+        <w:t xml:space="preserve">- Independent volume </w:t>
+      </w:r>
+      <w:r>
+        <w:rPr>
+          <w:sz w:val="28"/>
+          <w:szCs w:val="28"/>
+        </w:rPr>
+        <w:t xml:space="preserve">control, left/right channel swaps, mono mixes, </w:t>
+      </w:r>
+      <w:proofErr w:type="gramStart"/>
+      <w:r>
+        <w:rPr>
+          <w:sz w:val="28"/>
+          <w:szCs w:val="28"/>
+        </w:rPr>
+        <w:t>tone</w:t>
+      </w:r>
+      <w:proofErr w:type="gramEnd"/>
+      <w:r>
+        <w:rPr>
+          <w:sz w:val="28"/>
+          <w:szCs w:val="28"/>
+        </w:rPr>
+        <w:t xml:space="preserve"> control and limit</w:t>
+      </w:r>
+      <w:r>
+        <w:rPr>
+          <w:sz w:val="28"/>
+          <w:szCs w:val="28"/>
+        </w:rPr>
+        <w:t xml:space="preserve">ing functions also comprise the </w:t>
+      </w:r>
+      <w:r>
+        <w:rPr>
+          <w:sz w:val="28"/>
+          <w:szCs w:val="28"/>
+        </w:rPr>
+        <w:t>DSP engine.</w:t>
+      </w:r>
+    </w:p>
+    <w:p>
+      <w:pPr>
+        <w:autoSpaceDE w:val="0"/>
+        <w:autoSpaceDN w:val="0"/>
+        <w:adjustRightInd w:val="0"/>
+        <w:spacing w:after="0" w:line="240" w:lineRule="auto"/>
+        <w:rPr>
+          <w:b/>
+          <w:bCs/>
+          <w:sz w:val="40"/>
+          <w:szCs w:val="40"/>
+          <w:u w:val="single"/>
+        </w:rPr>
+      </w:pPr>
+      <w:r>
+        <w:rPr>
+          <w:b/>
+          <w:bCs/>
+          <w:sz w:val="40"/>
+          <w:szCs w:val="40"/>
+          <w:u w:val="single"/>
+        </w:rPr>
+        <w:t>Digital Interface Formats</w:t>
+      </w:r>
+      <w:r>
+        <w:rPr>
+          <w:b/>
+          <w:bCs/>
+          <w:sz w:val="40"/>
+          <w:szCs w:val="40"/>
+          <w:u w:val="single"/>
+        </w:rPr>
+        <w:t>:-</w:t>
+      </w:r>
+    </w:p>
+    <w:p>
+      <w:pPr>
+        <w:autoSpaceDE w:val="0"/>
+        <w:autoSpaceDN w:val="0"/>
+        <w:adjustRightInd w:val="0"/>
+        <w:spacing w:after="0" w:line="240" w:lineRule="auto"/>
+        <w:rPr>
+          <w:sz w:val="28"/>
+          <w:szCs w:val="28"/>
+        </w:rPr>
+      </w:pPr>
+      <w:r>
+        <w:rPr>
+          <w:sz w:val="28"/>
+          <w:szCs w:val="28"/>
+        </w:rPr>
+        <w:t xml:space="preserve">- </w:t>
+      </w:r>
+      <w:r>
+        <w:rPr>
+          <w:sz w:val="28"/>
+          <w:szCs w:val="28"/>
+        </w:rPr>
+        <w:t xml:space="preserve">The serial </w:t>
+      </w:r>
+      <w:r>
+        <w:rPr>
+          <w:sz w:val="28"/>
+          <w:szCs w:val="28"/>
+        </w:rPr>
+        <w:t xml:space="preserve">port operates in standard I²S </w:t>
+      </w:r>
+      <w:r>
+        <w:rPr>
+          <w:sz w:val="28"/>
+          <w:szCs w:val="28"/>
+        </w:rPr>
+        <w:t>or DSP</w:t>
+      </w:r>
+      <w:r>
+        <w:rPr>
+          <w:sz w:val="28"/>
+          <w:szCs w:val="28"/>
+        </w:rPr>
+        <w:t xml:space="preserve"> Mode digital interface formats </w:t>
+      </w:r>
+      <w:r>
+        <w:rPr>
+          <w:sz w:val="28"/>
+          <w:szCs w:val="28"/>
+        </w:rPr>
+        <w:t>with varying bit depths from 16 to 24. Data is clocked into the DAC on the rising edge of SCLK.</w:t>
+      </w:r>
+    </w:p>
+    <w:p>
+      <w:pPr>
+        <w:autoSpaceDE w:val="0"/>
+        <w:autoSpaceDN w:val="0"/>
+        <w:adjustRightInd w:val="0"/>
+        <w:spacing w:after="0" w:line="240" w:lineRule="auto"/>
+        <w:rPr>
+          <w:sz w:val="28"/>
+          <w:szCs w:val="28"/>
+        </w:rPr>
+      </w:pPr>
+    </w:p>
+    <w:p>
+      <w:pPr>
+        <w:autoSpaceDE w:val="0"/>
+        <w:autoSpaceDN w:val="0"/>
+        <w:adjustRightInd w:val="0"/>
+        <w:spacing w:after="0" w:line="240" w:lineRule="auto"/>
+        <w:rPr>
+          <w:sz w:val="28"/>
+          <w:szCs w:val="28"/>
+        </w:rPr>
+      </w:pPr>
+      <w:r>
+        <w:rPr>
           <w:noProof/>
-          <w:sz w:val="44"/>
-          <w:szCs w:val="44"/>
+        </w:rPr>
+        <w:drawing>
+          <wp:inline distT="0" distB="0" distL="0" distR="0" wp14:anchorId="387DE0CA" wp14:editId="1D39A5CD">
+            <wp:extent cx="6280785" cy="1061085"/>
+            <wp:effectExtent l="0" t="0" r="5715" b="5715"/>
+            <wp:docPr id="33" name="Picture 33"/>
+            <wp:cNvGraphicFramePr>
+              <a:graphicFrameLocks xmlns:a="http://schemas.openxmlformats.org/drawingml/2006/main" noChangeAspect="1"/>
+            </wp:cNvGraphicFramePr>
+            <a:graphic xmlns:a="http://schemas.openxmlformats.org/drawingml/2006/main">
+              <a:graphicData uri="http://schemas.openxmlformats.org/drawingml/2006/picture">
+                <pic:pic xmlns:pic="http://schemas.openxmlformats.org/drawingml/2006/picture">
+                  <pic:nvPicPr>
+                    <pic:cNvPr id="1" name=""/>
+                    <pic:cNvPicPr/>
+                  </pic:nvPicPr>
+                  <pic:blipFill>
+                    <a:blip r:embed="rId29"/>
+                    <a:stretch>
+                      <a:fillRect/>
+                    </a:stretch>
+                  </pic:blipFill>
+                  <pic:spPr>
+                    <a:xfrm>
+                      <a:off x="0" y="0"/>
+                      <a:ext cx="6280785" cy="1061085"/>
+                    </a:xfrm>
+                    <a:prstGeom prst="rect">
+                      <a:avLst/>
+                    </a:prstGeom>
+                  </pic:spPr>
+                </pic:pic>
+              </a:graphicData>
+            </a:graphic>
+          </wp:inline>
+        </w:drawing>
+      </w:r>
+    </w:p>
+    <w:p>
+      <w:pPr>
+        <w:autoSpaceDE w:val="0"/>
+        <w:autoSpaceDN w:val="0"/>
+        <w:adjustRightInd w:val="0"/>
+        <w:spacing w:after="0" w:line="240" w:lineRule="auto"/>
+        <w:rPr>
+          <w:sz w:val="28"/>
+          <w:szCs w:val="28"/>
+        </w:rPr>
+      </w:pPr>
+    </w:p>
+    <w:p>
+      <w:pPr>
+        <w:autoSpaceDE w:val="0"/>
+        <w:autoSpaceDN w:val="0"/>
+        <w:adjustRightInd w:val="0"/>
+        <w:spacing w:after="0" w:line="240" w:lineRule="auto"/>
+        <w:rPr>
+          <w:b/>
+          <w:bCs/>
+          <w:sz w:val="40"/>
+          <w:szCs w:val="40"/>
+          <w:u w:val="single"/>
+        </w:rPr>
+      </w:pPr>
+      <w:r>
+        <w:rPr>
+          <w:b/>
+          <w:bCs/>
+          <w:sz w:val="40"/>
+          <w:szCs w:val="40"/>
+          <w:u w:val="single"/>
+        </w:rPr>
+        <w:t>DSP Mode</w:t>
+      </w:r>
+      <w:r>
+        <w:rPr>
+          <w:b/>
+          <w:bCs/>
+          <w:sz w:val="40"/>
+          <w:szCs w:val="40"/>
+          <w:u w:val="single"/>
+        </w:rPr>
+        <w:t>:-</w:t>
+      </w:r>
+    </w:p>
+    <w:p>
+      <w:pPr>
+        <w:autoSpaceDE w:val="0"/>
+        <w:autoSpaceDN w:val="0"/>
+        <w:adjustRightInd w:val="0"/>
+        <w:spacing w:after="0" w:line="240" w:lineRule="auto"/>
+        <w:rPr>
+          <w:sz w:val="28"/>
+          <w:szCs w:val="28"/>
+        </w:rPr>
+      </w:pPr>
+      <w:r>
+        <w:rPr>
+          <w:sz w:val="28"/>
+          <w:szCs w:val="28"/>
+        </w:rPr>
+        <w:t xml:space="preserve">- </w:t>
+      </w:r>
+      <w:r>
+        <w:rPr>
+          <w:sz w:val="28"/>
+          <w:szCs w:val="28"/>
+        </w:rPr>
+        <w:t>In DSP Mode, the LRCK acts as a frame sync for 2 data-packed words (l</w:t>
+      </w:r>
+      <w:r>
+        <w:rPr>
+          <w:sz w:val="28"/>
+          <w:szCs w:val="28"/>
+        </w:rPr>
+        <w:t>eft and right channel) input on SDIN.</w:t>
+      </w:r>
+    </w:p>
+    <w:p>
+      <w:pPr>
+        <w:autoSpaceDE w:val="0"/>
+        <w:autoSpaceDN w:val="0"/>
+        <w:adjustRightInd w:val="0"/>
+        <w:spacing w:after="0" w:line="240" w:lineRule="auto"/>
+        <w:rPr>
+          <w:sz w:val="28"/>
+          <w:szCs w:val="28"/>
+        </w:rPr>
+      </w:pPr>
+      <w:r>
+        <w:rPr>
+          <w:sz w:val="28"/>
+          <w:szCs w:val="28"/>
+        </w:rPr>
+        <w:lastRenderedPageBreak/>
+        <w:t xml:space="preserve">- </w:t>
+      </w:r>
+      <w:r>
+        <w:rPr>
+          <w:sz w:val="28"/>
+          <w:szCs w:val="28"/>
+        </w:rPr>
+        <w:t>The MSB is input on the first SCLK rising edge after the frame sync</w:t>
+      </w:r>
+      <w:r>
+        <w:rPr>
+          <w:sz w:val="28"/>
+          <w:szCs w:val="28"/>
+        </w:rPr>
+        <w:t xml:space="preserve"> rising edge.</w:t>
+      </w:r>
+    </w:p>
+    <w:p>
+      <w:pPr>
+        <w:autoSpaceDE w:val="0"/>
+        <w:autoSpaceDN w:val="0"/>
+        <w:adjustRightInd w:val="0"/>
+        <w:spacing w:after="0" w:line="240" w:lineRule="auto"/>
+        <w:rPr>
+          <w:sz w:val="28"/>
+          <w:szCs w:val="28"/>
+        </w:rPr>
+      </w:pPr>
+      <w:r>
+        <w:rPr>
+          <w:sz w:val="28"/>
+          <w:szCs w:val="28"/>
+        </w:rPr>
+        <w:t xml:space="preserve">- </w:t>
+      </w:r>
+      <w:r>
+        <w:rPr>
+          <w:sz w:val="28"/>
+          <w:szCs w:val="28"/>
+        </w:rPr>
+        <w:t xml:space="preserve">The right channel </w:t>
+      </w:r>
+      <w:r>
+        <w:rPr>
+          <w:sz w:val="28"/>
+          <w:szCs w:val="28"/>
+        </w:rPr>
+        <w:t>immediately follows the left channel.</w:t>
+      </w:r>
+    </w:p>
+    <w:p>
+      <w:pPr>
+        <w:autoSpaceDE w:val="0"/>
+        <w:autoSpaceDN w:val="0"/>
+        <w:adjustRightInd w:val="0"/>
+        <w:spacing w:after="0" w:line="240" w:lineRule="auto"/>
+        <w:rPr>
+          <w:sz w:val="28"/>
+          <w:szCs w:val="28"/>
+        </w:rPr>
+      </w:pPr>
+    </w:p>
+    <w:p>
+      <w:pPr>
+        <w:autoSpaceDE w:val="0"/>
+        <w:autoSpaceDN w:val="0"/>
+        <w:adjustRightInd w:val="0"/>
+        <w:spacing w:after="0" w:line="240" w:lineRule="auto"/>
+        <w:rPr>
+          <w:sz w:val="28"/>
+          <w:szCs w:val="28"/>
+        </w:rPr>
+      </w:pPr>
+      <w:r>
+        <w:rPr>
+          <w:noProof/>
+        </w:rPr>
+        <w:drawing>
+          <wp:inline distT="0" distB="0" distL="0" distR="0" wp14:anchorId="3F00079A" wp14:editId="09070494">
+            <wp:extent cx="6280785" cy="1544320"/>
+            <wp:effectExtent l="0" t="0" r="5715" b="0"/>
+            <wp:docPr id="34" name="Picture 34"/>
+            <wp:cNvGraphicFramePr>
+              <a:graphicFrameLocks xmlns:a="http://schemas.openxmlformats.org/drawingml/2006/main" noChangeAspect="1"/>
+            </wp:cNvGraphicFramePr>
+            <a:graphic xmlns:a="http://schemas.openxmlformats.org/drawingml/2006/main">
+              <a:graphicData uri="http://schemas.openxmlformats.org/drawingml/2006/picture">
+                <pic:pic xmlns:pic="http://schemas.openxmlformats.org/drawingml/2006/picture">
+                  <pic:nvPicPr>
+                    <pic:cNvPr id="1" name=""/>
+                    <pic:cNvPicPr/>
+                  </pic:nvPicPr>
+                  <pic:blipFill>
+                    <a:blip r:embed="rId30"/>
+                    <a:stretch>
+                      <a:fillRect/>
+                    </a:stretch>
+                  </pic:blipFill>
+                  <pic:spPr>
+                    <a:xfrm>
+                      <a:off x="0" y="0"/>
+                      <a:ext cx="6280785" cy="1544320"/>
+                    </a:xfrm>
+                    <a:prstGeom prst="rect">
+                      <a:avLst/>
+                    </a:prstGeom>
+                  </pic:spPr>
+                </pic:pic>
+              </a:graphicData>
+            </a:graphic>
+          </wp:inline>
+        </w:drawing>
+      </w:r>
+    </w:p>
+    <w:p>
+      <w:pPr>
+        <w:autoSpaceDE w:val="0"/>
+        <w:autoSpaceDN w:val="0"/>
+        <w:adjustRightInd w:val="0"/>
+        <w:spacing w:after="0" w:line="240" w:lineRule="auto"/>
+        <w:rPr>
+          <w:sz w:val="28"/>
+          <w:szCs w:val="28"/>
+        </w:rPr>
+      </w:pPr>
+    </w:p>
+    <w:p>
+      <w:pPr>
+        <w:autoSpaceDE w:val="0"/>
+        <w:autoSpaceDN w:val="0"/>
+        <w:adjustRightInd w:val="0"/>
+        <w:spacing w:after="0" w:line="240" w:lineRule="auto"/>
+        <w:rPr>
+          <w:b/>
+          <w:bCs/>
+          <w:sz w:val="40"/>
+          <w:szCs w:val="40"/>
+          <w:u w:val="single"/>
+        </w:rPr>
+      </w:pPr>
+      <w:r>
+        <w:rPr>
+          <w:b/>
+          <w:bCs/>
+          <w:sz w:val="40"/>
+          <w:szCs w:val="40"/>
+          <w:u w:val="single"/>
+        </w:rPr>
+        <w:t>Initialization</w:t>
+      </w:r>
+      <w:r>
+        <w:rPr>
+          <w:b/>
+          <w:bCs/>
+          <w:sz w:val="40"/>
+          <w:szCs w:val="40"/>
+          <w:u w:val="single"/>
+        </w:rPr>
+        <w:t>:-</w:t>
+      </w:r>
+    </w:p>
+    <w:p>
+      <w:pPr>
+        <w:autoSpaceDE w:val="0"/>
+        <w:autoSpaceDN w:val="0"/>
+        <w:adjustRightInd w:val="0"/>
+        <w:spacing w:after="0" w:line="240" w:lineRule="auto"/>
+        <w:rPr>
+          <w:sz w:val="28"/>
+          <w:szCs w:val="28"/>
+        </w:rPr>
+      </w:pPr>
+      <w:r>
+        <w:rPr>
+          <w:sz w:val="28"/>
+          <w:szCs w:val="28"/>
+        </w:rPr>
+        <w:t xml:space="preserve">- </w:t>
+      </w:r>
+      <w:r>
+        <w:rPr>
+          <w:sz w:val="28"/>
+          <w:szCs w:val="28"/>
+        </w:rPr>
+        <w:t>The CS43L22 enters a Power-Down state upon initial power-up. The interp</w:t>
+      </w:r>
+      <w:r>
+        <w:rPr>
+          <w:sz w:val="28"/>
+          <w:szCs w:val="28"/>
+        </w:rPr>
+        <w:t xml:space="preserve">olation and decimation filters, </w:t>
+      </w:r>
+      <w:r>
+        <w:rPr>
+          <w:sz w:val="28"/>
+          <w:szCs w:val="28"/>
+        </w:rPr>
+        <w:t xml:space="preserve">delta-sigma and PWM modulators and control port registers are reset. The </w:t>
+      </w:r>
+      <w:r>
+        <w:rPr>
+          <w:sz w:val="28"/>
+          <w:szCs w:val="28"/>
+        </w:rPr>
+        <w:t xml:space="preserve">internal voltage reference, and </w:t>
+      </w:r>
+      <w:r>
+        <w:rPr>
+          <w:sz w:val="28"/>
+          <w:szCs w:val="28"/>
+        </w:rPr>
+        <w:t>switched-capacitor low-pass filters are powered down.</w:t>
+      </w:r>
+    </w:p>
+    <w:p>
+      <w:pPr>
+        <w:autoSpaceDE w:val="0"/>
+        <w:autoSpaceDN w:val="0"/>
+        <w:adjustRightInd w:val="0"/>
+        <w:spacing w:after="0" w:line="240" w:lineRule="auto"/>
+        <w:rPr>
+          <w:sz w:val="28"/>
+          <w:szCs w:val="28"/>
+        </w:rPr>
+      </w:pPr>
+      <w:r>
+        <w:rPr>
+          <w:sz w:val="28"/>
+          <w:szCs w:val="28"/>
+        </w:rPr>
+        <w:t xml:space="preserve">- </w:t>
+      </w:r>
+      <w:r>
+        <w:rPr>
+          <w:sz w:val="28"/>
+          <w:szCs w:val="28"/>
+        </w:rPr>
+        <w:t>The device will remain in the Power-Down state until the RESET pin is brought high.</w:t>
+      </w:r>
+      <w:r>
+        <w:rPr>
+          <w:sz w:val="28"/>
+          <w:szCs w:val="28"/>
+        </w:rPr>
+        <w:t xml:space="preserve"> The control port is accessible </w:t>
+      </w:r>
+      <w:r>
+        <w:rPr>
+          <w:sz w:val="28"/>
+          <w:szCs w:val="28"/>
+        </w:rPr>
+        <w:t>once RESET is high and the desired register settings can be loaded</w:t>
+      </w:r>
+      <w:r>
+        <w:rPr>
+          <w:sz w:val="28"/>
+          <w:szCs w:val="28"/>
+        </w:rPr>
+        <w:t xml:space="preserve"> per the interface descriptions.</w:t>
+      </w:r>
+    </w:p>
+    <w:p>
+      <w:pPr>
+        <w:autoSpaceDE w:val="0"/>
+        <w:autoSpaceDN w:val="0"/>
+        <w:adjustRightInd w:val="0"/>
+        <w:spacing w:after="0" w:line="240" w:lineRule="auto"/>
+        <w:rPr>
+          <w:sz w:val="28"/>
+          <w:szCs w:val="28"/>
+        </w:rPr>
+      </w:pPr>
+      <w:r>
+        <w:rPr>
+          <w:sz w:val="28"/>
+          <w:szCs w:val="28"/>
+        </w:rPr>
+        <w:t xml:space="preserve">- </w:t>
+      </w:r>
+      <w:r>
+        <w:rPr>
+          <w:sz w:val="28"/>
+          <w:szCs w:val="28"/>
+        </w:rPr>
+        <w:t>Once MCLK is valid, the quiescent voltage, VQ, and the internal voltage refere</w:t>
+      </w:r>
+      <w:r>
+        <w:rPr>
+          <w:sz w:val="28"/>
+          <w:szCs w:val="28"/>
+        </w:rPr>
+        <w:t xml:space="preserve">nce, FILT+, will begin powering </w:t>
+      </w:r>
+      <w:r>
+        <w:rPr>
+          <w:sz w:val="28"/>
+          <w:szCs w:val="28"/>
+        </w:rPr>
+        <w:t>up to normal operation.</w:t>
+      </w:r>
+    </w:p>
+    <w:p>
+      <w:pPr>
+        <w:autoSpaceDE w:val="0"/>
+        <w:autoSpaceDN w:val="0"/>
+        <w:adjustRightInd w:val="0"/>
+        <w:spacing w:after="0" w:line="240" w:lineRule="auto"/>
+        <w:rPr>
+          <w:sz w:val="28"/>
+          <w:szCs w:val="28"/>
+        </w:rPr>
+      </w:pPr>
+      <w:r>
+        <w:rPr>
+          <w:sz w:val="28"/>
+          <w:szCs w:val="28"/>
+        </w:rPr>
+        <w:t xml:space="preserve">- </w:t>
+      </w:r>
+      <w:r>
+        <w:rPr>
+          <w:sz w:val="28"/>
+          <w:szCs w:val="28"/>
+        </w:rPr>
+        <w:t>The charge pump slowly powers up and charge</w:t>
+      </w:r>
+      <w:r>
+        <w:rPr>
+          <w:sz w:val="28"/>
+          <w:szCs w:val="28"/>
+        </w:rPr>
+        <w:t xml:space="preserve">s the capacitors. Power is then </w:t>
+      </w:r>
+      <w:r>
+        <w:rPr>
+          <w:sz w:val="28"/>
+          <w:szCs w:val="28"/>
+        </w:rPr>
+        <w:t>applied to the headphone amplifiers and switched-capacitor filters, and the analo</w:t>
+      </w:r>
+      <w:r>
+        <w:rPr>
+          <w:sz w:val="28"/>
+          <w:szCs w:val="28"/>
+        </w:rPr>
+        <w:t>g/digital outputs enter a muted state.</w:t>
+      </w:r>
+    </w:p>
+    <w:p>
+      <w:pPr>
+        <w:autoSpaceDE w:val="0"/>
+        <w:autoSpaceDN w:val="0"/>
+        <w:adjustRightInd w:val="0"/>
+        <w:spacing w:after="0" w:line="240" w:lineRule="auto"/>
+        <w:rPr>
+          <w:sz w:val="28"/>
+          <w:szCs w:val="28"/>
+        </w:rPr>
+      </w:pPr>
+      <w:r>
+        <w:rPr>
+          <w:sz w:val="28"/>
+          <w:szCs w:val="28"/>
+        </w:rPr>
+        <w:t xml:space="preserve">- </w:t>
+      </w:r>
+      <w:r>
+        <w:rPr>
+          <w:sz w:val="28"/>
+          <w:szCs w:val="28"/>
+        </w:rPr>
+        <w:t>Once LRCK is valid, MCLK occurrences are counted over o</w:t>
+      </w:r>
+      <w:r>
+        <w:rPr>
+          <w:sz w:val="28"/>
+          <w:szCs w:val="28"/>
+        </w:rPr>
+        <w:t xml:space="preserve">ne LRCK period to determine the </w:t>
+      </w:r>
+      <w:r>
+        <w:rPr>
+          <w:sz w:val="28"/>
+          <w:szCs w:val="28"/>
+        </w:rPr>
+        <w:t>MCLK/LRCK frequency ratio and normal operation begins.</w:t>
+      </w:r>
+    </w:p>
+    <w:p>
+      <w:pPr>
+        <w:autoSpaceDE w:val="0"/>
+        <w:autoSpaceDN w:val="0"/>
+        <w:adjustRightInd w:val="0"/>
+        <w:spacing w:after="0" w:line="240" w:lineRule="auto"/>
+        <w:rPr>
+          <w:b/>
+          <w:bCs/>
+          <w:sz w:val="40"/>
+          <w:szCs w:val="40"/>
+          <w:u w:val="single"/>
+        </w:rPr>
+      </w:pPr>
+      <w:r>
+        <w:rPr>
+          <w:b/>
+          <w:bCs/>
+          <w:sz w:val="40"/>
+          <w:szCs w:val="40"/>
+          <w:u w:val="single"/>
+        </w:rPr>
+        <w:t>Recommended Power-Up Sequence</w:t>
+      </w:r>
+      <w:r>
+        <w:rPr>
+          <w:b/>
+          <w:bCs/>
+          <w:sz w:val="40"/>
+          <w:szCs w:val="40"/>
+          <w:u w:val="single"/>
+        </w:rPr>
+        <w:t>:-</w:t>
+      </w:r>
+    </w:p>
+    <w:p>
+      <w:pPr>
+        <w:autoSpaceDE w:val="0"/>
+        <w:autoSpaceDN w:val="0"/>
+        <w:adjustRightInd w:val="0"/>
+        <w:spacing w:after="0" w:line="240" w:lineRule="auto"/>
+        <w:rPr>
+          <w:sz w:val="28"/>
+          <w:szCs w:val="28"/>
+        </w:rPr>
+      </w:pPr>
+      <w:r>
+        <w:rPr>
+          <w:sz w:val="28"/>
+          <w:szCs w:val="28"/>
+        </w:rPr>
+        <w:t>1. Hold RESET low until the power supplies are stable.</w:t>
+      </w:r>
+    </w:p>
+    <w:p>
+      <w:pPr>
+        <w:autoSpaceDE w:val="0"/>
+        <w:autoSpaceDN w:val="0"/>
+        <w:adjustRightInd w:val="0"/>
+        <w:spacing w:after="0" w:line="240" w:lineRule="auto"/>
+        <w:rPr>
+          <w:sz w:val="28"/>
+          <w:szCs w:val="28"/>
+        </w:rPr>
+      </w:pPr>
+      <w:r>
+        <w:rPr>
+          <w:sz w:val="28"/>
+          <w:szCs w:val="28"/>
+        </w:rPr>
+        <w:t>2. Bring RESET high.</w:t>
+      </w:r>
+    </w:p>
+    <w:p>
+      <w:pPr>
+        <w:autoSpaceDE w:val="0"/>
+        <w:autoSpaceDN w:val="0"/>
+        <w:adjustRightInd w:val="0"/>
+        <w:spacing w:after="0" w:line="240" w:lineRule="auto"/>
+        <w:rPr>
+          <w:sz w:val="28"/>
+          <w:szCs w:val="28"/>
+        </w:rPr>
+      </w:pPr>
+      <w:r>
+        <w:rPr>
+          <w:sz w:val="28"/>
+          <w:szCs w:val="28"/>
+        </w:rPr>
+        <w:t xml:space="preserve">3. The default state of the “Power Ctl. 1” register (0x02) is 0x01. Load the </w:t>
+      </w:r>
+      <w:r>
+        <w:rPr>
+          <w:sz w:val="28"/>
+          <w:szCs w:val="28"/>
+        </w:rPr>
+        <w:t xml:space="preserve">desired register settings while </w:t>
+      </w:r>
+      <w:r>
+        <w:rPr>
+          <w:sz w:val="28"/>
+          <w:szCs w:val="28"/>
+        </w:rPr>
+        <w:t>keeping the “Power Ctl 1” register set to 0x01.</w:t>
+      </w:r>
+    </w:p>
+    <w:p>
+      <w:pPr>
+        <w:autoSpaceDE w:val="0"/>
+        <w:autoSpaceDN w:val="0"/>
+        <w:adjustRightInd w:val="0"/>
+        <w:spacing w:after="0" w:line="240" w:lineRule="auto"/>
+        <w:rPr>
+          <w:sz w:val="28"/>
+          <w:szCs w:val="28"/>
+        </w:rPr>
+      </w:pPr>
+      <w:r>
+        <w:rPr>
+          <w:sz w:val="28"/>
+          <w:szCs w:val="28"/>
+        </w:rPr>
+        <w:t>4. Load the required in</w:t>
+      </w:r>
+      <w:r>
+        <w:rPr>
+          <w:sz w:val="28"/>
+          <w:szCs w:val="28"/>
+        </w:rPr>
+        <w:t>itialization settings</w:t>
+      </w:r>
+      <w:r>
+        <w:rPr>
+          <w:sz w:val="28"/>
+          <w:szCs w:val="28"/>
+        </w:rPr>
+        <w:t>.</w:t>
+      </w:r>
+    </w:p>
+    <w:p>
+      <w:pPr>
+        <w:autoSpaceDE w:val="0"/>
+        <w:autoSpaceDN w:val="0"/>
+        <w:adjustRightInd w:val="0"/>
+        <w:spacing w:after="0" w:line="240" w:lineRule="auto"/>
+        <w:rPr>
+          <w:sz w:val="28"/>
+          <w:szCs w:val="28"/>
+        </w:rPr>
+      </w:pPr>
+      <w:r>
+        <w:rPr>
+          <w:sz w:val="28"/>
+          <w:szCs w:val="28"/>
+        </w:rPr>
+        <w:t>5. Apply MCLK at the appropr</w:t>
+      </w:r>
+      <w:r>
+        <w:rPr>
+          <w:sz w:val="28"/>
+          <w:szCs w:val="28"/>
+        </w:rPr>
+        <w:t>iate frequency</w:t>
+      </w:r>
+      <w:r>
+        <w:rPr>
+          <w:sz w:val="28"/>
+          <w:szCs w:val="28"/>
+        </w:rPr>
+        <w:t xml:space="preserve">. SCLK may be applied or set to </w:t>
+      </w:r>
+      <w:r>
+        <w:rPr>
+          <w:sz w:val="28"/>
+          <w:szCs w:val="28"/>
+        </w:rPr>
+        <w:t>master at any time; LRCK may only be applied or set to master while the PDN bit is set to 1.</w:t>
+      </w:r>
+    </w:p>
+    <w:p>
+      <w:pPr>
+        <w:autoSpaceDE w:val="0"/>
+        <w:autoSpaceDN w:val="0"/>
+        <w:adjustRightInd w:val="0"/>
+        <w:spacing w:after="0" w:line="240" w:lineRule="auto"/>
+        <w:rPr>
+          <w:sz w:val="28"/>
+          <w:szCs w:val="28"/>
+        </w:rPr>
+      </w:pPr>
+      <w:r>
+        <w:rPr>
+          <w:sz w:val="28"/>
+          <w:szCs w:val="28"/>
+        </w:rPr>
+        <w:t>6. Set the “Power Ctl 1” register (0x02) to 0x9E.</w:t>
+      </w:r>
+    </w:p>
+    <w:p>
+      <w:pPr>
+        <w:autoSpaceDE w:val="0"/>
+        <w:autoSpaceDN w:val="0"/>
+        <w:adjustRightInd w:val="0"/>
+        <w:spacing w:after="0" w:line="240" w:lineRule="auto"/>
+        <w:rPr>
+          <w:sz w:val="28"/>
+          <w:szCs w:val="28"/>
+        </w:rPr>
+      </w:pPr>
+      <w:r>
+        <w:rPr>
+          <w:sz w:val="28"/>
+          <w:szCs w:val="28"/>
+        </w:rPr>
+        <w:t>7. Bring RESET low if the analog or digital supplies drop below the rec</w:t>
+      </w:r>
+      <w:r>
+        <w:rPr>
+          <w:sz w:val="28"/>
+          <w:szCs w:val="28"/>
+        </w:rPr>
+        <w:t xml:space="preserve">ommended operating condition to </w:t>
+      </w:r>
+      <w:r>
+        <w:rPr>
+          <w:sz w:val="28"/>
+          <w:szCs w:val="28"/>
+        </w:rPr>
+        <w:t>prevent power glitch related issues.</w:t>
+      </w:r>
+    </w:p>
+    <w:p>
+      <w:pPr>
+        <w:autoSpaceDE w:val="0"/>
+        <w:autoSpaceDN w:val="0"/>
+        <w:adjustRightInd w:val="0"/>
+        <w:spacing w:after="0" w:line="240" w:lineRule="auto"/>
+        <w:rPr>
+          <w:b/>
+          <w:bCs/>
+          <w:sz w:val="40"/>
+          <w:szCs w:val="40"/>
+          <w:u w:val="single"/>
+        </w:rPr>
+      </w:pPr>
+      <w:r>
+        <w:rPr>
+          <w:b/>
+          <w:bCs/>
+          <w:sz w:val="40"/>
+          <w:szCs w:val="40"/>
+          <w:u w:val="single"/>
+        </w:rPr>
+        <w:t>Recommended Power-Down Sequence</w:t>
+      </w:r>
+      <w:r>
+        <w:rPr>
+          <w:b/>
+          <w:bCs/>
+          <w:sz w:val="40"/>
+          <w:szCs w:val="40"/>
+          <w:u w:val="single"/>
+        </w:rPr>
+        <w:t>:-</w:t>
+      </w:r>
+    </w:p>
+    <w:p>
+      <w:pPr>
+        <w:autoSpaceDE w:val="0"/>
+        <w:autoSpaceDN w:val="0"/>
+        <w:adjustRightInd w:val="0"/>
+        <w:spacing w:after="0" w:line="240" w:lineRule="auto"/>
+        <w:rPr>
+          <w:sz w:val="28"/>
+          <w:szCs w:val="28"/>
+        </w:rPr>
+      </w:pPr>
+      <w:r>
+        <w:rPr>
+          <w:sz w:val="28"/>
+          <w:szCs w:val="28"/>
+        </w:rPr>
+        <w:t>To minimize audible pops when turning off or placing the DAC in standby,</w:t>
+      </w:r>
+    </w:p>
+    <w:p>
+      <w:pPr>
+        <w:autoSpaceDE w:val="0"/>
+        <w:autoSpaceDN w:val="0"/>
+        <w:adjustRightInd w:val="0"/>
+        <w:spacing w:after="0" w:line="240" w:lineRule="auto"/>
+        <w:rPr>
+          <w:sz w:val="28"/>
+          <w:szCs w:val="28"/>
+        </w:rPr>
+      </w:pPr>
+      <w:r>
+        <w:rPr>
+          <w:sz w:val="28"/>
+          <w:szCs w:val="28"/>
+        </w:rPr>
+        <w:t>1. Mute the DAC’s and PWM outputs.</w:t>
+      </w:r>
+    </w:p>
+    <w:p>
+      <w:pPr>
+        <w:autoSpaceDE w:val="0"/>
+        <w:autoSpaceDN w:val="0"/>
+        <w:adjustRightInd w:val="0"/>
+        <w:spacing w:after="0" w:line="240" w:lineRule="auto"/>
+        <w:rPr>
+          <w:sz w:val="28"/>
+          <w:szCs w:val="28"/>
+        </w:rPr>
+      </w:pPr>
+      <w:r>
+        <w:rPr>
+          <w:sz w:val="28"/>
+          <w:szCs w:val="28"/>
+        </w:rPr>
+        <w:t>2. Disable soft ramp and zero cross volume transitions.</w:t>
+      </w:r>
+    </w:p>
+    <w:p>
+      <w:pPr>
+        <w:autoSpaceDE w:val="0"/>
+        <w:autoSpaceDN w:val="0"/>
+        <w:adjustRightInd w:val="0"/>
+        <w:spacing w:after="0" w:line="240" w:lineRule="auto"/>
+        <w:rPr>
+          <w:sz w:val="28"/>
+          <w:szCs w:val="28"/>
+        </w:rPr>
+      </w:pPr>
+      <w:r>
+        <w:rPr>
+          <w:sz w:val="28"/>
+          <w:szCs w:val="28"/>
+        </w:rPr>
+        <w:lastRenderedPageBreak/>
+        <w:t>3. Set the “Power Ctl 1” register (0x02) to 0x9F.</w:t>
+      </w:r>
+    </w:p>
+    <w:p>
+      <w:pPr>
+        <w:autoSpaceDE w:val="0"/>
+        <w:autoSpaceDN w:val="0"/>
+        <w:adjustRightInd w:val="0"/>
+        <w:spacing w:after="0" w:line="240" w:lineRule="auto"/>
+        <w:rPr>
+          <w:sz w:val="28"/>
+          <w:szCs w:val="28"/>
+        </w:rPr>
+      </w:pPr>
+      <w:r>
+        <w:rPr>
+          <w:sz w:val="28"/>
+          <w:szCs w:val="28"/>
+        </w:rPr>
+        <w:t>4. Wait at least 100 μs.</w:t>
+      </w:r>
+    </w:p>
+    <w:p>
+      <w:pPr>
+        <w:autoSpaceDE w:val="0"/>
+        <w:autoSpaceDN w:val="0"/>
+        <w:adjustRightInd w:val="0"/>
+        <w:spacing w:after="0" w:line="240" w:lineRule="auto"/>
+        <w:rPr>
+          <w:sz w:val="28"/>
+          <w:szCs w:val="28"/>
+        </w:rPr>
+      </w:pPr>
+      <w:r>
+        <w:rPr>
+          <w:sz w:val="28"/>
+          <w:szCs w:val="28"/>
+        </w:rPr>
+        <w:t xml:space="preserve">- </w:t>
+      </w:r>
+      <w:r>
+        <w:rPr>
+          <w:sz w:val="28"/>
+          <w:szCs w:val="28"/>
+        </w:rPr>
+        <w:t>The device will be fully powere</w:t>
+      </w:r>
+      <w:r>
+        <w:rPr>
+          <w:sz w:val="28"/>
+          <w:szCs w:val="28"/>
+        </w:rPr>
+        <w:t>d down after this 100 μs delay.</w:t>
+      </w:r>
+    </w:p>
+    <w:p>
+      <w:pPr>
+        <w:autoSpaceDE w:val="0"/>
+        <w:autoSpaceDN w:val="0"/>
+        <w:adjustRightInd w:val="0"/>
+        <w:spacing w:after="0" w:line="240" w:lineRule="auto"/>
+        <w:rPr>
+          <w:sz w:val="28"/>
+          <w:szCs w:val="28"/>
+        </w:rPr>
+      </w:pPr>
+      <w:r>
+        <w:rPr>
+          <w:sz w:val="28"/>
+          <w:szCs w:val="28"/>
+        </w:rPr>
+        <w:t xml:space="preserve">- </w:t>
+      </w:r>
+      <w:r>
+        <w:rPr>
+          <w:sz w:val="28"/>
+          <w:szCs w:val="28"/>
+        </w:rPr>
+        <w:t xml:space="preserve">Prior to </w:t>
+      </w:r>
+      <w:r>
+        <w:rPr>
+          <w:sz w:val="28"/>
+          <w:szCs w:val="28"/>
+        </w:rPr>
+        <w:t xml:space="preserve">the removal of the master clock </w:t>
+      </w:r>
+      <w:r>
+        <w:rPr>
+          <w:sz w:val="28"/>
+          <w:szCs w:val="28"/>
+        </w:rPr>
+        <w:t xml:space="preserve">(MCLK), this delay of at least 100 μs must be implemented after step 3 </w:t>
+      </w:r>
+      <w:r>
+        <w:rPr>
+          <w:sz w:val="28"/>
+          <w:szCs w:val="28"/>
+        </w:rPr>
+        <w:t xml:space="preserve">to avoid premature disruption </w:t>
+      </w:r>
+      <w:r>
+        <w:rPr>
+          <w:sz w:val="28"/>
+          <w:szCs w:val="28"/>
+        </w:rPr>
+        <w:t>of the DAC’s power down sequence.</w:t>
+      </w:r>
+    </w:p>
+    <w:p>
+      <w:pPr>
+        <w:autoSpaceDE w:val="0"/>
+        <w:autoSpaceDN w:val="0"/>
+        <w:adjustRightInd w:val="0"/>
+        <w:spacing w:after="0" w:line="240" w:lineRule="auto"/>
+        <w:rPr>
+          <w:sz w:val="28"/>
+          <w:szCs w:val="28"/>
+        </w:rPr>
+      </w:pPr>
+      <w:r>
+        <w:rPr>
+          <w:sz w:val="28"/>
+          <w:szCs w:val="28"/>
+        </w:rPr>
+        <w:t xml:space="preserve">- </w:t>
+      </w:r>
+      <w:r>
+        <w:rPr>
+          <w:sz w:val="28"/>
+          <w:szCs w:val="28"/>
+        </w:rPr>
+        <w:t>A disruption in the device’s power down sequence (i.e. removing the</w:t>
+      </w:r>
+      <w:r>
+        <w:rPr>
+          <w:sz w:val="28"/>
+          <w:szCs w:val="28"/>
+        </w:rPr>
+        <w:t xml:space="preserve"> MCLK signal before this 100 μs </w:t>
+      </w:r>
+      <w:r>
+        <w:rPr>
+          <w:sz w:val="28"/>
+          <w:szCs w:val="28"/>
+        </w:rPr>
+        <w:t xml:space="preserve">delay) has consequences on both the headphone and PWM speaker </w:t>
+      </w:r>
+      <w:r>
+        <w:rPr>
+          <w:sz w:val="28"/>
+          <w:szCs w:val="28"/>
+        </w:rPr>
+        <w:t xml:space="preserve">amplifiers: The charge pump may </w:t>
+      </w:r>
+      <w:r>
+        <w:rPr>
+          <w:sz w:val="28"/>
+          <w:szCs w:val="28"/>
+        </w:rPr>
+        <w:t>stop abruptly, causing the headphone amplifiers to drive the</w:t>
+      </w:r>
+      <w:r>
+        <w:rPr>
+          <w:sz w:val="28"/>
+          <w:szCs w:val="28"/>
+        </w:rPr>
+        <w:t xml:space="preserve"> outputs up to the +VHP supply.</w:t>
+      </w:r>
+    </w:p>
+    <w:p>
+      <w:pPr>
+        <w:autoSpaceDE w:val="0"/>
+        <w:autoSpaceDN w:val="0"/>
+        <w:adjustRightInd w:val="0"/>
+        <w:spacing w:after="0" w:line="240" w:lineRule="auto"/>
+        <w:rPr>
+          <w:sz w:val="28"/>
+          <w:szCs w:val="28"/>
+        </w:rPr>
+      </w:pPr>
+      <w:r>
+        <w:rPr>
+          <w:sz w:val="28"/>
+          <w:szCs w:val="28"/>
+        </w:rPr>
+        <w:t xml:space="preserve">- </w:t>
+      </w:r>
+      <w:r>
+        <w:rPr>
+          <w:sz w:val="28"/>
+          <w:szCs w:val="28"/>
+        </w:rPr>
+        <w:t xml:space="preserve">Also, </w:t>
+      </w:r>
+      <w:r>
+        <w:rPr>
+          <w:sz w:val="28"/>
+          <w:szCs w:val="28"/>
+        </w:rPr>
+        <w:t xml:space="preserve">the </w:t>
+      </w:r>
+      <w:r>
+        <w:rPr>
+          <w:sz w:val="28"/>
+          <w:szCs w:val="28"/>
+        </w:rPr>
+        <w:t>last state of each ‘+’ and ‘-’ PWM output terminal before the premature</w:t>
+      </w:r>
+      <w:r>
+        <w:rPr>
+          <w:sz w:val="28"/>
+          <w:szCs w:val="28"/>
+        </w:rPr>
+        <w:t xml:space="preserve"> removal of MCLK could randomly </w:t>
+      </w:r>
+      <w:r>
+        <w:rPr>
+          <w:sz w:val="28"/>
+          <w:szCs w:val="28"/>
+        </w:rPr>
+        <w:t>be held at either VP or AGND.</w:t>
+      </w:r>
+    </w:p>
+    <w:p>
+      <w:pPr>
+        <w:autoSpaceDE w:val="0"/>
+        <w:autoSpaceDN w:val="0"/>
+        <w:adjustRightInd w:val="0"/>
+        <w:spacing w:after="0" w:line="240" w:lineRule="auto"/>
+        <w:rPr>
+          <w:sz w:val="28"/>
+          <w:szCs w:val="28"/>
+        </w:rPr>
+      </w:pPr>
+      <w:r>
+        <w:rPr>
+          <w:sz w:val="28"/>
+          <w:szCs w:val="28"/>
+        </w:rPr>
+        <w:t xml:space="preserve">- </w:t>
+      </w:r>
+      <w:r>
+        <w:rPr>
+          <w:sz w:val="28"/>
+          <w:szCs w:val="28"/>
+        </w:rPr>
+        <w:t xml:space="preserve">When this event occurs, it is possible </w:t>
+      </w:r>
+      <w:r>
+        <w:rPr>
+          <w:sz w:val="28"/>
+          <w:szCs w:val="28"/>
+        </w:rPr>
+        <w:t xml:space="preserve">for each PWM terminal to output </w:t>
+      </w:r>
+      <w:r>
+        <w:rPr>
+          <w:sz w:val="28"/>
+          <w:szCs w:val="28"/>
+        </w:rPr>
+        <w:t>opposing potentials, creating a DC source into the speaker voice coil.</w:t>
+      </w:r>
+    </w:p>
+    <w:p>
+      <w:pPr>
+        <w:autoSpaceDE w:val="0"/>
+        <w:autoSpaceDN w:val="0"/>
+        <w:adjustRightInd w:val="0"/>
+        <w:spacing w:after="0" w:line="240" w:lineRule="auto"/>
+        <w:rPr>
+          <w:sz w:val="28"/>
+          <w:szCs w:val="28"/>
+        </w:rPr>
+      </w:pPr>
+      <w:r>
+        <w:rPr>
+          <w:sz w:val="28"/>
+          <w:szCs w:val="28"/>
+        </w:rPr>
+        <w:t xml:space="preserve">- </w:t>
+      </w:r>
+      <w:r>
+        <w:rPr>
+          <w:sz w:val="28"/>
+          <w:szCs w:val="28"/>
+        </w:rPr>
+        <w:t>The disruption of the device’s power down sequence may also cause c</w:t>
+      </w:r>
+      <w:r>
+        <w:rPr>
+          <w:sz w:val="28"/>
+          <w:szCs w:val="28"/>
+        </w:rPr>
+        <w:t xml:space="preserve">licks and pops on the output of </w:t>
+      </w:r>
+      <w:r>
+        <w:rPr>
+          <w:sz w:val="28"/>
+          <w:szCs w:val="28"/>
+        </w:rPr>
+        <w:t>the DAC’s as the modulator holds the last output level before the MCLK signal was removed.</w:t>
+      </w:r>
+    </w:p>
+    <w:p>
+      <w:pPr>
+        <w:autoSpaceDE w:val="0"/>
+        <w:autoSpaceDN w:val="0"/>
+        <w:adjustRightInd w:val="0"/>
+        <w:spacing w:after="0" w:line="240" w:lineRule="auto"/>
+        <w:rPr>
+          <w:sz w:val="28"/>
+          <w:szCs w:val="28"/>
+        </w:rPr>
+      </w:pPr>
+      <w:r>
+        <w:rPr>
+          <w:sz w:val="28"/>
+          <w:szCs w:val="28"/>
+        </w:rPr>
+        <w:t>5. MCLK may be removed at this time.</w:t>
+      </w:r>
+    </w:p>
+    <w:p>
+      <w:pPr>
+        <w:autoSpaceDE w:val="0"/>
+        <w:autoSpaceDN w:val="0"/>
+        <w:adjustRightInd w:val="0"/>
+        <w:spacing w:after="0" w:line="240" w:lineRule="auto"/>
+        <w:rPr>
+          <w:sz w:val="28"/>
+          <w:szCs w:val="28"/>
+        </w:rPr>
+      </w:pPr>
+      <w:r>
+        <w:rPr>
+          <w:sz w:val="28"/>
+          <w:szCs w:val="28"/>
+        </w:rPr>
+        <w:t>6. To achieve the lowest operating quiescent current, bring RESET low. All</w:t>
+      </w:r>
+      <w:r>
+        <w:rPr>
+          <w:sz w:val="28"/>
+          <w:szCs w:val="28"/>
+        </w:rPr>
+        <w:t xml:space="preserve"> control port registers will be </w:t>
+      </w:r>
+      <w:r>
+        <w:rPr>
+          <w:sz w:val="28"/>
+          <w:szCs w:val="28"/>
+        </w:rPr>
+        <w:t>reset to their default state.</w:t>
+      </w:r>
+    </w:p>
+    <w:p>
+      <w:pPr>
+        <w:autoSpaceDE w:val="0"/>
+        <w:autoSpaceDN w:val="0"/>
+        <w:adjustRightInd w:val="0"/>
+        <w:spacing w:after="0" w:line="240" w:lineRule="auto"/>
+        <w:rPr>
+          <w:sz w:val="28"/>
+          <w:szCs w:val="28"/>
+        </w:rPr>
+      </w:pPr>
+      <w:r>
+        <w:rPr>
+          <w:b/>
+          <w:bCs/>
+          <w:sz w:val="40"/>
+          <w:szCs w:val="40"/>
+          <w:u w:val="single"/>
+        </w:rPr>
+        <w:t>Required Initialization Settings</w:t>
+      </w:r>
+      <w:r>
+        <w:rPr>
+          <w:b/>
+          <w:bCs/>
+          <w:sz w:val="40"/>
+          <w:szCs w:val="40"/>
+          <w:u w:val="single"/>
+        </w:rPr>
+        <w:t>:-</w:t>
+      </w:r>
+    </w:p>
+    <w:p>
+      <w:pPr>
+        <w:autoSpaceDE w:val="0"/>
+        <w:autoSpaceDN w:val="0"/>
+        <w:adjustRightInd w:val="0"/>
+        <w:spacing w:after="0" w:line="240" w:lineRule="auto"/>
+        <w:rPr>
+          <w:sz w:val="28"/>
+          <w:szCs w:val="28"/>
+        </w:rPr>
+      </w:pPr>
+      <w:r>
+        <w:rPr>
+          <w:sz w:val="28"/>
+          <w:szCs w:val="28"/>
+        </w:rPr>
+        <w:t xml:space="preserve">- </w:t>
+      </w:r>
+      <w:r>
+        <w:rPr>
+          <w:sz w:val="28"/>
+          <w:szCs w:val="28"/>
+        </w:rPr>
+        <w:t>Various sections in the device must be adjusted by implementing the initialization setti</w:t>
+      </w:r>
+      <w:r>
+        <w:rPr>
+          <w:sz w:val="28"/>
+          <w:szCs w:val="28"/>
+        </w:rPr>
+        <w:t xml:space="preserve">ngs shown below after </w:t>
+      </w:r>
+      <w:r>
+        <w:rPr>
+          <w:sz w:val="28"/>
+          <w:szCs w:val="28"/>
+        </w:rPr>
+        <w:t>power-up sequence step 3. All performance and power consumption m</w:t>
+      </w:r>
+      <w:r>
+        <w:rPr>
+          <w:sz w:val="28"/>
+          <w:szCs w:val="28"/>
+        </w:rPr>
+        <w:t xml:space="preserve">easurements were taken with the </w:t>
+      </w:r>
+      <w:r>
+        <w:rPr>
+          <w:sz w:val="28"/>
+          <w:szCs w:val="28"/>
+        </w:rPr>
+        <w:t>following settings:</w:t>
+      </w:r>
+    </w:p>
+    <w:p>
+      <w:pPr>
+        <w:autoSpaceDE w:val="0"/>
+        <w:autoSpaceDN w:val="0"/>
+        <w:adjustRightInd w:val="0"/>
+        <w:spacing w:after="0" w:line="240" w:lineRule="auto"/>
+        <w:rPr>
+          <w:sz w:val="28"/>
+          <w:szCs w:val="28"/>
+        </w:rPr>
+      </w:pPr>
+      <w:r>
+        <w:rPr>
+          <w:sz w:val="28"/>
+          <w:szCs w:val="28"/>
+        </w:rPr>
+        <w:t>1. Write 0x99 to register 0x00.</w:t>
+      </w:r>
+    </w:p>
+    <w:p>
+      <w:pPr>
+        <w:autoSpaceDE w:val="0"/>
+        <w:autoSpaceDN w:val="0"/>
+        <w:adjustRightInd w:val="0"/>
+        <w:spacing w:after="0" w:line="240" w:lineRule="auto"/>
+        <w:rPr>
+          <w:sz w:val="28"/>
+          <w:szCs w:val="28"/>
+        </w:rPr>
+      </w:pPr>
+      <w:r>
+        <w:rPr>
+          <w:sz w:val="28"/>
+          <w:szCs w:val="28"/>
+        </w:rPr>
+        <w:t>2. Write 0x80 to register 0x47.</w:t>
+      </w:r>
+    </w:p>
+    <w:p>
+      <w:pPr>
+        <w:autoSpaceDE w:val="0"/>
+        <w:autoSpaceDN w:val="0"/>
+        <w:adjustRightInd w:val="0"/>
+        <w:spacing w:after="0" w:line="240" w:lineRule="auto"/>
+        <w:rPr>
+          <w:sz w:val="28"/>
+          <w:szCs w:val="28"/>
+        </w:rPr>
+      </w:pPr>
+      <w:r>
+        <w:rPr>
+          <w:sz w:val="28"/>
+          <w:szCs w:val="28"/>
+        </w:rPr>
+        <w:t>3. Write ‘1’b to bit 7 in register 0x32.</w:t>
+      </w:r>
+    </w:p>
+    <w:p>
+      <w:pPr>
+        <w:autoSpaceDE w:val="0"/>
+        <w:autoSpaceDN w:val="0"/>
+        <w:adjustRightInd w:val="0"/>
+        <w:spacing w:after="0" w:line="240" w:lineRule="auto"/>
+        <w:rPr>
+          <w:sz w:val="28"/>
+          <w:szCs w:val="28"/>
+        </w:rPr>
+      </w:pPr>
+      <w:r>
+        <w:rPr>
+          <w:sz w:val="28"/>
+          <w:szCs w:val="28"/>
+        </w:rPr>
+        <w:t>4. Write ‘0’b to bit 7 in register 0x32.</w:t>
+      </w:r>
+    </w:p>
+    <w:p>
+      <w:pPr>
+        <w:autoSpaceDE w:val="0"/>
+        <w:autoSpaceDN w:val="0"/>
+        <w:adjustRightInd w:val="0"/>
+        <w:spacing w:after="0" w:line="240" w:lineRule="auto"/>
+        <w:rPr>
+          <w:sz w:val="28"/>
+          <w:szCs w:val="28"/>
+        </w:rPr>
+      </w:pPr>
+      <w:r>
+        <w:rPr>
+          <w:sz w:val="28"/>
+          <w:szCs w:val="28"/>
+        </w:rPr>
+        <w:t>5. Write 0x00 to register 0x00.</w:t>
+      </w:r>
+    </w:p>
+    <w:p>
+      <w:pPr>
+        <w:autoSpaceDE w:val="0"/>
+        <w:autoSpaceDN w:val="0"/>
+        <w:adjustRightInd w:val="0"/>
+        <w:spacing w:after="0" w:line="240" w:lineRule="auto"/>
+        <w:rPr>
+          <w:b/>
+          <w:bCs/>
+          <w:sz w:val="40"/>
+          <w:szCs w:val="40"/>
+          <w:u w:val="single"/>
+        </w:rPr>
+      </w:pPr>
+      <w:r>
+        <w:rPr>
+          <w:b/>
+          <w:bCs/>
+          <w:sz w:val="40"/>
+          <w:szCs w:val="40"/>
+          <w:u w:val="single"/>
+        </w:rPr>
+        <w:t>CONTROL PORT OPERATION</w:t>
+      </w:r>
+      <w:r>
+        <w:rPr>
+          <w:b/>
+          <w:bCs/>
+          <w:sz w:val="40"/>
+          <w:szCs w:val="40"/>
+          <w:u w:val="single"/>
+        </w:rPr>
+        <w:t xml:space="preserve">:- </w:t>
+      </w:r>
+    </w:p>
+    <w:p>
+      <w:pPr>
+        <w:autoSpaceDE w:val="0"/>
+        <w:autoSpaceDN w:val="0"/>
+        <w:adjustRightInd w:val="0"/>
+        <w:spacing w:after="0" w:line="240" w:lineRule="auto"/>
+        <w:rPr>
+          <w:sz w:val="28"/>
+          <w:szCs w:val="28"/>
+        </w:rPr>
+      </w:pPr>
+      <w:r>
+        <w:rPr>
+          <w:sz w:val="28"/>
+          <w:szCs w:val="28"/>
+        </w:rPr>
+        <w:t xml:space="preserve">- </w:t>
+      </w:r>
+      <w:r>
+        <w:rPr>
+          <w:sz w:val="28"/>
+          <w:szCs w:val="28"/>
+        </w:rPr>
+        <w:t>The control port operates using an I²C interface with the CS43L22 acting as a slave device.</w:t>
+      </w:r>
+    </w:p>
+    <w:p>
+      <w:pPr>
+        <w:autoSpaceDE w:val="0"/>
+        <w:autoSpaceDN w:val="0"/>
+        <w:adjustRightInd w:val="0"/>
+        <w:spacing w:after="0" w:line="240" w:lineRule="auto"/>
+        <w:rPr>
+          <w:b/>
+          <w:bCs/>
+          <w:sz w:val="40"/>
+          <w:szCs w:val="40"/>
+          <w:u w:val="single"/>
+        </w:rPr>
+      </w:pPr>
+      <w:r>
+        <w:rPr>
+          <w:b/>
+          <w:bCs/>
+          <w:sz w:val="40"/>
+          <w:szCs w:val="40"/>
+          <w:u w:val="single"/>
+        </w:rPr>
+        <w:t>I²C Control</w:t>
+      </w:r>
+      <w:r>
+        <w:rPr>
+          <w:b/>
+          <w:bCs/>
+          <w:sz w:val="40"/>
+          <w:szCs w:val="40"/>
+          <w:u w:val="single"/>
+        </w:rPr>
+        <w:t>:-</w:t>
+      </w:r>
+    </w:p>
+    <w:p>
+      <w:pPr>
+        <w:autoSpaceDE w:val="0"/>
+        <w:autoSpaceDN w:val="0"/>
+        <w:adjustRightInd w:val="0"/>
+        <w:spacing w:after="0" w:line="240" w:lineRule="auto"/>
+        <w:rPr>
+          <w:sz w:val="28"/>
+          <w:szCs w:val="28"/>
+        </w:rPr>
+      </w:pPr>
+      <w:r>
+        <w:rPr>
+          <w:sz w:val="28"/>
+          <w:szCs w:val="28"/>
+        </w:rPr>
+        <w:t xml:space="preserve">- </w:t>
+      </w:r>
+      <w:r>
+        <w:rPr>
+          <w:sz w:val="28"/>
+          <w:szCs w:val="28"/>
+        </w:rPr>
+        <w:t>SDA is a bidirectional data line. Data is clocked into and out of th</w:t>
+      </w:r>
+      <w:r>
+        <w:rPr>
+          <w:sz w:val="28"/>
+          <w:szCs w:val="28"/>
+        </w:rPr>
+        <w:t>e device by the clock, SCL.</w:t>
+      </w:r>
+    </w:p>
+    <w:p>
+      <w:pPr>
+        <w:autoSpaceDE w:val="0"/>
+        <w:autoSpaceDN w:val="0"/>
+        <w:adjustRightInd w:val="0"/>
+        <w:spacing w:after="0" w:line="240" w:lineRule="auto"/>
+        <w:rPr>
+          <w:sz w:val="28"/>
+          <w:szCs w:val="28"/>
+        </w:rPr>
+      </w:pPr>
+      <w:r>
+        <w:rPr>
+          <w:sz w:val="28"/>
+          <w:szCs w:val="28"/>
+        </w:rPr>
+        <w:t xml:space="preserve">- The AD0 pin </w:t>
+      </w:r>
+      <w:r>
+        <w:rPr>
+          <w:sz w:val="28"/>
+          <w:szCs w:val="28"/>
+        </w:rPr>
+        <w:t xml:space="preserve">sets the LSB of the chip address; ‘0’ when connected to </w:t>
+      </w:r>
+      <w:r>
+        <w:rPr>
+          <w:sz w:val="28"/>
+          <w:szCs w:val="28"/>
+        </w:rPr>
+        <w:t>DGND, ‘1’ when connected to VL.</w:t>
+      </w:r>
+    </w:p>
+    <w:p>
+      <w:pPr>
+        <w:autoSpaceDE w:val="0"/>
+        <w:autoSpaceDN w:val="0"/>
+        <w:adjustRightInd w:val="0"/>
+        <w:spacing w:after="0" w:line="240" w:lineRule="auto"/>
+        <w:rPr>
+          <w:sz w:val="28"/>
+          <w:szCs w:val="28"/>
+        </w:rPr>
+      </w:pPr>
+      <w:r>
+        <w:rPr>
+          <w:sz w:val="28"/>
+          <w:szCs w:val="28"/>
+        </w:rPr>
+        <w:t xml:space="preserve">- This pin may be </w:t>
+      </w:r>
+      <w:r>
+        <w:rPr>
+          <w:sz w:val="28"/>
+          <w:szCs w:val="28"/>
+        </w:rPr>
+        <w:t>driven by a host controller or di</w:t>
+      </w:r>
+      <w:r>
+        <w:rPr>
+          <w:sz w:val="28"/>
+          <w:szCs w:val="28"/>
+        </w:rPr>
+        <w:t>rectly connected to VL or DGND.</w:t>
+      </w:r>
+    </w:p>
+    <w:p>
+      <w:pPr>
+        <w:autoSpaceDE w:val="0"/>
+        <w:autoSpaceDN w:val="0"/>
+        <w:adjustRightInd w:val="0"/>
+        <w:spacing w:after="0" w:line="240" w:lineRule="auto"/>
+        <w:rPr>
+          <w:sz w:val="28"/>
+          <w:szCs w:val="28"/>
+        </w:rPr>
+      </w:pPr>
+      <w:r>
+        <w:rPr>
+          <w:sz w:val="28"/>
+          <w:szCs w:val="28"/>
+        </w:rPr>
+        <w:t xml:space="preserve">- </w:t>
+      </w:r>
+      <w:r>
+        <w:rPr>
+          <w:sz w:val="28"/>
+          <w:szCs w:val="28"/>
+        </w:rPr>
+        <w:t xml:space="preserve">The AD0 </w:t>
+      </w:r>
+      <w:r>
+        <w:rPr>
+          <w:sz w:val="28"/>
+          <w:szCs w:val="28"/>
+        </w:rPr>
+        <w:t xml:space="preserve">pin state is sensed and the LSB </w:t>
+      </w:r>
+      <w:r>
+        <w:rPr>
+          <w:sz w:val="28"/>
+          <w:szCs w:val="28"/>
+        </w:rPr>
+        <w:t>of the chip address is set upon the release of the RESET signal (a low-to-high transition).</w:t>
+      </w:r>
+    </w:p>
+    <w:p>
+      <w:pPr>
+        <w:autoSpaceDE w:val="0"/>
+        <w:autoSpaceDN w:val="0"/>
+        <w:adjustRightInd w:val="0"/>
+        <w:spacing w:after="0" w:line="240" w:lineRule="auto"/>
+        <w:rPr>
+          <w:sz w:val="28"/>
+          <w:szCs w:val="28"/>
+        </w:rPr>
+      </w:pPr>
+      <w:r>
+        <w:rPr>
+          <w:sz w:val="28"/>
+          <w:szCs w:val="28"/>
+        </w:rPr>
+        <w:t xml:space="preserve">- </w:t>
+      </w:r>
+      <w:r>
+        <w:rPr>
+          <w:sz w:val="28"/>
+          <w:szCs w:val="28"/>
+        </w:rPr>
+        <w:t xml:space="preserve">The signal timings for a read and write cycle are shown in </w:t>
+      </w:r>
+      <w:r>
+        <w:rPr>
+          <w:sz w:val="28"/>
+          <w:szCs w:val="28"/>
+        </w:rPr>
+        <w:t>Figures</w:t>
+      </w:r>
+      <w:r>
+        <w:rPr>
+          <w:sz w:val="28"/>
+          <w:szCs w:val="28"/>
+        </w:rPr>
+        <w:t>.</w:t>
+      </w:r>
+    </w:p>
+    <w:p>
+      <w:pPr>
+        <w:autoSpaceDE w:val="0"/>
+        <w:autoSpaceDN w:val="0"/>
+        <w:adjustRightInd w:val="0"/>
+        <w:spacing w:after="0" w:line="240" w:lineRule="auto"/>
+        <w:rPr>
+          <w:sz w:val="28"/>
+          <w:szCs w:val="28"/>
+        </w:rPr>
+      </w:pPr>
+      <w:r>
+        <w:rPr>
+          <w:sz w:val="28"/>
+          <w:szCs w:val="28"/>
+        </w:rPr>
+        <w:lastRenderedPageBreak/>
+        <w:t xml:space="preserve">- A Start condition is defined </w:t>
+      </w:r>
+      <w:r>
+        <w:rPr>
+          <w:sz w:val="28"/>
+          <w:szCs w:val="28"/>
+        </w:rPr>
+        <w:t xml:space="preserve">as a falling transition </w:t>
+      </w:r>
+      <w:r>
+        <w:rPr>
+          <w:sz w:val="28"/>
+          <w:szCs w:val="28"/>
+        </w:rPr>
+        <w:t>of SDA while the clock is high.</w:t>
+      </w:r>
+    </w:p>
+    <w:p>
+      <w:pPr>
+        <w:autoSpaceDE w:val="0"/>
+        <w:autoSpaceDN w:val="0"/>
+        <w:adjustRightInd w:val="0"/>
+        <w:spacing w:after="0" w:line="240" w:lineRule="auto"/>
+        <w:rPr>
+          <w:sz w:val="28"/>
+          <w:szCs w:val="28"/>
+        </w:rPr>
+      </w:pPr>
+      <w:r>
+        <w:rPr>
+          <w:sz w:val="28"/>
+          <w:szCs w:val="28"/>
+        </w:rPr>
+        <w:t xml:space="preserve">- </w:t>
+      </w:r>
+      <w:r>
+        <w:rPr>
+          <w:sz w:val="28"/>
+          <w:szCs w:val="28"/>
+        </w:rPr>
+        <w:t>A Stop condition is defined as a rising transition</w:t>
+      </w:r>
+      <w:r>
+        <w:rPr>
+          <w:sz w:val="28"/>
+          <w:szCs w:val="28"/>
+        </w:rPr>
+        <w:t xml:space="preserve"> of SDA while the clock is high.</w:t>
+      </w:r>
+    </w:p>
+    <w:p>
+      <w:pPr>
+        <w:autoSpaceDE w:val="0"/>
+        <w:autoSpaceDN w:val="0"/>
+        <w:adjustRightInd w:val="0"/>
+        <w:spacing w:after="0" w:line="240" w:lineRule="auto"/>
+        <w:rPr>
+          <w:sz w:val="28"/>
+          <w:szCs w:val="28"/>
+        </w:rPr>
+      </w:pPr>
+      <w:r>
+        <w:rPr>
+          <w:sz w:val="28"/>
+          <w:szCs w:val="28"/>
+        </w:rPr>
+        <w:t xml:space="preserve">- </w:t>
+      </w:r>
+      <w:r>
+        <w:rPr>
+          <w:sz w:val="28"/>
+          <w:szCs w:val="28"/>
+        </w:rPr>
+        <w:t>All other transitions of SD</w:t>
+      </w:r>
+      <w:r>
+        <w:rPr>
+          <w:sz w:val="28"/>
+          <w:szCs w:val="28"/>
+        </w:rPr>
+        <w:t>A occur while the clock is low.</w:t>
+      </w:r>
+    </w:p>
+    <w:p>
+      <w:pPr>
+        <w:autoSpaceDE w:val="0"/>
+        <w:autoSpaceDN w:val="0"/>
+        <w:adjustRightInd w:val="0"/>
+        <w:spacing w:after="0" w:line="240" w:lineRule="auto"/>
+        <w:rPr>
+          <w:sz w:val="28"/>
+          <w:szCs w:val="28"/>
+        </w:rPr>
+      </w:pPr>
+      <w:r>
+        <w:rPr>
+          <w:sz w:val="28"/>
+          <w:szCs w:val="28"/>
+        </w:rPr>
+        <w:t xml:space="preserve">- The first byte sent </w:t>
+      </w:r>
+      <w:r>
+        <w:rPr>
+          <w:sz w:val="28"/>
+          <w:szCs w:val="28"/>
+        </w:rPr>
+        <w:t xml:space="preserve">to the CS43L22 after a Start condition consists of a 7-bit chip address field </w:t>
+      </w:r>
+      <w:r>
+        <w:rPr>
+          <w:sz w:val="28"/>
+          <w:szCs w:val="28"/>
+        </w:rPr>
+        <w:t xml:space="preserve">and </w:t>
+      </w:r>
+      <w:proofErr w:type="gramStart"/>
+      <w:r>
+        <w:rPr>
+          <w:sz w:val="28"/>
+          <w:szCs w:val="28"/>
+        </w:rPr>
+        <w:t>a</w:t>
+      </w:r>
+      <w:proofErr w:type="gramEnd"/>
+      <w:r>
+        <w:rPr>
+          <w:sz w:val="28"/>
+          <w:szCs w:val="28"/>
+        </w:rPr>
+        <w:t xml:space="preserve"> R/W bit (high for a read, </w:t>
+      </w:r>
+      <w:r>
+        <w:rPr>
+          <w:sz w:val="28"/>
+          <w:szCs w:val="28"/>
+        </w:rPr>
+        <w:t>low for a write).</w:t>
+      </w:r>
+    </w:p>
+    <w:p>
+      <w:pPr>
+        <w:autoSpaceDE w:val="0"/>
+        <w:autoSpaceDN w:val="0"/>
+        <w:adjustRightInd w:val="0"/>
+        <w:spacing w:after="0" w:line="240" w:lineRule="auto"/>
+        <w:rPr>
+          <w:sz w:val="28"/>
+          <w:szCs w:val="28"/>
+        </w:rPr>
+      </w:pPr>
+      <w:r>
+        <w:rPr>
+          <w:sz w:val="28"/>
+          <w:szCs w:val="28"/>
+        </w:rPr>
+        <w:t xml:space="preserve">- </w:t>
+      </w:r>
+      <w:r>
+        <w:rPr>
+          <w:sz w:val="28"/>
+          <w:szCs w:val="28"/>
+        </w:rPr>
+        <w:t>The upper 6 bits of the add</w:t>
+      </w:r>
+      <w:r>
+        <w:rPr>
+          <w:sz w:val="28"/>
+          <w:szCs w:val="28"/>
+        </w:rPr>
+        <w:t>ress field are fixed at 100101.</w:t>
+      </w:r>
+    </w:p>
+    <w:p>
+      <w:pPr>
+        <w:autoSpaceDE w:val="0"/>
+        <w:autoSpaceDN w:val="0"/>
+        <w:adjustRightInd w:val="0"/>
+        <w:spacing w:after="0" w:line="240" w:lineRule="auto"/>
+        <w:rPr>
+          <w:sz w:val="28"/>
+          <w:szCs w:val="28"/>
+        </w:rPr>
+      </w:pPr>
+      <w:r>
+        <w:rPr>
+          <w:sz w:val="28"/>
+          <w:szCs w:val="28"/>
+        </w:rPr>
+        <w:t xml:space="preserve">- </w:t>
+      </w:r>
+      <w:r>
+        <w:rPr>
+          <w:sz w:val="28"/>
+          <w:szCs w:val="28"/>
+        </w:rPr>
+        <w:t>To communicate wit</w:t>
+      </w:r>
+      <w:r>
+        <w:rPr>
+          <w:sz w:val="28"/>
+          <w:szCs w:val="28"/>
+        </w:rPr>
+        <w:t xml:space="preserve">h the CS43L22, the chip address </w:t>
+      </w:r>
+      <w:r>
+        <w:rPr>
+          <w:sz w:val="28"/>
+          <w:szCs w:val="28"/>
+        </w:rPr>
+        <w:t>field, which is the first byte sent to the CS43L22, should match 100101</w:t>
+      </w:r>
+      <w:r>
+        <w:rPr>
+          <w:sz w:val="28"/>
+          <w:szCs w:val="28"/>
+        </w:rPr>
+        <w:t xml:space="preserve"> followed by the setting of the </w:t>
+      </w:r>
+      <w:r>
+        <w:rPr>
+          <w:sz w:val="28"/>
+          <w:szCs w:val="28"/>
+        </w:rPr>
+        <w:t>AD0 pin.</w:t>
+      </w:r>
+    </w:p>
+    <w:p>
+      <w:pPr>
+        <w:autoSpaceDE w:val="0"/>
+        <w:autoSpaceDN w:val="0"/>
+        <w:adjustRightInd w:val="0"/>
+        <w:spacing w:after="0" w:line="240" w:lineRule="auto"/>
+        <w:rPr>
+          <w:sz w:val="28"/>
+          <w:szCs w:val="28"/>
+        </w:rPr>
+      </w:pPr>
+      <w:r>
+        <w:rPr>
+          <w:sz w:val="28"/>
+          <w:szCs w:val="28"/>
+        </w:rPr>
+        <w:t xml:space="preserve">- </w:t>
+      </w:r>
+      <w:r>
+        <w:rPr>
+          <w:sz w:val="28"/>
+          <w:szCs w:val="28"/>
+        </w:rPr>
+        <w:t>The eighth bit of the address is the R/W bit. If the operation is a wri</w:t>
+      </w:r>
+      <w:r>
+        <w:rPr>
+          <w:sz w:val="28"/>
+          <w:szCs w:val="28"/>
+        </w:rPr>
+        <w:t xml:space="preserve">te, the next byte is the Memory </w:t>
+      </w:r>
+      <w:r>
+        <w:rPr>
+          <w:sz w:val="28"/>
+          <w:szCs w:val="28"/>
+        </w:rPr>
+        <w:t>Address Pointer (MAP), which selects the register to be read or written. If the operation is a rea</w:t>
+      </w:r>
+      <w:r>
+        <w:rPr>
+          <w:sz w:val="28"/>
+          <w:szCs w:val="28"/>
+        </w:rPr>
+        <w:t xml:space="preserve">d, the contents </w:t>
+      </w:r>
+      <w:r>
+        <w:rPr>
+          <w:sz w:val="28"/>
+          <w:szCs w:val="28"/>
+        </w:rPr>
+        <w:t>of the register pointe</w:t>
+      </w:r>
+      <w:r>
+        <w:rPr>
+          <w:sz w:val="28"/>
+          <w:szCs w:val="28"/>
+        </w:rPr>
+        <w:t>d to by the MAP will be output.</w:t>
+      </w:r>
+    </w:p>
+    <w:p>
+      <w:pPr>
+        <w:autoSpaceDE w:val="0"/>
+        <w:autoSpaceDN w:val="0"/>
+        <w:adjustRightInd w:val="0"/>
+        <w:spacing w:after="0" w:line="240" w:lineRule="auto"/>
+        <w:rPr>
+          <w:sz w:val="28"/>
+          <w:szCs w:val="28"/>
+        </w:rPr>
+      </w:pPr>
+      <w:r>
+        <w:rPr>
+          <w:sz w:val="28"/>
+          <w:szCs w:val="28"/>
+        </w:rPr>
+        <w:t xml:space="preserve">- </w:t>
+      </w:r>
+      <w:r>
+        <w:rPr>
+          <w:sz w:val="28"/>
+          <w:szCs w:val="28"/>
+        </w:rPr>
+        <w:t>Setting the auto-increme</w:t>
+      </w:r>
+      <w:r>
+        <w:rPr>
+          <w:sz w:val="28"/>
+          <w:szCs w:val="28"/>
+        </w:rPr>
+        <w:t xml:space="preserve">nt bit in MAP allows successive </w:t>
+      </w:r>
+      <w:r>
+        <w:rPr>
+          <w:sz w:val="28"/>
+          <w:szCs w:val="28"/>
+        </w:rPr>
+        <w:t>reads or writes of consecutive registers. Each byte is s</w:t>
+      </w:r>
+      <w:r>
+        <w:rPr>
+          <w:sz w:val="28"/>
+          <w:szCs w:val="28"/>
+        </w:rPr>
+        <w:t>eparated by an acknowledge bit.</w:t>
+      </w:r>
+    </w:p>
+    <w:p>
+      <w:pPr>
+        <w:autoSpaceDE w:val="0"/>
+        <w:autoSpaceDN w:val="0"/>
+        <w:adjustRightInd w:val="0"/>
+        <w:spacing w:after="0" w:line="240" w:lineRule="auto"/>
+        <w:rPr>
+          <w:sz w:val="28"/>
+          <w:szCs w:val="28"/>
+        </w:rPr>
+      </w:pPr>
+      <w:r>
+        <w:rPr>
+          <w:sz w:val="28"/>
+          <w:szCs w:val="28"/>
+        </w:rPr>
+        <w:t xml:space="preserve">- The ACK </w:t>
+      </w:r>
+      <w:r>
+        <w:rPr>
+          <w:sz w:val="28"/>
+          <w:szCs w:val="28"/>
+        </w:rPr>
+        <w:t>bit is output from the CS43L22 after each input byte is read and is input to the C</w:t>
+      </w:r>
+      <w:r>
+        <w:rPr>
+          <w:sz w:val="28"/>
+          <w:szCs w:val="28"/>
+        </w:rPr>
+        <w:t xml:space="preserve">S43L22 from the microcontroller </w:t>
+      </w:r>
+      <w:r>
+        <w:rPr>
+          <w:sz w:val="28"/>
+          <w:szCs w:val="28"/>
+        </w:rPr>
+        <w:t>after each transmitted byte.</w:t>
+      </w:r>
+    </w:p>
+    <w:p>
+      <w:pPr>
+        <w:autoSpaceDE w:val="0"/>
+        <w:autoSpaceDN w:val="0"/>
+        <w:adjustRightInd w:val="0"/>
+        <w:spacing w:after="0" w:line="240" w:lineRule="auto"/>
+        <w:rPr>
+          <w:rFonts w:ascii="Arial" w:hAnsi="Arial" w:cs="Arial"/>
+          <w:color w:val="000000"/>
+          <w:sz w:val="20"/>
+          <w:szCs w:val="20"/>
+        </w:rPr>
+      </w:pPr>
+    </w:p>
+    <w:p>
+      <w:pPr>
+        <w:autoSpaceDE w:val="0"/>
+        <w:autoSpaceDN w:val="0"/>
+        <w:adjustRightInd w:val="0"/>
+        <w:spacing w:after="0" w:line="240" w:lineRule="auto"/>
+        <w:rPr>
+          <w:sz w:val="28"/>
+          <w:szCs w:val="28"/>
+        </w:rPr>
+      </w:pPr>
+      <w:r>
+        <w:rPr>
+          <w:noProof/>
+        </w:rPr>
+        <w:drawing>
+          <wp:inline distT="0" distB="0" distL="0" distR="0" wp14:anchorId="3CBFB3F8" wp14:editId="7559194A">
+            <wp:extent cx="6280785" cy="2778760"/>
+            <wp:effectExtent l="0" t="0" r="5715" b="2540"/>
+            <wp:docPr id="35" name="Picture 35"/>
+            <wp:cNvGraphicFramePr>
+              <a:graphicFrameLocks xmlns:a="http://schemas.openxmlformats.org/drawingml/2006/main" noChangeAspect="1"/>
+            </wp:cNvGraphicFramePr>
+            <a:graphic xmlns:a="http://schemas.openxmlformats.org/drawingml/2006/main">
+              <a:graphicData uri="http://schemas.openxmlformats.org/drawingml/2006/picture">
+                <pic:pic xmlns:pic="http://schemas.openxmlformats.org/drawingml/2006/picture">
+                  <pic:nvPicPr>
+                    <pic:cNvPr id="1" name=""/>
+                    <pic:cNvPicPr/>
+                  </pic:nvPicPr>
+                  <pic:blipFill>
+                    <a:blip r:embed="rId31"/>
+                    <a:stretch>
+                      <a:fillRect/>
+                    </a:stretch>
+                  </pic:blipFill>
+                  <pic:spPr>
+                    <a:xfrm>
+                      <a:off x="0" y="0"/>
+                      <a:ext cx="6280785" cy="2778760"/>
+                    </a:xfrm>
+                    <a:prstGeom prst="rect">
+                      <a:avLst/>
+                    </a:prstGeom>
+                  </pic:spPr>
+                </pic:pic>
+              </a:graphicData>
+            </a:graphic>
+          </wp:inline>
+        </w:drawing>
+      </w:r>
+    </w:p>
+    <w:p>
+      <w:pPr>
+        <w:autoSpaceDE w:val="0"/>
+        <w:autoSpaceDN w:val="0"/>
+        <w:adjustRightInd w:val="0"/>
+        <w:spacing w:after="0" w:line="240" w:lineRule="auto"/>
+        <w:rPr>
+          <w:sz w:val="28"/>
+          <w:szCs w:val="28"/>
+        </w:rPr>
+      </w:pPr>
+    </w:p>
+    <w:p>
+      <w:pPr>
+        <w:autoSpaceDE w:val="0"/>
+        <w:autoSpaceDN w:val="0"/>
+        <w:adjustRightInd w:val="0"/>
+        <w:spacing w:after="0" w:line="240" w:lineRule="auto"/>
+        <w:rPr>
+          <w:sz w:val="28"/>
+          <w:szCs w:val="28"/>
+        </w:rPr>
+      </w:pPr>
+      <w:r>
+        <w:rPr>
+          <w:sz w:val="28"/>
+          <w:szCs w:val="28"/>
+        </w:rPr>
+        <w:t xml:space="preserve">- </w:t>
+      </w:r>
+      <w:r>
+        <w:rPr>
+          <w:sz w:val="28"/>
+          <w:szCs w:val="28"/>
+        </w:rPr>
+        <w:t xml:space="preserve">Since the read operation cannot set the MAP, an aborted write operation </w:t>
+      </w:r>
+      <w:r>
+        <w:rPr>
+          <w:sz w:val="28"/>
+          <w:szCs w:val="28"/>
+        </w:rPr>
+        <w:t xml:space="preserve">is used as a preamble. As shown </w:t>
+      </w:r>
+      <w:r>
+        <w:rPr>
+          <w:sz w:val="28"/>
+          <w:szCs w:val="28"/>
+        </w:rPr>
+        <w:t xml:space="preserve">in </w:t>
+      </w:r>
+      <w:r>
+        <w:rPr>
+          <w:sz w:val="28"/>
+          <w:szCs w:val="28"/>
+        </w:rPr>
+        <w:t>Figure</w:t>
+      </w:r>
+      <w:r>
+        <w:rPr>
+          <w:sz w:val="28"/>
+          <w:szCs w:val="28"/>
+        </w:rPr>
+        <w:t>, the write operation is abort</w:t>
+      </w:r>
+      <w:r>
+        <w:rPr>
+          <w:sz w:val="28"/>
+          <w:szCs w:val="28"/>
+        </w:rPr>
+        <w:t xml:space="preserve">ed after </w:t>
+      </w:r>
+      <w:proofErr w:type="gramStart"/>
+      <w:r>
+        <w:rPr>
+          <w:sz w:val="28"/>
+          <w:szCs w:val="28"/>
+        </w:rPr>
+        <w:t>the acknowledge</w:t>
+      </w:r>
+      <w:proofErr w:type="gramEnd"/>
+      <w:r>
+        <w:rPr>
+          <w:sz w:val="28"/>
+          <w:szCs w:val="28"/>
+        </w:rPr>
+        <w:t xml:space="preserve"> </w:t>
+      </w:r>
+      <w:r>
+        <w:rPr>
+          <w:sz w:val="28"/>
+          <w:szCs w:val="28"/>
+        </w:rPr>
+        <w:t>for the MAP byte by sending a stop condition.</w:t>
+      </w:r>
+    </w:p>
+    <w:p>
+      <w:pPr>
+        <w:autoSpaceDE w:val="0"/>
+        <w:autoSpaceDN w:val="0"/>
+        <w:adjustRightInd w:val="0"/>
+        <w:spacing w:after="0" w:line="240" w:lineRule="auto"/>
+        <w:rPr>
+          <w:sz w:val="28"/>
+          <w:szCs w:val="28"/>
+        </w:rPr>
+      </w:pPr>
+      <w:r>
+        <w:rPr>
+          <w:sz w:val="28"/>
+          <w:szCs w:val="28"/>
+        </w:rPr>
+        <w:t xml:space="preserve">- </w:t>
+      </w:r>
+      <w:r>
+        <w:rPr>
+          <w:sz w:val="28"/>
+          <w:szCs w:val="28"/>
+        </w:rPr>
+        <w:t>The following pseudocode illustrates an aborted write operation followed by a read operation.</w:t>
+      </w:r>
+    </w:p>
+    <w:p>
+      <w:pPr>
+        <w:autoSpaceDE w:val="0"/>
+        <w:autoSpaceDN w:val="0"/>
+        <w:adjustRightInd w:val="0"/>
+        <w:spacing w:after="0" w:line="240" w:lineRule="auto"/>
+        <w:rPr>
+          <w:sz w:val="28"/>
+          <w:szCs w:val="28"/>
+        </w:rPr>
+      </w:pPr>
+      <w:r>
+        <w:rPr>
+          <w:sz w:val="28"/>
+          <w:szCs w:val="28"/>
+        </w:rPr>
+        <w:t xml:space="preserve">- </w:t>
+      </w:r>
+      <w:r>
+        <w:rPr>
+          <w:sz w:val="28"/>
+          <w:szCs w:val="28"/>
+        </w:rPr>
+        <w:t>Send start condition.</w:t>
+      </w:r>
+    </w:p>
+    <w:p>
+      <w:pPr>
+        <w:autoSpaceDE w:val="0"/>
+        <w:autoSpaceDN w:val="0"/>
+        <w:adjustRightInd w:val="0"/>
+        <w:spacing w:after="0" w:line="240" w:lineRule="auto"/>
+        <w:rPr>
+          <w:sz w:val="28"/>
+          <w:szCs w:val="28"/>
+        </w:rPr>
+      </w:pPr>
+      <w:r>
+        <w:rPr>
+          <w:sz w:val="28"/>
+          <w:szCs w:val="28"/>
+        </w:rPr>
+        <w:t xml:space="preserve">- </w:t>
+      </w:r>
+      <w:r>
+        <w:rPr>
+          <w:sz w:val="28"/>
+          <w:szCs w:val="28"/>
+        </w:rPr>
+        <w:t>Send 10010100 (chip address &amp; write operation).</w:t>
+      </w:r>
+    </w:p>
+    <w:p>
+      <w:pPr>
+        <w:autoSpaceDE w:val="0"/>
+        <w:autoSpaceDN w:val="0"/>
+        <w:adjustRightInd w:val="0"/>
+        <w:spacing w:after="0" w:line="240" w:lineRule="auto"/>
+        <w:rPr>
+          <w:sz w:val="28"/>
+          <w:szCs w:val="28"/>
+        </w:rPr>
+      </w:pPr>
+      <w:r>
+        <w:rPr>
+          <w:sz w:val="28"/>
+          <w:szCs w:val="28"/>
+        </w:rPr>
+        <w:t xml:space="preserve">- </w:t>
+      </w:r>
+      <w:r>
+        <w:rPr>
+          <w:sz w:val="28"/>
+          <w:szCs w:val="28"/>
+        </w:rPr>
+        <w:t>Receive acknowledge bit.</w:t>
+      </w:r>
+    </w:p>
+    <w:p>
+      <w:pPr>
+        <w:autoSpaceDE w:val="0"/>
+        <w:autoSpaceDN w:val="0"/>
+        <w:adjustRightInd w:val="0"/>
+        <w:spacing w:after="0" w:line="240" w:lineRule="auto"/>
+        <w:rPr>
+          <w:sz w:val="28"/>
+          <w:szCs w:val="28"/>
+        </w:rPr>
+      </w:pPr>
+      <w:r>
+        <w:rPr>
+          <w:sz w:val="28"/>
+          <w:szCs w:val="28"/>
+        </w:rPr>
+        <w:t xml:space="preserve">- </w:t>
+      </w:r>
+      <w:r>
+        <w:rPr>
+          <w:sz w:val="28"/>
+          <w:szCs w:val="28"/>
+        </w:rPr>
+        <w:t>Send MAP byte, auto-increment off.</w:t>
+      </w:r>
+    </w:p>
+    <w:p>
+      <w:pPr>
+        <w:autoSpaceDE w:val="0"/>
+        <w:autoSpaceDN w:val="0"/>
+        <w:adjustRightInd w:val="0"/>
+        <w:spacing w:after="0" w:line="240" w:lineRule="auto"/>
+        <w:rPr>
+          <w:sz w:val="28"/>
+          <w:szCs w:val="28"/>
+        </w:rPr>
+      </w:pPr>
+      <w:r>
+        <w:rPr>
+          <w:sz w:val="28"/>
+          <w:szCs w:val="28"/>
+        </w:rPr>
+        <w:t xml:space="preserve">- </w:t>
+      </w:r>
+      <w:r>
+        <w:rPr>
+          <w:sz w:val="28"/>
+          <w:szCs w:val="28"/>
+        </w:rPr>
+        <w:t>Receive acknowledge bit.</w:t>
+      </w:r>
+    </w:p>
+    <w:p>
+      <w:pPr>
+        <w:autoSpaceDE w:val="0"/>
+        <w:autoSpaceDN w:val="0"/>
+        <w:adjustRightInd w:val="0"/>
+        <w:spacing w:after="0" w:line="240" w:lineRule="auto"/>
+        <w:rPr>
+          <w:sz w:val="28"/>
+          <w:szCs w:val="28"/>
+        </w:rPr>
+      </w:pPr>
+      <w:r>
+        <w:rPr>
+          <w:sz w:val="28"/>
+          <w:szCs w:val="28"/>
+        </w:rPr>
+        <w:t xml:space="preserve">- </w:t>
+      </w:r>
+      <w:r>
+        <w:rPr>
+          <w:sz w:val="28"/>
+          <w:szCs w:val="28"/>
+        </w:rPr>
+        <w:t>Send stop condition, aborting write.</w:t>
+      </w:r>
+    </w:p>
+    <w:p>
+      <w:pPr>
+        <w:autoSpaceDE w:val="0"/>
+        <w:autoSpaceDN w:val="0"/>
+        <w:adjustRightInd w:val="0"/>
+        <w:spacing w:after="0" w:line="240" w:lineRule="auto"/>
+        <w:rPr>
+          <w:sz w:val="28"/>
+          <w:szCs w:val="28"/>
+        </w:rPr>
+      </w:pPr>
+      <w:r>
+        <w:rPr>
+          <w:sz w:val="28"/>
+          <w:szCs w:val="28"/>
+        </w:rPr>
+        <w:t xml:space="preserve">- </w:t>
+      </w:r>
+      <w:r>
+        <w:rPr>
+          <w:sz w:val="28"/>
+          <w:szCs w:val="28"/>
+        </w:rPr>
+        <w:t>Send start condition.</w:t>
+      </w:r>
+    </w:p>
+    <w:p>
+      <w:pPr>
+        <w:autoSpaceDE w:val="0"/>
+        <w:autoSpaceDN w:val="0"/>
+        <w:adjustRightInd w:val="0"/>
+        <w:spacing w:after="0" w:line="240" w:lineRule="auto"/>
+        <w:rPr>
+          <w:sz w:val="28"/>
+          <w:szCs w:val="28"/>
+        </w:rPr>
+      </w:pPr>
+      <w:r>
+        <w:rPr>
+          <w:sz w:val="28"/>
+          <w:szCs w:val="28"/>
+        </w:rPr>
+        <w:lastRenderedPageBreak/>
+        <w:t xml:space="preserve">- </w:t>
+      </w:r>
+      <w:r>
+        <w:rPr>
+          <w:sz w:val="28"/>
+          <w:szCs w:val="28"/>
+        </w:rPr>
+        <w:t>Send 10010101 (chip address &amp; read operation).</w:t>
+      </w:r>
+    </w:p>
+    <w:p>
+      <w:pPr>
+        <w:autoSpaceDE w:val="0"/>
+        <w:autoSpaceDN w:val="0"/>
+        <w:adjustRightInd w:val="0"/>
+        <w:spacing w:after="0" w:line="240" w:lineRule="auto"/>
+        <w:rPr>
+          <w:sz w:val="28"/>
+          <w:szCs w:val="28"/>
+        </w:rPr>
+      </w:pPr>
+      <w:r>
+        <w:rPr>
+          <w:sz w:val="28"/>
+          <w:szCs w:val="28"/>
+        </w:rPr>
+        <w:t xml:space="preserve">- </w:t>
+      </w:r>
+      <w:r>
+        <w:rPr>
+          <w:sz w:val="28"/>
+          <w:szCs w:val="28"/>
+        </w:rPr>
+        <w:t>Receive acknowledge bit.</w:t>
+      </w:r>
+    </w:p>
+    <w:p>
+      <w:pPr>
+        <w:autoSpaceDE w:val="0"/>
+        <w:autoSpaceDN w:val="0"/>
+        <w:adjustRightInd w:val="0"/>
+        <w:spacing w:after="0" w:line="240" w:lineRule="auto"/>
+        <w:rPr>
+          <w:sz w:val="28"/>
+          <w:szCs w:val="28"/>
+        </w:rPr>
+      </w:pPr>
+      <w:r>
+        <w:rPr>
+          <w:sz w:val="28"/>
+          <w:szCs w:val="28"/>
+        </w:rPr>
+        <w:t xml:space="preserve">- </w:t>
+      </w:r>
+      <w:r>
+        <w:rPr>
+          <w:sz w:val="28"/>
+          <w:szCs w:val="28"/>
+        </w:rPr>
+        <w:t>Receive byte, contents of selected register.</w:t>
+      </w:r>
+    </w:p>
+    <w:p>
+      <w:pPr>
+        <w:autoSpaceDE w:val="0"/>
+        <w:autoSpaceDN w:val="0"/>
+        <w:adjustRightInd w:val="0"/>
+        <w:spacing w:after="0" w:line="240" w:lineRule="auto"/>
+        <w:rPr>
+          <w:sz w:val="28"/>
+          <w:szCs w:val="28"/>
+        </w:rPr>
+      </w:pPr>
+      <w:r>
+        <w:rPr>
+          <w:sz w:val="28"/>
+          <w:szCs w:val="28"/>
+        </w:rPr>
+        <w:t xml:space="preserve">- </w:t>
+      </w:r>
+      <w:r>
+        <w:rPr>
+          <w:sz w:val="28"/>
+          <w:szCs w:val="28"/>
+        </w:rPr>
+        <w:t>Send acknowledge bit.</w:t>
+      </w:r>
+    </w:p>
+    <w:p>
+      <w:pPr>
+        <w:autoSpaceDE w:val="0"/>
+        <w:autoSpaceDN w:val="0"/>
+        <w:adjustRightInd w:val="0"/>
+        <w:spacing w:after="0" w:line="240" w:lineRule="auto"/>
+        <w:rPr>
+          <w:sz w:val="28"/>
+          <w:szCs w:val="28"/>
+        </w:rPr>
+      </w:pPr>
+      <w:r>
+        <w:rPr>
+          <w:sz w:val="28"/>
+          <w:szCs w:val="28"/>
+        </w:rPr>
+        <w:t xml:space="preserve">- </w:t>
+      </w:r>
+      <w:r>
+        <w:rPr>
+          <w:sz w:val="28"/>
+          <w:szCs w:val="28"/>
+        </w:rPr>
+        <w:t>Send stop condition.</w:t>
+      </w:r>
+    </w:p>
+    <w:p>
+      <w:pPr>
+        <w:autoSpaceDE w:val="0"/>
+        <w:autoSpaceDN w:val="0"/>
+        <w:adjustRightInd w:val="0"/>
+        <w:spacing w:after="0" w:line="240" w:lineRule="auto"/>
+        <w:rPr>
+          <w:sz w:val="28"/>
+          <w:szCs w:val="28"/>
+        </w:rPr>
+      </w:pPr>
+      <w:r>
+        <w:rPr>
+          <w:sz w:val="28"/>
+          <w:szCs w:val="28"/>
+        </w:rPr>
+        <w:t xml:space="preserve">- </w:t>
+      </w:r>
+      <w:r>
+        <w:rPr>
+          <w:sz w:val="28"/>
+          <w:szCs w:val="28"/>
+        </w:rPr>
+        <w:t>Setting the auto-increment bit in the MAP allows successive reads or w</w:t>
+      </w:r>
+      <w:r>
+        <w:rPr>
+          <w:sz w:val="28"/>
+          <w:szCs w:val="28"/>
+        </w:rPr>
+        <w:t>rites of consecutive registers.</w:t>
+      </w:r>
+    </w:p>
+    <w:p>
+      <w:pPr>
+        <w:autoSpaceDE w:val="0"/>
+        <w:autoSpaceDN w:val="0"/>
+        <w:adjustRightInd w:val="0"/>
+        <w:spacing w:after="0" w:line="240" w:lineRule="auto"/>
+        <w:rPr>
+          <w:sz w:val="28"/>
+          <w:szCs w:val="28"/>
+        </w:rPr>
+      </w:pPr>
+      <w:r>
+        <w:rPr>
+          <w:sz w:val="28"/>
+          <w:szCs w:val="28"/>
+        </w:rPr>
+        <w:t xml:space="preserve">- Each </w:t>
+      </w:r>
+      <w:r>
+        <w:rPr>
+          <w:sz w:val="28"/>
+          <w:szCs w:val="28"/>
+        </w:rPr>
+        <w:t>byte is separated by an acknowledge bit.</w:t>
+      </w:r>
+    </w:p>
+    <w:p>
+      <w:pPr>
+        <w:autoSpaceDE w:val="0"/>
+        <w:autoSpaceDN w:val="0"/>
+        <w:adjustRightInd w:val="0"/>
+        <w:spacing w:after="0" w:line="240" w:lineRule="auto"/>
+        <w:rPr>
+          <w:b/>
+          <w:bCs/>
+          <w:sz w:val="40"/>
+          <w:szCs w:val="40"/>
+          <w:u w:val="single"/>
+        </w:rPr>
+      </w:pPr>
+      <w:r>
+        <w:rPr>
+          <w:b/>
+          <w:bCs/>
+          <w:sz w:val="40"/>
+          <w:szCs w:val="40"/>
+          <w:u w:val="single"/>
+        </w:rPr>
+        <w:t>Memory Address Pointer (MAP)</w:t>
+      </w:r>
+      <w:r>
+        <w:rPr>
+          <w:b/>
+          <w:bCs/>
+          <w:sz w:val="40"/>
+          <w:szCs w:val="40"/>
+          <w:u w:val="single"/>
+        </w:rPr>
+        <w:t>:-</w:t>
+      </w:r>
+    </w:p>
+    <w:p>
+      <w:pPr>
+        <w:autoSpaceDE w:val="0"/>
+        <w:autoSpaceDN w:val="0"/>
+        <w:adjustRightInd w:val="0"/>
+        <w:spacing w:after="0" w:line="240" w:lineRule="auto"/>
+        <w:rPr>
+          <w:sz w:val="28"/>
+          <w:szCs w:val="28"/>
+        </w:rPr>
+      </w:pPr>
+      <w:r>
+        <w:rPr>
+          <w:sz w:val="28"/>
+          <w:szCs w:val="28"/>
+        </w:rPr>
+        <w:t xml:space="preserve">- </w:t>
+      </w:r>
+      <w:r>
+        <w:rPr>
+          <w:sz w:val="28"/>
+          <w:szCs w:val="28"/>
+        </w:rPr>
+        <w:t xml:space="preserve">The MAP byte comes after the address byte and selects the </w:t>
+      </w:r>
+      <w:r>
+        <w:rPr>
+          <w:sz w:val="28"/>
+          <w:szCs w:val="28"/>
+        </w:rPr>
+        <w:t>register to be read or written.</w:t>
+      </w:r>
+    </w:p>
+    <w:p>
+      <w:pPr>
+        <w:autoSpaceDE w:val="0"/>
+        <w:autoSpaceDN w:val="0"/>
+        <w:adjustRightInd w:val="0"/>
+        <w:spacing w:after="0" w:line="240" w:lineRule="auto"/>
+        <w:rPr>
+          <w:sz w:val="28"/>
+          <w:szCs w:val="28"/>
+        </w:rPr>
+      </w:pPr>
+      <w:r>
+        <w:rPr>
+          <w:sz w:val="28"/>
+          <w:szCs w:val="28"/>
+        </w:rPr>
+        <w:t xml:space="preserve">- Refer to the </w:t>
+      </w:r>
+      <w:r>
+        <w:rPr>
+          <w:sz w:val="28"/>
+          <w:szCs w:val="28"/>
+        </w:rPr>
+        <w:t>pseudo code above for implementation details.</w:t>
+      </w:r>
+    </w:p>
+    <w:p>
+      <w:pPr>
+        <w:autoSpaceDE w:val="0"/>
+        <w:autoSpaceDN w:val="0"/>
+        <w:adjustRightInd w:val="0"/>
+        <w:spacing w:after="0" w:line="240" w:lineRule="auto"/>
+        <w:rPr>
+          <w:b/>
+          <w:bCs/>
+          <w:sz w:val="40"/>
+          <w:szCs w:val="40"/>
+          <w:u w:val="single"/>
+        </w:rPr>
+      </w:pPr>
+      <w:r>
+        <w:rPr>
+          <w:b/>
+          <w:bCs/>
+          <w:sz w:val="40"/>
+          <w:szCs w:val="40"/>
+          <w:u w:val="single"/>
+        </w:rPr>
+        <w:t>Map Increment (INCR)</w:t>
+      </w:r>
+      <w:r>
+        <w:rPr>
+          <w:b/>
+          <w:bCs/>
+          <w:sz w:val="40"/>
+          <w:szCs w:val="40"/>
+          <w:u w:val="single"/>
+        </w:rPr>
+        <w:t>:-</w:t>
+      </w:r>
+    </w:p>
+    <w:p>
+      <w:pPr>
+        <w:autoSpaceDE w:val="0"/>
+        <w:autoSpaceDN w:val="0"/>
+        <w:adjustRightInd w:val="0"/>
+        <w:spacing w:after="0" w:line="240" w:lineRule="auto"/>
+        <w:rPr>
+          <w:sz w:val="28"/>
+          <w:szCs w:val="28"/>
+        </w:rPr>
+      </w:pPr>
+      <w:r>
+        <w:rPr>
+          <w:sz w:val="28"/>
+          <w:szCs w:val="28"/>
+        </w:rPr>
+        <w:t xml:space="preserve">- </w:t>
+      </w:r>
+      <w:r>
+        <w:rPr>
+          <w:sz w:val="28"/>
+          <w:szCs w:val="28"/>
+        </w:rPr>
+        <w:t>The device has MAP auto-increment capability enabled by the INCR bit (the MSB)</w:t>
+      </w:r>
+      <w:r>
+        <w:rPr>
+          <w:sz w:val="28"/>
+          <w:szCs w:val="28"/>
+        </w:rPr>
+        <w:t xml:space="preserve"> of the MAP.</w:t>
+      </w:r>
+    </w:p>
+    <w:p>
+      <w:pPr>
+        <w:autoSpaceDE w:val="0"/>
+        <w:autoSpaceDN w:val="0"/>
+        <w:adjustRightInd w:val="0"/>
+        <w:spacing w:after="0" w:line="240" w:lineRule="auto"/>
+        <w:rPr>
+          <w:sz w:val="28"/>
+          <w:szCs w:val="28"/>
+        </w:rPr>
+      </w:pPr>
+      <w:r>
+        <w:rPr>
+          <w:sz w:val="28"/>
+          <w:szCs w:val="28"/>
+        </w:rPr>
+        <w:t xml:space="preserve">- If INCR is </w:t>
+      </w:r>
+      <w:r>
+        <w:rPr>
+          <w:sz w:val="28"/>
+          <w:szCs w:val="28"/>
+        </w:rPr>
+        <w:t xml:space="preserve">set to 0, MAP will stay constant for </w:t>
+      </w:r>
+      <w:r>
+        <w:rPr>
+          <w:sz w:val="28"/>
+          <w:szCs w:val="28"/>
+        </w:rPr>
+        <w:t>successive I²C writes or reads.</w:t>
+      </w:r>
+    </w:p>
+    <w:p>
+      <w:pPr>
+        <w:autoSpaceDE w:val="0"/>
+        <w:autoSpaceDN w:val="0"/>
+        <w:adjustRightInd w:val="0"/>
+        <w:spacing w:after="0" w:line="240" w:lineRule="auto"/>
+        <w:rPr>
+          <w:sz w:val="28"/>
+          <w:szCs w:val="28"/>
+        </w:rPr>
+      </w:pPr>
+      <w:r>
+        <w:rPr>
+          <w:sz w:val="28"/>
+          <w:szCs w:val="28"/>
+        </w:rPr>
+        <w:t xml:space="preserve">- </w:t>
+      </w:r>
+      <w:r>
+        <w:rPr>
+          <w:sz w:val="28"/>
+          <w:szCs w:val="28"/>
+        </w:rPr>
+        <w:t>If INCR is se</w:t>
+      </w:r>
+      <w:r>
+        <w:rPr>
+          <w:sz w:val="28"/>
+          <w:szCs w:val="28"/>
+        </w:rPr>
+        <w:t xml:space="preserve">t to 1, MAP will auto-increment </w:t>
+      </w:r>
+      <w:r>
+        <w:rPr>
+          <w:sz w:val="28"/>
+          <w:szCs w:val="28"/>
+        </w:rPr>
+        <w:t>after each byte is read or written, allowing block reads or writes of successive registers.</w:t>
+      </w:r>
+    </w:p>
+    <w:p>
+      <w:pPr>
+        <w:autoSpaceDE w:val="0"/>
+        <w:autoSpaceDN w:val="0"/>
+        <w:adjustRightInd w:val="0"/>
+        <w:spacing w:after="0" w:line="240" w:lineRule="auto"/>
+        <w:rPr>
+          <w:sz w:val="28"/>
+          <w:szCs w:val="28"/>
+        </w:rPr>
+      </w:pPr>
+      <w:r>
+        <w:rPr>
+          <w:sz w:val="28"/>
+          <w:szCs w:val="28"/>
         </w:rPr>
         <mc:AlternateContent>
           <mc:Choice Requires="wps">
@@ -5818,7 +9812,7 @@
                   <wp:align>center</wp:align>
                 </wp:positionH>
                 <wp:positionV relativeFrom="paragraph">
-                  <wp:posOffset>327660</wp:posOffset>
+                  <wp:posOffset>114300</wp:posOffset>
                 </wp:positionV>
                 <wp:extent cx="6819900" cy="22860"/>
                 <wp:effectExtent l="0" t="0" r="19050" b="34290"/>
@@ -5867,7 +9861,7 @@
           </mc:Choice>
           <mc:Fallback>
             <w:pict>
-              <v:line w14:anchorId="7F51F434" id="Straight Connector 27" o:spid="_x0000_s1026" style="position:absolute;flip:y;z-index:251676672;visibility:visible;mso-wrap-style:square;mso-width-percent:0;mso-height-percent:0;mso-wrap-distance-left:9pt;mso-wrap-distance-top:0;mso-wrap-distance-right:9pt;mso-wrap-distance-bottom:0;mso-position-horizontal:center;mso-position-horizontal-relative:margin;mso-position-vertical:absolute;mso-position-vertical-relative:text;mso-width-percent:0;mso-height-percent:0;mso-width-relative:margin;mso-height-relative:margin" from="0,25.8pt" to="537pt,27.6pt" o:gfxdata="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" strokecolor="black [3200]" strokeweight="1.5pt">
+              <v:line w14:anchorId="6E56CC6C" id="Straight Connector 27" o:spid="_x0000_s1026" style="position:absolute;flip:y;z-index:251676672;visibility:visible;mso-wrap-style:square;mso-width-percent:0;mso-height-percent:0;mso-wrap-distance-left:9pt;mso-wrap-distance-top:0;mso-wrap-distance-right:9pt;mso-wrap-distance-bottom:0;mso-position-horizontal:center;mso-position-horizontal-relative:margin;mso-position-vertical:absolute;mso-position-vertical-relative:text;mso-width-percent:0;mso-height-percent:0;mso-width-relative:margin;mso-height-relative:margin" from="0,9pt" to="537pt,10.8pt" o:gfxdata="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" strokecolor="black [3200]" strokeweight="1.5pt">
                 <v:stroke joinstyle="miter"/>
                 <w10:wrap anchorx="margin"/>
               </v:line>
@@ -5948,7 +9942,7 @@
                     <pic:cNvPicPr/>
                   </pic:nvPicPr>
                   <pic:blipFill rotWithShape="1">
-                    <a:blip r:embed="rId28"/>
+                    <a:blip r:embed="rId32"/>
                     <a:srcRect t="3793"/>
                     <a:stretch/>
                   </pic:blipFill>
@@ -5975,11 +9969,9 @@
           </wp:inline>
         </w:drawing>
       </w:r>
-      <w:bookmarkStart w:id="0" w:name="_GoBack"/>
-      <w:bookmarkEnd w:id="0"/>
     </w:p>
     <w:sectPr>
-      <w:footerReference w:type="default" r:id="rId29"/>
+      <w:footerReference w:type="default" r:id="rId33"/>
       <w:pgSz w:w="11907" w:h="16839" w:code="9"/>
       <w:pgMar w:top="1008" w:right="1008" w:bottom="1008" w:left="1008" w:header="720" w:footer="720" w:gutter="0"/>
       <w:cols w:space="720"/>
@@ -6024,6 +10016,7 @@
         <w:docPartUnique/>
       </w:docPartObj>
     </w:sdtPr>
+    <w:sdtEndPr/>
     <w:sdtContent>
       <w:sdt>
         <w:sdtPr>
@@ -6033,6 +10026,7 @@
             <w:docPartUnique/>
           </w:docPartObj>
         </w:sdtPr>
+        <w:sdtEndPr/>
         <w:sdtContent>
           <w:p>
             <w:pPr>
@@ -6073,7 +10067,7 @@
                 <w:bCs/>
                 <w:noProof/>
               </w:rPr>
-              <w:t>15</w:t>
+              <w:t>20</w:t>
             </w:r>
             <w:r>
               <w:rPr>
@@ -6118,7 +10112,7 @@
                 <w:bCs/>
                 <w:noProof/>
               </w:rPr>
-              <w:t>15</w:t>
+              <w:t>20</w:t>
             </w:r>
             <w:r>
               <w:rPr>

</xml_diff>

<commit_message>
Documentation about PDM2PCM library added.
</commit_message>
<xml_diff>
--- a/Documentation.docx
+++ b/Documentation.docx
@@ -166,19 +166,7 @@
           <w:szCs w:val="52"/>
           <w:u w:val="single"/>
         </w:rPr>
-        <w:t>(</w:t>
-      </w:r>
-      <w:bookmarkStart w:id="0" w:name="_GoBack"/>
-      <w:bookmarkEnd w:id="0"/>
-      <w:r>
-        <w:rPr>
-          <w:b/>
-          <w:bCs/>
-          <w:sz w:val="52"/>
-          <w:szCs w:val="52"/>
-          <w:u w:val="single"/>
-        </w:rPr>
-        <w:t>ITI</w:t>
+        <w:t>(ITI</w:t>
       </w:r>
       <w:r>
         <w:rPr>
@@ -3041,6 +3029,3063 @@
       <w:pPr>
         <w:spacing w:after="0"/>
         <w:rPr>
+          <w:b/>
+          <w:bCs/>
+          <w:sz w:val="40"/>
+          <w:szCs w:val="40"/>
+          <w:u w:val="single"/>
+        </w:rPr>
+      </w:pPr>
+      <w:r>
+        <w:rPr>
+          <w:b/>
+          <w:bCs/>
+          <w:sz w:val="40"/>
+          <w:szCs w:val="40"/>
+          <w:u w:val="single"/>
+        </w:rPr>
+        <w:t>PDM2PCM software library</w:t>
+      </w:r>
+      <w:r>
+        <w:rPr>
+          <w:b/>
+          <w:bCs/>
+          <w:sz w:val="40"/>
+          <w:szCs w:val="40"/>
+          <w:u w:val="single"/>
+        </w:rPr>
+        <w:t>:-</w:t>
+      </w:r>
+    </w:p>
+    <w:p>
+      <w:pPr>
+        <w:spacing w:after="0"/>
+        <w:rPr>
+          <w:sz w:val="28"/>
+          <w:szCs w:val="28"/>
+        </w:rPr>
+      </w:pPr>
+      <w:r>
+        <w:rPr>
+          <w:sz w:val="28"/>
+          <w:szCs w:val="28"/>
+        </w:rPr>
+        <w:t>- The PDM2PCM library converts a PDM bit stream from a MEMS microphone into a PCM audio stream.</w:t>
+      </w:r>
+    </w:p>
+    <w:p>
+      <w:pPr>
+        <w:pStyle w:val="SP6204839"/>
+        <w:rPr>
+          <w:rFonts w:asciiTheme="minorHAnsi" w:hAnsiTheme="minorHAnsi" w:cstheme="minorBidi"/>
+          <w:b/>
+          <w:bCs/>
+          <w:sz w:val="40"/>
+          <w:szCs w:val="40"/>
+          <w:u w:val="single"/>
+        </w:rPr>
+      </w:pPr>
+      <w:r>
+        <w:rPr>
+          <w:rFonts w:asciiTheme="minorHAnsi" w:hAnsiTheme="minorHAnsi" w:cstheme="minorBidi"/>
+          <w:b/>
+          <w:bCs/>
+          <w:sz w:val="40"/>
+          <w:szCs w:val="40"/>
+          <w:u w:val="single"/>
+        </w:rPr>
+        <w:t>Algorithm functionality:-</w:t>
+      </w:r>
+    </w:p>
+    <w:p>
+      <w:pPr>
+        <w:spacing w:after="0"/>
+        <w:rPr>
+          <w:sz w:val="28"/>
+          <w:szCs w:val="28"/>
+        </w:rPr>
+      </w:pPr>
+      <w:r>
+        <w:rPr>
+          <w:sz w:val="28"/>
+          <w:szCs w:val="28"/>
+        </w:rPr>
+        <w:t>- The PDM2PCM library has the function to decimate and filter out a Pulse Density Modulated (PDM) stream from a digital microphone, to convert it to a Pulse Code Modulated (PCM) signal output stream.</w:t>
+      </w:r>
+    </w:p>
+    <w:p>
+      <w:pPr>
+        <w:spacing w:after="0"/>
+        <w:rPr>
+          <w:sz w:val="28"/>
+          <w:szCs w:val="28"/>
+        </w:rPr>
+      </w:pPr>
+      <w:r>
+        <w:rPr>
+          <w:sz w:val="28"/>
+          <w:szCs w:val="28"/>
+        </w:rPr>
+        <w:t xml:space="preserve">- </w:t>
+      </w:r>
+      <w:r>
+        <w:rPr>
+          <w:sz w:val="28"/>
+          <w:szCs w:val="28"/>
+        </w:rPr>
+        <w:t>The PCM output stream is impl</w:t>
+      </w:r>
+      <w:r>
+        <w:rPr>
+          <w:sz w:val="28"/>
+          <w:szCs w:val="28"/>
+        </w:rPr>
+        <w:t>emented with 16-bit resolution.</w:t>
+      </w:r>
+    </w:p>
+    <w:p>
+      <w:pPr>
+        <w:spacing w:after="0"/>
+        <w:rPr>
+          <w:sz w:val="28"/>
+          <w:szCs w:val="28"/>
+        </w:rPr>
+      </w:pPr>
+      <w:r>
+        <w:rPr>
+          <w:sz w:val="28"/>
+          <w:szCs w:val="28"/>
+        </w:rPr>
+        <w:t xml:space="preserve">- </w:t>
+      </w:r>
+      <w:r>
+        <w:rPr>
+          <w:sz w:val="28"/>
+          <w:szCs w:val="28"/>
+        </w:rPr>
+        <w:t>The sampling rate is not specified in the interface but it is agreed in this document that the PC</w:t>
+      </w:r>
+      <w:r>
+        <w:rPr>
+          <w:sz w:val="28"/>
+          <w:szCs w:val="28"/>
+        </w:rPr>
+        <w:t>M sampling rate used is 16 kHz.</w:t>
+      </w:r>
+    </w:p>
+    <w:p>
+      <w:pPr>
+        <w:spacing w:after="0"/>
+        <w:rPr>
+          <w:sz w:val="28"/>
+          <w:szCs w:val="28"/>
+        </w:rPr>
+      </w:pPr>
+      <w:r>
+        <w:rPr>
+          <w:sz w:val="28"/>
+          <w:szCs w:val="28"/>
+        </w:rPr>
+        <w:lastRenderedPageBreak/>
+        <w:t xml:space="preserve">- </w:t>
+      </w:r>
+      <w:r>
+        <w:rPr>
+          <w:sz w:val="28"/>
+          <w:szCs w:val="28"/>
+        </w:rPr>
+        <w:t>Various decimation factors can be configured, to adapt to various PDM clocks.</w:t>
+      </w:r>
+    </w:p>
+    <w:p>
+      <w:pPr>
+        <w:spacing w:after="0"/>
+        <w:rPr>
+          <w:sz w:val="28"/>
+          <w:szCs w:val="28"/>
+        </w:rPr>
+      </w:pPr>
+      <w:r>
+        <w:rPr>
+          <w:sz w:val="28"/>
+          <w:szCs w:val="28"/>
+        </w:rPr>
+        <w:t xml:space="preserve">- </w:t>
+      </w:r>
+      <w:r>
+        <w:rPr>
+          <w:sz w:val="28"/>
+          <w:szCs w:val="28"/>
+        </w:rPr>
+        <w:t>A configurable high-pass filter and a digital volume are also proposed.</w:t>
+      </w:r>
+    </w:p>
+    <w:p>
+      <w:pPr>
+        <w:spacing w:after="0"/>
+        <w:rPr>
+          <w:b/>
+          <w:bCs/>
+          <w:sz w:val="40"/>
+          <w:szCs w:val="40"/>
+          <w:u w:val="single"/>
+        </w:rPr>
+      </w:pPr>
+      <w:r>
+        <w:rPr>
+          <w:b/>
+          <w:bCs/>
+          <w:sz w:val="40"/>
+          <w:szCs w:val="40"/>
+          <w:u w:val="single"/>
+        </w:rPr>
+        <w:t>Module configuration</w:t>
+      </w:r>
+      <w:r>
+        <w:rPr>
+          <w:b/>
+          <w:bCs/>
+          <w:sz w:val="40"/>
+          <w:szCs w:val="40"/>
+          <w:u w:val="single"/>
+        </w:rPr>
+        <w:t>:-</w:t>
+      </w:r>
+      <w:r>
+        <w:rPr>
+          <w:b/>
+          <w:bCs/>
+          <w:sz w:val="40"/>
+          <w:szCs w:val="40"/>
+          <w:u w:val="single"/>
+        </w:rPr>
+        <w:t xml:space="preserve"> </w:t>
+      </w:r>
+    </w:p>
+    <w:p>
+      <w:pPr>
+        <w:spacing w:after="0"/>
+        <w:rPr>
+          <w:sz w:val="28"/>
+          <w:szCs w:val="28"/>
+        </w:rPr>
+      </w:pPr>
+      <w:r>
+        <w:rPr>
+          <w:sz w:val="28"/>
+          <w:szCs w:val="28"/>
+        </w:rPr>
+        <w:t xml:space="preserve">- </w:t>
+      </w:r>
+      <w:r>
+        <w:rPr>
+          <w:sz w:val="28"/>
+          <w:szCs w:val="28"/>
+        </w:rPr>
+        <w:t>PDM2PCM library takes as input a PDM signal (768 kHz to 2.048 MHz) s</w:t>
+      </w:r>
+      <w:r>
+        <w:rPr>
+          <w:sz w:val="28"/>
+          <w:szCs w:val="28"/>
+        </w:rPr>
+        <w:t>tream of 1-bit digital samples.</w:t>
+      </w:r>
+    </w:p>
+    <w:p>
+      <w:pPr>
+        <w:spacing w:after="0"/>
+        <w:rPr>
+          <w:sz w:val="28"/>
+          <w:szCs w:val="28"/>
+        </w:rPr>
+      </w:pPr>
+      <w:r>
+        <w:rPr>
+          <w:sz w:val="28"/>
+          <w:szCs w:val="28"/>
+        </w:rPr>
+        <w:t xml:space="preserve">- </w:t>
+      </w:r>
+      <w:r>
+        <w:rPr>
+          <w:sz w:val="28"/>
+          <w:szCs w:val="28"/>
+        </w:rPr>
+        <w:t>This signal is acquired in blocks of 8 samples by using a synchronous serial port (SPI or I2S) of the STM</w:t>
+      </w:r>
+      <w:r>
+        <w:rPr>
+          <w:sz w:val="28"/>
+          <w:szCs w:val="28"/>
+        </w:rPr>
+        <w:t>32 microcontroller</w:t>
+      </w:r>
+      <w:r>
+        <w:rPr>
+          <w:sz w:val="28"/>
+          <w:szCs w:val="28"/>
+        </w:rPr>
+        <w:t>.</w:t>
+      </w:r>
+    </w:p>
+    <w:p>
+      <w:pPr>
+        <w:pStyle w:val="SP6204839"/>
+        <w:rPr>
+          <w:rFonts w:asciiTheme="minorHAnsi" w:hAnsiTheme="minorHAnsi" w:cstheme="minorBidi"/>
+          <w:b/>
+          <w:bCs/>
+          <w:sz w:val="40"/>
+          <w:szCs w:val="40"/>
+          <w:u w:val="single"/>
+        </w:rPr>
+      </w:pPr>
+      <w:r>
+        <w:rPr>
+          <w:rFonts w:asciiTheme="minorHAnsi" w:hAnsiTheme="minorHAnsi" w:cstheme="minorBidi"/>
+          <w:b/>
+          <w:bCs/>
+          <w:sz w:val="40"/>
+          <w:szCs w:val="40"/>
+          <w:u w:val="single"/>
+        </w:rPr>
+        <w:t>Module interfaces:-</w:t>
+      </w:r>
+    </w:p>
+    <w:p>
+      <w:pPr>
+        <w:pStyle w:val="SP6204841"/>
+        <w:rPr>
+          <w:rFonts w:asciiTheme="minorHAnsi" w:hAnsiTheme="minorHAnsi" w:cstheme="minorBidi"/>
+          <w:sz w:val="28"/>
+          <w:szCs w:val="28"/>
+        </w:rPr>
+      </w:pPr>
+      <w:r>
+        <w:rPr>
+          <w:rFonts w:asciiTheme="minorHAnsi" w:hAnsiTheme="minorHAnsi" w:cstheme="minorBidi"/>
+          <w:sz w:val="28"/>
+          <w:szCs w:val="28"/>
+        </w:rPr>
+        <w:t xml:space="preserve">- </w:t>
+      </w:r>
+      <w:r>
+        <w:rPr>
+          <w:rFonts w:asciiTheme="minorHAnsi" w:hAnsiTheme="minorHAnsi" w:cstheme="minorBidi"/>
+          <w:sz w:val="28"/>
+          <w:szCs w:val="28"/>
+        </w:rPr>
+        <w:t>Two files are needed to integrate the PDM2PCM library, the pdm2pcm_glo.h header file and the right library file (according to target and tool chain).</w:t>
+      </w:r>
+    </w:p>
+    <w:p>
+      <w:pPr>
+        <w:spacing w:after="0"/>
+        <w:rPr>
+          <w:sz w:val="28"/>
+          <w:szCs w:val="28"/>
+        </w:rPr>
+      </w:pPr>
+      <w:r>
+        <w:rPr>
+          <w:sz w:val="28"/>
+          <w:szCs w:val="28"/>
+        </w:rPr>
+        <w:t xml:space="preserve">- </w:t>
+      </w:r>
+      <w:r>
+        <w:rPr>
+          <w:sz w:val="28"/>
+          <w:szCs w:val="28"/>
+        </w:rPr>
+        <w:t>They contain all definitions and structures to be exported to the software integration framework.</w:t>
+      </w:r>
+    </w:p>
+    <w:p>
+      <w:pPr>
+        <w:pStyle w:val="SP6204839"/>
+        <w:rPr>
+          <w:rFonts w:asciiTheme="minorHAnsi" w:hAnsiTheme="minorHAnsi" w:cstheme="minorBidi"/>
+          <w:b/>
+          <w:bCs/>
+          <w:sz w:val="40"/>
+          <w:szCs w:val="40"/>
+          <w:u w:val="single"/>
+        </w:rPr>
+      </w:pPr>
+      <w:r>
+        <w:rPr>
+          <w:rFonts w:asciiTheme="minorHAnsi" w:hAnsiTheme="minorHAnsi" w:cstheme="minorBidi"/>
+          <w:b/>
+          <w:bCs/>
+          <w:sz w:val="40"/>
+          <w:szCs w:val="40"/>
+          <w:u w:val="single"/>
+        </w:rPr>
+        <w:t>APIs:-</w:t>
+      </w:r>
+    </w:p>
+    <w:p>
+      <w:pPr>
+        <w:pStyle w:val="SP6204841"/>
+        <w:rPr>
+          <w:rFonts w:asciiTheme="minorHAnsi" w:hAnsiTheme="minorHAnsi" w:cstheme="minorBidi"/>
+          <w:sz w:val="28"/>
+          <w:szCs w:val="28"/>
+        </w:rPr>
+      </w:pPr>
+      <w:r>
+        <w:rPr>
+          <w:rFonts w:asciiTheme="minorHAnsi" w:hAnsiTheme="minorHAnsi" w:cstheme="minorBidi"/>
+          <w:sz w:val="28"/>
+          <w:szCs w:val="28"/>
+        </w:rPr>
+        <w:t xml:space="preserve">- </w:t>
+      </w:r>
+      <w:r>
+        <w:rPr>
+          <w:rFonts w:asciiTheme="minorHAnsi" w:hAnsiTheme="minorHAnsi" w:cstheme="minorBidi"/>
+          <w:sz w:val="28"/>
+          <w:szCs w:val="28"/>
+        </w:rPr>
+        <w:t xml:space="preserve">Five functions have a software interface to the main program: </w:t>
+      </w:r>
+    </w:p>
+    <w:p>
+      <w:pPr>
+        <w:pStyle w:val="SP6204841"/>
+        <w:rPr>
+          <w:rFonts w:asciiTheme="minorHAnsi" w:hAnsiTheme="minorHAnsi" w:cstheme="minorBidi"/>
+          <w:sz w:val="28"/>
+          <w:szCs w:val="28"/>
+        </w:rPr>
+      </w:pPr>
+      <w:r>
+        <w:rPr>
+          <w:rFonts w:asciiTheme="minorHAnsi" w:hAnsiTheme="minorHAnsi" w:cstheme="minorBidi"/>
+          <w:sz w:val="28"/>
+          <w:szCs w:val="28"/>
+        </w:rPr>
+        <w:t>- PDM_FilterInit.</w:t>
+      </w:r>
+    </w:p>
+    <w:p>
+      <w:pPr>
+        <w:pStyle w:val="SP6204841"/>
+        <w:rPr>
+          <w:rFonts w:asciiTheme="minorHAnsi" w:hAnsiTheme="minorHAnsi" w:cstheme="minorBidi"/>
+          <w:sz w:val="28"/>
+          <w:szCs w:val="28"/>
+        </w:rPr>
+      </w:pPr>
+      <w:r>
+        <w:rPr>
+          <w:rFonts w:asciiTheme="minorHAnsi" w:hAnsiTheme="minorHAnsi" w:cstheme="minorBidi"/>
+          <w:sz w:val="28"/>
+          <w:szCs w:val="28"/>
+        </w:rPr>
+        <w:t>- PDM_Filter_setConfig.</w:t>
+      </w:r>
+    </w:p>
+    <w:p>
+      <w:pPr>
+        <w:pStyle w:val="SP6204841"/>
+        <w:rPr>
+          <w:rFonts w:asciiTheme="minorHAnsi" w:hAnsiTheme="minorHAnsi" w:cstheme="minorBidi"/>
+          <w:sz w:val="28"/>
+          <w:szCs w:val="28"/>
+        </w:rPr>
+      </w:pPr>
+      <w:r>
+        <w:rPr>
+          <w:rFonts w:asciiTheme="minorHAnsi" w:hAnsiTheme="minorHAnsi" w:cstheme="minorBidi"/>
+          <w:sz w:val="28"/>
+          <w:szCs w:val="28"/>
+        </w:rPr>
+        <w:t>- PDM_Filter_getConfig.</w:t>
+      </w:r>
+    </w:p>
+    <w:p>
+      <w:pPr>
+        <w:pStyle w:val="SP6204841"/>
+        <w:rPr>
+          <w:rFonts w:asciiTheme="minorHAnsi" w:hAnsiTheme="minorHAnsi" w:cstheme="minorBidi"/>
+          <w:sz w:val="28"/>
+          <w:szCs w:val="28"/>
+        </w:rPr>
+      </w:pPr>
+      <w:r>
+        <w:rPr>
+          <w:rFonts w:asciiTheme="minorHAnsi" w:hAnsiTheme="minorHAnsi" w:cstheme="minorBidi"/>
+          <w:sz w:val="28"/>
+          <w:szCs w:val="28"/>
+        </w:rPr>
+        <w:t>- PDM_Filter_deInterleave.</w:t>
+      </w:r>
+    </w:p>
+    <w:p>
+      <w:pPr>
+        <w:pStyle w:val="SP6204841"/>
+        <w:rPr>
+          <w:rFonts w:asciiTheme="minorHAnsi" w:hAnsiTheme="minorHAnsi" w:cstheme="minorBidi"/>
+          <w:sz w:val="28"/>
+          <w:szCs w:val="28"/>
+        </w:rPr>
+      </w:pPr>
+      <w:r>
+        <w:rPr>
+          <w:rFonts w:asciiTheme="minorHAnsi" w:hAnsiTheme="minorHAnsi" w:cstheme="minorBidi"/>
+          <w:sz w:val="28"/>
+          <w:szCs w:val="28"/>
+        </w:rPr>
+        <w:t xml:space="preserve">- </w:t>
+      </w:r>
+      <w:r>
+        <w:rPr>
+          <w:rFonts w:asciiTheme="minorHAnsi" w:hAnsiTheme="minorHAnsi" w:cstheme="minorBidi"/>
+          <w:sz w:val="28"/>
+          <w:szCs w:val="28"/>
+        </w:rPr>
+        <w:t>PDM_Filter</w:t>
+      </w:r>
+      <w:r>
+        <w:rPr>
+          <w:rFonts w:asciiTheme="minorHAnsi" w:hAnsiTheme="minorHAnsi" w:cstheme="minorBidi"/>
+          <w:sz w:val="28"/>
+          <w:szCs w:val="28"/>
+        </w:rPr>
+        <w:t>.</w:t>
+      </w:r>
+    </w:p>
+    <w:p>
+      <w:pPr>
+        <w:pStyle w:val="SP6204839"/>
+        <w:rPr>
+          <w:rFonts w:asciiTheme="minorHAnsi" w:hAnsiTheme="minorHAnsi" w:cstheme="minorBidi"/>
+          <w:b/>
+          <w:bCs/>
+          <w:sz w:val="40"/>
+          <w:szCs w:val="40"/>
+          <w:u w:val="single"/>
+        </w:rPr>
+      </w:pPr>
+      <w:r>
+        <w:rPr>
+          <w:rFonts w:asciiTheme="minorHAnsi" w:hAnsiTheme="minorHAnsi" w:cstheme="minorBidi"/>
+          <w:b/>
+          <w:bCs/>
+          <w:sz w:val="40"/>
+          <w:szCs w:val="40"/>
+          <w:u w:val="single"/>
+        </w:rPr>
+        <w:t xml:space="preserve">PDM_FilterInit </w:t>
+      </w:r>
+      <w:r>
+        <w:rPr>
+          <w:rFonts w:asciiTheme="minorHAnsi" w:hAnsiTheme="minorHAnsi" w:cstheme="minorBidi"/>
+          <w:b/>
+          <w:bCs/>
+          <w:sz w:val="40"/>
+          <w:szCs w:val="40"/>
+          <w:u w:val="single"/>
+        </w:rPr>
+        <w:t>function:-</w:t>
+      </w:r>
+    </w:p>
+    <w:p>
+      <w:pPr>
+        <w:pStyle w:val="SP6204841"/>
+        <w:rPr>
+          <w:rFonts w:asciiTheme="minorHAnsi" w:hAnsiTheme="minorHAnsi" w:cstheme="minorBidi"/>
+          <w:sz w:val="28"/>
+          <w:szCs w:val="28"/>
+        </w:rPr>
+      </w:pPr>
+      <w:r>
+        <w:rPr>
+          <w:rFonts w:asciiTheme="minorHAnsi" w:hAnsiTheme="minorHAnsi" w:cstheme="minorBidi"/>
+          <w:sz w:val="28"/>
+          <w:szCs w:val="28"/>
+        </w:rPr>
+        <w:t xml:space="preserve">- </w:t>
+      </w:r>
+      <w:r>
+        <w:rPr>
+          <w:rFonts w:asciiTheme="minorHAnsi" w:hAnsiTheme="minorHAnsi" w:cstheme="minorBidi"/>
+          <w:sz w:val="28"/>
+          <w:szCs w:val="28"/>
+        </w:rPr>
+        <w:t xml:space="preserve">This procedure initializes the static memory, sets default values and initializes lookup tables of the PDM2PCM library. </w:t>
+      </w:r>
+    </w:p>
+    <w:p>
+      <w:pPr>
+        <w:pStyle w:val="Default"/>
+        <w:jc w:val="center"/>
+        <w:rPr>
+          <w:rFonts w:asciiTheme="minorHAnsi" w:hAnsiTheme="minorHAnsi" w:cstheme="minorBidi"/>
+          <w:b/>
+          <w:bCs/>
+          <w:color w:val="auto"/>
+          <w:sz w:val="28"/>
+          <w:szCs w:val="28"/>
+        </w:rPr>
+      </w:pPr>
+      <w:r>
+        <w:rPr>
+          <w:rFonts w:asciiTheme="minorHAnsi" w:hAnsiTheme="minorHAnsi" w:cstheme="minorBidi"/>
+          <w:b/>
+          <w:bCs/>
+          <w:color w:val="auto"/>
+          <w:sz w:val="28"/>
+          <w:szCs w:val="28"/>
+        </w:rPr>
+        <w:t>uint32_t PDM_</w:t>
+      </w:r>
+      <w:proofErr w:type="gramStart"/>
+      <w:r>
+        <w:rPr>
+          <w:rFonts w:asciiTheme="minorHAnsi" w:hAnsiTheme="minorHAnsi" w:cstheme="minorBidi"/>
+          <w:b/>
+          <w:bCs/>
+          <w:color w:val="auto"/>
+          <w:sz w:val="28"/>
+          <w:szCs w:val="28"/>
+        </w:rPr>
+        <w:t>FilterInit(</w:t>
+      </w:r>
+      <w:proofErr w:type="gramEnd"/>
+      <w:r>
+        <w:rPr>
+          <w:rFonts w:asciiTheme="minorHAnsi" w:hAnsiTheme="minorHAnsi" w:cstheme="minorBidi"/>
+          <w:b/>
+          <w:bCs/>
+          <w:color w:val="auto"/>
+          <w:sz w:val="28"/>
+          <w:szCs w:val="28"/>
+        </w:rPr>
+        <w:t>PDM_Filter_Handler_t *pHandler);</w:t>
+      </w:r>
+    </w:p>
+    <w:p>
+      <w:pPr>
+        <w:pStyle w:val="Default"/>
+        <w:jc w:val="center"/>
+        <w:rPr>
+          <w:rFonts w:asciiTheme="minorHAnsi" w:hAnsiTheme="minorHAnsi" w:cstheme="minorBidi"/>
+          <w:b/>
+          <w:bCs/>
+          <w:color w:val="auto"/>
+          <w:sz w:val="28"/>
+          <w:szCs w:val="28"/>
+        </w:rPr>
+      </w:pPr>
+    </w:p>
+    <w:p>
+      <w:pPr>
+        <w:pStyle w:val="Default"/>
+        <w:rPr>
+          <w:rFonts w:asciiTheme="minorHAnsi" w:hAnsiTheme="minorHAnsi" w:cstheme="minorBidi"/>
+          <w:color w:val="auto"/>
+          <w:sz w:val="28"/>
+          <w:szCs w:val="28"/>
+        </w:rPr>
+      </w:pPr>
+      <w:r>
+        <w:rPr>
+          <w:noProof/>
+        </w:rPr>
+        <w:drawing>
+          <wp:inline distT="0" distB="0" distL="0" distR="0" wp14:anchorId="0E7A981A" wp14:editId="20AB8135">
+            <wp:extent cx="6280785" cy="1202055"/>
+            <wp:effectExtent l="0" t="0" r="5715" b="0"/>
+            <wp:docPr id="37" name="Picture 37"/>
+            <wp:cNvGraphicFramePr>
+              <a:graphicFrameLocks xmlns:a="http://schemas.openxmlformats.org/drawingml/2006/main" noChangeAspect="1"/>
+            </wp:cNvGraphicFramePr>
+            <a:graphic xmlns:a="http://schemas.openxmlformats.org/drawingml/2006/main">
+              <a:graphicData uri="http://schemas.openxmlformats.org/drawingml/2006/picture">
+                <pic:pic xmlns:pic="http://schemas.openxmlformats.org/drawingml/2006/picture">
+                  <pic:nvPicPr>
+                    <pic:cNvPr id="1" name=""/>
+                    <pic:cNvPicPr/>
+                  </pic:nvPicPr>
+                  <pic:blipFill>
+                    <a:blip r:embed="rId19"/>
+                    <a:stretch>
+                      <a:fillRect/>
+                    </a:stretch>
+                  </pic:blipFill>
+                  <pic:spPr>
+                    <a:xfrm>
+                      <a:off x="0" y="0"/>
+                      <a:ext cx="6280785" cy="1202055"/>
+                    </a:xfrm>
+                    <a:prstGeom prst="rect">
+                      <a:avLst/>
+                    </a:prstGeom>
+                  </pic:spPr>
+                </pic:pic>
+              </a:graphicData>
+            </a:graphic>
+          </wp:inline>
+        </w:drawing>
+      </w:r>
+    </w:p>
+    <w:p>
+      <w:pPr>
+        <w:pStyle w:val="SP6204841"/>
+        <w:spacing w:before="120"/>
+        <w:rPr>
+          <w:rFonts w:asciiTheme="minorHAnsi" w:hAnsiTheme="minorHAnsi" w:cstheme="minorBidi"/>
+          <w:sz w:val="28"/>
+          <w:szCs w:val="28"/>
+        </w:rPr>
+      </w:pPr>
+      <w:r>
+        <w:rPr>
+          <w:rFonts w:asciiTheme="minorHAnsi" w:hAnsiTheme="minorHAnsi" w:cstheme="minorBidi"/>
+          <w:sz w:val="28"/>
+          <w:szCs w:val="28"/>
+        </w:rPr>
+        <w:t xml:space="preserve">- </w:t>
+      </w:r>
+      <w:r>
+        <w:rPr>
+          <w:rFonts w:asciiTheme="minorHAnsi" w:hAnsiTheme="minorHAnsi" w:cstheme="minorBidi"/>
+          <w:sz w:val="28"/>
+          <w:szCs w:val="28"/>
+        </w:rPr>
+        <w:t xml:space="preserve">This routine must be called at least once at initialization time, when the real time processing has not started yet. </w:t>
+      </w:r>
+    </w:p>
+    <w:p>
+      <w:pPr>
+        <w:pStyle w:val="SP6204841"/>
+        <w:spacing w:before="120"/>
+        <w:rPr>
+          <w:rFonts w:asciiTheme="minorHAnsi" w:hAnsiTheme="minorHAnsi" w:cstheme="minorBidi"/>
+          <w:b/>
+          <w:bCs/>
+          <w:sz w:val="40"/>
+          <w:szCs w:val="40"/>
+          <w:u w:val="single"/>
+        </w:rPr>
+      </w:pPr>
+      <w:r>
+        <w:rPr>
+          <w:rFonts w:asciiTheme="minorHAnsi" w:hAnsiTheme="minorHAnsi" w:cstheme="minorBidi"/>
+          <w:b/>
+          <w:bCs/>
+          <w:sz w:val="40"/>
+          <w:szCs w:val="40"/>
+          <w:u w:val="single"/>
+        </w:rPr>
+        <w:t xml:space="preserve">PDM_Filter_setConfig </w:t>
+      </w:r>
+      <w:r>
+        <w:rPr>
+          <w:rFonts w:asciiTheme="minorHAnsi" w:hAnsiTheme="minorHAnsi" w:cstheme="minorBidi"/>
+          <w:b/>
+          <w:bCs/>
+          <w:sz w:val="40"/>
+          <w:szCs w:val="40"/>
+          <w:u w:val="single"/>
+        </w:rPr>
+        <w:t>function:-</w:t>
+      </w:r>
+    </w:p>
+    <w:p>
+      <w:pPr>
+        <w:pStyle w:val="SP6204841"/>
+        <w:spacing w:before="120"/>
+        <w:rPr>
+          <w:rFonts w:asciiTheme="minorHAnsi" w:hAnsiTheme="minorHAnsi" w:cstheme="minorBidi"/>
+          <w:sz w:val="28"/>
+          <w:szCs w:val="28"/>
+        </w:rPr>
+      </w:pPr>
+      <w:r>
+        <w:rPr>
+          <w:rFonts w:asciiTheme="minorHAnsi" w:hAnsiTheme="minorHAnsi" w:cstheme="minorBidi"/>
+          <w:sz w:val="28"/>
+          <w:szCs w:val="28"/>
+        </w:rPr>
+        <w:t xml:space="preserve">- </w:t>
+      </w:r>
+      <w:r>
+        <w:rPr>
+          <w:rFonts w:asciiTheme="minorHAnsi" w:hAnsiTheme="minorHAnsi" w:cstheme="minorBidi"/>
+          <w:sz w:val="28"/>
+          <w:szCs w:val="28"/>
+        </w:rPr>
+        <w:t xml:space="preserve">This procedure sets module dynamic parameters from the main framework to the module internal memory. It can be called at any time during processing. </w:t>
+      </w:r>
+    </w:p>
+    <w:p>
+      <w:pPr>
+        <w:pStyle w:val="Default"/>
+        <w:jc w:val="center"/>
+        <w:rPr>
+          <w:rFonts w:asciiTheme="minorHAnsi" w:hAnsiTheme="minorHAnsi" w:cstheme="minorBidi"/>
+          <w:b/>
+          <w:bCs/>
+          <w:color w:val="auto"/>
+          <w:sz w:val="28"/>
+          <w:szCs w:val="28"/>
+        </w:rPr>
+      </w:pPr>
+      <w:r>
+        <w:rPr>
+          <w:rFonts w:asciiTheme="minorHAnsi" w:hAnsiTheme="minorHAnsi" w:cstheme="minorBidi"/>
+          <w:b/>
+          <w:bCs/>
+          <w:color w:val="auto"/>
+          <w:sz w:val="28"/>
+          <w:szCs w:val="28"/>
+        </w:rPr>
+        <w:t>uint32_t PDM_Filter_</w:t>
+      </w:r>
+      <w:proofErr w:type="gramStart"/>
+      <w:r>
+        <w:rPr>
+          <w:rFonts w:asciiTheme="minorHAnsi" w:hAnsiTheme="minorHAnsi" w:cstheme="minorBidi"/>
+          <w:b/>
+          <w:bCs/>
+          <w:color w:val="auto"/>
+          <w:sz w:val="28"/>
+          <w:szCs w:val="28"/>
+        </w:rPr>
+        <w:t>setConfig(</w:t>
+      </w:r>
+      <w:proofErr w:type="gramEnd"/>
+      <w:r>
+        <w:rPr>
+          <w:rFonts w:asciiTheme="minorHAnsi" w:hAnsiTheme="minorHAnsi" w:cstheme="minorBidi"/>
+          <w:b/>
+          <w:bCs/>
+          <w:color w:val="auto"/>
+          <w:sz w:val="28"/>
+          <w:szCs w:val="28"/>
+        </w:rPr>
+        <w:t>PDM_Filter_Handler_t *pHandler, PDM_Filter_Config_t *pConfig);</w:t>
+      </w:r>
+    </w:p>
+    <w:p>
+      <w:pPr>
+        <w:pStyle w:val="Default"/>
+        <w:jc w:val="center"/>
+        <w:rPr>
+          <w:rFonts w:asciiTheme="minorHAnsi" w:hAnsiTheme="minorHAnsi" w:cstheme="minorBidi"/>
+          <w:b/>
+          <w:bCs/>
+          <w:color w:val="auto"/>
+          <w:sz w:val="28"/>
+          <w:szCs w:val="28"/>
+        </w:rPr>
+      </w:pPr>
+      <w:r>
+        <w:rPr>
+          <w:noProof/>
+        </w:rPr>
+        <w:lastRenderedPageBreak/>
+        <w:drawing>
+          <wp:inline distT="0" distB="0" distL="0" distR="0" wp14:anchorId="38292138" wp14:editId="37471F98">
+            <wp:extent cx="6280785" cy="1453515"/>
+            <wp:effectExtent l="0" t="0" r="5715" b="0"/>
+            <wp:docPr id="38" name="Picture 38"/>
+            <wp:cNvGraphicFramePr>
+              <a:graphicFrameLocks xmlns:a="http://schemas.openxmlformats.org/drawingml/2006/main" noChangeAspect="1"/>
+            </wp:cNvGraphicFramePr>
+            <a:graphic xmlns:a="http://schemas.openxmlformats.org/drawingml/2006/main">
+              <a:graphicData uri="http://schemas.openxmlformats.org/drawingml/2006/picture">
+                <pic:pic xmlns:pic="http://schemas.openxmlformats.org/drawingml/2006/picture">
+                  <pic:nvPicPr>
+                    <pic:cNvPr id="1" name=""/>
+                    <pic:cNvPicPr/>
+                  </pic:nvPicPr>
+                  <pic:blipFill>
+                    <a:blip r:embed="rId20"/>
+                    <a:stretch>
+                      <a:fillRect/>
+                    </a:stretch>
+                  </pic:blipFill>
+                  <pic:spPr>
+                    <a:xfrm>
+                      <a:off x="0" y="0"/>
+                      <a:ext cx="6280785" cy="1453515"/>
+                    </a:xfrm>
+                    <a:prstGeom prst="rect">
+                      <a:avLst/>
+                    </a:prstGeom>
+                  </pic:spPr>
+                </pic:pic>
+              </a:graphicData>
+            </a:graphic>
+          </wp:inline>
+        </w:drawing>
+      </w:r>
+    </w:p>
+    <w:p>
+      <w:pPr>
+        <w:pStyle w:val="SP6204839"/>
+        <w:rPr>
+          <w:rFonts w:asciiTheme="minorHAnsi" w:hAnsiTheme="minorHAnsi" w:cstheme="minorBidi"/>
+          <w:b/>
+          <w:bCs/>
+          <w:sz w:val="40"/>
+          <w:szCs w:val="40"/>
+          <w:u w:val="single"/>
+        </w:rPr>
+      </w:pPr>
+      <w:r>
+        <w:rPr>
+          <w:rFonts w:asciiTheme="minorHAnsi" w:hAnsiTheme="minorHAnsi" w:cstheme="minorBidi"/>
+          <w:b/>
+          <w:bCs/>
+          <w:sz w:val="40"/>
+          <w:szCs w:val="40"/>
+          <w:u w:val="single"/>
+        </w:rPr>
+        <w:t>PDM_Filter_getConfig function</w:t>
+      </w:r>
+      <w:r>
+        <w:rPr>
+          <w:rFonts w:asciiTheme="minorHAnsi" w:hAnsiTheme="minorHAnsi" w:cstheme="minorBidi"/>
+          <w:b/>
+          <w:bCs/>
+          <w:sz w:val="40"/>
+          <w:szCs w:val="40"/>
+          <w:u w:val="single"/>
+        </w:rPr>
+        <w:t>:-</w:t>
+      </w:r>
+      <w:r>
+        <w:rPr>
+          <w:rFonts w:asciiTheme="minorHAnsi" w:hAnsiTheme="minorHAnsi" w:cstheme="minorBidi"/>
+          <w:b/>
+          <w:bCs/>
+          <w:sz w:val="40"/>
+          <w:szCs w:val="40"/>
+          <w:u w:val="single"/>
+        </w:rPr>
+        <w:t xml:space="preserve"> </w:t>
+      </w:r>
+    </w:p>
+    <w:p>
+      <w:pPr>
+        <w:pStyle w:val="SP6204841"/>
+        <w:rPr>
+          <w:rFonts w:asciiTheme="minorHAnsi" w:hAnsiTheme="minorHAnsi" w:cstheme="minorBidi"/>
+          <w:sz w:val="28"/>
+          <w:szCs w:val="28"/>
+        </w:rPr>
+      </w:pPr>
+      <w:r>
+        <w:rPr>
+          <w:rFonts w:asciiTheme="minorHAnsi" w:hAnsiTheme="minorHAnsi" w:cstheme="minorBidi"/>
+          <w:sz w:val="28"/>
+          <w:szCs w:val="28"/>
+        </w:rPr>
+        <w:t xml:space="preserve">This procedure gets module dynamic parameters from internal static memory to the main framework. It can be called at any time during processing. </w:t>
+      </w:r>
+    </w:p>
+    <w:p>
+      <w:pPr>
+        <w:pStyle w:val="Default"/>
+        <w:jc w:val="center"/>
+        <w:rPr>
+          <w:rFonts w:asciiTheme="minorHAnsi" w:hAnsiTheme="minorHAnsi" w:cstheme="minorBidi"/>
+          <w:b/>
+          <w:bCs/>
+          <w:color w:val="auto"/>
+          <w:sz w:val="28"/>
+          <w:szCs w:val="28"/>
+        </w:rPr>
+      </w:pPr>
+      <w:r>
+        <w:rPr>
+          <w:rFonts w:asciiTheme="minorHAnsi" w:hAnsiTheme="minorHAnsi" w:cstheme="minorBidi"/>
+          <w:b/>
+          <w:bCs/>
+          <w:color w:val="auto"/>
+          <w:sz w:val="28"/>
+          <w:szCs w:val="28"/>
+        </w:rPr>
+        <w:t>uint32_t PDM_Filter_</w:t>
+      </w:r>
+      <w:proofErr w:type="gramStart"/>
+      <w:r>
+        <w:rPr>
+          <w:rFonts w:asciiTheme="minorHAnsi" w:hAnsiTheme="minorHAnsi" w:cstheme="minorBidi"/>
+          <w:b/>
+          <w:bCs/>
+          <w:color w:val="auto"/>
+          <w:sz w:val="28"/>
+          <w:szCs w:val="28"/>
+        </w:rPr>
+        <w:t>getConfig(</w:t>
+      </w:r>
+      <w:proofErr w:type="gramEnd"/>
+      <w:r>
+        <w:rPr>
+          <w:rFonts w:asciiTheme="minorHAnsi" w:hAnsiTheme="minorHAnsi" w:cstheme="minorBidi"/>
+          <w:b/>
+          <w:bCs/>
+          <w:color w:val="auto"/>
+          <w:sz w:val="28"/>
+          <w:szCs w:val="28"/>
+        </w:rPr>
+        <w:t>PDM_Filter_Handler_t *pHandler, PDM_Filter_Config_t *pConfig);</w:t>
+      </w:r>
+    </w:p>
+    <w:p>
+      <w:pPr>
+        <w:pStyle w:val="Default"/>
+        <w:jc w:val="center"/>
+        <w:rPr>
+          <w:rFonts w:asciiTheme="minorHAnsi" w:hAnsiTheme="minorHAnsi" w:cstheme="minorBidi"/>
+          <w:b/>
+          <w:bCs/>
+          <w:color w:val="auto"/>
+          <w:sz w:val="28"/>
+          <w:szCs w:val="28"/>
+        </w:rPr>
+      </w:pPr>
+    </w:p>
+    <w:p>
+      <w:pPr>
+        <w:pStyle w:val="Default"/>
+        <w:jc w:val="center"/>
+        <w:rPr>
+          <w:rFonts w:asciiTheme="minorHAnsi" w:hAnsiTheme="minorHAnsi" w:cstheme="minorBidi"/>
+          <w:b/>
+          <w:bCs/>
+          <w:color w:val="auto"/>
+          <w:sz w:val="28"/>
+          <w:szCs w:val="28"/>
+        </w:rPr>
+      </w:pPr>
+      <w:r>
+        <w:rPr>
+          <w:noProof/>
+        </w:rPr>
+        <w:drawing>
+          <wp:inline distT="0" distB="0" distL="0" distR="0" wp14:anchorId="4146E328" wp14:editId="380A8AFB">
+            <wp:extent cx="6280785" cy="1420495"/>
+            <wp:effectExtent l="0" t="0" r="5715" b="8255"/>
+            <wp:docPr id="39" name="Picture 39"/>
+            <wp:cNvGraphicFramePr>
+              <a:graphicFrameLocks xmlns:a="http://schemas.openxmlformats.org/drawingml/2006/main" noChangeAspect="1"/>
+            </wp:cNvGraphicFramePr>
+            <a:graphic xmlns:a="http://schemas.openxmlformats.org/drawingml/2006/main">
+              <a:graphicData uri="http://schemas.openxmlformats.org/drawingml/2006/picture">
+                <pic:pic xmlns:pic="http://schemas.openxmlformats.org/drawingml/2006/picture">
+                  <pic:nvPicPr>
+                    <pic:cNvPr id="1" name=""/>
+                    <pic:cNvPicPr/>
+                  </pic:nvPicPr>
+                  <pic:blipFill>
+                    <a:blip r:embed="rId21"/>
+                    <a:stretch>
+                      <a:fillRect/>
+                    </a:stretch>
+                  </pic:blipFill>
+                  <pic:spPr>
+                    <a:xfrm>
+                      <a:off x="0" y="0"/>
+                      <a:ext cx="6280785" cy="1420495"/>
+                    </a:xfrm>
+                    <a:prstGeom prst="rect">
+                      <a:avLst/>
+                    </a:prstGeom>
+                  </pic:spPr>
+                </pic:pic>
+              </a:graphicData>
+            </a:graphic>
+          </wp:inline>
+        </w:drawing>
+      </w:r>
+    </w:p>
+    <w:p>
+      <w:pPr>
+        <w:pStyle w:val="SP6204839"/>
+        <w:rPr>
+          <w:rFonts w:asciiTheme="minorHAnsi" w:hAnsiTheme="minorHAnsi" w:cstheme="minorBidi"/>
+          <w:b/>
+          <w:bCs/>
+          <w:sz w:val="40"/>
+          <w:szCs w:val="40"/>
+          <w:u w:val="single"/>
+        </w:rPr>
+      </w:pPr>
+      <w:r>
+        <w:rPr>
+          <w:rFonts w:asciiTheme="minorHAnsi" w:hAnsiTheme="minorHAnsi" w:cstheme="minorBidi"/>
+          <w:b/>
+          <w:bCs/>
+          <w:sz w:val="40"/>
+          <w:szCs w:val="40"/>
+          <w:u w:val="single"/>
+        </w:rPr>
+        <w:t xml:space="preserve">PDM_Filter </w:t>
+      </w:r>
+      <w:r>
+        <w:rPr>
+          <w:rFonts w:asciiTheme="minorHAnsi" w:hAnsiTheme="minorHAnsi" w:cstheme="minorBidi"/>
+          <w:b/>
+          <w:bCs/>
+          <w:sz w:val="40"/>
+          <w:szCs w:val="40"/>
+          <w:u w:val="single"/>
+        </w:rPr>
+        <w:t>function:-</w:t>
+      </w:r>
+    </w:p>
+    <w:p>
+      <w:pPr>
+        <w:pStyle w:val="SP6204841"/>
+        <w:rPr>
+          <w:rFonts w:asciiTheme="minorHAnsi" w:hAnsiTheme="minorHAnsi" w:cstheme="minorBidi"/>
+          <w:sz w:val="28"/>
+          <w:szCs w:val="28"/>
+        </w:rPr>
+      </w:pPr>
+      <w:r>
+        <w:rPr>
+          <w:rFonts w:asciiTheme="minorHAnsi" w:hAnsiTheme="minorHAnsi" w:cstheme="minorBidi"/>
+          <w:sz w:val="28"/>
+          <w:szCs w:val="28"/>
+        </w:rPr>
+        <w:t xml:space="preserve">This procedure decodes an input PDM stream to an output PCM stream. It has to be called to process each frame. </w:t>
+      </w:r>
+    </w:p>
+    <w:p>
+      <w:pPr>
+        <w:pStyle w:val="Default"/>
+        <w:jc w:val="center"/>
+        <w:rPr>
+          <w:rFonts w:asciiTheme="minorHAnsi" w:hAnsiTheme="minorHAnsi" w:cstheme="minorBidi"/>
+          <w:b/>
+          <w:bCs/>
+          <w:color w:val="auto"/>
+          <w:sz w:val="28"/>
+          <w:szCs w:val="28"/>
+        </w:rPr>
+      </w:pPr>
+      <w:r>
+        <w:rPr>
+          <w:rFonts w:asciiTheme="minorHAnsi" w:hAnsiTheme="minorHAnsi" w:cstheme="minorBidi"/>
+          <w:b/>
+          <w:bCs/>
+          <w:color w:val="auto"/>
+          <w:sz w:val="28"/>
+          <w:szCs w:val="28"/>
+        </w:rPr>
+        <w:t>uint32_t PDM_</w:t>
+      </w:r>
+      <w:proofErr w:type="gramStart"/>
+      <w:r>
+        <w:rPr>
+          <w:rFonts w:asciiTheme="minorHAnsi" w:hAnsiTheme="minorHAnsi" w:cstheme="minorBidi"/>
+          <w:b/>
+          <w:bCs/>
+          <w:color w:val="auto"/>
+          <w:sz w:val="28"/>
+          <w:szCs w:val="28"/>
+        </w:rPr>
+        <w:t>Filter(</w:t>
+      </w:r>
+      <w:proofErr w:type="gramEnd"/>
+      <w:r>
+        <w:rPr>
+          <w:rFonts w:asciiTheme="minorHAnsi" w:hAnsiTheme="minorHAnsi" w:cstheme="minorBidi"/>
+          <w:b/>
+          <w:bCs/>
+          <w:color w:val="auto"/>
+          <w:sz w:val="28"/>
+          <w:szCs w:val="28"/>
+        </w:rPr>
+        <w:t>void *pDataIn, void *pDataOut, PDM_Filter_Handler_t * pHandler);</w:t>
+      </w:r>
+    </w:p>
+    <w:p>
+      <w:pPr>
+        <w:pStyle w:val="Default"/>
+        <w:jc w:val="center"/>
+        <w:rPr>
+          <w:rFonts w:asciiTheme="minorHAnsi" w:hAnsiTheme="minorHAnsi" w:cstheme="minorBidi"/>
+          <w:b/>
+          <w:bCs/>
+          <w:color w:val="auto"/>
+          <w:sz w:val="28"/>
+          <w:szCs w:val="28"/>
+        </w:rPr>
+      </w:pPr>
+      <w:r>
+        <w:rPr>
+          <w:noProof/>
+        </w:rPr>
+        <w:drawing>
+          <wp:inline distT="0" distB="0" distL="0" distR="0" wp14:anchorId="6755024A" wp14:editId="13BD79B7">
+            <wp:extent cx="6280785" cy="1651635"/>
+            <wp:effectExtent l="0" t="0" r="5715" b="5715"/>
+            <wp:docPr id="40" name="Picture 40"/>
+            <wp:cNvGraphicFramePr>
+              <a:graphicFrameLocks xmlns:a="http://schemas.openxmlformats.org/drawingml/2006/main" noChangeAspect="1"/>
+            </wp:cNvGraphicFramePr>
+            <a:graphic xmlns:a="http://schemas.openxmlformats.org/drawingml/2006/main">
+              <a:graphicData uri="http://schemas.openxmlformats.org/drawingml/2006/picture">
+                <pic:pic xmlns:pic="http://schemas.openxmlformats.org/drawingml/2006/picture">
+                  <pic:nvPicPr>
+                    <pic:cNvPr id="1" name=""/>
+                    <pic:cNvPicPr/>
+                  </pic:nvPicPr>
+                  <pic:blipFill>
+                    <a:blip r:embed="rId22"/>
+                    <a:stretch>
+                      <a:fillRect/>
+                    </a:stretch>
+                  </pic:blipFill>
+                  <pic:spPr>
+                    <a:xfrm>
+                      <a:off x="0" y="0"/>
+                      <a:ext cx="6280785" cy="1651635"/>
+                    </a:xfrm>
+                    <a:prstGeom prst="rect">
+                      <a:avLst/>
+                    </a:prstGeom>
+                  </pic:spPr>
+                </pic:pic>
+              </a:graphicData>
+            </a:graphic>
+          </wp:inline>
+        </w:drawing>
+      </w:r>
+    </w:p>
+    <w:p>
+      <w:pPr>
+        <w:pStyle w:val="SP6204839"/>
+        <w:rPr>
+          <w:color w:val="000000"/>
+          <w:sz w:val="28"/>
+          <w:szCs w:val="28"/>
+        </w:rPr>
+      </w:pPr>
+      <w:r>
+        <w:rPr>
+          <w:rFonts w:asciiTheme="minorHAnsi" w:hAnsiTheme="minorHAnsi" w:cstheme="minorBidi"/>
+          <w:b/>
+          <w:bCs/>
+          <w:sz w:val="40"/>
+          <w:szCs w:val="40"/>
+          <w:u w:val="single"/>
+        </w:rPr>
+        <w:t>Static parameters structure:-</w:t>
+      </w:r>
+    </w:p>
+    <w:p>
+      <w:pPr>
+        <w:pStyle w:val="SP6204841"/>
+        <w:rPr>
+          <w:rFonts w:asciiTheme="minorHAnsi" w:hAnsiTheme="minorHAnsi" w:cstheme="minorBidi"/>
+          <w:sz w:val="28"/>
+          <w:szCs w:val="28"/>
+        </w:rPr>
+      </w:pPr>
+      <w:r>
+        <w:rPr>
+          <w:rFonts w:asciiTheme="minorHAnsi" w:hAnsiTheme="minorHAnsi" w:cstheme="minorBidi"/>
+          <w:sz w:val="28"/>
+          <w:szCs w:val="28"/>
+        </w:rPr>
+        <w:t>The PDM2PCM initial parameters are set using the corresponding static parameter structure before calling the PDM_Filter_</w:t>
+      </w:r>
+      <w:proofErr w:type="gramStart"/>
+      <w:r>
+        <w:rPr>
+          <w:rFonts w:asciiTheme="minorHAnsi" w:hAnsiTheme="minorHAnsi" w:cstheme="minorBidi"/>
+          <w:sz w:val="28"/>
+          <w:szCs w:val="28"/>
+        </w:rPr>
+        <w:t>setConfig(</w:t>
+      </w:r>
+      <w:proofErr w:type="gramEnd"/>
+      <w:r>
+        <w:rPr>
+          <w:rFonts w:asciiTheme="minorHAnsi" w:hAnsiTheme="minorHAnsi" w:cstheme="minorBidi"/>
+          <w:sz w:val="28"/>
+          <w:szCs w:val="28"/>
+        </w:rPr>
+        <w:t xml:space="preserve">) function. </w:t>
+      </w:r>
+    </w:p>
+    <w:p>
+      <w:pPr>
+        <w:pStyle w:val="Default"/>
+        <w:jc w:val="center"/>
+        <w:rPr>
+          <w:rFonts w:asciiTheme="minorHAnsi" w:hAnsiTheme="minorHAnsi" w:cstheme="minorBidi"/>
+          <w:b/>
+          <w:bCs/>
+          <w:color w:val="auto"/>
+          <w:sz w:val="28"/>
+          <w:szCs w:val="28"/>
+        </w:rPr>
+      </w:pPr>
+      <w:proofErr w:type="gramStart"/>
+      <w:r>
+        <w:rPr>
+          <w:rFonts w:asciiTheme="minorHAnsi" w:hAnsiTheme="minorHAnsi" w:cstheme="minorBidi"/>
+          <w:b/>
+          <w:bCs/>
+          <w:color w:val="auto"/>
+          <w:sz w:val="28"/>
+          <w:szCs w:val="28"/>
+        </w:rPr>
+        <w:t>typedef</w:t>
+      </w:r>
+      <w:proofErr w:type="gramEnd"/>
+      <w:r>
+        <w:rPr>
+          <w:rFonts w:asciiTheme="minorHAnsi" w:hAnsiTheme="minorHAnsi" w:cstheme="minorBidi"/>
+          <w:b/>
+          <w:bCs/>
+          <w:color w:val="auto"/>
+          <w:sz w:val="28"/>
+          <w:szCs w:val="28"/>
+        </w:rPr>
+        <w:t xml:space="preserve"> struct { </w:t>
+      </w:r>
+    </w:p>
+    <w:p>
+      <w:pPr>
+        <w:pStyle w:val="Default"/>
+        <w:jc w:val="center"/>
+        <w:rPr>
+          <w:rFonts w:asciiTheme="minorHAnsi" w:hAnsiTheme="minorHAnsi" w:cstheme="minorBidi"/>
+          <w:b/>
+          <w:bCs/>
+          <w:color w:val="auto"/>
+          <w:sz w:val="28"/>
+          <w:szCs w:val="28"/>
+        </w:rPr>
+      </w:pPr>
+      <w:r>
+        <w:rPr>
+          <w:rFonts w:asciiTheme="minorHAnsi" w:hAnsiTheme="minorHAnsi" w:cstheme="minorBidi"/>
+          <w:b/>
+          <w:bCs/>
+          <w:color w:val="auto"/>
+          <w:sz w:val="28"/>
+          <w:szCs w:val="28"/>
+        </w:rPr>
+        <w:t xml:space="preserve">uint16_t bit_order; </w:t>
+      </w:r>
+    </w:p>
+    <w:p>
+      <w:pPr>
+        <w:pStyle w:val="Default"/>
+        <w:jc w:val="center"/>
+        <w:rPr>
+          <w:rFonts w:asciiTheme="minorHAnsi" w:hAnsiTheme="minorHAnsi" w:cstheme="minorBidi"/>
+          <w:b/>
+          <w:bCs/>
+          <w:color w:val="auto"/>
+          <w:sz w:val="28"/>
+          <w:szCs w:val="28"/>
+        </w:rPr>
+      </w:pPr>
+      <w:proofErr w:type="gramStart"/>
+      <w:r>
+        <w:rPr>
+          <w:rFonts w:asciiTheme="minorHAnsi" w:hAnsiTheme="minorHAnsi" w:cstheme="minorBidi"/>
+          <w:b/>
+          <w:bCs/>
+          <w:color w:val="auto"/>
+          <w:sz w:val="28"/>
+          <w:szCs w:val="28"/>
+        </w:rPr>
+        <w:t>uint16_t</w:t>
+      </w:r>
+      <w:proofErr w:type="gramEnd"/>
+      <w:r>
+        <w:rPr>
+          <w:rFonts w:asciiTheme="minorHAnsi" w:hAnsiTheme="minorHAnsi" w:cstheme="minorBidi"/>
+          <w:b/>
+          <w:bCs/>
+          <w:color w:val="auto"/>
+          <w:sz w:val="28"/>
+          <w:szCs w:val="28"/>
+        </w:rPr>
+        <w:t xml:space="preserve"> endianness; </w:t>
+      </w:r>
+    </w:p>
+    <w:p>
+      <w:pPr>
+        <w:pStyle w:val="Default"/>
+        <w:jc w:val="center"/>
+        <w:rPr>
+          <w:rFonts w:asciiTheme="minorHAnsi" w:hAnsiTheme="minorHAnsi" w:cstheme="minorBidi"/>
+          <w:b/>
+          <w:bCs/>
+          <w:color w:val="auto"/>
+          <w:sz w:val="28"/>
+          <w:szCs w:val="28"/>
+        </w:rPr>
+      </w:pPr>
+      <w:r>
+        <w:rPr>
+          <w:rFonts w:asciiTheme="minorHAnsi" w:hAnsiTheme="minorHAnsi" w:cstheme="minorBidi"/>
+          <w:b/>
+          <w:bCs/>
+          <w:color w:val="auto"/>
+          <w:sz w:val="28"/>
+          <w:szCs w:val="28"/>
+        </w:rPr>
+        <w:t xml:space="preserve">uint32_t high_pass_tap; </w:t>
+      </w:r>
+    </w:p>
+    <w:p>
+      <w:pPr>
+        <w:pStyle w:val="Default"/>
+        <w:jc w:val="center"/>
+        <w:rPr>
+          <w:rFonts w:asciiTheme="minorHAnsi" w:hAnsiTheme="minorHAnsi" w:cstheme="minorBidi"/>
+          <w:b/>
+          <w:bCs/>
+          <w:color w:val="auto"/>
+          <w:sz w:val="28"/>
+          <w:szCs w:val="28"/>
+        </w:rPr>
+      </w:pPr>
+      <w:r>
+        <w:rPr>
+          <w:rFonts w:asciiTheme="minorHAnsi" w:hAnsiTheme="minorHAnsi" w:cstheme="minorBidi"/>
+          <w:b/>
+          <w:bCs/>
+          <w:color w:val="auto"/>
+          <w:sz w:val="28"/>
+          <w:szCs w:val="28"/>
+        </w:rPr>
+        <w:t xml:space="preserve">uint16_t in_ptr_channels; </w:t>
+      </w:r>
+    </w:p>
+    <w:p>
+      <w:pPr>
+        <w:pStyle w:val="Default"/>
+        <w:jc w:val="center"/>
+        <w:rPr>
+          <w:rFonts w:asciiTheme="minorHAnsi" w:hAnsiTheme="minorHAnsi" w:cstheme="minorBidi"/>
+          <w:b/>
+          <w:bCs/>
+          <w:color w:val="auto"/>
+          <w:sz w:val="28"/>
+          <w:szCs w:val="28"/>
+        </w:rPr>
+      </w:pPr>
+      <w:r>
+        <w:rPr>
+          <w:rFonts w:asciiTheme="minorHAnsi" w:hAnsiTheme="minorHAnsi" w:cstheme="minorBidi"/>
+          <w:b/>
+          <w:bCs/>
+          <w:color w:val="auto"/>
+          <w:sz w:val="28"/>
+          <w:szCs w:val="28"/>
+        </w:rPr>
+        <w:t xml:space="preserve">uint16_t out_ptr_channels; </w:t>
+      </w:r>
+    </w:p>
+    <w:p>
+      <w:pPr>
+        <w:pStyle w:val="Default"/>
+        <w:jc w:val="center"/>
+        <w:rPr>
+          <w:rFonts w:asciiTheme="minorHAnsi" w:hAnsiTheme="minorHAnsi" w:cstheme="minorBidi"/>
+          <w:b/>
+          <w:bCs/>
+          <w:color w:val="auto"/>
+          <w:sz w:val="28"/>
+          <w:szCs w:val="28"/>
+        </w:rPr>
+      </w:pPr>
+      <w:proofErr w:type="gramStart"/>
+      <w:r>
+        <w:rPr>
+          <w:rFonts w:asciiTheme="minorHAnsi" w:hAnsiTheme="minorHAnsi" w:cstheme="minorBidi"/>
+          <w:b/>
+          <w:bCs/>
+          <w:color w:val="auto"/>
+          <w:sz w:val="28"/>
+          <w:szCs w:val="28"/>
+        </w:rPr>
+        <w:lastRenderedPageBreak/>
+        <w:t>uint32_t</w:t>
+      </w:r>
+      <w:proofErr w:type="gramEnd"/>
+      <w:r>
+        <w:rPr>
+          <w:rFonts w:asciiTheme="minorHAnsi" w:hAnsiTheme="minorHAnsi" w:cstheme="minorBidi"/>
+          <w:b/>
+          <w:bCs/>
+          <w:color w:val="auto"/>
+          <w:sz w:val="28"/>
+          <w:szCs w:val="28"/>
+        </w:rPr>
+        <w:t xml:space="preserve"> pInternalMemory[INTERNAL_MEMORY_SIZE]; </w:t>
+      </w:r>
+    </w:p>
+    <w:p>
+      <w:pPr>
+        <w:pStyle w:val="Default"/>
+        <w:jc w:val="center"/>
+        <w:rPr>
+          <w:rFonts w:asciiTheme="minorHAnsi" w:hAnsiTheme="minorHAnsi" w:cstheme="minorBidi"/>
+          <w:b/>
+          <w:bCs/>
+          <w:color w:val="auto"/>
+          <w:sz w:val="28"/>
+          <w:szCs w:val="28"/>
+        </w:rPr>
+      </w:pPr>
+      <w:proofErr w:type="gramStart"/>
+      <w:r>
+        <w:rPr>
+          <w:rFonts w:asciiTheme="minorHAnsi" w:hAnsiTheme="minorHAnsi" w:cstheme="minorBidi"/>
+          <w:b/>
+          <w:bCs/>
+          <w:color w:val="auto"/>
+          <w:sz w:val="28"/>
+          <w:szCs w:val="28"/>
+        </w:rPr>
+        <w:t>}PDM</w:t>
+      </w:r>
+      <w:proofErr w:type="gramEnd"/>
+      <w:r>
+        <w:rPr>
+          <w:rFonts w:asciiTheme="minorHAnsi" w:hAnsiTheme="minorHAnsi" w:cstheme="minorBidi"/>
+          <w:b/>
+          <w:bCs/>
+          <w:color w:val="auto"/>
+          <w:sz w:val="28"/>
+          <w:szCs w:val="28"/>
+        </w:rPr>
+        <w:t>_Filter_Handler_t;</w:t>
+      </w:r>
+    </w:p>
+    <w:p>
+      <w:pPr>
+        <w:pStyle w:val="Default"/>
+        <w:jc w:val="center"/>
+        <w:rPr>
+          <w:rFonts w:asciiTheme="minorHAnsi" w:hAnsiTheme="minorHAnsi" w:cstheme="minorBidi"/>
+          <w:b/>
+          <w:bCs/>
+          <w:color w:val="auto"/>
+          <w:sz w:val="28"/>
+          <w:szCs w:val="28"/>
+        </w:rPr>
+      </w:pPr>
+    </w:p>
+    <w:p>
+      <w:pPr>
+        <w:pStyle w:val="Default"/>
+        <w:jc w:val="center"/>
+        <w:rPr>
+          <w:rFonts w:asciiTheme="minorHAnsi" w:hAnsiTheme="minorHAnsi" w:cstheme="minorBidi"/>
+          <w:b/>
+          <w:bCs/>
+          <w:color w:val="auto"/>
+          <w:sz w:val="28"/>
+          <w:szCs w:val="28"/>
+        </w:rPr>
+      </w:pPr>
+      <w:r>
+        <w:rPr>
+          <w:noProof/>
+        </w:rPr>
+        <w:drawing>
+          <wp:inline distT="0" distB="0" distL="0" distR="0" wp14:anchorId="6972025E" wp14:editId="71AED79B">
+            <wp:extent cx="6280785" cy="1644015"/>
+            <wp:effectExtent l="0" t="0" r="5715" b="0"/>
+            <wp:docPr id="41" name="Picture 41"/>
+            <wp:cNvGraphicFramePr>
+              <a:graphicFrameLocks xmlns:a="http://schemas.openxmlformats.org/drawingml/2006/main" noChangeAspect="1"/>
+            </wp:cNvGraphicFramePr>
+            <a:graphic xmlns:a="http://schemas.openxmlformats.org/drawingml/2006/main">
+              <a:graphicData uri="http://schemas.openxmlformats.org/drawingml/2006/picture">
+                <pic:pic xmlns:pic="http://schemas.openxmlformats.org/drawingml/2006/picture">
+                  <pic:nvPicPr>
+                    <pic:cNvPr id="1" name=""/>
+                    <pic:cNvPicPr/>
+                  </pic:nvPicPr>
+                  <pic:blipFill>
+                    <a:blip r:embed="rId23"/>
+                    <a:stretch>
+                      <a:fillRect/>
+                    </a:stretch>
+                  </pic:blipFill>
+                  <pic:spPr>
+                    <a:xfrm>
+                      <a:off x="0" y="0"/>
+                      <a:ext cx="6280785" cy="1644015"/>
+                    </a:xfrm>
+                    <a:prstGeom prst="rect">
+                      <a:avLst/>
+                    </a:prstGeom>
+                  </pic:spPr>
+                </pic:pic>
+              </a:graphicData>
+            </a:graphic>
+          </wp:inline>
+        </w:drawing>
+      </w:r>
+    </w:p>
+    <w:p>
+      <w:pPr>
+        <w:pStyle w:val="Default"/>
+        <w:rPr>
+          <w:rFonts w:ascii="KPBFO N+ Courier" w:hAnsi="KPBFO N+ Courier" w:cs="KPBFO N+ Courier"/>
+          <w:color w:val="auto"/>
+          <w:sz w:val="18"/>
+          <w:szCs w:val="18"/>
+        </w:rPr>
+      </w:pPr>
+      <w:r>
+        <w:rPr>
+          <w:noProof/>
+        </w:rPr>
+        <w:drawing>
+          <wp:inline distT="0" distB="0" distL="0" distR="0" wp14:anchorId="48DB0B03" wp14:editId="097D8391">
+            <wp:extent cx="6324600" cy="1071880"/>
+            <wp:effectExtent l="0" t="0" r="0" b="0"/>
+            <wp:docPr id="42" name="Picture 42"/>
+            <wp:cNvGraphicFramePr>
+              <a:graphicFrameLocks xmlns:a="http://schemas.openxmlformats.org/drawingml/2006/main" noChangeAspect="1"/>
+            </wp:cNvGraphicFramePr>
+            <a:graphic xmlns:a="http://schemas.openxmlformats.org/drawingml/2006/main">
+              <a:graphicData uri="http://schemas.openxmlformats.org/drawingml/2006/picture">
+                <pic:pic xmlns:pic="http://schemas.openxmlformats.org/drawingml/2006/picture">
+                  <pic:nvPicPr>
+                    <pic:cNvPr id="1" name=""/>
+                    <pic:cNvPicPr/>
+                  </pic:nvPicPr>
+                  <pic:blipFill rotWithShape="1">
+                    <a:blip r:embed="rId24"/>
+                    <a:srcRect t="31271"/>
+                    <a:stretch/>
+                  </pic:blipFill>
+                  <pic:spPr bwMode="auto">
+                    <a:xfrm>
+                      <a:off x="0" y="0"/>
+                      <a:ext cx="6324600" cy="1071880"/>
+                    </a:xfrm>
+                    <a:prstGeom prst="rect">
+                      <a:avLst/>
+                    </a:prstGeom>
+                    <a:ln>
+                      <a:noFill/>
+                    </a:ln>
+                    <a:extLst>
+                      <a:ext uri="{53640926-AAD7-44D8-BBD7-CCE9431645EC}">
+                        <a14:shadowObscured xmlns:a14="http://schemas.microsoft.com/office/drawing/2010/main"/>
+                      </a:ext>
+                    </a:extLst>
+                  </pic:spPr>
+                </pic:pic>
+              </a:graphicData>
+            </a:graphic>
+          </wp:inline>
+        </w:drawing>
+      </w:r>
+    </w:p>
+    <w:p>
+      <w:pPr>
+        <w:pStyle w:val="SP6204839"/>
+        <w:rPr>
+          <w:rFonts w:asciiTheme="minorHAnsi" w:hAnsiTheme="minorHAnsi" w:cstheme="minorBidi"/>
+          <w:b/>
+          <w:bCs/>
+          <w:sz w:val="40"/>
+          <w:szCs w:val="40"/>
+          <w:u w:val="single"/>
+        </w:rPr>
+      </w:pPr>
+      <w:r>
+        <w:rPr>
+          <w:rFonts w:asciiTheme="minorHAnsi" w:hAnsiTheme="minorHAnsi" w:cstheme="minorBidi"/>
+          <w:b/>
+          <w:bCs/>
+          <w:sz w:val="40"/>
+          <w:szCs w:val="40"/>
+          <w:u w:val="single"/>
+        </w:rPr>
+        <w:t>Dynamic parameters structure:-</w:t>
+      </w:r>
+    </w:p>
+    <w:p>
+      <w:pPr>
+        <w:pStyle w:val="SP6204841"/>
+        <w:rPr>
+          <w:rFonts w:asciiTheme="minorHAnsi" w:hAnsiTheme="minorHAnsi" w:cstheme="minorBidi"/>
+          <w:sz w:val="28"/>
+          <w:szCs w:val="28"/>
+        </w:rPr>
+      </w:pPr>
+      <w:r>
+        <w:rPr>
+          <w:rFonts w:asciiTheme="minorHAnsi" w:hAnsiTheme="minorHAnsi" w:cstheme="minorBidi"/>
+          <w:sz w:val="28"/>
+          <w:szCs w:val="28"/>
+        </w:rPr>
+        <w:t>It is possible to change the PDM2PCM configuration by setting new values in the dynamic parameter structure before calling the PDM_Filter_</w:t>
+      </w:r>
+      <w:proofErr w:type="gramStart"/>
+      <w:r>
+        <w:rPr>
+          <w:rFonts w:asciiTheme="minorHAnsi" w:hAnsiTheme="minorHAnsi" w:cstheme="minorBidi"/>
+          <w:sz w:val="28"/>
+          <w:szCs w:val="28"/>
+        </w:rPr>
+        <w:t>setConfig(</w:t>
+      </w:r>
+      <w:proofErr w:type="gramEnd"/>
+      <w:r>
+        <w:rPr>
+          <w:rFonts w:asciiTheme="minorHAnsi" w:hAnsiTheme="minorHAnsi" w:cstheme="minorBidi"/>
+          <w:sz w:val="28"/>
+          <w:szCs w:val="28"/>
+        </w:rPr>
+        <w:t xml:space="preserve">) function. </w:t>
+      </w:r>
+    </w:p>
+    <w:p>
+      <w:pPr>
+        <w:pStyle w:val="Default"/>
+        <w:jc w:val="center"/>
+        <w:rPr>
+          <w:rFonts w:asciiTheme="minorHAnsi" w:hAnsiTheme="minorHAnsi" w:cstheme="minorBidi"/>
+          <w:b/>
+          <w:bCs/>
+          <w:color w:val="auto"/>
+          <w:sz w:val="28"/>
+          <w:szCs w:val="28"/>
+        </w:rPr>
+      </w:pPr>
+      <w:proofErr w:type="gramStart"/>
+      <w:r>
+        <w:rPr>
+          <w:rFonts w:asciiTheme="minorHAnsi" w:hAnsiTheme="minorHAnsi" w:cstheme="minorBidi"/>
+          <w:b/>
+          <w:bCs/>
+          <w:color w:val="auto"/>
+          <w:sz w:val="28"/>
+          <w:szCs w:val="28"/>
+        </w:rPr>
+        <w:t>typedef</w:t>
+      </w:r>
+      <w:proofErr w:type="gramEnd"/>
+      <w:r>
+        <w:rPr>
+          <w:rFonts w:asciiTheme="minorHAnsi" w:hAnsiTheme="minorHAnsi" w:cstheme="minorBidi"/>
+          <w:b/>
+          <w:bCs/>
+          <w:color w:val="auto"/>
+          <w:sz w:val="28"/>
+          <w:szCs w:val="28"/>
+        </w:rPr>
+        <w:t xml:space="preserve"> struct { </w:t>
+      </w:r>
+    </w:p>
+    <w:p>
+      <w:pPr>
+        <w:pStyle w:val="Default"/>
+        <w:jc w:val="center"/>
+        <w:rPr>
+          <w:rFonts w:asciiTheme="minorHAnsi" w:hAnsiTheme="minorHAnsi" w:cstheme="minorBidi"/>
+          <w:b/>
+          <w:bCs/>
+          <w:color w:val="auto"/>
+          <w:sz w:val="28"/>
+          <w:szCs w:val="28"/>
+        </w:rPr>
+      </w:pPr>
+      <w:r>
+        <w:rPr>
+          <w:rFonts w:asciiTheme="minorHAnsi" w:hAnsiTheme="minorHAnsi" w:cstheme="minorBidi"/>
+          <w:b/>
+          <w:bCs/>
+          <w:color w:val="auto"/>
+          <w:sz w:val="28"/>
+          <w:szCs w:val="28"/>
+        </w:rPr>
+        <w:t xml:space="preserve">uint16_t decimation_factor; </w:t>
+      </w:r>
+    </w:p>
+    <w:p>
+      <w:pPr>
+        <w:pStyle w:val="Default"/>
+        <w:jc w:val="center"/>
+        <w:rPr>
+          <w:rFonts w:asciiTheme="minorHAnsi" w:hAnsiTheme="minorHAnsi" w:cstheme="minorBidi"/>
+          <w:b/>
+          <w:bCs/>
+          <w:color w:val="auto"/>
+          <w:sz w:val="28"/>
+          <w:szCs w:val="28"/>
+        </w:rPr>
+      </w:pPr>
+      <w:r>
+        <w:rPr>
+          <w:rFonts w:asciiTheme="minorHAnsi" w:hAnsiTheme="minorHAnsi" w:cstheme="minorBidi"/>
+          <w:b/>
+          <w:bCs/>
+          <w:color w:val="auto"/>
+          <w:sz w:val="28"/>
+          <w:szCs w:val="28"/>
+        </w:rPr>
+        <w:t>uint16_t output_samples_number;</w:t>
+      </w:r>
+    </w:p>
+    <w:p>
+      <w:pPr>
+        <w:pStyle w:val="Default"/>
+        <w:jc w:val="center"/>
+        <w:rPr>
+          <w:rFonts w:asciiTheme="minorHAnsi" w:hAnsiTheme="minorHAnsi" w:cstheme="minorBidi"/>
+          <w:b/>
+          <w:bCs/>
+          <w:color w:val="auto"/>
+          <w:sz w:val="28"/>
+          <w:szCs w:val="28"/>
+        </w:rPr>
+      </w:pPr>
+      <w:r>
+        <w:rPr>
+          <w:rFonts w:asciiTheme="minorHAnsi" w:hAnsiTheme="minorHAnsi" w:cstheme="minorBidi"/>
+          <w:b/>
+          <w:bCs/>
+          <w:color w:val="auto"/>
+          <w:sz w:val="28"/>
+          <w:szCs w:val="28"/>
+        </w:rPr>
+        <w:t xml:space="preserve"> int16_t mic_gain; </w:t>
+      </w:r>
+    </w:p>
+    <w:p>
+      <w:pPr>
+        <w:pStyle w:val="Default"/>
+        <w:jc w:val="center"/>
+        <w:rPr>
+          <w:rFonts w:asciiTheme="minorHAnsi" w:hAnsiTheme="minorHAnsi" w:cstheme="minorBidi"/>
+          <w:b/>
+          <w:bCs/>
+          <w:color w:val="auto"/>
+          <w:sz w:val="28"/>
+          <w:szCs w:val="28"/>
+        </w:rPr>
+      </w:pPr>
+      <w:proofErr w:type="gramStart"/>
+      <w:r>
+        <w:rPr>
+          <w:rFonts w:asciiTheme="minorHAnsi" w:hAnsiTheme="minorHAnsi" w:cstheme="minorBidi"/>
+          <w:b/>
+          <w:bCs/>
+          <w:color w:val="auto"/>
+          <w:sz w:val="28"/>
+          <w:szCs w:val="28"/>
+        </w:rPr>
+        <w:t>}PDM</w:t>
+      </w:r>
+      <w:proofErr w:type="gramEnd"/>
+      <w:r>
+        <w:rPr>
+          <w:rFonts w:asciiTheme="minorHAnsi" w:hAnsiTheme="minorHAnsi" w:cstheme="minorBidi"/>
+          <w:b/>
+          <w:bCs/>
+          <w:color w:val="auto"/>
+          <w:sz w:val="28"/>
+          <w:szCs w:val="28"/>
+        </w:rPr>
+        <w:t>_Filter_Config_t;</w:t>
+      </w:r>
+    </w:p>
+    <w:p>
+      <w:pPr>
+        <w:pStyle w:val="Default"/>
+        <w:jc w:val="center"/>
+        <w:rPr>
+          <w:rFonts w:asciiTheme="minorHAnsi" w:hAnsiTheme="minorHAnsi" w:cstheme="minorBidi"/>
+          <w:b/>
+          <w:bCs/>
+          <w:color w:val="auto"/>
+          <w:sz w:val="28"/>
+          <w:szCs w:val="28"/>
+        </w:rPr>
+      </w:pPr>
+    </w:p>
+    <w:p>
+      <w:pPr>
+        <w:pStyle w:val="Default"/>
+        <w:jc w:val="center"/>
+        <w:rPr>
+          <w:rFonts w:asciiTheme="minorHAnsi" w:hAnsiTheme="minorHAnsi" w:cstheme="minorBidi"/>
+          <w:b/>
+          <w:bCs/>
+          <w:color w:val="auto"/>
+          <w:sz w:val="28"/>
+          <w:szCs w:val="28"/>
+        </w:rPr>
+      </w:pPr>
+      <w:r>
+        <w:rPr>
+          <w:noProof/>
+        </w:rPr>
+        <w:drawing>
+          <wp:inline distT="0" distB="0" distL="0" distR="0" wp14:anchorId="4BBC8647" wp14:editId="620D9E85">
+            <wp:extent cx="6280785" cy="2541270"/>
+            <wp:effectExtent l="0" t="0" r="5715" b="0"/>
+            <wp:docPr id="43" name="Picture 43"/>
+            <wp:cNvGraphicFramePr>
+              <a:graphicFrameLocks xmlns:a="http://schemas.openxmlformats.org/drawingml/2006/main" noChangeAspect="1"/>
+            </wp:cNvGraphicFramePr>
+            <a:graphic xmlns:a="http://schemas.openxmlformats.org/drawingml/2006/main">
+              <a:graphicData uri="http://schemas.openxmlformats.org/drawingml/2006/picture">
+                <pic:pic xmlns:pic="http://schemas.openxmlformats.org/drawingml/2006/picture">
+                  <pic:nvPicPr>
+                    <pic:cNvPr id="1" name=""/>
+                    <pic:cNvPicPr/>
+                  </pic:nvPicPr>
+                  <pic:blipFill>
+                    <a:blip r:embed="rId25"/>
+                    <a:stretch>
+                      <a:fillRect/>
+                    </a:stretch>
+                  </pic:blipFill>
+                  <pic:spPr>
+                    <a:xfrm>
+                      <a:off x="0" y="0"/>
+                      <a:ext cx="6280785" cy="2541270"/>
+                    </a:xfrm>
+                    <a:prstGeom prst="rect">
+                      <a:avLst/>
+                    </a:prstGeom>
+                  </pic:spPr>
+                </pic:pic>
+              </a:graphicData>
+            </a:graphic>
+          </wp:inline>
+        </w:drawing>
+      </w:r>
+    </w:p>
+    <w:p>
+      <w:pPr>
+        <w:pStyle w:val="SP6204839"/>
+        <w:rPr>
+          <w:color w:val="000000"/>
+          <w:sz w:val="28"/>
+          <w:szCs w:val="28"/>
+        </w:rPr>
+      </w:pPr>
+      <w:r>
+        <w:rPr>
+          <w:rFonts w:asciiTheme="minorHAnsi" w:hAnsiTheme="minorHAnsi" w:cstheme="minorBidi"/>
+          <w:b/>
+          <w:bCs/>
+          <w:sz w:val="40"/>
+          <w:szCs w:val="40"/>
+          <w:u w:val="single"/>
+        </w:rPr>
+        <w:t>Processing steps</w:t>
+      </w:r>
+      <w:r>
+        <w:rPr>
+          <w:rFonts w:asciiTheme="minorHAnsi" w:hAnsiTheme="minorHAnsi" w:cstheme="minorBidi"/>
+          <w:b/>
+          <w:bCs/>
+          <w:sz w:val="40"/>
+          <w:szCs w:val="40"/>
+          <w:u w:val="single"/>
+        </w:rPr>
+        <w:t>:-</w:t>
+      </w:r>
+      <w:r>
+        <w:rPr>
+          <w:b/>
+          <w:bCs/>
+          <w:sz w:val="28"/>
+          <w:szCs w:val="28"/>
+        </w:rPr>
+        <w:t xml:space="preserve"> </w:t>
+      </w:r>
+    </w:p>
+    <w:p>
+      <w:pPr>
+        <w:pStyle w:val="Default"/>
+        <w:rPr>
+          <w:rFonts w:asciiTheme="minorHAnsi" w:hAnsiTheme="minorHAnsi" w:cstheme="minorBidi"/>
+          <w:color w:val="auto"/>
+          <w:sz w:val="28"/>
+          <w:szCs w:val="28"/>
+        </w:rPr>
+      </w:pPr>
+      <w:r>
+        <w:rPr>
+          <w:rFonts w:asciiTheme="minorHAnsi" w:hAnsiTheme="minorHAnsi" w:cstheme="minorBidi"/>
+          <w:color w:val="auto"/>
+          <w:sz w:val="28"/>
+          <w:szCs w:val="28"/>
+        </w:rPr>
+        <w:t xml:space="preserve">- </w:t>
+      </w:r>
+      <w:r>
+        <w:rPr>
+          <w:rFonts w:asciiTheme="minorHAnsi" w:hAnsiTheme="minorHAnsi" w:cstheme="minorBidi"/>
+          <w:color w:val="auto"/>
+          <w:sz w:val="28"/>
+          <w:szCs w:val="28"/>
+        </w:rPr>
+        <w:t>A</w:t>
+      </w:r>
+      <w:r>
+        <w:rPr>
+          <w:rFonts w:asciiTheme="minorHAnsi" w:hAnsiTheme="minorHAnsi" w:cstheme="minorBidi"/>
+          <w:color w:val="auto"/>
+          <w:sz w:val="28"/>
+          <w:szCs w:val="28"/>
+        </w:rPr>
+        <w:t xml:space="preserve"> MEMS microphone outputs a PDM stream, which is a high frequency s</w:t>
+      </w:r>
+      <w:r>
+        <w:rPr>
+          <w:rFonts w:asciiTheme="minorHAnsi" w:hAnsiTheme="minorHAnsi" w:cstheme="minorBidi"/>
+          <w:color w:val="auto"/>
+          <w:sz w:val="28"/>
+          <w:szCs w:val="28"/>
+        </w:rPr>
+        <w:t>tream of 1-bit digital samples.</w:t>
+      </w:r>
+    </w:p>
+    <w:p>
+      <w:pPr>
+        <w:pStyle w:val="Default"/>
+        <w:rPr>
+          <w:rFonts w:asciiTheme="minorHAnsi" w:hAnsiTheme="minorHAnsi" w:cstheme="minorBidi"/>
+          <w:color w:val="auto"/>
+          <w:sz w:val="28"/>
+          <w:szCs w:val="28"/>
+        </w:rPr>
+      </w:pPr>
+      <w:r>
+        <w:rPr>
+          <w:rFonts w:asciiTheme="minorHAnsi" w:hAnsiTheme="minorHAnsi" w:cstheme="minorBidi"/>
+          <w:color w:val="auto"/>
+          <w:sz w:val="28"/>
+          <w:szCs w:val="28"/>
+        </w:rPr>
+        <w:t xml:space="preserve">- </w:t>
+      </w:r>
+      <w:r>
+        <w:rPr>
+          <w:rFonts w:asciiTheme="minorHAnsi" w:hAnsiTheme="minorHAnsi" w:cstheme="minorBidi"/>
+          <w:color w:val="auto"/>
+          <w:sz w:val="28"/>
+          <w:szCs w:val="28"/>
+        </w:rPr>
+        <w:t>The library expects a stream made of 8-sample blocks (one byte), which will be acquired using a synchronous serial port (SPI or I2S</w:t>
+      </w:r>
+      <w:r>
+        <w:rPr>
+          <w:rFonts w:asciiTheme="minorHAnsi" w:hAnsiTheme="minorHAnsi" w:cstheme="minorBidi"/>
+          <w:color w:val="auto"/>
+          <w:sz w:val="28"/>
+          <w:szCs w:val="28"/>
+        </w:rPr>
+        <w:t>) of the STM32 microcontroller.</w:t>
+      </w:r>
+    </w:p>
+    <w:p>
+      <w:pPr>
+        <w:pStyle w:val="Default"/>
+        <w:rPr>
+          <w:rFonts w:asciiTheme="minorHAnsi" w:hAnsiTheme="minorHAnsi" w:cstheme="minorBidi"/>
+          <w:color w:val="auto"/>
+          <w:sz w:val="28"/>
+          <w:szCs w:val="28"/>
+        </w:rPr>
+      </w:pPr>
+      <w:r>
+        <w:rPr>
+          <w:rFonts w:asciiTheme="minorHAnsi" w:hAnsiTheme="minorHAnsi" w:cstheme="minorBidi"/>
+          <w:color w:val="auto"/>
+          <w:sz w:val="28"/>
+          <w:szCs w:val="28"/>
+        </w:rPr>
+        <w:lastRenderedPageBreak/>
+        <w:t xml:space="preserve">- </w:t>
+      </w:r>
+      <w:r>
+        <w:rPr>
+          <w:rFonts w:asciiTheme="minorHAnsi" w:hAnsiTheme="minorHAnsi" w:cstheme="minorBidi"/>
+          <w:color w:val="auto"/>
+          <w:sz w:val="28"/>
+          <w:szCs w:val="28"/>
+        </w:rPr>
+        <w:t>The microphone PDM output is synchronous with its input clock, therefore the used STM32 serial port generates a clock signal for the microphone.</w:t>
+      </w:r>
+    </w:p>
+    <w:p>
+      <w:pPr>
+        <w:pStyle w:val="Default"/>
+        <w:rPr>
+          <w:rFonts w:asciiTheme="minorHAnsi" w:hAnsiTheme="minorHAnsi" w:cstheme="minorBidi"/>
+          <w:color w:val="auto"/>
+          <w:sz w:val="28"/>
+          <w:szCs w:val="28"/>
+        </w:rPr>
+      </w:pPr>
+    </w:p>
+    <w:p>
+      <w:pPr>
+        <w:pStyle w:val="Default"/>
+        <w:rPr>
+          <w:rFonts w:asciiTheme="minorHAnsi" w:hAnsiTheme="minorHAnsi" w:cstheme="minorBidi"/>
+          <w:color w:val="auto"/>
+          <w:sz w:val="28"/>
+          <w:szCs w:val="28"/>
+        </w:rPr>
+      </w:pPr>
+      <w:r>
+        <w:rPr>
+          <w:noProof/>
+        </w:rPr>
+        <w:drawing>
+          <wp:inline distT="0" distB="0" distL="0" distR="0" wp14:anchorId="187470B9" wp14:editId="68D5B882">
+            <wp:extent cx="6280785" cy="1842135"/>
+            <wp:effectExtent l="0" t="0" r="5715" b="5715"/>
+            <wp:docPr id="44" name="Picture 44"/>
+            <wp:cNvGraphicFramePr>
+              <a:graphicFrameLocks xmlns:a="http://schemas.openxmlformats.org/drawingml/2006/main" noChangeAspect="1"/>
+            </wp:cNvGraphicFramePr>
+            <a:graphic xmlns:a="http://schemas.openxmlformats.org/drawingml/2006/main">
+              <a:graphicData uri="http://schemas.openxmlformats.org/drawingml/2006/picture">
+                <pic:pic xmlns:pic="http://schemas.openxmlformats.org/drawingml/2006/picture">
+                  <pic:nvPicPr>
+                    <pic:cNvPr id="1" name=""/>
+                    <pic:cNvPicPr/>
+                  </pic:nvPicPr>
+                  <pic:blipFill>
+                    <a:blip r:embed="rId26"/>
+                    <a:stretch>
+                      <a:fillRect/>
+                    </a:stretch>
+                  </pic:blipFill>
+                  <pic:spPr>
+                    <a:xfrm>
+                      <a:off x="0" y="0"/>
+                      <a:ext cx="6280785" cy="1842135"/>
+                    </a:xfrm>
+                    <a:prstGeom prst="rect">
+                      <a:avLst/>
+                    </a:prstGeom>
+                  </pic:spPr>
+                </pic:pic>
+              </a:graphicData>
+            </a:graphic>
+          </wp:inline>
+        </w:drawing>
+      </w:r>
+    </w:p>
+    <w:p>
+      <w:pPr>
+        <w:pStyle w:val="Default"/>
+        <w:rPr>
+          <w:rFonts w:asciiTheme="minorHAnsi" w:hAnsiTheme="minorHAnsi" w:cstheme="minorBidi"/>
+          <w:color w:val="auto"/>
+          <w:sz w:val="28"/>
+          <w:szCs w:val="28"/>
+        </w:rPr>
+      </w:pPr>
+    </w:p>
+    <w:p>
+      <w:pPr>
+        <w:pStyle w:val="SP6204839"/>
+        <w:rPr>
+          <w:color w:val="000000"/>
+        </w:rPr>
+      </w:pPr>
+    </w:p>
+    <w:p>
+      <w:pPr>
+        <w:pStyle w:val="SP6204841"/>
+        <w:rPr>
+          <w:rFonts w:asciiTheme="minorHAnsi" w:hAnsiTheme="minorHAnsi" w:cstheme="minorBidi"/>
+          <w:sz w:val="28"/>
+          <w:szCs w:val="28"/>
+        </w:rPr>
+      </w:pPr>
+      <w:r>
+        <w:rPr>
+          <w:rFonts w:asciiTheme="minorHAnsi" w:hAnsiTheme="minorHAnsi" w:cstheme="minorBidi"/>
+          <w:sz w:val="28"/>
+          <w:szCs w:val="28"/>
+        </w:rPr>
+        <w:t xml:space="preserve">- </w:t>
+      </w:r>
+      <w:r>
+        <w:rPr>
+          <w:rFonts w:asciiTheme="minorHAnsi" w:hAnsiTheme="minorHAnsi" w:cstheme="minorBidi"/>
+          <w:sz w:val="28"/>
+          <w:szCs w:val="28"/>
+        </w:rPr>
+        <w:t>The PDM data from the microphone are packed in 8-bit blocks, a</w:t>
+      </w:r>
+      <w:r>
+        <w:rPr>
+          <w:rFonts w:asciiTheme="minorHAnsi" w:hAnsiTheme="minorHAnsi" w:cstheme="minorBidi"/>
+          <w:sz w:val="28"/>
+          <w:szCs w:val="28"/>
+        </w:rPr>
+        <w:t>nd then filtered and decimated.</w:t>
+      </w:r>
+    </w:p>
+    <w:p>
+      <w:pPr>
+        <w:pStyle w:val="SP6204841"/>
+        <w:rPr>
+          <w:rFonts w:asciiTheme="minorHAnsi" w:hAnsiTheme="minorHAnsi" w:cstheme="minorBidi"/>
+          <w:sz w:val="28"/>
+          <w:szCs w:val="28"/>
+        </w:rPr>
+      </w:pPr>
+      <w:r>
+        <w:rPr>
+          <w:rFonts w:asciiTheme="minorHAnsi" w:hAnsiTheme="minorHAnsi" w:cstheme="minorBidi"/>
+          <w:sz w:val="28"/>
+          <w:szCs w:val="28"/>
+        </w:rPr>
+        <w:t xml:space="preserve">- </w:t>
+      </w:r>
+      <w:r>
+        <w:rPr>
+          <w:rFonts w:asciiTheme="minorHAnsi" w:hAnsiTheme="minorHAnsi" w:cstheme="minorBidi"/>
+          <w:sz w:val="28"/>
+          <w:szCs w:val="28"/>
+        </w:rPr>
+        <w:t xml:space="preserve">The frequency of the obtained PCM signal depends on the decimation factor configured before the library initialization. </w:t>
+      </w:r>
+    </w:p>
+    <w:p>
+      <w:pPr>
+        <w:pStyle w:val="Default"/>
+        <w:rPr>
+          <w:rFonts w:asciiTheme="minorHAnsi" w:hAnsiTheme="minorHAnsi" w:cstheme="minorBidi"/>
+          <w:color w:val="auto"/>
+          <w:sz w:val="28"/>
+          <w:szCs w:val="28"/>
+        </w:rPr>
+      </w:pPr>
+      <w:r>
+        <w:rPr>
+          <w:rFonts w:asciiTheme="minorHAnsi" w:hAnsiTheme="minorHAnsi" w:cstheme="minorBidi"/>
+          <w:color w:val="auto"/>
+          <w:sz w:val="28"/>
+          <w:szCs w:val="28"/>
+        </w:rPr>
+        <w:t xml:space="preserve">- </w:t>
+      </w:r>
+      <w:r>
+        <w:rPr>
+          <w:rFonts w:asciiTheme="minorHAnsi" w:hAnsiTheme="minorHAnsi" w:cstheme="minorBidi"/>
+          <w:color w:val="auto"/>
+          <w:sz w:val="28"/>
+          <w:szCs w:val="28"/>
+        </w:rPr>
+        <w:t>The decimation factors have been defined to get a PCM stream of the desired sampling frequency, depending on the PDM clo</w:t>
+      </w:r>
+      <w:r>
+        <w:rPr>
+          <w:rFonts w:asciiTheme="minorHAnsi" w:hAnsiTheme="minorHAnsi" w:cstheme="minorBidi"/>
+          <w:color w:val="auto"/>
+          <w:sz w:val="28"/>
+          <w:szCs w:val="28"/>
+        </w:rPr>
+        <w:t>ck value.</w:t>
+      </w:r>
+    </w:p>
+    <w:p>
+      <w:pPr>
+        <w:pStyle w:val="Default"/>
+        <w:rPr>
+          <w:rFonts w:asciiTheme="minorHAnsi" w:hAnsiTheme="minorHAnsi" w:cstheme="minorBidi"/>
+          <w:color w:val="auto"/>
+          <w:sz w:val="28"/>
+          <w:szCs w:val="28"/>
+        </w:rPr>
+      </w:pPr>
+    </w:p>
+    <w:p>
+      <w:pPr>
+        <w:pStyle w:val="Default"/>
+        <w:rPr>
+          <w:rFonts w:asciiTheme="minorHAnsi" w:hAnsiTheme="minorHAnsi" w:cstheme="minorBidi"/>
+          <w:color w:val="auto"/>
+          <w:sz w:val="28"/>
+          <w:szCs w:val="28"/>
+        </w:rPr>
+      </w:pPr>
+      <w:r>
+        <w:rPr>
+          <w:noProof/>
+        </w:rPr>
+        <w:drawing>
+          <wp:inline distT="0" distB="0" distL="0" distR="0" wp14:anchorId="15698B20" wp14:editId="7E55ED17">
+            <wp:extent cx="6280785" cy="3459480"/>
+            <wp:effectExtent l="0" t="0" r="5715" b="7620"/>
+            <wp:docPr id="45" name="Picture 45"/>
+            <wp:cNvGraphicFramePr>
+              <a:graphicFrameLocks xmlns:a="http://schemas.openxmlformats.org/drawingml/2006/main" noChangeAspect="1"/>
+            </wp:cNvGraphicFramePr>
+            <a:graphic xmlns:a="http://schemas.openxmlformats.org/drawingml/2006/main">
+              <a:graphicData uri="http://schemas.openxmlformats.org/drawingml/2006/picture">
+                <pic:pic xmlns:pic="http://schemas.openxmlformats.org/drawingml/2006/picture">
+                  <pic:nvPicPr>
+                    <pic:cNvPr id="1" name=""/>
+                    <pic:cNvPicPr/>
+                  </pic:nvPicPr>
+                  <pic:blipFill>
+                    <a:blip r:embed="rId27"/>
+                    <a:stretch>
+                      <a:fillRect/>
+                    </a:stretch>
+                  </pic:blipFill>
+                  <pic:spPr>
+                    <a:xfrm>
+                      <a:off x="0" y="0"/>
+                      <a:ext cx="6280785" cy="3459480"/>
+                    </a:xfrm>
+                    <a:prstGeom prst="rect">
+                      <a:avLst/>
+                    </a:prstGeom>
+                  </pic:spPr>
+                </pic:pic>
+              </a:graphicData>
+            </a:graphic>
+          </wp:inline>
+        </w:drawing>
+      </w:r>
+    </w:p>
+    <w:p>
+      <w:pPr>
+        <w:pStyle w:val="Default"/>
+        <w:rPr>
+          <w:rFonts w:asciiTheme="minorHAnsi" w:hAnsiTheme="minorHAnsi" w:cstheme="minorBidi"/>
+          <w:color w:val="auto"/>
+          <w:sz w:val="28"/>
+          <w:szCs w:val="28"/>
+        </w:rPr>
+      </w:pPr>
+    </w:p>
+    <w:p>
+      <w:pPr>
+        <w:pStyle w:val="SP6204839"/>
+        <w:rPr>
+          <w:rFonts w:asciiTheme="minorHAnsi" w:hAnsiTheme="minorHAnsi" w:cstheme="minorBidi"/>
+          <w:b/>
+          <w:bCs/>
+          <w:sz w:val="40"/>
+          <w:szCs w:val="40"/>
+          <w:u w:val="single"/>
+        </w:rPr>
+      </w:pPr>
+      <w:r>
+        <w:rPr>
+          <w:rFonts w:asciiTheme="minorHAnsi" w:hAnsiTheme="minorHAnsi" w:cstheme="minorBidi"/>
+          <w:b/>
+          <w:bCs/>
+          <w:sz w:val="40"/>
+          <w:szCs w:val="40"/>
+          <w:u w:val="single"/>
+        </w:rPr>
+        <w:t>Library initialization:-</w:t>
+      </w:r>
+    </w:p>
+    <w:p>
+      <w:pPr>
+        <w:pStyle w:val="SP6204841"/>
+        <w:rPr>
+          <w:rFonts w:asciiTheme="minorHAnsi" w:hAnsiTheme="minorHAnsi" w:cstheme="minorBidi"/>
+          <w:sz w:val="28"/>
+          <w:szCs w:val="28"/>
+        </w:rPr>
+      </w:pPr>
+      <w:r>
+        <w:rPr>
+          <w:rFonts w:asciiTheme="minorHAnsi" w:hAnsiTheme="minorHAnsi" w:cstheme="minorBidi"/>
+          <w:sz w:val="28"/>
+          <w:szCs w:val="28"/>
+        </w:rPr>
+        <w:t xml:space="preserve">- </w:t>
+      </w:r>
+      <w:r>
+        <w:rPr>
+          <w:rFonts w:asciiTheme="minorHAnsi" w:hAnsiTheme="minorHAnsi" w:cstheme="minorBidi"/>
+          <w:sz w:val="28"/>
+          <w:szCs w:val="28"/>
+        </w:rPr>
+        <w:t xml:space="preserve">Once the memory is allocated, some routines must be called to initialize the PDM2PCM library static memory: </w:t>
+      </w:r>
+    </w:p>
+    <w:p>
+      <w:pPr>
+        <w:pStyle w:val="SP6204841"/>
+        <w:rPr>
+          <w:rFonts w:asciiTheme="minorHAnsi" w:hAnsiTheme="minorHAnsi" w:cstheme="minorBidi"/>
+          <w:sz w:val="28"/>
+          <w:szCs w:val="28"/>
+        </w:rPr>
+      </w:pPr>
+      <w:r>
+        <w:rPr>
+          <w:rFonts w:asciiTheme="minorHAnsi" w:hAnsiTheme="minorHAnsi" w:cstheme="minorBidi"/>
+          <w:sz w:val="28"/>
+          <w:szCs w:val="28"/>
+        </w:rPr>
+        <w:lastRenderedPageBreak/>
+        <w:t xml:space="preserve">- </w:t>
+      </w:r>
+      <w:r>
+        <w:rPr>
+          <w:rFonts w:asciiTheme="minorHAnsi" w:hAnsiTheme="minorHAnsi" w:cstheme="minorBidi"/>
+          <w:sz w:val="28"/>
+          <w:szCs w:val="28"/>
+        </w:rPr>
+        <w:t>PDM_Filter_</w:t>
+      </w:r>
+      <w:proofErr w:type="gramStart"/>
+      <w:r>
+        <w:rPr>
+          <w:rFonts w:asciiTheme="minorHAnsi" w:hAnsiTheme="minorHAnsi" w:cstheme="minorBidi"/>
+          <w:sz w:val="28"/>
+          <w:szCs w:val="28"/>
+        </w:rPr>
+        <w:t>Init(</w:t>
+      </w:r>
+      <w:proofErr w:type="gramEnd"/>
+      <w:r>
+        <w:rPr>
+          <w:rFonts w:asciiTheme="minorHAnsi" w:hAnsiTheme="minorHAnsi" w:cstheme="minorBidi"/>
+          <w:sz w:val="28"/>
+          <w:szCs w:val="28"/>
+        </w:rPr>
+        <w:t>) has to be called each time the processing in the audio is stopped and started.</w:t>
+      </w:r>
+    </w:p>
+    <w:p>
+      <w:pPr>
+        <w:pStyle w:val="SP6204841"/>
+        <w:rPr>
+          <w:rFonts w:asciiTheme="minorHAnsi" w:hAnsiTheme="minorHAnsi" w:cstheme="minorBidi"/>
+          <w:sz w:val="28"/>
+          <w:szCs w:val="28"/>
+        </w:rPr>
+      </w:pPr>
+      <w:r>
+        <w:rPr>
+          <w:rFonts w:asciiTheme="minorHAnsi" w:hAnsiTheme="minorHAnsi" w:cstheme="minorBidi"/>
+          <w:sz w:val="28"/>
+          <w:szCs w:val="28"/>
+        </w:rPr>
+        <w:t xml:space="preserve">- </w:t>
+      </w:r>
+      <w:r>
+        <w:rPr>
+          <w:rFonts w:asciiTheme="minorHAnsi" w:hAnsiTheme="minorHAnsi" w:cstheme="minorBidi"/>
+          <w:sz w:val="28"/>
+          <w:szCs w:val="28"/>
+        </w:rPr>
+        <w:t>PDM_Filter_</w:t>
+      </w:r>
+      <w:proofErr w:type="gramStart"/>
+      <w:r>
+        <w:rPr>
+          <w:rFonts w:asciiTheme="minorHAnsi" w:hAnsiTheme="minorHAnsi" w:cstheme="minorBidi"/>
+          <w:sz w:val="28"/>
+          <w:szCs w:val="28"/>
+        </w:rPr>
+        <w:t>setConfig(</w:t>
+      </w:r>
+      <w:proofErr w:type="gramEnd"/>
+      <w:r>
+        <w:rPr>
+          <w:rFonts w:asciiTheme="minorHAnsi" w:hAnsiTheme="minorHAnsi" w:cstheme="minorBidi"/>
+          <w:sz w:val="28"/>
+          <w:szCs w:val="28"/>
+        </w:rPr>
+        <w:t xml:space="preserve">) has to be called at least once before processing start, to set configurable parameter </w:t>
+      </w:r>
+    </w:p>
+    <w:p>
+      <w:pPr>
+        <w:pStyle w:val="SP6204841"/>
+        <w:rPr>
+          <w:rFonts w:asciiTheme="minorHAnsi" w:hAnsiTheme="minorHAnsi" w:cstheme="minorBidi"/>
+          <w:sz w:val="28"/>
+          <w:szCs w:val="28"/>
+        </w:rPr>
+      </w:pPr>
+      <w:r>
+        <w:rPr>
+          <w:color w:val="000000"/>
+        </w:rPr>
+        <w:t xml:space="preserve">- </w:t>
+      </w:r>
+      <w:r>
+        <w:rPr>
+          <w:rFonts w:asciiTheme="minorHAnsi" w:hAnsiTheme="minorHAnsi" w:cstheme="minorBidi"/>
+          <w:sz w:val="28"/>
+          <w:szCs w:val="28"/>
+        </w:rPr>
+        <w:t>Furthermore, as the PDM2PCM library runs on STM32 devices, CRC HW block must be enabled and reset.</w:t>
+      </w:r>
+    </w:p>
+    <w:p>
+      <w:pPr>
+        <w:pStyle w:val="SP6204841"/>
+        <w:rPr>
+          <w:rFonts w:asciiTheme="minorHAnsi" w:hAnsiTheme="minorHAnsi" w:cstheme="minorBidi"/>
+          <w:sz w:val="28"/>
+          <w:szCs w:val="28"/>
+        </w:rPr>
+      </w:pPr>
+      <w:r>
+        <w:rPr>
+          <w:rFonts w:asciiTheme="minorHAnsi" w:hAnsiTheme="minorHAnsi" w:cstheme="minorBidi"/>
+          <w:sz w:val="28"/>
+          <w:szCs w:val="28"/>
+        </w:rPr>
+        <w:t xml:space="preserve">- </w:t>
+      </w:r>
+      <w:r>
+        <w:rPr>
+          <w:rFonts w:asciiTheme="minorHAnsi" w:hAnsiTheme="minorHAnsi" w:cstheme="minorBidi"/>
+          <w:sz w:val="28"/>
+          <w:szCs w:val="28"/>
+        </w:rPr>
+        <w:t>The static and dynamic parameter</w:t>
+      </w:r>
+      <w:r>
+        <w:rPr>
+          <w:rFonts w:asciiTheme="minorHAnsi" w:hAnsiTheme="minorHAnsi" w:cstheme="minorBidi"/>
+          <w:sz w:val="28"/>
+          <w:szCs w:val="28"/>
+        </w:rPr>
+        <w:t>s structures must be allocated.</w:t>
+      </w:r>
+    </w:p>
+    <w:p>
+      <w:pPr>
+        <w:pStyle w:val="SP6204841"/>
+        <w:rPr>
+          <w:rFonts w:asciiTheme="minorHAnsi" w:hAnsiTheme="minorHAnsi" w:cstheme="minorBidi"/>
+          <w:sz w:val="28"/>
+          <w:szCs w:val="28"/>
+        </w:rPr>
+      </w:pPr>
+      <w:r>
+        <w:rPr>
+          <w:rFonts w:asciiTheme="minorHAnsi" w:hAnsiTheme="minorHAnsi" w:cstheme="minorBidi"/>
+          <w:sz w:val="28"/>
+          <w:szCs w:val="28"/>
+        </w:rPr>
+        <w:t xml:space="preserve">- </w:t>
+      </w:r>
+      <w:r>
+        <w:rPr>
+          <w:rFonts w:asciiTheme="minorHAnsi" w:hAnsiTheme="minorHAnsi" w:cstheme="minorBidi"/>
+          <w:sz w:val="28"/>
+          <w:szCs w:val="28"/>
+        </w:rPr>
+        <w:t xml:space="preserve">Their types are defined in pdm2pcm_glo.h header. Example of allocation: </w:t>
+      </w:r>
+    </w:p>
+    <w:p>
+      <w:pPr>
+        <w:pStyle w:val="Default"/>
+        <w:jc w:val="center"/>
+        <w:rPr>
+          <w:rFonts w:asciiTheme="minorHAnsi" w:hAnsiTheme="minorHAnsi" w:cstheme="minorBidi"/>
+          <w:b/>
+          <w:bCs/>
+          <w:color w:val="auto"/>
+          <w:sz w:val="28"/>
+          <w:szCs w:val="28"/>
+        </w:rPr>
+      </w:pPr>
+      <w:r>
+        <w:rPr>
+          <w:rFonts w:asciiTheme="minorHAnsi" w:hAnsiTheme="minorHAnsi" w:cstheme="minorBidi"/>
+          <w:b/>
+          <w:bCs/>
+          <w:color w:val="auto"/>
+          <w:sz w:val="28"/>
+          <w:szCs w:val="28"/>
+        </w:rPr>
+        <w:t>/*Enables and resets CRC-32 from STM32 HW */</w:t>
+      </w:r>
+    </w:p>
+    <w:p>
+      <w:pPr>
+        <w:pStyle w:val="Default"/>
+        <w:jc w:val="center"/>
+        <w:rPr>
+          <w:rFonts w:asciiTheme="minorHAnsi" w:hAnsiTheme="minorHAnsi" w:cstheme="minorBidi"/>
+          <w:b/>
+          <w:bCs/>
+          <w:color w:val="auto"/>
+          <w:sz w:val="28"/>
+          <w:szCs w:val="28"/>
+        </w:rPr>
+      </w:pPr>
+      <w:r>
+        <w:rPr>
+          <w:rFonts w:asciiTheme="minorHAnsi" w:hAnsiTheme="minorHAnsi" w:cstheme="minorBidi"/>
+          <w:b/>
+          <w:bCs/>
+          <w:color w:val="auto"/>
+          <w:sz w:val="28"/>
+          <w:szCs w:val="28"/>
+        </w:rPr>
+        <w:t>__HAL_RCC_CRC_CLK_</w:t>
+      </w:r>
+      <w:proofErr w:type="gramStart"/>
+      <w:r>
+        <w:rPr>
+          <w:rFonts w:asciiTheme="minorHAnsi" w:hAnsiTheme="minorHAnsi" w:cstheme="minorBidi"/>
+          <w:b/>
+          <w:bCs/>
+          <w:color w:val="auto"/>
+          <w:sz w:val="28"/>
+          <w:szCs w:val="28"/>
+        </w:rPr>
+        <w:t>ENABLE(</w:t>
+      </w:r>
+      <w:proofErr w:type="gramEnd"/>
+      <w:r>
+        <w:rPr>
+          <w:rFonts w:asciiTheme="minorHAnsi" w:hAnsiTheme="minorHAnsi" w:cstheme="minorBidi"/>
+          <w:b/>
+          <w:bCs/>
+          <w:color w:val="auto"/>
+          <w:sz w:val="28"/>
+          <w:szCs w:val="28"/>
+        </w:rPr>
+        <w:t>);</w:t>
+      </w:r>
+    </w:p>
+    <w:p>
+      <w:pPr>
+        <w:pStyle w:val="Default"/>
+        <w:jc w:val="center"/>
+        <w:rPr>
+          <w:rFonts w:asciiTheme="minorHAnsi" w:hAnsiTheme="minorHAnsi" w:cstheme="minorBidi"/>
+          <w:b/>
+          <w:bCs/>
+          <w:color w:val="auto"/>
+          <w:sz w:val="28"/>
+          <w:szCs w:val="28"/>
+        </w:rPr>
+      </w:pPr>
+      <w:r>
+        <w:rPr>
+          <w:rFonts w:asciiTheme="minorHAnsi" w:hAnsiTheme="minorHAnsi" w:cstheme="minorBidi"/>
+          <w:b/>
+          <w:bCs/>
+          <w:color w:val="auto"/>
+          <w:sz w:val="28"/>
+          <w:szCs w:val="28"/>
+        </w:rPr>
+        <w:t>CRC-&gt;CR = CRC_CR_RESET;</w:t>
+      </w:r>
+    </w:p>
+    <w:p>
+      <w:pPr>
+        <w:pStyle w:val="Default"/>
+        <w:jc w:val="center"/>
+        <w:rPr>
+          <w:rFonts w:asciiTheme="minorHAnsi" w:hAnsiTheme="minorHAnsi" w:cstheme="minorBidi"/>
+          <w:b/>
+          <w:bCs/>
+          <w:color w:val="auto"/>
+          <w:sz w:val="28"/>
+          <w:szCs w:val="28"/>
+        </w:rPr>
+      </w:pPr>
+    </w:p>
+    <w:p>
+      <w:pPr>
+        <w:pStyle w:val="Default"/>
+        <w:jc w:val="center"/>
+        <w:rPr>
+          <w:rFonts w:asciiTheme="minorHAnsi" w:hAnsiTheme="minorHAnsi" w:cstheme="minorBidi"/>
+          <w:b/>
+          <w:bCs/>
+          <w:color w:val="auto"/>
+          <w:sz w:val="28"/>
+          <w:szCs w:val="28"/>
+        </w:rPr>
+      </w:pPr>
+      <w:r>
+        <w:rPr>
+          <w:rFonts w:asciiTheme="minorHAnsi" w:hAnsiTheme="minorHAnsi" w:cstheme="minorBidi"/>
+          <w:b/>
+          <w:bCs/>
+          <w:color w:val="auto"/>
+          <w:sz w:val="28"/>
+          <w:szCs w:val="28"/>
+        </w:rPr>
+        <w:t>PDM_Filter_Handler_t PDM1_filter_handler;</w:t>
+      </w:r>
+    </w:p>
+    <w:p>
+      <w:pPr>
+        <w:pStyle w:val="Default"/>
+        <w:jc w:val="center"/>
+        <w:rPr>
+          <w:rFonts w:asciiTheme="minorHAnsi" w:hAnsiTheme="minorHAnsi" w:cstheme="minorBidi"/>
+          <w:b/>
+          <w:bCs/>
+          <w:color w:val="auto"/>
+          <w:sz w:val="28"/>
+          <w:szCs w:val="28"/>
+        </w:rPr>
+      </w:pPr>
+      <w:r>
+        <w:rPr>
+          <w:rFonts w:asciiTheme="minorHAnsi" w:hAnsiTheme="minorHAnsi" w:cstheme="minorBidi"/>
+          <w:b/>
+          <w:bCs/>
+          <w:color w:val="auto"/>
+          <w:sz w:val="28"/>
+          <w:szCs w:val="28"/>
+        </w:rPr>
+        <w:t>PDM_Filter_Config_t PDM1_filter_config;</w:t>
+      </w:r>
+    </w:p>
+    <w:p>
+      <w:pPr>
+        <w:pStyle w:val="Default"/>
+        <w:jc w:val="center"/>
+        <w:rPr>
+          <w:rFonts w:asciiTheme="minorHAnsi" w:hAnsiTheme="minorHAnsi" w:cstheme="minorBidi"/>
+          <w:b/>
+          <w:bCs/>
+          <w:color w:val="auto"/>
+          <w:sz w:val="28"/>
+          <w:szCs w:val="28"/>
+        </w:rPr>
+      </w:pPr>
+    </w:p>
+    <w:p>
+      <w:pPr>
+        <w:pStyle w:val="Default"/>
+        <w:jc w:val="center"/>
+        <w:rPr>
+          <w:rFonts w:asciiTheme="minorHAnsi" w:hAnsiTheme="minorHAnsi" w:cstheme="minorBidi"/>
+          <w:b/>
+          <w:bCs/>
+          <w:color w:val="auto"/>
+          <w:sz w:val="28"/>
+          <w:szCs w:val="28"/>
+        </w:rPr>
+      </w:pPr>
+      <w:r>
+        <w:rPr>
+          <w:rFonts w:asciiTheme="minorHAnsi" w:hAnsiTheme="minorHAnsi" w:cstheme="minorBidi"/>
+          <w:b/>
+          <w:bCs/>
+          <w:color w:val="auto"/>
+          <w:sz w:val="28"/>
+          <w:szCs w:val="28"/>
+        </w:rPr>
+        <w:t>/* Initialize PDM Filter structure */</w:t>
+      </w:r>
+    </w:p>
+    <w:p>
+      <w:pPr>
+        <w:pStyle w:val="Default"/>
+        <w:jc w:val="center"/>
+        <w:rPr>
+          <w:rFonts w:asciiTheme="minorHAnsi" w:hAnsiTheme="minorHAnsi" w:cstheme="minorBidi"/>
+          <w:b/>
+          <w:bCs/>
+          <w:color w:val="auto"/>
+          <w:sz w:val="28"/>
+          <w:szCs w:val="28"/>
+        </w:rPr>
+      </w:pPr>
+      <w:r>
+        <w:rPr>
+          <w:rFonts w:asciiTheme="minorHAnsi" w:hAnsiTheme="minorHAnsi" w:cstheme="minorBidi"/>
+          <w:b/>
+          <w:bCs/>
+          <w:color w:val="auto"/>
+          <w:sz w:val="28"/>
+          <w:szCs w:val="28"/>
+        </w:rPr>
+        <w:t xml:space="preserve">PDM1_filter_handler.bit_order = PDM_FILTER_BIT_ORDER_LSB; PDM1_filter_handler.endianness = PDM_FILTER_ENDIANNESS_BE; PDM1_filter_handler.high_pass_tap = 2122358088; PDM1_filter_handler.out_ptr_channels = 1; PDM1_filter_handler.in_ptr_channels = 1; </w:t>
+      </w:r>
+    </w:p>
+    <w:p>
+      <w:pPr>
+        <w:pStyle w:val="Default"/>
+        <w:jc w:val="center"/>
+        <w:rPr>
+          <w:rFonts w:asciiTheme="minorHAnsi" w:hAnsiTheme="minorHAnsi" w:cstheme="minorBidi"/>
+          <w:b/>
+          <w:bCs/>
+          <w:color w:val="auto"/>
+          <w:sz w:val="28"/>
+          <w:szCs w:val="28"/>
+        </w:rPr>
+      </w:pPr>
+      <w:r>
+        <w:rPr>
+          <w:rFonts w:asciiTheme="minorHAnsi" w:hAnsiTheme="minorHAnsi" w:cstheme="minorBidi"/>
+          <w:b/>
+          <w:bCs/>
+          <w:color w:val="auto"/>
+          <w:sz w:val="28"/>
+          <w:szCs w:val="28"/>
+        </w:rPr>
+        <w:t>PDM_Filter_</w:t>
+      </w:r>
+      <w:proofErr w:type="gramStart"/>
+      <w:r>
+        <w:rPr>
+          <w:rFonts w:asciiTheme="minorHAnsi" w:hAnsiTheme="minorHAnsi" w:cstheme="minorBidi"/>
+          <w:b/>
+          <w:bCs/>
+          <w:color w:val="auto"/>
+          <w:sz w:val="28"/>
+          <w:szCs w:val="28"/>
+        </w:rPr>
+        <w:t>Init(</w:t>
+      </w:r>
+      <w:proofErr w:type="gramEnd"/>
+      <w:r>
+        <w:rPr>
+          <w:rFonts w:asciiTheme="minorHAnsi" w:hAnsiTheme="minorHAnsi" w:cstheme="minorBidi"/>
+          <w:b/>
+          <w:bCs/>
+          <w:color w:val="auto"/>
+          <w:sz w:val="28"/>
+          <w:szCs w:val="28"/>
+        </w:rPr>
+        <w:t>(PDM_Filter_Handler_t *)(&amp;PDM1_filter_handler));</w:t>
+      </w:r>
+    </w:p>
+    <w:p>
+      <w:pPr>
+        <w:pStyle w:val="Default"/>
+        <w:jc w:val="center"/>
+        <w:rPr>
+          <w:rFonts w:asciiTheme="minorHAnsi" w:hAnsiTheme="minorHAnsi" w:cstheme="minorBidi"/>
+          <w:b/>
+          <w:bCs/>
+          <w:color w:val="auto"/>
+          <w:sz w:val="28"/>
+          <w:szCs w:val="28"/>
+        </w:rPr>
+      </w:pPr>
+    </w:p>
+    <w:p>
+      <w:pPr>
+        <w:pStyle w:val="Default"/>
+        <w:jc w:val="center"/>
+        <w:rPr>
+          <w:rFonts w:asciiTheme="minorHAnsi" w:hAnsiTheme="minorHAnsi" w:cstheme="minorBidi"/>
+          <w:b/>
+          <w:bCs/>
+          <w:color w:val="auto"/>
+          <w:sz w:val="28"/>
+          <w:szCs w:val="28"/>
+        </w:rPr>
+      </w:pPr>
+      <w:r>
+        <w:rPr>
+          <w:rFonts w:asciiTheme="minorHAnsi" w:hAnsiTheme="minorHAnsi" w:cstheme="minorBidi"/>
+          <w:b/>
+          <w:bCs/>
+          <w:color w:val="auto"/>
+          <w:sz w:val="28"/>
+          <w:szCs w:val="28"/>
+        </w:rPr>
+        <w:t>PDM1_filter_config.output_samples_number = 16;</w:t>
+      </w:r>
+    </w:p>
+    <w:p>
+      <w:pPr>
+        <w:pStyle w:val="Default"/>
+        <w:jc w:val="center"/>
+        <w:rPr>
+          <w:rFonts w:asciiTheme="minorHAnsi" w:hAnsiTheme="minorHAnsi" w:cstheme="minorBidi"/>
+          <w:b/>
+          <w:bCs/>
+          <w:color w:val="auto"/>
+          <w:sz w:val="28"/>
+          <w:szCs w:val="28"/>
+        </w:rPr>
+      </w:pPr>
+      <w:r>
+        <w:rPr>
+          <w:rFonts w:asciiTheme="minorHAnsi" w:hAnsiTheme="minorHAnsi" w:cstheme="minorBidi"/>
+          <w:b/>
+          <w:bCs/>
+          <w:color w:val="auto"/>
+          <w:sz w:val="28"/>
+          <w:szCs w:val="28"/>
+        </w:rPr>
+        <w:t>PDM1_filter_config.mic_gain = 24;</w:t>
+      </w:r>
+    </w:p>
+    <w:p>
+      <w:pPr>
+        <w:pStyle w:val="Default"/>
+        <w:jc w:val="center"/>
+        <w:rPr>
+          <w:rFonts w:asciiTheme="minorHAnsi" w:hAnsiTheme="minorHAnsi" w:cstheme="minorBidi"/>
+          <w:b/>
+          <w:bCs/>
+          <w:color w:val="auto"/>
+          <w:sz w:val="28"/>
+          <w:szCs w:val="28"/>
+        </w:rPr>
+      </w:pPr>
+      <w:r>
+        <w:rPr>
+          <w:rFonts w:asciiTheme="minorHAnsi" w:hAnsiTheme="minorHAnsi" w:cstheme="minorBidi"/>
+          <w:b/>
+          <w:bCs/>
+          <w:color w:val="auto"/>
+          <w:sz w:val="28"/>
+          <w:szCs w:val="28"/>
+        </w:rPr>
+        <w:t>PDM1_filter_config.decimation_factor = PDM_FILTER_DEC_FACTOR_64; PDM_Filter_</w:t>
+      </w:r>
+      <w:proofErr w:type="gramStart"/>
+      <w:r>
+        <w:rPr>
+          <w:rFonts w:asciiTheme="minorHAnsi" w:hAnsiTheme="minorHAnsi" w:cstheme="minorBidi"/>
+          <w:b/>
+          <w:bCs/>
+          <w:color w:val="auto"/>
+          <w:sz w:val="28"/>
+          <w:szCs w:val="28"/>
+        </w:rPr>
+        <w:t>setConfig(</w:t>
+      </w:r>
+      <w:proofErr w:type="gramEnd"/>
+      <w:r>
+        <w:rPr>
+          <w:rFonts w:asciiTheme="minorHAnsi" w:hAnsiTheme="minorHAnsi" w:cstheme="minorBidi"/>
+          <w:b/>
+          <w:bCs/>
+          <w:color w:val="auto"/>
+          <w:sz w:val="28"/>
+          <w:szCs w:val="28"/>
+        </w:rPr>
+        <w:t>(PDM_Filter_Handler_t *)&amp;PDM1_filter_handler, &amp;PDM1_filter_config);</w:t>
+      </w:r>
+    </w:p>
+    <w:p>
+      <w:pPr>
+        <w:pStyle w:val="Default"/>
+        <w:jc w:val="center"/>
+        <w:rPr>
+          <w:rFonts w:asciiTheme="minorHAnsi" w:hAnsiTheme="minorHAnsi" w:cstheme="minorBidi"/>
+          <w:b/>
+          <w:bCs/>
+          <w:color w:val="auto"/>
+          <w:sz w:val="28"/>
+          <w:szCs w:val="28"/>
+        </w:rPr>
+      </w:pPr>
+    </w:p>
+    <w:p>
+      <w:pPr>
+        <w:pStyle w:val="Default"/>
+        <w:jc w:val="center"/>
+        <w:rPr>
+          <w:rFonts w:asciiTheme="minorHAnsi" w:hAnsiTheme="minorHAnsi" w:cstheme="minorBidi"/>
+          <w:b/>
+          <w:bCs/>
+          <w:color w:val="auto"/>
+          <w:sz w:val="28"/>
+          <w:szCs w:val="28"/>
+        </w:rPr>
+      </w:pPr>
+      <w:r>
+        <w:rPr>
+          <w:noProof/>
+        </w:rPr>
+        <w:lastRenderedPageBreak/>
+        <w:drawing>
+          <wp:inline distT="0" distB="0" distL="0" distR="0" wp14:anchorId="4527FFEB" wp14:editId="4E9801B2">
+            <wp:extent cx="5695950" cy="5800725"/>
+            <wp:effectExtent l="0" t="0" r="0" b="9525"/>
+            <wp:docPr id="46" name="Picture 46"/>
+            <wp:cNvGraphicFramePr>
+              <a:graphicFrameLocks xmlns:a="http://schemas.openxmlformats.org/drawingml/2006/main" noChangeAspect="1"/>
+            </wp:cNvGraphicFramePr>
+            <a:graphic xmlns:a="http://schemas.openxmlformats.org/drawingml/2006/main">
+              <a:graphicData uri="http://schemas.openxmlformats.org/drawingml/2006/picture">
+                <pic:pic xmlns:pic="http://schemas.openxmlformats.org/drawingml/2006/picture">
+                  <pic:nvPicPr>
+                    <pic:cNvPr id="1" name=""/>
+                    <pic:cNvPicPr/>
+                  </pic:nvPicPr>
+                  <pic:blipFill>
+                    <a:blip r:embed="rId28"/>
+                    <a:stretch>
+                      <a:fillRect/>
+                    </a:stretch>
+                  </pic:blipFill>
+                  <pic:spPr>
+                    <a:xfrm>
+                      <a:off x="0" y="0"/>
+                      <a:ext cx="5695950" cy="5800725"/>
+                    </a:xfrm>
+                    <a:prstGeom prst="rect">
+                      <a:avLst/>
+                    </a:prstGeom>
+                  </pic:spPr>
+                </pic:pic>
+              </a:graphicData>
+            </a:graphic>
+          </wp:inline>
+        </w:drawing>
+      </w:r>
+    </w:p>
+    <w:p>
+      <w:pPr>
+        <w:pStyle w:val="Default"/>
+        <w:jc w:val="center"/>
+        <w:rPr>
+          <w:rFonts w:asciiTheme="minorHAnsi" w:hAnsiTheme="minorHAnsi" w:cstheme="minorBidi"/>
+          <w:b/>
+          <w:bCs/>
+          <w:color w:val="auto"/>
+          <w:sz w:val="28"/>
+          <w:szCs w:val="28"/>
+        </w:rPr>
+      </w:pPr>
+    </w:p>
+    <w:p>
+      <w:pPr>
+        <w:spacing w:after="0"/>
+        <w:rPr>
           <w:sz w:val="32"/>
           <w:szCs w:val="32"/>
         </w:rPr>
@@ -3254,61 +6299,61 @@
           <w:sz w:val="28"/>
           <w:szCs w:val="28"/>
         </w:rPr>
+        <w:t xml:space="preserve">- </w:t>
+      </w:r>
+      <w:r>
+        <w:rPr>
+          <w:rFonts w:asciiTheme="minorHAnsi" w:hAnsiTheme="minorHAnsi" w:cstheme="minorBidi"/>
+          <w:sz w:val="28"/>
+          <w:szCs w:val="28"/>
+        </w:rPr>
+        <w:t xml:space="preserve">As we will in the next section, it is possible to connect one or two digital microphones to a SPI block by either using the SPI or I2S protocol. </w:t>
+      </w:r>
+    </w:p>
+    <w:p>
+      <w:pPr>
+        <w:spacing w:after="0"/>
+        <w:rPr>
+          <w:sz w:val="28"/>
+          <w:szCs w:val="28"/>
+        </w:rPr>
+      </w:pPr>
+      <w:r>
+        <w:rPr>
+          <w:sz w:val="28"/>
+          <w:szCs w:val="28"/>
+        </w:rPr>
+        <w:t xml:space="preserve">- </w:t>
+      </w:r>
+      <w:r>
+        <w:rPr>
+          <w:sz w:val="28"/>
+          <w:szCs w:val="28"/>
+        </w:rPr>
+        <w:t>The SPI protocol provides simple communication interface allowing the microcontrollers to commu</w:t>
+      </w:r>
+      <w:r>
+        <w:rPr>
+          <w:sz w:val="28"/>
+          <w:szCs w:val="28"/>
+        </w:rPr>
+        <w:t>nicate with external devices.</w:t>
+      </w:r>
+    </w:p>
+    <w:p>
+      <w:pPr>
+        <w:spacing w:after="0"/>
+        <w:rPr>
+          <w:sz w:val="28"/>
+          <w:szCs w:val="28"/>
+        </w:rPr>
+      </w:pPr>
+      <w:r>
+        <w:rPr>
+          <w:sz w:val="28"/>
+          <w:szCs w:val="28"/>
+        </w:rPr>
         <w:lastRenderedPageBreak/>
-        <w:t xml:space="preserve">- </w:t>
-      </w:r>
-      <w:r>
-        <w:rPr>
-          <w:rFonts w:asciiTheme="minorHAnsi" w:hAnsiTheme="minorHAnsi" w:cstheme="minorBidi"/>
-          <w:sz w:val="28"/>
-          <w:szCs w:val="28"/>
-        </w:rPr>
-        <w:t xml:space="preserve">As we will in the next section, it is possible to connect one or two digital microphones to a SPI block by either using the SPI or I2S protocol. </w:t>
-      </w:r>
-    </w:p>
-    <w:p>
-      <w:pPr>
-        <w:spacing w:after="0"/>
-        <w:rPr>
-          <w:sz w:val="28"/>
-          <w:szCs w:val="28"/>
-        </w:rPr>
-      </w:pPr>
-      <w:r>
-        <w:rPr>
-          <w:sz w:val="28"/>
-          <w:szCs w:val="28"/>
-        </w:rPr>
-        <w:t xml:space="preserve">- </w:t>
-      </w:r>
-      <w:r>
-        <w:rPr>
-          <w:sz w:val="28"/>
-          <w:szCs w:val="28"/>
-        </w:rPr>
-        <w:t>The SPI protocol provides simple communication interface allowing the microcontrollers to commu</w:t>
-      </w:r>
-      <w:r>
-        <w:rPr>
-          <w:sz w:val="28"/>
-          <w:szCs w:val="28"/>
-        </w:rPr>
-        <w:t>nicate with external devices.</w:t>
-      </w:r>
-    </w:p>
-    <w:p>
-      <w:pPr>
-        <w:spacing w:after="0"/>
-        <w:rPr>
-          <w:sz w:val="28"/>
-          <w:szCs w:val="28"/>
-        </w:rPr>
-      </w:pPr>
-      <w:r>
-        <w:rPr>
-          <w:sz w:val="28"/>
-          <w:szCs w:val="28"/>
-        </w:rPr>
         <w:t xml:space="preserve">- </w:t>
       </w:r>
       <w:r>
@@ -3434,7 +6479,7 @@
                     <pic:cNvPicPr/>
                   </pic:nvPicPr>
                   <pic:blipFill>
-                    <a:blip r:embed="rId19"/>
+                    <a:blip r:embed="rId29"/>
                     <a:stretch>
                       <a:fillRect/>
                     </a:stretch>
@@ -3457,16 +6502,6 @@
     </w:p>
     <w:p>
       <w:pPr>
-        <w:pStyle w:val="SP6241720"/>
-        <w:spacing w:before="720" w:after="480"/>
-        <w:ind w:left="1133"/>
-        <w:rPr>
-          <w:color w:val="000000"/>
-        </w:rPr>
-      </w:pPr>
-    </w:p>
-    <w:p>
-      <w:pPr>
         <w:pStyle w:val="SP6241692"/>
         <w:spacing w:before="200"/>
         <w:rPr>
@@ -3561,7 +6596,6 @@
           <w:sz w:val="28"/>
           <w:szCs w:val="28"/>
         </w:rPr>
-        <w:lastRenderedPageBreak/>
         <w:t xml:space="preserve">- </w:t>
       </w:r>
       <w:r>
@@ -3660,6 +6694,7 @@
           <w:sz w:val="28"/>
           <w:szCs w:val="28"/>
         </w:rPr>
+        <w:lastRenderedPageBreak/>
         <w:t xml:space="preserve">- </w:t>
       </w:r>
       <w:r>
@@ -3722,7 +6757,7 @@
                     <pic:cNvPicPr/>
                   </pic:nvPicPr>
                   <pic:blipFill>
-                    <a:blip r:embed="rId20"/>
+                    <a:blip r:embed="rId30"/>
                     <a:stretch>
                       <a:fillRect/>
                     </a:stretch>
@@ -4024,7 +7059,6 @@
         <w:rPr>
           <w:noProof/>
         </w:rPr>
-        <w:lastRenderedPageBreak/>
         <w:drawing>
           <wp:inline distT="0" distB="0" distL="0" distR="0" wp14:anchorId="00366C84" wp14:editId="3DCAB824">
             <wp:extent cx="6280785" cy="4227195"/>
@@ -4041,7 +7075,7 @@
                     <pic:cNvPicPr/>
                   </pic:nvPicPr>
                   <pic:blipFill>
-                    <a:blip r:embed="rId21"/>
+                    <a:blip r:embed="rId31"/>
                     <a:stretch>
                       <a:fillRect/>
                     </a:stretch>
@@ -4340,7 +7374,6 @@
         <w:rPr>
           <w:noProof/>
         </w:rPr>
-        <w:lastRenderedPageBreak/>
         <w:drawing>
           <wp:inline distT="0" distB="0" distL="0" distR="0" wp14:anchorId="09F0ED63" wp14:editId="242A3767">
             <wp:extent cx="6280785" cy="2235200"/>
@@ -4357,7 +7390,7 @@
                     <pic:cNvPicPr/>
                   </pic:nvPicPr>
                   <pic:blipFill>
-                    <a:blip r:embed="rId22"/>
+                    <a:blip r:embed="rId32"/>
                     <a:stretch>
                       <a:fillRect/>
                     </a:stretch>
@@ -4499,7 +7532,7 @@
                     <pic:cNvPicPr/>
                   </pic:nvPicPr>
                   <pic:blipFill>
-                    <a:blip r:embed="rId23"/>
+                    <a:blip r:embed="rId33"/>
                     <a:stretch>
                       <a:fillRect/>
                     </a:stretch>
@@ -4533,6 +7566,7 @@
           <w:sz w:val="28"/>
           <w:szCs w:val="28"/>
         </w:rPr>
+        <w:lastRenderedPageBreak/>
         <w:t xml:space="preserve">- </w:t>
       </w:r>
       <w:r>
@@ -4902,100 +7936,99 @@
           <w:sz w:val="28"/>
           <w:szCs w:val="28"/>
         </w:rPr>
+        <w:t xml:space="preserve">- </w:t>
+      </w:r>
+      <w:r>
+        <w:rPr>
+          <w:rFonts w:asciiTheme="minorHAnsi" w:hAnsiTheme="minorHAnsi" w:cstheme="minorBidi"/>
+          <w:sz w:val="28"/>
+          <w:szCs w:val="28"/>
+        </w:rPr>
+        <w:t>The PDM data is acquired by a serial i</w:t>
+      </w:r>
+      <w:r>
+        <w:rPr>
+          <w:rFonts w:asciiTheme="minorHAnsi" w:hAnsiTheme="minorHAnsi" w:cstheme="minorBidi"/>
+          <w:sz w:val="28"/>
+          <w:szCs w:val="28"/>
+        </w:rPr>
+        <w:t>nterface embedded in the STM32.</w:t>
+      </w:r>
+    </w:p>
+    <w:p>
+      <w:pPr>
+        <w:pStyle w:val="SP6241705"/>
+        <w:rPr>
+          <w:rFonts w:asciiTheme="minorHAnsi" w:hAnsiTheme="minorHAnsi" w:cstheme="minorBidi"/>
+          <w:sz w:val="28"/>
+          <w:szCs w:val="28"/>
+        </w:rPr>
+      </w:pPr>
+      <w:r>
+        <w:rPr>
+          <w:rFonts w:asciiTheme="minorHAnsi" w:hAnsiTheme="minorHAnsi" w:cstheme="minorBidi"/>
+          <w:sz w:val="28"/>
+          <w:szCs w:val="28"/>
+        </w:rPr>
+        <w:t xml:space="preserve">- </w:t>
+      </w:r>
+      <w:r>
+        <w:rPr>
+          <w:rFonts w:asciiTheme="minorHAnsi" w:hAnsiTheme="minorHAnsi" w:cstheme="minorBidi"/>
+          <w:sz w:val="28"/>
+          <w:szCs w:val="28"/>
+        </w:rPr>
+        <w:t>This data is transferred through DMA (thus reducing the software overhead) to a sys</w:t>
+      </w:r>
+      <w:r>
+        <w:rPr>
+          <w:rFonts w:asciiTheme="minorHAnsi" w:hAnsiTheme="minorHAnsi" w:cstheme="minorBidi"/>
+          <w:sz w:val="28"/>
+          <w:szCs w:val="28"/>
+        </w:rPr>
+        <w:t>tem RAM buffer to be processed.</w:t>
+      </w:r>
+    </w:p>
+    <w:p>
+      <w:pPr>
+        <w:pStyle w:val="SP6241705"/>
+        <w:rPr>
+          <w:rFonts w:asciiTheme="minorHAnsi" w:hAnsiTheme="minorHAnsi" w:cstheme="minorBidi"/>
+          <w:sz w:val="28"/>
+          <w:szCs w:val="28"/>
+        </w:rPr>
+      </w:pPr>
+      <w:r>
+        <w:rPr>
+          <w:rFonts w:asciiTheme="minorHAnsi" w:hAnsiTheme="minorHAnsi" w:cstheme="minorBidi"/>
+          <w:sz w:val="28"/>
+          <w:szCs w:val="28"/>
+        </w:rPr>
+        <w:t xml:space="preserve">- </w:t>
+      </w:r>
+      <w:r>
+        <w:rPr>
+          <w:rFonts w:asciiTheme="minorHAnsi" w:hAnsiTheme="minorHAnsi" w:cstheme="minorBidi"/>
+          <w:sz w:val="28"/>
+          <w:szCs w:val="28"/>
+        </w:rPr>
+        <w:t>After the conversion, the PCM raw data can be handled depending on the application implementation (stored as wave/compressed data in a mass storage media, transferred to an external audio codec DAC...)</w:t>
+      </w:r>
+      <w:r>
+        <w:rPr>
+          <w:rFonts w:asciiTheme="minorHAnsi" w:hAnsiTheme="minorHAnsi" w:cstheme="minorBidi"/>
+          <w:sz w:val="28"/>
+          <w:szCs w:val="28"/>
+        </w:rPr>
+        <w:t>.</w:t>
+      </w:r>
+    </w:p>
+    <w:p>
+      <w:r>
+        <w:rPr>
+          <w:noProof/>
+        </w:rPr>
         <w:lastRenderedPageBreak/>
-        <w:t xml:space="preserve">- </w:t>
-      </w:r>
-      <w:r>
-        <w:rPr>
-          <w:rFonts w:asciiTheme="minorHAnsi" w:hAnsiTheme="minorHAnsi" w:cstheme="minorBidi"/>
-          <w:sz w:val="28"/>
-          <w:szCs w:val="28"/>
-        </w:rPr>
-        <w:t>The PDM data is acquired by a serial i</w:t>
-      </w:r>
-      <w:r>
-        <w:rPr>
-          <w:rFonts w:asciiTheme="minorHAnsi" w:hAnsiTheme="minorHAnsi" w:cstheme="minorBidi"/>
-          <w:sz w:val="28"/>
-          <w:szCs w:val="28"/>
-        </w:rPr>
-        <w:t>nterface embedded in the STM32.</w:t>
-      </w:r>
-    </w:p>
-    <w:p>
-      <w:pPr>
-        <w:pStyle w:val="SP6241705"/>
-        <w:rPr>
-          <w:rFonts w:asciiTheme="minorHAnsi" w:hAnsiTheme="minorHAnsi" w:cstheme="minorBidi"/>
-          <w:sz w:val="28"/>
-          <w:szCs w:val="28"/>
-        </w:rPr>
-      </w:pPr>
-      <w:r>
-        <w:rPr>
-          <w:rFonts w:asciiTheme="minorHAnsi" w:hAnsiTheme="minorHAnsi" w:cstheme="minorBidi"/>
-          <w:sz w:val="28"/>
-          <w:szCs w:val="28"/>
-        </w:rPr>
-        <w:t xml:space="preserve">- </w:t>
-      </w:r>
-      <w:r>
-        <w:rPr>
-          <w:rFonts w:asciiTheme="minorHAnsi" w:hAnsiTheme="minorHAnsi" w:cstheme="minorBidi"/>
-          <w:sz w:val="28"/>
-          <w:szCs w:val="28"/>
-        </w:rPr>
-        <w:t>This data is transferred through DMA (thus reducing the software overhead) to a sys</w:t>
-      </w:r>
-      <w:r>
-        <w:rPr>
-          <w:rFonts w:asciiTheme="minorHAnsi" w:hAnsiTheme="minorHAnsi" w:cstheme="minorBidi"/>
-          <w:sz w:val="28"/>
-          <w:szCs w:val="28"/>
-        </w:rPr>
-        <w:t>tem RAM buffer to be processed.</w:t>
-      </w:r>
-    </w:p>
-    <w:p>
-      <w:pPr>
-        <w:pStyle w:val="SP6241705"/>
-        <w:rPr>
-          <w:rFonts w:asciiTheme="minorHAnsi" w:hAnsiTheme="minorHAnsi" w:cstheme="minorBidi"/>
-          <w:sz w:val="28"/>
-          <w:szCs w:val="28"/>
-        </w:rPr>
-      </w:pPr>
-      <w:r>
-        <w:rPr>
-          <w:rFonts w:asciiTheme="minorHAnsi" w:hAnsiTheme="minorHAnsi" w:cstheme="minorBidi"/>
-          <w:sz w:val="28"/>
-          <w:szCs w:val="28"/>
-        </w:rPr>
-        <w:t xml:space="preserve">- </w:t>
-      </w:r>
-      <w:r>
-        <w:rPr>
-          <w:rFonts w:asciiTheme="minorHAnsi" w:hAnsiTheme="minorHAnsi" w:cstheme="minorBidi"/>
-          <w:sz w:val="28"/>
-          <w:szCs w:val="28"/>
-        </w:rPr>
-        <w:t>After the conversion, the PCM raw data can be handled depending on the application implementation (stored as wave/compressed data in a mass storage media, transferred to an external audio codec DAC...)</w:t>
-      </w:r>
-      <w:r>
-        <w:rPr>
-          <w:rFonts w:asciiTheme="minorHAnsi" w:hAnsiTheme="minorHAnsi" w:cstheme="minorBidi"/>
-          <w:sz w:val="28"/>
-          <w:szCs w:val="28"/>
-        </w:rPr>
-        <w:t>.</w:t>
-      </w:r>
-    </w:p>
-    <w:p/>
-    <w:p>
-      <w:r>
-        <w:rPr>
-          <w:noProof/>
-        </w:rPr>
         <w:drawing>
           <wp:inline distT="0" distB="0" distL="0" distR="0" wp14:anchorId="064FC84F" wp14:editId="494C5E7B">
             <wp:extent cx="6280785" cy="3782060"/>
@@ -5012,7 +8045,7 @@
                     <pic:cNvPicPr/>
                   </pic:nvPicPr>
                   <pic:blipFill>
-                    <a:blip r:embed="rId24"/>
+                    <a:blip r:embed="rId34"/>
                     <a:stretch>
                       <a:fillRect/>
                     </a:stretch>
@@ -5032,6 +8065,8 @@
           </wp:inline>
         </w:drawing>
       </w:r>
+      <w:bookmarkStart w:id="0" w:name="_GoBack"/>
+      <w:bookmarkEnd w:id="0"/>
     </w:p>
     <w:p>
       <w:pPr>
@@ -5114,7 +8149,7 @@
                     <pic:cNvPicPr/>
                   </pic:nvPicPr>
                   <pic:blipFill>
-                    <a:blip r:embed="rId25"/>
+                    <a:blip r:embed="rId35"/>
                     <a:stretch>
                       <a:fillRect/>
                     </a:stretch>
@@ -5214,130 +8249,130 @@
           <w:sz w:val="28"/>
           <w:szCs w:val="28"/>
         </w:rPr>
+        <w:t xml:space="preserve">- </w:t>
+      </w:r>
+      <w:r>
+        <w:rPr>
+          <w:sz w:val="28"/>
+          <w:szCs w:val="28"/>
+        </w:rPr>
+        <w:t>Both these filters can be enabled/disabled and configured (cut-off frequencies) by using the filter initialization function.</w:t>
+      </w:r>
+    </w:p>
+    <w:p>
+      <w:pPr>
+        <w:pStyle w:val="SP6241720"/>
+        <w:rPr>
+          <w:rFonts w:asciiTheme="minorHAnsi" w:hAnsiTheme="minorHAnsi" w:cstheme="minorBidi"/>
+          <w:b/>
+          <w:bCs/>
+          <w:sz w:val="40"/>
+          <w:szCs w:val="40"/>
+          <w:u w:val="single"/>
+        </w:rPr>
+      </w:pPr>
+      <w:r>
+        <w:rPr>
+          <w:rFonts w:asciiTheme="minorHAnsi" w:hAnsiTheme="minorHAnsi" w:cstheme="minorBidi"/>
+          <w:b/>
+          <w:bCs/>
+          <w:sz w:val="40"/>
+          <w:szCs w:val="40"/>
+          <w:u w:val="single"/>
+        </w:rPr>
+        <w:t>DFSDM filter</w:t>
+      </w:r>
+      <w:r>
+        <w:rPr>
+          <w:rFonts w:asciiTheme="minorHAnsi" w:hAnsiTheme="minorHAnsi" w:cstheme="minorBidi"/>
+          <w:b/>
+          <w:bCs/>
+          <w:sz w:val="40"/>
+          <w:szCs w:val="40"/>
+          <w:u w:val="single"/>
+        </w:rPr>
+        <w:t>s for digital signal processing:-</w:t>
+      </w:r>
+    </w:p>
+    <w:p>
+      <w:pPr>
+        <w:pStyle w:val="SP6241720"/>
+        <w:rPr>
+          <w:rFonts w:asciiTheme="minorHAnsi" w:hAnsiTheme="minorHAnsi" w:cstheme="minorBidi"/>
+          <w:b/>
+          <w:bCs/>
+          <w:sz w:val="40"/>
+          <w:szCs w:val="40"/>
+          <w:u w:val="single"/>
+        </w:rPr>
+      </w:pPr>
+      <w:r>
+        <w:rPr>
+          <w:rFonts w:asciiTheme="minorHAnsi" w:hAnsiTheme="minorHAnsi" w:cstheme="minorBidi"/>
+          <w:b/>
+          <w:bCs/>
+          <w:sz w:val="40"/>
+          <w:szCs w:val="40"/>
+          <w:u w:val="single"/>
+        </w:rPr>
+        <w:t>Digital data f</w:t>
+      </w:r>
+      <w:r>
+        <w:rPr>
+          <w:rFonts w:asciiTheme="minorHAnsi" w:hAnsiTheme="minorHAnsi" w:cstheme="minorBidi"/>
+          <w:b/>
+          <w:bCs/>
+          <w:sz w:val="40"/>
+          <w:szCs w:val="40"/>
+          <w:u w:val="single"/>
+        </w:rPr>
+        <w:t>low: acquisition and processing:-</w:t>
+      </w:r>
+    </w:p>
+    <w:p>
+      <w:pPr>
+        <w:spacing w:after="0"/>
+        <w:rPr>
+          <w:sz w:val="28"/>
+          <w:szCs w:val="28"/>
+        </w:rPr>
+      </w:pPr>
+      <w:r>
+        <w:rPr>
+          <w:sz w:val="28"/>
+          <w:szCs w:val="28"/>
+        </w:rPr>
+        <w:t xml:space="preserve">- </w:t>
+      </w:r>
+      <w:r>
+        <w:rPr>
+          <w:sz w:val="28"/>
+          <w:szCs w:val="28"/>
+        </w:rPr>
+        <w:t>The digital MEMS microphone outputs a PDM signal, which is a high frequency (1 to 3.25 MHz) s</w:t>
+      </w:r>
+      <w:r>
+        <w:rPr>
+          <w:sz w:val="28"/>
+          <w:szCs w:val="28"/>
+        </w:rPr>
+        <w:t>tream of 1-bit digital samples.</w:t>
+      </w:r>
+    </w:p>
+    <w:p>
+      <w:pPr>
+        <w:spacing w:after="0"/>
+        <w:rPr>
+          <w:sz w:val="28"/>
+          <w:szCs w:val="28"/>
+        </w:rPr>
+      </w:pPr>
+      <w:r>
+        <w:rPr>
+          <w:sz w:val="28"/>
+          <w:szCs w:val="28"/>
+        </w:rPr>
         <w:lastRenderedPageBreak/>
-        <w:t xml:space="preserve">- </w:t>
-      </w:r>
-      <w:r>
-        <w:rPr>
-          <w:sz w:val="28"/>
-          <w:szCs w:val="28"/>
-        </w:rPr>
-        <w:t>Both these filters can be enabled/disabled and configured (cut-off frequencies) by using the filter initialization function.</w:t>
-      </w:r>
-    </w:p>
-    <w:p>
-      <w:pPr>
-        <w:pStyle w:val="SP6241720"/>
-        <w:rPr>
-          <w:rFonts w:asciiTheme="minorHAnsi" w:hAnsiTheme="minorHAnsi" w:cstheme="minorBidi"/>
-          <w:b/>
-          <w:bCs/>
-          <w:sz w:val="40"/>
-          <w:szCs w:val="40"/>
-          <w:u w:val="single"/>
-        </w:rPr>
-      </w:pPr>
-      <w:r>
-        <w:rPr>
-          <w:rFonts w:asciiTheme="minorHAnsi" w:hAnsiTheme="minorHAnsi" w:cstheme="minorBidi"/>
-          <w:b/>
-          <w:bCs/>
-          <w:sz w:val="40"/>
-          <w:szCs w:val="40"/>
-          <w:u w:val="single"/>
-        </w:rPr>
-        <w:t>DFSDM filter</w:t>
-      </w:r>
-      <w:r>
-        <w:rPr>
-          <w:rFonts w:asciiTheme="minorHAnsi" w:hAnsiTheme="minorHAnsi" w:cstheme="minorBidi"/>
-          <w:b/>
-          <w:bCs/>
-          <w:sz w:val="40"/>
-          <w:szCs w:val="40"/>
-          <w:u w:val="single"/>
-        </w:rPr>
-        <w:t>s for digital signal processing:-</w:t>
-      </w:r>
-    </w:p>
-    <w:p>
-      <w:pPr>
-        <w:pStyle w:val="SP6241720"/>
-        <w:rPr>
-          <w:rFonts w:asciiTheme="minorHAnsi" w:hAnsiTheme="minorHAnsi" w:cstheme="minorBidi"/>
-          <w:b/>
-          <w:bCs/>
-          <w:sz w:val="40"/>
-          <w:szCs w:val="40"/>
-          <w:u w:val="single"/>
-        </w:rPr>
-      </w:pPr>
-      <w:r>
-        <w:rPr>
-          <w:rFonts w:asciiTheme="minorHAnsi" w:hAnsiTheme="minorHAnsi" w:cstheme="minorBidi"/>
-          <w:b/>
-          <w:bCs/>
-          <w:sz w:val="40"/>
-          <w:szCs w:val="40"/>
-          <w:u w:val="single"/>
-        </w:rPr>
-        <w:t>Digital data f</w:t>
-      </w:r>
-      <w:r>
-        <w:rPr>
-          <w:rFonts w:asciiTheme="minorHAnsi" w:hAnsiTheme="minorHAnsi" w:cstheme="minorBidi"/>
-          <w:b/>
-          <w:bCs/>
-          <w:sz w:val="40"/>
-          <w:szCs w:val="40"/>
-          <w:u w:val="single"/>
-        </w:rPr>
-        <w:t>low: acquisition and processing:-</w:t>
-      </w:r>
-    </w:p>
-    <w:p>
-      <w:pPr>
-        <w:spacing w:after="0"/>
-        <w:rPr>
-          <w:sz w:val="28"/>
-          <w:szCs w:val="28"/>
-        </w:rPr>
-      </w:pPr>
-      <w:r>
-        <w:rPr>
-          <w:sz w:val="28"/>
-          <w:szCs w:val="28"/>
-        </w:rPr>
-        <w:t xml:space="preserve">- </w:t>
-      </w:r>
-      <w:r>
-        <w:rPr>
-          <w:sz w:val="28"/>
-          <w:szCs w:val="28"/>
-        </w:rPr>
-        <w:t>The digital MEMS microphone outputs a PDM signal, which is a high frequency (1 to 3.25 MHz) s</w:t>
-      </w:r>
-      <w:r>
-        <w:rPr>
-          <w:sz w:val="28"/>
-          <w:szCs w:val="28"/>
-        </w:rPr>
-        <w:t>tream of 1-bit digital samples.</w:t>
-      </w:r>
-    </w:p>
-    <w:p>
-      <w:pPr>
-        <w:spacing w:after="0"/>
-        <w:rPr>
-          <w:sz w:val="28"/>
-          <w:szCs w:val="28"/>
-        </w:rPr>
-      </w:pPr>
-      <w:r>
-        <w:rPr>
-          <w:sz w:val="28"/>
-          <w:szCs w:val="28"/>
-        </w:rPr>
         <w:t xml:space="preserve">- </w:t>
       </w:r>
       <w:r>
@@ -5491,7 +8526,7 @@
                     <pic:cNvPicPr/>
                   </pic:nvPicPr>
                   <pic:blipFill>
-                    <a:blip r:embed="rId26"/>
+                    <a:blip r:embed="rId36"/>
                     <a:stretch>
                       <a:fillRect/>
                     </a:stretch>
@@ -5697,7 +8732,7 @@
                     <pic:cNvPicPr/>
                   </pic:nvPicPr>
                   <pic:blipFill>
-                    <a:blip r:embed="rId27" cstate="print">
+                    <a:blip r:embed="rId37" cstate="print">
                       <a:extLst>
                         <a:ext uri="{28A0092B-C50C-407E-A947-70E740481C1C}">
                           <a14:useLocalDpi xmlns:a14="http://schemas.microsoft.com/office/drawing/2010/main" val="0"/>
@@ -5761,7 +8796,7 @@
                     <pic:cNvPicPr/>
                   </pic:nvPicPr>
                   <pic:blipFill>
-                    <a:blip r:embed="rId28"/>
+                    <a:blip r:embed="rId38"/>
                     <a:stretch>
                       <a:fillRect/>
                     </a:stretch>
@@ -6139,17 +9174,7 @@
           <w:u w:val="single"/>
         </w:rPr>
         <w:lastRenderedPageBreak/>
-        <w:t>Line Inputs</w:t>
-      </w:r>
-      <w:r>
-        <w:rPr>
-          <w:b/>
-          <w:bCs/>
-          <w:sz w:val="40"/>
-          <w:szCs w:val="40"/>
-          <w:u w:val="single"/>
-        </w:rPr>
-        <w:t>:-</w:t>
+        <w:t>Line Inputs:-</w:t>
       </w:r>
     </w:p>
     <w:p>
@@ -6268,17 +9293,7 @@
           <w:szCs w:val="40"/>
           <w:u w:val="single"/>
         </w:rPr>
-        <w:t>Line &amp; Headphone Outputs</w:t>
-      </w:r>
-      <w:r>
-        <w:rPr>
-          <w:b/>
-          <w:bCs/>
-          <w:sz w:val="40"/>
-          <w:szCs w:val="40"/>
-          <w:u w:val="single"/>
-        </w:rPr>
-        <w:t>:-</w:t>
+        <w:t>Line &amp; Headphone Outputs:-</w:t>
       </w:r>
     </w:p>
     <w:p>
@@ -6458,17 +9473,7 @@
           <w:szCs w:val="40"/>
           <w:u w:val="single"/>
         </w:rPr>
-        <w:t>Speaker Driver Outputs</w:t>
-      </w:r>
-      <w:r>
-        <w:rPr>
-          <w:b/>
-          <w:bCs/>
-          <w:sz w:val="40"/>
-          <w:szCs w:val="40"/>
-          <w:u w:val="single"/>
-        </w:rPr>
-        <w:t>:-</w:t>
+        <w:t>Speaker Driver Outputs:-</w:t>
       </w:r>
     </w:p>
     <w:p>
@@ -6708,17 +9713,7 @@
           <w:szCs w:val="40"/>
           <w:u w:val="single"/>
         </w:rPr>
-        <w:t>Engine</w:t>
-      </w:r>
-      <w:r>
-        <w:rPr>
-          <w:b/>
-          <w:bCs/>
-          <w:sz w:val="40"/>
-          <w:szCs w:val="40"/>
-          <w:u w:val="single"/>
-        </w:rPr>
-        <w:t>:-</w:t>
+        <w:t>Engine:-</w:t>
       </w:r>
     </w:p>
     <w:p>
@@ -6861,14 +9856,7 @@
           <w:sz w:val="28"/>
           <w:szCs w:val="28"/>
         </w:rPr>
-        <w:t xml:space="preserve">- </w:t>
-      </w:r>
-      <w:r>
-        <w:rPr>
-          <w:sz w:val="28"/>
-          <w:szCs w:val="28"/>
-        </w:rPr>
-        <w:t xml:space="preserve">The serial </w:t>
+        <w:t xml:space="preserve">- The serial </w:t>
       </w:r>
       <w:r>
         <w:rPr>
@@ -6942,7 +9930,7 @@
                     <pic:cNvPicPr/>
                   </pic:nvPicPr>
                   <pic:blipFill>
-                    <a:blip r:embed="rId29"/>
+                    <a:blip r:embed="rId39"/>
                     <a:stretch>
                       <a:fillRect/>
                     </a:stretch>
@@ -6997,17 +9985,7 @@
           <w:szCs w:val="40"/>
           <w:u w:val="single"/>
         </w:rPr>
-        <w:t>DSP Mode</w:t>
-      </w:r>
-      <w:r>
-        <w:rPr>
-          <w:b/>
-          <w:bCs/>
-          <w:sz w:val="40"/>
-          <w:szCs w:val="40"/>
-          <w:u w:val="single"/>
-        </w:rPr>
-        <w:t>:-</w:t>
+        <w:t>DSP Mode:-</w:t>
       </w:r>
     </w:p>
     <w:p>
@@ -7026,14 +10004,7 @@
           <w:sz w:val="28"/>
           <w:szCs w:val="28"/>
         </w:rPr>
-        <w:t xml:space="preserve">- </w:t>
-      </w:r>
-      <w:r>
-        <w:rPr>
-          <w:sz w:val="28"/>
-          <w:szCs w:val="28"/>
-        </w:rPr>
-        <w:t>In DSP Mode, the LRCK acts as a frame sync for 2 data-packed words (l</w:t>
+        <w:t>- In DSP Mode, the LRCK acts as a frame sync for 2 data-packed words (l</w:t>
       </w:r>
       <w:r>
         <w:rPr>
@@ -7153,7 +10124,7 @@
                     <pic:cNvPicPr/>
                   </pic:nvPicPr>
                   <pic:blipFill>
-                    <a:blip r:embed="rId30"/>
+                    <a:blip r:embed="rId40"/>
                     <a:stretch>
                       <a:fillRect/>
                     </a:stretch>
@@ -7208,17 +10179,7 @@
           <w:szCs w:val="40"/>
           <w:u w:val="single"/>
         </w:rPr>
-        <w:t>Initialization</w:t>
-      </w:r>
-      <w:r>
-        <w:rPr>
-          <w:b/>
-          <w:bCs/>
-          <w:sz w:val="40"/>
-          <w:szCs w:val="40"/>
-          <w:u w:val="single"/>
-        </w:rPr>
-        <w:t>:-</w:t>
+        <w:t>Initialization:-</w:t>
       </w:r>
     </w:p>
     <w:p>
@@ -7237,14 +10198,7 @@
           <w:sz w:val="28"/>
           <w:szCs w:val="28"/>
         </w:rPr>
-        <w:t xml:space="preserve">- </w:t>
-      </w:r>
-      <w:r>
-        <w:rPr>
-          <w:sz w:val="28"/>
-          <w:szCs w:val="28"/>
-        </w:rPr>
-        <w:t>The CS43L22 enters a Power-Down state upon initial power-up. The interp</w:t>
+        <w:t>- The CS43L22 enters a Power-Down state upon initial power-up. The interp</w:t>
       </w:r>
       <w:r>
         <w:rPr>
@@ -7291,14 +10245,7 @@
           <w:sz w:val="28"/>
           <w:szCs w:val="28"/>
         </w:rPr>
-        <w:t xml:space="preserve">- </w:t>
-      </w:r>
-      <w:r>
-        <w:rPr>
-          <w:sz w:val="28"/>
-          <w:szCs w:val="28"/>
-        </w:rPr>
-        <w:t>The device will remain in the Power-Down state until the RESET pin is brought high.</w:t>
+        <w:t>- The device will remain in the Power-Down state until the RESET pin is brought high.</w:t>
       </w:r>
       <w:r>
         <w:rPr>
@@ -7471,17 +10418,7 @@
           <w:szCs w:val="40"/>
           <w:u w:val="single"/>
         </w:rPr>
-        <w:t>Recommended Power-Up Sequence</w:t>
-      </w:r>
-      <w:r>
-        <w:rPr>
-          <w:b/>
-          <w:bCs/>
-          <w:sz w:val="40"/>
-          <w:szCs w:val="40"/>
-          <w:u w:val="single"/>
-        </w:rPr>
-        <w:t>:-</w:t>
+        <w:t>Recommended Power-Up Sequence:-</w:t>
       </w:r>
     </w:p>
     <w:p>
@@ -7702,17 +10639,7 @@
           <w:szCs w:val="40"/>
           <w:u w:val="single"/>
         </w:rPr>
-        <w:t>Recommended Power-Down Sequence</w:t>
-      </w:r>
-      <w:r>
-        <w:rPr>
-          <w:b/>
-          <w:bCs/>
-          <w:sz w:val="40"/>
-          <w:szCs w:val="40"/>
-          <w:u w:val="single"/>
-        </w:rPr>
-        <w:t>:-</w:t>
+        <w:t>Recommended Power-Down Sequence:-</w:t>
       </w:r>
     </w:p>
     <w:p>
@@ -9037,7 +11964,7 @@
                     <pic:cNvPicPr/>
                   </pic:nvPicPr>
                   <pic:blipFill>
-                    <a:blip r:embed="rId31"/>
+                    <a:blip r:embed="rId41"/>
                     <a:stretch>
                       <a:fillRect/>
                     </a:stretch>
@@ -9800,6 +12727,7 @@
       </w:pPr>
       <w:r>
         <w:rPr>
+          <w:noProof/>
           <w:sz w:val="28"/>
           <w:szCs w:val="28"/>
         </w:rPr>
@@ -9942,7 +12870,7 @@
                     <pic:cNvPicPr/>
                   </pic:nvPicPr>
                   <pic:blipFill rotWithShape="1">
-                    <a:blip r:embed="rId32"/>
+                    <a:blip r:embed="rId42"/>
                     <a:srcRect t="3793"/>
                     <a:stretch/>
                   </pic:blipFill>
@@ -9971,7 +12899,7 @@
       </w:r>
     </w:p>
     <w:sectPr>
-      <w:footerReference w:type="default" r:id="rId33"/>
+      <w:footerReference w:type="default" r:id="rId43"/>
       <w:pgSz w:w="11907" w:h="16839" w:code="9"/>
       <w:pgMar w:top="1008" w:right="1008" w:bottom="1008" w:left="1008" w:header="720" w:footer="720" w:gutter="0"/>
       <w:cols w:space="720"/>
@@ -10067,7 +12995,7 @@
                 <w:bCs/>
                 <w:noProof/>
               </w:rPr>
-              <w:t>20</w:t>
+              <w:t>19</w:t>
             </w:r>
             <w:r>
               <w:rPr>
@@ -10112,7 +13040,7 @@
                 <w:bCs/>
                 <w:noProof/>
               </w:rPr>
-              <w:t>20</w:t>
+              <w:t>26</w:t>
             </w:r>
             <w:r>
               <w:rPr>
@@ -10744,6 +13672,56 @@
       <w:szCs w:val="16"/>
     </w:rPr>
   </w:style>
+  <w:style w:type="paragraph" w:customStyle="1" w:styleId="SP2163929">
+    <w:name w:val="SP.2.163929"/>
+    <w:basedOn w:val="Default"/>
+    <w:next w:val="Default"/>
+    <w:uiPriority w:val="99"/>
+    <w:rsid w:val="007428B6"/>
+    <w:rPr>
+      <w:color w:val="auto"/>
+    </w:rPr>
+  </w:style>
+  <w:style w:type="paragraph" w:customStyle="1" w:styleId="SP2163930">
+    <w:name w:val="SP.2.163930"/>
+    <w:basedOn w:val="Default"/>
+    <w:next w:val="Default"/>
+    <w:uiPriority w:val="99"/>
+    <w:rsid w:val="007428B6"/>
+    <w:rPr>
+      <w:color w:val="auto"/>
+    </w:rPr>
+  </w:style>
+  <w:style w:type="character" w:customStyle="1" w:styleId="SC22526">
+    <w:name w:val="SC.2.2526"/>
+    <w:uiPriority w:val="99"/>
+    <w:rsid w:val="007428B6"/>
+    <w:rPr>
+      <w:color w:val="000000"/>
+      <w:sz w:val="20"/>
+      <w:szCs w:val="20"/>
+    </w:rPr>
+  </w:style>
+  <w:style w:type="paragraph" w:customStyle="1" w:styleId="SP6204839">
+    <w:name w:val="SP.6.204839"/>
+    <w:basedOn w:val="Default"/>
+    <w:next w:val="Default"/>
+    <w:uiPriority w:val="99"/>
+    <w:rsid w:val="003F3305"/>
+    <w:rPr>
+      <w:color w:val="auto"/>
+    </w:rPr>
+  </w:style>
+  <w:style w:type="paragraph" w:customStyle="1" w:styleId="SP6204841">
+    <w:name w:val="SP.6.204841"/>
+    <w:basedOn w:val="Default"/>
+    <w:next w:val="Default"/>
+    <w:uiPriority w:val="99"/>
+    <w:rsid w:val="003F3305"/>
+    <w:rPr>
+      <w:color w:val="auto"/>
+    </w:rPr>
+  </w:style>
 </w:styles>
 </file>
 

</xml_diff>

<commit_message>
initial version of description part added to the documentation.
</commit_message>
<xml_diff>
--- a/Documentation.docx
+++ b/Documentation.docx
@@ -560,14 +560,249 @@
     </w:p>
     <w:p>
       <w:pPr>
-        <w:spacing w:after="0"/>
-        <w:rPr>
-          <w:b/>
-          <w:bCs/>
-          <w:sz w:val="44"/>
-          <w:szCs w:val="44"/>
-        </w:rPr>
-      </w:pPr>
+        <w:widowControl w:val="0"/>
+        <w:autoSpaceDE w:val="0"/>
+        <w:autoSpaceDN w:val="0"/>
+        <w:spacing w:after="0" w:line="276" w:lineRule="auto"/>
+        <w:rPr>
+          <w:sz w:val="28"/>
+          <w:szCs w:val="28"/>
+        </w:rPr>
+      </w:pPr>
+      <w:r>
+        <w:rPr>
+          <w:sz w:val="28"/>
+          <w:szCs w:val="28"/>
+        </w:rPr>
+        <w:t xml:space="preserve">- </w:t>
+      </w:r>
+      <w:r>
+        <w:rPr>
+          <w:sz w:val="28"/>
+          <w:szCs w:val="28"/>
+        </w:rPr>
+        <w:t>An adaptable digital hearing aid that allows the dynamic change of its amplification by the user. Moreover, it will be less costly than an analogue prefixed hearing aid that requires constant changing to adapt with the patient’s changing state.</w:t>
+      </w:r>
+    </w:p>
+    <w:p>
+      <w:pPr>
+        <w:widowControl w:val="0"/>
+        <w:autoSpaceDE w:val="0"/>
+        <w:autoSpaceDN w:val="0"/>
+        <w:spacing w:after="0" w:line="278" w:lineRule="auto"/>
+        <w:rPr>
+          <w:sz w:val="28"/>
+          <w:szCs w:val="28"/>
+        </w:rPr>
+      </w:pPr>
+      <w:bookmarkStart w:id="0" w:name="_GoBack"/>
+      <w:bookmarkEnd w:id="0"/>
+      <w:r>
+        <w:rPr>
+          <w:sz w:val="28"/>
+          <w:szCs w:val="28"/>
+        </w:rPr>
+        <w:t xml:space="preserve">- </w:t>
+      </w:r>
+      <w:r>
+        <w:rPr>
+          <w:sz w:val="28"/>
+          <w:szCs w:val="28"/>
+        </w:rPr>
+        <w:t>The most basic function of a hearing aid is to amplify sound. Digital hearing aids do this in a rather sophisticated way.</w:t>
+      </w:r>
+    </w:p>
+    <w:p>
+      <w:pPr>
+        <w:pStyle w:val="NormalWeb"/>
+        <w:spacing w:before="0" w:beforeAutospacing="0" w:after="0" w:afterAutospacing="0" w:line="240" w:lineRule="atLeast"/>
+        <w:rPr>
+          <w:rFonts w:asciiTheme="minorHAnsi" w:eastAsiaTheme="minorHAnsi" w:hAnsiTheme="minorHAnsi" w:cstheme="minorBidi"/>
+          <w:sz w:val="28"/>
+          <w:szCs w:val="28"/>
+        </w:rPr>
+      </w:pPr>
+      <w:r>
+        <w:rPr>
+          <w:rFonts w:asciiTheme="minorHAnsi" w:eastAsiaTheme="minorHAnsi" w:hAnsiTheme="minorHAnsi" w:cstheme="minorBidi"/>
+          <w:sz w:val="28"/>
+          <w:szCs w:val="28"/>
+        </w:rPr>
+        <w:t xml:space="preserve">- </w:t>
+      </w:r>
+      <w:r>
+        <w:rPr>
+          <w:rFonts w:asciiTheme="minorHAnsi" w:eastAsiaTheme="minorHAnsi" w:hAnsiTheme="minorHAnsi" w:cstheme="minorBidi"/>
+          <w:sz w:val="28"/>
+          <w:szCs w:val="28"/>
+        </w:rPr>
+        <w:t>As sound enters the device, it is broken into multiple frequency bands. Each band is then amplified by the amount necessary to return the wearer's hearing to normal levels at that band.</w:t>
+      </w:r>
+    </w:p>
+    <w:p>
+      <w:pPr>
+        <w:pStyle w:val="NormalWeb"/>
+        <w:spacing w:before="0" w:beforeAutospacing="0" w:after="0" w:afterAutospacing="0" w:line="240" w:lineRule="atLeast"/>
+        <w:rPr>
+          <w:rFonts w:asciiTheme="minorHAnsi" w:eastAsiaTheme="minorHAnsi" w:hAnsiTheme="minorHAnsi" w:cstheme="minorBidi"/>
+          <w:sz w:val="28"/>
+          <w:szCs w:val="28"/>
+        </w:rPr>
+      </w:pPr>
+      <w:r>
+        <w:rPr>
+          <w:rFonts w:asciiTheme="minorHAnsi" w:eastAsiaTheme="minorHAnsi" w:hAnsiTheme="minorHAnsi" w:cstheme="minorBidi"/>
+          <w:sz w:val="28"/>
+          <w:szCs w:val="28"/>
+        </w:rPr>
+        <w:t xml:space="preserve">- </w:t>
+      </w:r>
+      <w:r>
+        <w:rPr>
+          <w:rFonts w:asciiTheme="minorHAnsi" w:eastAsiaTheme="minorHAnsi" w:hAnsiTheme="minorHAnsi" w:cstheme="minorBidi"/>
+          <w:sz w:val="28"/>
+          <w:szCs w:val="28"/>
+        </w:rPr>
+        <w:t>With digital technology, devices can now break sound into</w:t>
+      </w:r>
+      <w:r>
+        <w:rPr>
+          <w:rFonts w:asciiTheme="minorHAnsi" w:eastAsiaTheme="minorHAnsi" w:hAnsiTheme="minorHAnsi" w:cstheme="minorBidi"/>
+          <w:sz w:val="28"/>
+          <w:szCs w:val="28"/>
+        </w:rPr>
+        <w:t xml:space="preserve"> as many as 24 different bands.</w:t>
+      </w:r>
+    </w:p>
+    <w:p>
+      <w:pPr>
+        <w:pStyle w:val="NormalWeb"/>
+        <w:spacing w:before="0" w:beforeAutospacing="0" w:after="0" w:afterAutospacing="0" w:line="240" w:lineRule="atLeast"/>
+        <w:rPr>
+          <w:rFonts w:asciiTheme="minorHAnsi" w:eastAsiaTheme="minorHAnsi" w:hAnsiTheme="minorHAnsi" w:cstheme="minorBidi"/>
+          <w:sz w:val="28"/>
+          <w:szCs w:val="28"/>
+        </w:rPr>
+      </w:pPr>
+      <w:r>
+        <w:rPr>
+          <w:rFonts w:asciiTheme="minorHAnsi" w:eastAsiaTheme="minorHAnsi" w:hAnsiTheme="minorHAnsi" w:cstheme="minorBidi"/>
+          <w:sz w:val="28"/>
+          <w:szCs w:val="28"/>
+        </w:rPr>
+        <w:t xml:space="preserve">- </w:t>
+      </w:r>
+      <w:r>
+        <w:rPr>
+          <w:rFonts w:asciiTheme="minorHAnsi" w:eastAsiaTheme="minorHAnsi" w:hAnsiTheme="minorHAnsi" w:cstheme="minorBidi"/>
+          <w:sz w:val="28"/>
+          <w:szCs w:val="28"/>
+        </w:rPr>
+        <w:t>Given that every person has a unique pattern of hearing loss, the sound quality provided by a modern hearing aid is far better the previous analogue technologies that were restricted to two bands - base (low frequencies) and treble (high frequencies).</w:t>
+      </w:r>
+    </w:p>
+    <w:p>
+      <w:pPr>
+        <w:pStyle w:val="NormalWeb"/>
+        <w:spacing w:before="0" w:beforeAutospacing="0" w:after="0" w:afterAutospacing="0" w:line="240" w:lineRule="atLeast"/>
+        <w:rPr>
+          <w:rFonts w:ascii="Verdana" w:hAnsi="Verdana"/>
+          <w:color w:val="000000"/>
+          <w:sz w:val="18"/>
+          <w:szCs w:val="18"/>
+        </w:rPr>
+      </w:pPr>
+    </w:p>
+    <w:p>
+      <w:pPr>
+        <w:widowControl w:val="0"/>
+        <w:autoSpaceDE w:val="0"/>
+        <w:autoSpaceDN w:val="0"/>
+        <w:spacing w:after="0" w:line="278" w:lineRule="auto"/>
+        <w:rPr>
+          <w:rFonts w:ascii="Calibri" w:eastAsia="Calibri" w:hAnsi="Calibri" w:cs="Calibri"/>
+          <w:b/>
+          <w:bCs/>
+          <w:sz w:val="32"/>
+          <w:szCs w:val="32"/>
+          <w:u w:val="single"/>
+        </w:rPr>
+      </w:pPr>
+      <w:r>
+        <w:rPr>
+          <w:rFonts w:ascii="Calibri" w:eastAsia="Calibri" w:hAnsi="Calibri" w:cs="Calibri"/>
+          <w:b/>
+          <w:bCs/>
+          <w:sz w:val="32"/>
+          <w:szCs w:val="32"/>
+          <w:u w:val="single"/>
+        </w:rPr>
+        <w:t>Our objective is 2 separate products:</w:t>
+      </w:r>
+    </w:p>
+    <w:p>
+      <w:pPr>
+        <w:widowControl w:val="0"/>
+        <w:autoSpaceDE w:val="0"/>
+        <w:autoSpaceDN w:val="0"/>
+        <w:spacing w:after="0" w:line="278" w:lineRule="auto"/>
+        <w:rPr>
+          <w:sz w:val="28"/>
+          <w:szCs w:val="28"/>
+        </w:rPr>
+      </w:pPr>
+      <w:r>
+        <w:rPr>
+          <w:sz w:val="28"/>
+          <w:szCs w:val="28"/>
+        </w:rPr>
+        <w:t xml:space="preserve">- </w:t>
+      </w:r>
+      <w:r>
+        <w:rPr>
+          <w:sz w:val="28"/>
+          <w:szCs w:val="28"/>
+        </w:rPr>
+        <w:t xml:space="preserve">Firstly: is mainly a mobile app that helps hearing impaired persons to amplify the frequencies they don’t hear well by the help of a smart phone and a neat Bluetooth headset </w:t>
+      </w:r>
+    </w:p>
+    <w:p>
+      <w:pPr>
+        <w:widowControl w:val="0"/>
+        <w:autoSpaceDE w:val="0"/>
+        <w:autoSpaceDN w:val="0"/>
+        <w:spacing w:after="0" w:line="278" w:lineRule="auto"/>
+        <w:rPr>
+          <w:sz w:val="28"/>
+          <w:szCs w:val="28"/>
+        </w:rPr>
+      </w:pPr>
+    </w:p>
+    <w:p>
+      <w:pPr>
+        <w:widowControl w:val="0"/>
+        <w:autoSpaceDE w:val="0"/>
+        <w:autoSpaceDN w:val="0"/>
+        <w:spacing w:after="0" w:line="278" w:lineRule="auto"/>
+        <w:rPr>
+          <w:sz w:val="28"/>
+          <w:szCs w:val="28"/>
+        </w:rPr>
+      </w:pPr>
+      <w:r>
+        <w:rPr>
+          <w:sz w:val="28"/>
+          <w:szCs w:val="28"/>
+        </w:rPr>
+        <w:t xml:space="preserve">- </w:t>
+      </w:r>
+      <w:r>
+        <w:rPr>
+          <w:sz w:val="28"/>
+          <w:szCs w:val="28"/>
+        </w:rPr>
+        <w:t>Secondly: is a complete standalone headset that works as a Digital Hearing Aid and controllable by a mobile app via Bluetooth</w:t>
+      </w:r>
     </w:p>
     <w:p>
       <w:pPr>
@@ -861,6 +1096,7 @@
           <w:szCs w:val="32"/>
           <w:u w:val="single"/>
         </w:rPr>
+        <w:lastRenderedPageBreak/>
         <w:drawing>
           <wp:anchor distT="0" distB="0" distL="114300" distR="114300" simplePos="0" relativeHeight="251659264" behindDoc="0" locked="0" layoutInCell="1" allowOverlap="1">
             <wp:simplePos x="0" y="0"/>
@@ -1025,7 +1261,6 @@
         <w:rPr>
           <w:noProof/>
         </w:rPr>
-        <w:lastRenderedPageBreak/>
         <w:drawing>
           <wp:inline distT="0" distB="0" distL="0" distR="0" wp14:anchorId="20C9B3B2" wp14:editId="49993CD5">
             <wp:extent cx="6280785" cy="2855595"/>
@@ -1262,6 +1497,7 @@
           <w:szCs w:val="40"/>
           <w:u w:val="single"/>
         </w:rPr>
+        <w:lastRenderedPageBreak/>
         <w:t>CHANNEL SELECT:-</w:t>
       </w:r>
     </w:p>
@@ -1400,7 +1636,6 @@
           <w:szCs w:val="40"/>
           <w:u w:val="single"/>
         </w:rPr>
-        <w:lastRenderedPageBreak/>
         <w:t>POWER:-</w:t>
       </w:r>
     </w:p>
@@ -1618,6 +1853,7 @@
         <w:rPr>
           <w:noProof/>
         </w:rPr>
+        <w:lastRenderedPageBreak/>
         <w:drawing>
           <wp:inline distT="0" distB="0" distL="0" distR="0" wp14:anchorId="48904D69" wp14:editId="191747B4">
             <wp:extent cx="6280785" cy="2243455"/>
@@ -1705,7 +1941,6 @@
         <w:rPr>
           <w:noProof/>
         </w:rPr>
-        <w:lastRenderedPageBreak/>
         <w:drawing>
           <wp:inline distT="0" distB="0" distL="0" distR="0" wp14:anchorId="22D809FF" wp14:editId="19DF794F">
             <wp:extent cx="6280785" cy="1795780"/>
@@ -1893,6 +2128,7 @@
         <w:rPr>
           <w:noProof/>
         </w:rPr>
+        <w:lastRenderedPageBreak/>
         <w:drawing>
           <wp:inline distT="0" distB="0" distL="0" distR="0" wp14:anchorId="4AB46A39" wp14:editId="1B7C40C8">
             <wp:extent cx="6280785" cy="1758950"/>
@@ -1976,7 +2212,6 @@
         <w:rPr>
           <w:noProof/>
         </w:rPr>
-        <w:lastRenderedPageBreak/>
         <w:drawing>
           <wp:inline distT="0" distB="0" distL="0" distR="0" wp14:anchorId="3126A262" wp14:editId="65AA6D7D">
             <wp:extent cx="6280785" cy="2740660"/>
@@ -2069,6 +2304,7 @@
         <w:rPr>
           <w:noProof/>
         </w:rPr>
+        <w:lastRenderedPageBreak/>
         <w:drawing>
           <wp:inline distT="0" distB="0" distL="0" distR="0" wp14:anchorId="6C26E358" wp14:editId="38A6AA57">
             <wp:extent cx="6280785" cy="3192145"/>
@@ -2322,7 +2558,6 @@
           <w:sz w:val="28"/>
           <w:szCs w:val="28"/>
         </w:rPr>
-        <w:lastRenderedPageBreak/>
         <w:t xml:space="preserve">- </w:t>
       </w:r>
       <w:r>
@@ -2407,6 +2642,7 @@
           <w:sz w:val="44"/>
           <w:szCs w:val="44"/>
         </w:rPr>
+        <w:lastRenderedPageBreak/>
         <mc:AlternateContent>
           <mc:Choice Requires="wps">
             <w:drawing>
@@ -2712,7 +2948,6 @@
         <w:rPr>
           <w:noProof/>
         </w:rPr>
-        <w:lastRenderedPageBreak/>
         <w:drawing>
           <wp:inline distT="0" distB="0" distL="0" distR="0" wp14:anchorId="7D512979" wp14:editId="4D3CC446">
             <wp:extent cx="6280785" cy="3374390"/>
@@ -3015,6 +3250,7 @@
           <w:sz w:val="28"/>
           <w:szCs w:val="28"/>
         </w:rPr>
+        <w:lastRenderedPageBreak/>
         <w:t xml:space="preserve">- </w:t>
       </w:r>
       <w:r>
@@ -3186,7 +3422,6 @@
           <w:sz w:val="28"/>
           <w:szCs w:val="28"/>
         </w:rPr>
-        <w:lastRenderedPageBreak/>
         <w:t xml:space="preserve">- </w:t>
       </w:r>
       <w:r>
@@ -3696,6 +3931,7 @@
         <w:rPr>
           <w:noProof/>
         </w:rPr>
+        <w:lastRenderedPageBreak/>
         <w:drawing>
           <wp:inline distT="0" distB="0" distL="0" distR="0" wp14:anchorId="0E7A981A" wp14:editId="20AB8135">
             <wp:extent cx="6280785" cy="1202055"/>
@@ -3889,7 +4125,6 @@
         <w:rPr>
           <w:noProof/>
         </w:rPr>
-        <w:lastRenderedPageBreak/>
         <w:drawing>
           <wp:inline distT="0" distB="0" distL="0" distR="0" wp14:anchorId="38292138" wp14:editId="37471F98">
             <wp:extent cx="6280785" cy="1453515"/>
@@ -4227,6 +4462,7 @@
         <w:rPr>
           <w:noProof/>
         </w:rPr>
+        <w:lastRenderedPageBreak/>
         <w:drawing>
           <wp:inline distT="0" distB="0" distL="0" distR="0" wp14:anchorId="6755024A" wp14:editId="13BD79B7">
             <wp:extent cx="6280785" cy="1651635"/>
@@ -4520,7 +4756,6 @@
           <w:sz w:val="28"/>
           <w:szCs w:val="28"/>
         </w:rPr>
-        <w:lastRenderedPageBreak/>
         <w:t>uint32_t</w:t>
       </w:r>
       <w:proofErr w:type="gramEnd"/>
@@ -4942,6 +5177,7 @@
         <w:rPr>
           <w:noProof/>
         </w:rPr>
+        <w:lastRenderedPageBreak/>
         <w:drawing>
           <wp:inline distT="0" distB="0" distL="0" distR="0" wp14:anchorId="4BBC8647" wp14:editId="620D9E85">
             <wp:extent cx="6280785" cy="2541270"/>
@@ -5122,7 +5358,6 @@
           <w:sz w:val="28"/>
           <w:szCs w:val="28"/>
         </w:rPr>
-        <w:lastRenderedPageBreak/>
         <w:t xml:space="preserve">- </w:t>
       </w:r>
       <w:r>
@@ -5339,6 +5574,7 @@
         <w:rPr>
           <w:noProof/>
         </w:rPr>
+        <w:lastRenderedPageBreak/>
         <w:drawing>
           <wp:inline distT="0" distB="0" distL="0" distR="0" wp14:anchorId="15698B20" wp14:editId="7E55ED17">
             <wp:extent cx="6280785" cy="3459480"/>
@@ -5452,7 +5688,6 @@
           <w:sz w:val="28"/>
           <w:szCs w:val="28"/>
         </w:rPr>
-        <w:lastRenderedPageBreak/>
         <w:t xml:space="preserve">- </w:t>
       </w:r>
       <w:r>
@@ -6030,7 +6265,6 @@
         <w:rPr>
           <w:noProof/>
         </w:rPr>
-        <w:lastRenderedPageBreak/>
         <w:drawing>
           <wp:inline distT="0" distB="0" distL="0" distR="0" wp14:anchorId="4527FFEB" wp14:editId="4E9801B2">
             <wp:extent cx="5695950" cy="5800725"/>
@@ -6273,6 +6507,7 @@
           <w:sz w:val="28"/>
           <w:szCs w:val="28"/>
         </w:rPr>
+        <w:lastRenderedPageBreak/>
         <w:t xml:space="preserve">- </w:t>
       </w:r>
       <w:r>
@@ -6353,7 +6588,6 @@
           <w:sz w:val="28"/>
           <w:szCs w:val="28"/>
         </w:rPr>
-        <w:lastRenderedPageBreak/>
         <w:t xml:space="preserve">- </w:t>
       </w:r>
       <w:r>
@@ -6596,6 +6830,7 @@
           <w:sz w:val="28"/>
           <w:szCs w:val="28"/>
         </w:rPr>
+        <w:lastRenderedPageBreak/>
         <w:t xml:space="preserve">- </w:t>
       </w:r>
       <w:r>
@@ -6694,7 +6929,6 @@
           <w:sz w:val="28"/>
           <w:szCs w:val="28"/>
         </w:rPr>
-        <w:lastRenderedPageBreak/>
         <w:t xml:space="preserve">- </w:t>
       </w:r>
       <w:r>
@@ -7059,6 +7293,7 @@
         <w:rPr>
           <w:noProof/>
         </w:rPr>
+        <w:lastRenderedPageBreak/>
         <w:drawing>
           <wp:inline distT="0" distB="0" distL="0" distR="0" wp14:anchorId="00366C84" wp14:editId="3DCAB824">
             <wp:extent cx="6280785" cy="4227195"/>
@@ -7374,6 +7609,7 @@
         <w:rPr>
           <w:noProof/>
         </w:rPr>
+        <w:lastRenderedPageBreak/>
         <w:drawing>
           <wp:inline distT="0" distB="0" distL="0" distR="0" wp14:anchorId="09F0ED63" wp14:editId="242A3767">
             <wp:extent cx="6280785" cy="2235200"/>
@@ -7566,7 +7802,6 @@
           <w:sz w:val="28"/>
           <w:szCs w:val="28"/>
         </w:rPr>
-        <w:lastRenderedPageBreak/>
         <w:t xml:space="preserve">- </w:t>
       </w:r>
       <w:r>
@@ -7936,6 +8171,7 @@
           <w:sz w:val="28"/>
           <w:szCs w:val="28"/>
         </w:rPr>
+        <w:lastRenderedPageBreak/>
         <w:t xml:space="preserve">- </w:t>
       </w:r>
       <w:r>
@@ -8028,7 +8264,6 @@
         <w:rPr>
           <w:noProof/>
         </w:rPr>
-        <w:lastRenderedPageBreak/>
         <w:drawing>
           <wp:inline distT="0" distB="0" distL="0" distR="0" wp14:anchorId="064FC84F" wp14:editId="494C5E7B">
             <wp:extent cx="6280785" cy="3782060"/>
@@ -8065,8 +8300,6 @@
           </wp:inline>
         </w:drawing>
       </w:r>
-      <w:bookmarkStart w:id="0" w:name="_GoBack"/>
-      <w:bookmarkEnd w:id="0"/>
     </w:p>
     <w:p>
       <w:pPr>
@@ -8249,6 +8482,7 @@
           <w:sz w:val="28"/>
           <w:szCs w:val="28"/>
         </w:rPr>
+        <w:lastRenderedPageBreak/>
         <w:t xml:space="preserve">- </w:t>
       </w:r>
       <w:r>
@@ -8372,7 +8606,6 @@
           <w:sz w:val="28"/>
           <w:szCs w:val="28"/>
         </w:rPr>
-        <w:lastRenderedPageBreak/>
         <w:t xml:space="preserve">- </w:t>
       </w:r>
       <w:r>
@@ -12995,7 +13228,7 @@
                 <w:bCs/>
                 <w:noProof/>
               </w:rPr>
-              <w:t>19</w:t>
+              <w:t>21</w:t>
             </w:r>
             <w:r>
               <w:rPr>
@@ -13722,6 +13955,21 @@
       <w:color w:val="auto"/>
     </w:rPr>
   </w:style>
+  <w:style w:type="paragraph" w:styleId="NormalWeb">
+    <w:name w:val="Normal (Web)"/>
+    <w:basedOn w:val="Normal"/>
+    <w:uiPriority w:val="99"/>
+    <w:unhideWhenUsed/>
+    <w:rsid w:val="001F03D0"/>
+    <w:pPr>
+      <w:spacing w:before="100" w:beforeAutospacing="1" w:after="100" w:afterAutospacing="1" w:line="240" w:lineRule="auto"/>
+    </w:pPr>
+    <w:rPr>
+      <w:rFonts w:ascii="Times New Roman" w:eastAsia="Times New Roman" w:hAnsi="Times New Roman" w:cs="Times New Roman"/>
+      <w:sz w:val="24"/>
+      <w:szCs w:val="24"/>
+    </w:rPr>
+  </w:style>
 </w:styles>
 </file>
 

</xml_diff>

<commit_message>
Initial version of the presentation.
</commit_message>
<xml_diff>
--- a/Documentation.docx
+++ b/Documentation.docx
@@ -574,14 +574,7 @@
           <w:sz w:val="28"/>
           <w:szCs w:val="28"/>
         </w:rPr>
-        <w:t xml:space="preserve">- </w:t>
-      </w:r>
-      <w:r>
-        <w:rPr>
-          <w:sz w:val="28"/>
-          <w:szCs w:val="28"/>
-        </w:rPr>
-        <w:t>An adaptable digital hearing aid that allows the dynamic change of its amplification by the user. Moreover, it will be less costly than an analogue prefixed hearing aid that requires constant changing to adapt with the patient’s changing state.</w:t>
+        <w:t>- An adaptable digital hearing aid that allows the dynamic change of its amplification by the user. Moreover, it will be less costly than an analogue prefixed hearing aid that requires constant changing to adapt with the patient’s changing state.</w:t>
       </w:r>
     </w:p>
     <w:p>
@@ -595,21 +588,12 @@
           <w:szCs w:val="28"/>
         </w:rPr>
       </w:pPr>
-      <w:bookmarkStart w:id="0" w:name="_GoBack"/>
-      <w:bookmarkEnd w:id="0"/>
-      <w:r>
-        <w:rPr>
-          <w:sz w:val="28"/>
-          <w:szCs w:val="28"/>
-        </w:rPr>
-        <w:t xml:space="preserve">- </w:t>
-      </w:r>
-      <w:r>
-        <w:rPr>
-          <w:sz w:val="28"/>
-          <w:szCs w:val="28"/>
-        </w:rPr>
-        <w:t>The most basic function of a hearing aid is to amplify sound. Digital hearing aids do this in a rather sophisticated way.</w:t>
+      <w:r>
+        <w:rPr>
+          <w:sz w:val="28"/>
+          <w:szCs w:val="28"/>
+        </w:rPr>
+        <w:t>- The most basic function of a hearing aid is to amplify sound. Digital hearing aids do this in a rather sophisticated way.</w:t>
       </w:r>
     </w:p>
     <w:p>
@@ -628,15 +612,7 @@
           <w:sz w:val="28"/>
           <w:szCs w:val="28"/>
         </w:rPr>
-        <w:t xml:space="preserve">- </w:t>
-      </w:r>
-      <w:r>
-        <w:rPr>
-          <w:rFonts w:asciiTheme="minorHAnsi" w:eastAsiaTheme="minorHAnsi" w:hAnsiTheme="minorHAnsi" w:cstheme="minorBidi"/>
-          <w:sz w:val="28"/>
-          <w:szCs w:val="28"/>
-        </w:rPr>
-        <w:t>As sound enters the device, it is broken into multiple frequency bands. Each band is then amplified by the amount necessary to return the wearer's hearing to normal levels at that band.</w:t>
+        <w:t>- As sound enters the device, it is broken into multiple frequency bands. Each band is then amplified by the amount necessary to return the wearer's hearing to normal levels at that band.</w:t>
       </w:r>
     </w:p>
     <w:p>
@@ -13070,7 +13046,27 @@
           <w:szCs w:val="40"/>
           <w:u w:val="single"/>
         </w:rPr>
-        <w:t xml:space="preserve"> module:-</w:t>
+        <w:t xml:space="preserve"> module</w:t>
+      </w:r>
+      <w:r>
+        <w:rPr>
+          <w:b/>
+          <w:bCs/>
+          <w:sz w:val="40"/>
+          <w:szCs w:val="40"/>
+          <w:u w:val="single"/>
+        </w:rPr>
+        <w:t xml:space="preserve"> (WT32I-A-AI6)</w:t>
+      </w:r>
+      <w:r>
+        <w:rPr>
+          <w:b/>
+          <w:bCs/>
+          <w:sz w:val="40"/>
+          <w:szCs w:val="40"/>
+          <w:u w:val="single"/>
+        </w:rPr>
+        <w:t>:-</w:t>
       </w:r>
     </w:p>
     <w:p>
@@ -13130,6 +13126,8 @@
           </wp:inline>
         </w:drawing>
       </w:r>
+      <w:bookmarkStart w:id="0" w:name="_GoBack"/>
+      <w:bookmarkEnd w:id="0"/>
     </w:p>
     <w:sectPr>
       <w:footerReference w:type="default" r:id="rId43"/>
@@ -13228,7 +13226,7 @@
                 <w:bCs/>
                 <w:noProof/>
               </w:rPr>
-              <w:t>21</w:t>
+              <w:t>25</w:t>
             </w:r>
             <w:r>
               <w:rPr>

</xml_diff>

<commit_message>
Add details to Documentation and Presentation.
</commit_message>
<xml_diff>
--- a/Documentation.docx
+++ b/Documentation.docx
@@ -3852,31 +3852,7 @@
           <w:sz w:val="28"/>
           <w:szCs w:val="28"/>
         </w:rPr>
-        <w:t>uint32_t PDM_</w:t>
-      </w:r>
-      <w:proofErr w:type="gramStart"/>
-      <w:r>
-        <w:rPr>
-          <w:rFonts w:asciiTheme="minorHAnsi" w:hAnsiTheme="minorHAnsi" w:cstheme="minorBidi"/>
-          <w:b/>
-          <w:bCs/>
-          <w:color w:val="auto"/>
-          <w:sz w:val="28"/>
-          <w:szCs w:val="28"/>
-        </w:rPr>
-        <w:t>FilterInit(</w:t>
-      </w:r>
-      <w:proofErr w:type="gramEnd"/>
-      <w:r>
-        <w:rPr>
-          <w:rFonts w:asciiTheme="minorHAnsi" w:hAnsiTheme="minorHAnsi" w:cstheme="minorBidi"/>
-          <w:b/>
-          <w:bCs/>
-          <w:color w:val="auto"/>
-          <w:sz w:val="28"/>
-          <w:szCs w:val="28"/>
-        </w:rPr>
-        <w:t>PDM_Filter_Handler_t *pHandler);</w:t>
+        <w:t>uint32_t PDM_FilterInit(PDM_Filter_Handler_t *pHandler);</w:t>
       </w:r>
     </w:p>
     <w:p>
@@ -4057,31 +4033,7 @@
           <w:sz w:val="28"/>
           <w:szCs w:val="28"/>
         </w:rPr>
-        <w:t>uint32_t PDM_Filter_</w:t>
-      </w:r>
-      <w:proofErr w:type="gramStart"/>
-      <w:r>
-        <w:rPr>
-          <w:rFonts w:asciiTheme="minorHAnsi" w:hAnsiTheme="minorHAnsi" w:cstheme="minorBidi"/>
-          <w:b/>
-          <w:bCs/>
-          <w:color w:val="auto"/>
-          <w:sz w:val="28"/>
-          <w:szCs w:val="28"/>
-        </w:rPr>
-        <w:t>setConfig(</w:t>
-      </w:r>
-      <w:proofErr w:type="gramEnd"/>
-      <w:r>
-        <w:rPr>
-          <w:rFonts w:asciiTheme="minorHAnsi" w:hAnsiTheme="minorHAnsi" w:cstheme="minorBidi"/>
-          <w:b/>
-          <w:bCs/>
-          <w:color w:val="auto"/>
-          <w:sz w:val="28"/>
-          <w:szCs w:val="28"/>
-        </w:rPr>
-        <w:t>PDM_Filter_Handler_t *pHandler, PDM_Filter_Config_t *pConfig);</w:t>
+        <w:t>uint32_t PDM_Filter_setConfig(PDM_Filter_Handler_t *pHandler, PDM_Filter_Config_t *pConfig);</w:t>
       </w:r>
     </w:p>
     <w:p>
@@ -4224,31 +4176,7 @@
           <w:sz w:val="28"/>
           <w:szCs w:val="28"/>
         </w:rPr>
-        <w:t>uint32_t PDM_Filter_</w:t>
-      </w:r>
-      <w:proofErr w:type="gramStart"/>
-      <w:r>
-        <w:rPr>
-          <w:rFonts w:asciiTheme="minorHAnsi" w:hAnsiTheme="minorHAnsi" w:cstheme="minorBidi"/>
-          <w:b/>
-          <w:bCs/>
-          <w:color w:val="auto"/>
-          <w:sz w:val="28"/>
-          <w:szCs w:val="28"/>
-        </w:rPr>
-        <w:t>getConfig(</w:t>
-      </w:r>
-      <w:proofErr w:type="gramEnd"/>
-      <w:r>
-        <w:rPr>
-          <w:rFonts w:asciiTheme="minorHAnsi" w:hAnsiTheme="minorHAnsi" w:cstheme="minorBidi"/>
-          <w:b/>
-          <w:bCs/>
-          <w:color w:val="auto"/>
-          <w:sz w:val="28"/>
-          <w:szCs w:val="28"/>
-        </w:rPr>
-        <w:t>PDM_Filter_Handler_t *pHandler, PDM_Filter_Config_t *pConfig);</w:t>
+        <w:t>uint32_t PDM_Filter_getConfig(PDM_Filter_Handler_t *pHandler, PDM_Filter_Config_t *pConfig);</w:t>
       </w:r>
     </w:p>
     <w:p>
@@ -4394,31 +4322,7 @@
           <w:sz w:val="28"/>
           <w:szCs w:val="28"/>
         </w:rPr>
-        <w:t>uint32_t PDM_</w:t>
-      </w:r>
-      <w:proofErr w:type="gramStart"/>
-      <w:r>
-        <w:rPr>
-          <w:rFonts w:asciiTheme="minorHAnsi" w:hAnsiTheme="minorHAnsi" w:cstheme="minorBidi"/>
-          <w:b/>
-          <w:bCs/>
-          <w:color w:val="auto"/>
-          <w:sz w:val="28"/>
-          <w:szCs w:val="28"/>
-        </w:rPr>
-        <w:t>Filter(</w:t>
-      </w:r>
-      <w:proofErr w:type="gramEnd"/>
-      <w:r>
-        <w:rPr>
-          <w:rFonts w:asciiTheme="minorHAnsi" w:hAnsiTheme="minorHAnsi" w:cstheme="minorBidi"/>
-          <w:b/>
-          <w:bCs/>
-          <w:color w:val="auto"/>
-          <w:sz w:val="28"/>
-          <w:szCs w:val="28"/>
-        </w:rPr>
-        <w:t>void *pDataIn, void *pDataOut, PDM_Filter_Handler_t * pHandler);</w:t>
+        <w:t>uint32_t PDM_Filter(void *pDataIn, void *pDataOut, PDM_Filter_Handler_t * pHandler);</w:t>
       </w:r>
     </w:p>
     <w:p>
@@ -4512,25 +4416,7 @@
           <w:sz w:val="28"/>
           <w:szCs w:val="28"/>
         </w:rPr>
-        <w:t>The PDM2PCM initial parameters are set using the corresponding static parameter structure before calling the PDM_Filter_</w:t>
-      </w:r>
-      <w:proofErr w:type="gramStart"/>
-      <w:r>
-        <w:rPr>
-          <w:rFonts w:asciiTheme="minorHAnsi" w:hAnsiTheme="minorHAnsi" w:cstheme="minorBidi"/>
-          <w:sz w:val="28"/>
-          <w:szCs w:val="28"/>
-        </w:rPr>
-        <w:t>setConfig(</w:t>
-      </w:r>
-      <w:proofErr w:type="gramEnd"/>
-      <w:r>
-        <w:rPr>
-          <w:rFonts w:asciiTheme="minorHAnsi" w:hAnsiTheme="minorHAnsi" w:cstheme="minorBidi"/>
-          <w:sz w:val="28"/>
-          <w:szCs w:val="28"/>
-        </w:rPr>
-        <w:t xml:space="preserve">) function. </w:t>
+        <w:t xml:space="preserve">The PDM2PCM initial parameters are set using the corresponding static parameter structure before calling the PDM_Filter_setConfig() function. </w:t>
       </w:r>
     </w:p>
     <w:p>
@@ -4546,7 +4432,6 @@
           <w:szCs w:val="28"/>
         </w:rPr>
       </w:pPr>
-      <w:proofErr w:type="gramStart"/>
       <w:r>
         <w:rPr>
           <w:rFonts w:asciiTheme="minorHAnsi" w:hAnsiTheme="minorHAnsi" w:cstheme="minorBidi"/>
@@ -4556,19 +4441,7 @@
           <w:sz w:val="28"/>
           <w:szCs w:val="28"/>
         </w:rPr>
-        <w:t>typedef</w:t>
-      </w:r>
-      <w:proofErr w:type="gramEnd"/>
-      <w:r>
-        <w:rPr>
-          <w:rFonts w:asciiTheme="minorHAnsi" w:hAnsiTheme="minorHAnsi" w:cstheme="minorBidi"/>
-          <w:b/>
-          <w:bCs/>
-          <w:color w:val="auto"/>
-          <w:sz w:val="28"/>
-          <w:szCs w:val="28"/>
-        </w:rPr>
-        <w:t xml:space="preserve"> struct { </w:t>
+        <w:t xml:space="preserve">typedef struct { </w:t>
       </w:r>
     </w:p>
     <w:p>
@@ -4609,7 +4482,6 @@
           <w:szCs w:val="28"/>
         </w:rPr>
       </w:pPr>
-      <w:proofErr w:type="gramStart"/>
       <w:r>
         <w:rPr>
           <w:rFonts w:asciiTheme="minorHAnsi" w:hAnsiTheme="minorHAnsi" w:cstheme="minorBidi"/>
@@ -4619,19 +4491,7 @@
           <w:sz w:val="28"/>
           <w:szCs w:val="28"/>
         </w:rPr>
-        <w:t>uint16_t</w:t>
-      </w:r>
-      <w:proofErr w:type="gramEnd"/>
-      <w:r>
-        <w:rPr>
-          <w:rFonts w:asciiTheme="minorHAnsi" w:hAnsiTheme="minorHAnsi" w:cstheme="minorBidi"/>
-          <w:b/>
-          <w:bCs/>
-          <w:color w:val="auto"/>
-          <w:sz w:val="28"/>
-          <w:szCs w:val="28"/>
-        </w:rPr>
-        <w:t xml:space="preserve"> endianness; </w:t>
+        <w:t xml:space="preserve">uint16_t endianness; </w:t>
       </w:r>
     </w:p>
     <w:p>
@@ -4722,7 +4582,6 @@
           <w:szCs w:val="28"/>
         </w:rPr>
       </w:pPr>
-      <w:proofErr w:type="gramStart"/>
       <w:r>
         <w:rPr>
           <w:rFonts w:asciiTheme="minorHAnsi" w:hAnsiTheme="minorHAnsi" w:cstheme="minorBidi"/>
@@ -4732,19 +4591,7 @@
           <w:sz w:val="28"/>
           <w:szCs w:val="28"/>
         </w:rPr>
-        <w:t>uint32_t</w:t>
-      </w:r>
-      <w:proofErr w:type="gramEnd"/>
-      <w:r>
-        <w:rPr>
-          <w:rFonts w:asciiTheme="minorHAnsi" w:hAnsiTheme="minorHAnsi" w:cstheme="minorBidi"/>
-          <w:b/>
-          <w:bCs/>
-          <w:color w:val="auto"/>
-          <w:sz w:val="28"/>
-          <w:szCs w:val="28"/>
-        </w:rPr>
-        <w:t xml:space="preserve"> pInternalMemory[INTERNAL_MEMORY_SIZE]; </w:t>
+        <w:t xml:space="preserve">uint32_t pInternalMemory[INTERNAL_MEMORY_SIZE]; </w:t>
       </w:r>
     </w:p>
     <w:p>
@@ -4760,7 +4607,6 @@
           <w:szCs w:val="28"/>
         </w:rPr>
       </w:pPr>
-      <w:proofErr w:type="gramStart"/>
       <w:r>
         <w:rPr>
           <w:rFonts w:asciiTheme="minorHAnsi" w:hAnsiTheme="minorHAnsi" w:cstheme="minorBidi"/>
@@ -4770,19 +4616,7 @@
           <w:sz w:val="28"/>
           <w:szCs w:val="28"/>
         </w:rPr>
-        <w:t>}PDM</w:t>
-      </w:r>
-      <w:proofErr w:type="gramEnd"/>
-      <w:r>
-        <w:rPr>
-          <w:rFonts w:asciiTheme="minorHAnsi" w:hAnsiTheme="minorHAnsi" w:cstheme="minorBidi"/>
-          <w:b/>
-          <w:bCs/>
-          <w:color w:val="auto"/>
-          <w:sz w:val="28"/>
-          <w:szCs w:val="28"/>
-        </w:rPr>
-        <w:t>_Filter_Handler_t;</w:t>
+        <w:t>}PDM_Filter_Handler_t;</w:t>
       </w:r>
     </w:p>
     <w:p>
@@ -4950,25 +4784,7 @@
           <w:sz w:val="28"/>
           <w:szCs w:val="28"/>
         </w:rPr>
-        <w:t>It is possible to change the PDM2PCM configuration by setting new values in the dynamic parameter structure before calling the PDM_Filter_</w:t>
-      </w:r>
-      <w:proofErr w:type="gramStart"/>
-      <w:r>
-        <w:rPr>
-          <w:rFonts w:asciiTheme="minorHAnsi" w:hAnsiTheme="minorHAnsi" w:cstheme="minorBidi"/>
-          <w:sz w:val="28"/>
-          <w:szCs w:val="28"/>
-        </w:rPr>
-        <w:t>setConfig(</w:t>
-      </w:r>
-      <w:proofErr w:type="gramEnd"/>
-      <w:r>
-        <w:rPr>
-          <w:rFonts w:asciiTheme="minorHAnsi" w:hAnsiTheme="minorHAnsi" w:cstheme="minorBidi"/>
-          <w:sz w:val="28"/>
-          <w:szCs w:val="28"/>
-        </w:rPr>
-        <w:t xml:space="preserve">) function. </w:t>
+        <w:t xml:space="preserve">It is possible to change the PDM2PCM configuration by setting new values in the dynamic parameter structure before calling the PDM_Filter_setConfig() function. </w:t>
       </w:r>
     </w:p>
     <w:p>
@@ -4984,7 +4800,6 @@
           <w:szCs w:val="28"/>
         </w:rPr>
       </w:pPr>
-      <w:proofErr w:type="gramStart"/>
       <w:r>
         <w:rPr>
           <w:rFonts w:asciiTheme="minorHAnsi" w:hAnsiTheme="minorHAnsi" w:cstheme="minorBidi"/>
@@ -4994,19 +4809,7 @@
           <w:sz w:val="28"/>
           <w:szCs w:val="28"/>
         </w:rPr>
-        <w:t>typedef</w:t>
-      </w:r>
-      <w:proofErr w:type="gramEnd"/>
-      <w:r>
-        <w:rPr>
-          <w:rFonts w:asciiTheme="minorHAnsi" w:hAnsiTheme="minorHAnsi" w:cstheme="minorBidi"/>
-          <w:b/>
-          <w:bCs/>
-          <w:color w:val="auto"/>
-          <w:sz w:val="28"/>
-          <w:szCs w:val="28"/>
-        </w:rPr>
-        <w:t xml:space="preserve"> struct { </w:t>
+        <w:t xml:space="preserve">typedef struct { </w:t>
       </w:r>
     </w:p>
     <w:p>
@@ -5097,7 +4900,6 @@
           <w:szCs w:val="28"/>
         </w:rPr>
       </w:pPr>
-      <w:proofErr w:type="gramStart"/>
       <w:r>
         <w:rPr>
           <w:rFonts w:asciiTheme="minorHAnsi" w:hAnsiTheme="minorHAnsi" w:cstheme="minorBidi"/>
@@ -5107,19 +4909,7 @@
           <w:sz w:val="28"/>
           <w:szCs w:val="28"/>
         </w:rPr>
-        <w:t>}PDM</w:t>
-      </w:r>
-      <w:proofErr w:type="gramEnd"/>
-      <w:r>
-        <w:rPr>
-          <w:rFonts w:asciiTheme="minorHAnsi" w:hAnsiTheme="minorHAnsi" w:cstheme="minorBidi"/>
-          <w:b/>
-          <w:bCs/>
-          <w:color w:val="auto"/>
-          <w:sz w:val="28"/>
-          <w:szCs w:val="28"/>
-        </w:rPr>
-        <w:t>_Filter_Config_t;</w:t>
+        <w:t>}PDM_Filter_Config_t;</w:t>
       </w:r>
     </w:p>
     <w:p>
@@ -5672,25 +5462,7 @@
           <w:sz w:val="28"/>
           <w:szCs w:val="28"/>
         </w:rPr>
-        <w:t>PDM_Filter_</w:t>
-      </w:r>
-      <w:proofErr w:type="gramStart"/>
-      <w:r>
-        <w:rPr>
-          <w:rFonts w:asciiTheme="minorHAnsi" w:hAnsiTheme="minorHAnsi" w:cstheme="minorBidi"/>
-          <w:sz w:val="28"/>
-          <w:szCs w:val="28"/>
-        </w:rPr>
-        <w:t>Init(</w:t>
-      </w:r>
-      <w:proofErr w:type="gramEnd"/>
-      <w:r>
-        <w:rPr>
-          <w:rFonts w:asciiTheme="minorHAnsi" w:hAnsiTheme="minorHAnsi" w:cstheme="minorBidi"/>
-          <w:sz w:val="28"/>
-          <w:szCs w:val="28"/>
-        </w:rPr>
-        <w:t>) has to be called each time the processing in the audio is stopped and started.</w:t>
+        <w:t>PDM_Filter_Init() has to be called each time the processing in the audio is stopped and started.</w:t>
       </w:r>
     </w:p>
     <w:p>
@@ -5716,25 +5488,7 @@
           <w:sz w:val="28"/>
           <w:szCs w:val="28"/>
         </w:rPr>
-        <w:t>PDM_Filter_</w:t>
-      </w:r>
-      <w:proofErr w:type="gramStart"/>
-      <w:r>
-        <w:rPr>
-          <w:rFonts w:asciiTheme="minorHAnsi" w:hAnsiTheme="minorHAnsi" w:cstheme="minorBidi"/>
-          <w:sz w:val="28"/>
-          <w:szCs w:val="28"/>
-        </w:rPr>
-        <w:t>setConfig(</w:t>
-      </w:r>
-      <w:proofErr w:type="gramEnd"/>
-      <w:r>
-        <w:rPr>
-          <w:rFonts w:asciiTheme="minorHAnsi" w:hAnsiTheme="minorHAnsi" w:cstheme="minorBidi"/>
-          <w:sz w:val="28"/>
-          <w:szCs w:val="28"/>
-        </w:rPr>
-        <w:t xml:space="preserve">) has to be called at least once before processing start, to set configurable parameter </w:t>
+        <w:t xml:space="preserve">PDM_Filter_setConfig() has to be called at least once before processing start, to set configurable parameter </w:t>
       </w:r>
     </w:p>
     <w:p>
@@ -5868,31 +5622,7 @@
           <w:sz w:val="28"/>
           <w:szCs w:val="28"/>
         </w:rPr>
-        <w:t>__HAL_RCC_CRC_CLK_</w:t>
-      </w:r>
-      <w:proofErr w:type="gramStart"/>
-      <w:r>
-        <w:rPr>
-          <w:rFonts w:asciiTheme="minorHAnsi" w:hAnsiTheme="minorHAnsi" w:cstheme="minorBidi"/>
-          <w:b/>
-          <w:bCs/>
-          <w:color w:val="auto"/>
-          <w:sz w:val="28"/>
-          <w:szCs w:val="28"/>
-        </w:rPr>
-        <w:t>ENABLE(</w:t>
-      </w:r>
-      <w:proofErr w:type="gramEnd"/>
-      <w:r>
-        <w:rPr>
-          <w:rFonts w:asciiTheme="minorHAnsi" w:hAnsiTheme="minorHAnsi" w:cstheme="minorBidi"/>
-          <w:b/>
-          <w:bCs/>
-          <w:color w:val="auto"/>
-          <w:sz w:val="28"/>
-          <w:szCs w:val="28"/>
-        </w:rPr>
-        <w:t>);</w:t>
+        <w:t>__HAL_RCC_CRC_CLK_ENABLE();</w:t>
       </w:r>
     </w:p>
     <w:p>
@@ -6070,31 +5800,7 @@
           <w:sz w:val="28"/>
           <w:szCs w:val="28"/>
         </w:rPr>
-        <w:t>PDM_Filter_</w:t>
-      </w:r>
-      <w:proofErr w:type="gramStart"/>
-      <w:r>
-        <w:rPr>
-          <w:rFonts w:asciiTheme="minorHAnsi" w:hAnsiTheme="minorHAnsi" w:cstheme="minorBidi"/>
-          <w:b/>
-          <w:bCs/>
-          <w:color w:val="auto"/>
-          <w:sz w:val="28"/>
-          <w:szCs w:val="28"/>
-        </w:rPr>
-        <w:t>Init(</w:t>
-      </w:r>
-      <w:proofErr w:type="gramEnd"/>
-      <w:r>
-        <w:rPr>
-          <w:rFonts w:asciiTheme="minorHAnsi" w:hAnsiTheme="minorHAnsi" w:cstheme="minorBidi"/>
-          <w:b/>
-          <w:bCs/>
-          <w:color w:val="auto"/>
-          <w:sz w:val="28"/>
-          <w:szCs w:val="28"/>
-        </w:rPr>
-        <w:t>(PDM_Filter_Handler_t *)(&amp;PDM1_filter_handler));</w:t>
+        <w:t>PDM_Filter_Init((PDM_Filter_Handler_t *)(&amp;PDM1_filter_handler));</w:t>
       </w:r>
     </w:p>
     <w:p>
@@ -6183,31 +5889,7 @@
           <w:sz w:val="28"/>
           <w:szCs w:val="28"/>
         </w:rPr>
-        <w:t>PDM1_filter_config.decimation_factor = PDM_FILTER_DEC_FACTOR_64; PDM_Filter_</w:t>
-      </w:r>
-      <w:proofErr w:type="gramStart"/>
-      <w:r>
-        <w:rPr>
-          <w:rFonts w:asciiTheme="minorHAnsi" w:hAnsiTheme="minorHAnsi" w:cstheme="minorBidi"/>
-          <w:b/>
-          <w:bCs/>
-          <w:color w:val="auto"/>
-          <w:sz w:val="28"/>
-          <w:szCs w:val="28"/>
-        </w:rPr>
-        <w:t>setConfig(</w:t>
-      </w:r>
-      <w:proofErr w:type="gramEnd"/>
-      <w:r>
-        <w:rPr>
-          <w:rFonts w:asciiTheme="minorHAnsi" w:hAnsiTheme="minorHAnsi" w:cstheme="minorBidi"/>
-          <w:b/>
-          <w:bCs/>
-          <w:color w:val="auto"/>
-          <w:sz w:val="28"/>
-          <w:szCs w:val="28"/>
-        </w:rPr>
-        <w:t>(PDM_Filter_Handler_t *)&amp;PDM1_filter_handler, &amp;PDM1_filter_config);</w:t>
+        <w:t>PDM1_filter_config.decimation_factor = PDM_FILTER_DEC_FACTOR_64; PDM_Filter_setConfig((PDM_Filter_Handler_t *)&amp;PDM1_filter_handler, &amp;PDM1_filter_config);</w:t>
       </w:r>
     </w:p>
     <w:p>
@@ -9582,7 +9264,6 @@
           <w:szCs w:val="28"/>
         </w:rPr>
       </w:pPr>
-      <w:proofErr w:type="gramStart"/>
       <w:r>
         <w:rPr>
           <w:sz w:val="28"/>
@@ -9595,15 +9276,7 @@
           <w:sz w:val="28"/>
           <w:szCs w:val="28"/>
         </w:rPr>
-        <w:t>t</w:t>
-      </w:r>
-      <w:proofErr w:type="gramEnd"/>
-      <w:r>
-        <w:rPr>
-          <w:sz w:val="28"/>
-          <w:szCs w:val="28"/>
-        </w:rPr>
-        <w:t xml:space="preserve"> swing centered around ground.</w:t>
+        <w:t>t swing centered around ground.</w:t>
       </w:r>
     </w:p>
     <w:p>
@@ -9643,21 +9316,12 @@
           <w:szCs w:val="28"/>
         </w:rPr>
       </w:pPr>
-      <w:proofErr w:type="gramStart"/>
-      <w:r>
-        <w:rPr>
-          <w:sz w:val="28"/>
-          <w:szCs w:val="28"/>
-        </w:rPr>
-        <w:t>the</w:t>
-      </w:r>
-      <w:proofErr w:type="gramEnd"/>
-      <w:r>
-        <w:rPr>
-          <w:sz w:val="28"/>
-          <w:szCs w:val="28"/>
-        </w:rPr>
-        <w:t xml:space="preserve"> amplifier to deliver more power to headphone loads at lower supply voltages.</w:t>
+      <w:r>
+        <w:rPr>
+          <w:sz w:val="28"/>
+          <w:szCs w:val="28"/>
+        </w:rPr>
+        <w:t>the amplifier to deliver more power to headphone loads at lower supply voltages.</w:t>
       </w:r>
     </w:p>
     <w:p>
@@ -9856,21 +9520,12 @@
           <w:szCs w:val="28"/>
         </w:rPr>
       </w:pPr>
-      <w:proofErr w:type="gramStart"/>
-      <w:r>
-        <w:rPr>
-          <w:sz w:val="28"/>
-          <w:szCs w:val="28"/>
-        </w:rPr>
-        <w:t>when</w:t>
-      </w:r>
-      <w:proofErr w:type="gramEnd"/>
-      <w:r>
-        <w:rPr>
-          <w:sz w:val="28"/>
-          <w:szCs w:val="28"/>
-        </w:rPr>
-        <w:t xml:space="preserve"> pred</w:t>
+      <w:r>
+        <w:rPr>
+          <w:sz w:val="28"/>
+          <w:szCs w:val="28"/>
+        </w:rPr>
+        <w:t>when pred</w:t>
       </w:r>
       <w:r>
         <w:rPr>
@@ -9981,23 +9636,7 @@
           <w:sz w:val="28"/>
           <w:szCs w:val="28"/>
         </w:rPr>
-        <w:t xml:space="preserve">control, left/right channel swaps, mono mixes, </w:t>
-      </w:r>
-      <w:proofErr w:type="gramStart"/>
-      <w:r>
-        <w:rPr>
-          <w:sz w:val="28"/>
-          <w:szCs w:val="28"/>
-        </w:rPr>
-        <w:t>tone</w:t>
-      </w:r>
-      <w:proofErr w:type="gramEnd"/>
-      <w:r>
-        <w:rPr>
-          <w:sz w:val="28"/>
-          <w:szCs w:val="28"/>
-        </w:rPr>
-        <w:t xml:space="preserve"> control and limit</w:t>
+        <w:t>control, left/right channel swaps, mono mixes, tone control and limit</w:t>
       </w:r>
       <w:r>
         <w:rPr>
@@ -11867,23 +11506,7 @@
           <w:sz w:val="28"/>
           <w:szCs w:val="28"/>
         </w:rPr>
-        <w:t xml:space="preserve">and </w:t>
-      </w:r>
-      <w:proofErr w:type="gramStart"/>
-      <w:r>
-        <w:rPr>
-          <w:sz w:val="28"/>
-          <w:szCs w:val="28"/>
-        </w:rPr>
-        <w:t>a</w:t>
-      </w:r>
-      <w:proofErr w:type="gramEnd"/>
-      <w:r>
-        <w:rPr>
-          <w:sz w:val="28"/>
-          <w:szCs w:val="28"/>
-        </w:rPr>
-        <w:t xml:space="preserve"> R/W bit (high for a read, </w:t>
+        <w:t xml:space="preserve">and a R/W bit (high for a read, </w:t>
       </w:r>
       <w:r>
         <w:rPr>
@@ -12264,23 +11887,7 @@
           <w:sz w:val="28"/>
           <w:szCs w:val="28"/>
         </w:rPr>
-        <w:t xml:space="preserve">ed after </w:t>
-      </w:r>
-      <w:proofErr w:type="gramStart"/>
-      <w:r>
-        <w:rPr>
-          <w:sz w:val="28"/>
-          <w:szCs w:val="28"/>
-        </w:rPr>
-        <w:t>the acknowledge</w:t>
-      </w:r>
-      <w:proofErr w:type="gramEnd"/>
-      <w:r>
-        <w:rPr>
-          <w:sz w:val="28"/>
-          <w:szCs w:val="28"/>
-        </w:rPr>
-        <w:t xml:space="preserve"> </w:t>
+        <w:t xml:space="preserve">ed after the acknowledge </w:t>
       </w:r>
       <w:r>
         <w:rPr>
@@ -13126,11 +12733,488 @@
           </wp:inline>
         </w:drawing>
       </w:r>
+    </w:p>
+    <w:p>
+      <w:pPr>
+        <w:tabs>
+          <w:tab w:val="left" w:pos="6648"/>
+        </w:tabs>
+        <w:rPr>
+          <w:sz w:val="44"/>
+          <w:szCs w:val="44"/>
+        </w:rPr>
+      </w:pPr>
+      <w:r>
+        <w:rPr>
+          <w:sz w:val="44"/>
+          <w:szCs w:val="44"/>
+        </w:rPr>
+        <w:tab/>
+      </w:r>
+    </w:p>
+    <w:p>
+      <w:pPr>
+        <w:tabs>
+          <w:tab w:val="left" w:pos="6648"/>
+        </w:tabs>
+        <w:rPr>
+          <w:sz w:val="44"/>
+          <w:szCs w:val="44"/>
+        </w:rPr>
+      </w:pPr>
+    </w:p>
+    <w:p>
+      <w:pPr>
+        <w:tabs>
+          <w:tab w:val="left" w:pos="6648"/>
+        </w:tabs>
+        <w:spacing w:after="0"/>
+        <w:rPr>
+          <w:b/>
+          <w:bCs/>
+          <w:sz w:val="40"/>
+          <w:szCs w:val="40"/>
+          <w:u w:val="single"/>
+        </w:rPr>
+      </w:pPr>
+      <w:r>
+        <w:rPr>
+          <w:b/>
+          <w:bCs/>
+          <w:sz w:val="40"/>
+          <w:szCs w:val="40"/>
+          <w:u w:val="single"/>
+        </w:rPr>
+        <w:lastRenderedPageBreak/>
+        <w:t>PCB Designs:-</w:t>
+      </w:r>
+    </w:p>
+    <w:p>
+      <w:pPr>
+        <w:tabs>
+          <w:tab w:val="left" w:pos="6648"/>
+        </w:tabs>
+        <w:spacing w:after="0"/>
+        <w:rPr>
+          <w:b/>
+          <w:bCs/>
+          <w:sz w:val="40"/>
+          <w:szCs w:val="40"/>
+          <w:u w:val="single"/>
+        </w:rPr>
+      </w:pPr>
+      <w:r>
+        <w:rPr>
+          <w:b/>
+          <w:bCs/>
+          <w:sz w:val="40"/>
+          <w:szCs w:val="40"/>
+          <w:u w:val="single"/>
+        </w:rPr>
+        <w:t>- STM32F446RC</w:t>
+      </w:r>
+      <w:r>
+        <w:rPr>
+          <w:b/>
+          <w:bCs/>
+          <w:sz w:val="40"/>
+          <w:szCs w:val="40"/>
+          <w:u w:val="single"/>
+        </w:rPr>
+        <w:t xml:space="preserve"> (Version 1)</w:t>
+      </w:r>
+      <w:r>
+        <w:rPr>
+          <w:b/>
+          <w:bCs/>
+          <w:sz w:val="40"/>
+          <w:szCs w:val="40"/>
+          <w:u w:val="single"/>
+        </w:rPr>
+        <w:t>:-</w:t>
+      </w:r>
+    </w:p>
+    <w:p>
+      <w:pPr>
+        <w:tabs>
+          <w:tab w:val="left" w:pos="6648"/>
+        </w:tabs>
+        <w:spacing w:after="0"/>
+        <w:rPr>
+          <w:b/>
+          <w:bCs/>
+          <w:sz w:val="40"/>
+          <w:szCs w:val="40"/>
+          <w:u w:val="single"/>
+        </w:rPr>
+      </w:pPr>
+      <w:r>
+        <w:rPr>
+          <w:noProof/>
+          <w:sz w:val="40"/>
+          <w:szCs w:val="40"/>
+        </w:rPr>
+        <w:drawing>
+          <wp:inline distT="0" distB="0" distL="0" distR="0">
+            <wp:extent cx="6280785" cy="2293620"/>
+            <wp:effectExtent l="0" t="0" r="5715" b="0"/>
+            <wp:docPr id="47" name="Picture 47"/>
+            <wp:cNvGraphicFramePr>
+              <a:graphicFrameLocks xmlns:a="http://schemas.openxmlformats.org/drawingml/2006/main" noChangeAspect="1"/>
+            </wp:cNvGraphicFramePr>
+            <a:graphic xmlns:a="http://schemas.openxmlformats.org/drawingml/2006/main">
+              <a:graphicData uri="http://schemas.openxmlformats.org/drawingml/2006/picture">
+                <pic:pic xmlns:pic="http://schemas.openxmlformats.org/drawingml/2006/picture">
+                  <pic:nvPicPr>
+                    <pic:cNvPr id="47" name="STM32F446RC_V1.jpg"/>
+                    <pic:cNvPicPr/>
+                  </pic:nvPicPr>
+                  <pic:blipFill>
+                    <a:blip r:embed="rId43">
+                      <a:extLst>
+                        <a:ext uri="{28A0092B-C50C-407E-A947-70E740481C1C}">
+                          <a14:useLocalDpi xmlns:a14="http://schemas.microsoft.com/office/drawing/2010/main" val="0"/>
+                        </a:ext>
+                      </a:extLst>
+                    </a:blip>
+                    <a:stretch>
+                      <a:fillRect/>
+                    </a:stretch>
+                  </pic:blipFill>
+                  <pic:spPr>
+                    <a:xfrm>
+                      <a:off x="0" y="0"/>
+                      <a:ext cx="6280785" cy="2293620"/>
+                    </a:xfrm>
+                    <a:prstGeom prst="rect">
+                      <a:avLst/>
+                    </a:prstGeom>
+                  </pic:spPr>
+                </pic:pic>
+              </a:graphicData>
+            </a:graphic>
+          </wp:inline>
+        </w:drawing>
+      </w:r>
+    </w:p>
+    <w:p>
+      <w:pPr>
+        <w:tabs>
+          <w:tab w:val="left" w:pos="6648"/>
+        </w:tabs>
+        <w:spacing w:after="0"/>
+        <w:rPr>
+          <w:b/>
+          <w:bCs/>
+          <w:sz w:val="40"/>
+          <w:szCs w:val="40"/>
+          <w:u w:val="single"/>
+        </w:rPr>
+      </w:pPr>
+      <w:r>
+        <w:rPr>
+          <w:b/>
+          <w:bCs/>
+          <w:sz w:val="40"/>
+          <w:szCs w:val="40"/>
+          <w:u w:val="single"/>
+        </w:rPr>
+        <w:t>- STM32F446RC (</w:t>
+      </w:r>
+      <w:r>
+        <w:rPr>
+          <w:b/>
+          <w:bCs/>
+          <w:sz w:val="40"/>
+          <w:szCs w:val="40"/>
+          <w:u w:val="single"/>
+        </w:rPr>
+        <w:t>Version 2</w:t>
+      </w:r>
+      <w:r>
+        <w:rPr>
+          <w:b/>
+          <w:bCs/>
+          <w:sz w:val="40"/>
+          <w:szCs w:val="40"/>
+          <w:u w:val="single"/>
+        </w:rPr>
+        <w:t>):-</w:t>
+      </w:r>
+    </w:p>
+    <w:p>
+      <w:pPr>
+        <w:tabs>
+          <w:tab w:val="left" w:pos="6648"/>
+        </w:tabs>
+        <w:spacing w:after="0"/>
+        <w:rPr>
+          <w:b/>
+          <w:bCs/>
+          <w:sz w:val="40"/>
+          <w:szCs w:val="40"/>
+          <w:u w:val="single"/>
+        </w:rPr>
+      </w:pPr>
+      <w:r>
+        <w:rPr>
+          <w:noProof/>
+          <w:sz w:val="40"/>
+          <w:szCs w:val="40"/>
+        </w:rPr>
+        <w:drawing>
+          <wp:inline distT="0" distB="0" distL="0" distR="0">
+            <wp:extent cx="6280785" cy="2862580"/>
+            <wp:effectExtent l="0" t="0" r="5715" b="0"/>
+            <wp:docPr id="48" name="Picture 48"/>
+            <wp:cNvGraphicFramePr>
+              <a:graphicFrameLocks xmlns:a="http://schemas.openxmlformats.org/drawingml/2006/main" noChangeAspect="1"/>
+            </wp:cNvGraphicFramePr>
+            <a:graphic xmlns:a="http://schemas.openxmlformats.org/drawingml/2006/main">
+              <a:graphicData uri="http://schemas.openxmlformats.org/drawingml/2006/picture">
+                <pic:pic xmlns:pic="http://schemas.openxmlformats.org/drawingml/2006/picture">
+                  <pic:nvPicPr>
+                    <pic:cNvPr id="48" name="STM32F446RC_V2_doubleLayer.jpg"/>
+                    <pic:cNvPicPr/>
+                  </pic:nvPicPr>
+                  <pic:blipFill>
+                    <a:blip r:embed="rId44">
+                      <a:extLst>
+                        <a:ext uri="{28A0092B-C50C-407E-A947-70E740481C1C}">
+                          <a14:useLocalDpi xmlns:a14="http://schemas.microsoft.com/office/drawing/2010/main" val="0"/>
+                        </a:ext>
+                      </a:extLst>
+                    </a:blip>
+                    <a:stretch>
+                      <a:fillRect/>
+                    </a:stretch>
+                  </pic:blipFill>
+                  <pic:spPr>
+                    <a:xfrm>
+                      <a:off x="0" y="0"/>
+                      <a:ext cx="6280785" cy="2862580"/>
+                    </a:xfrm>
+                    <a:prstGeom prst="rect">
+                      <a:avLst/>
+                    </a:prstGeom>
+                  </pic:spPr>
+                </pic:pic>
+              </a:graphicData>
+            </a:graphic>
+          </wp:inline>
+        </w:drawing>
+      </w:r>
+    </w:p>
+    <w:p>
+      <w:pPr>
+        <w:tabs>
+          <w:tab w:val="left" w:pos="6648"/>
+        </w:tabs>
+        <w:spacing w:after="0"/>
+        <w:rPr>
+          <w:b/>
+          <w:bCs/>
+          <w:sz w:val="40"/>
+          <w:szCs w:val="40"/>
+          <w:u w:val="single"/>
+        </w:rPr>
+      </w:pPr>
+      <w:r>
+        <w:rPr>
+          <w:b/>
+          <w:bCs/>
+          <w:sz w:val="40"/>
+          <w:szCs w:val="40"/>
+          <w:u w:val="single"/>
+        </w:rPr>
+        <w:t>- STM32F413CG (Version 1) with Audio Codec:-</w:t>
+      </w:r>
+    </w:p>
+    <w:p>
+      <w:pPr>
+        <w:tabs>
+          <w:tab w:val="left" w:pos="6648"/>
+        </w:tabs>
+        <w:spacing w:after="0"/>
+        <w:rPr>
+          <w:b/>
+          <w:bCs/>
+          <w:sz w:val="40"/>
+          <w:szCs w:val="40"/>
+          <w:u w:val="single"/>
+        </w:rPr>
+      </w:pPr>
+      <w:r>
+        <w:rPr>
+          <w:noProof/>
+          <w:sz w:val="40"/>
+          <w:szCs w:val="40"/>
+        </w:rPr>
+        <w:drawing>
+          <wp:inline distT="0" distB="0" distL="0" distR="0">
+            <wp:extent cx="6280785" cy="2696210"/>
+            <wp:effectExtent l="0" t="0" r="5715" b="8890"/>
+            <wp:docPr id="49" name="Picture 49"/>
+            <wp:cNvGraphicFramePr>
+              <a:graphicFrameLocks xmlns:a="http://schemas.openxmlformats.org/drawingml/2006/main" noChangeAspect="1"/>
+            </wp:cNvGraphicFramePr>
+            <a:graphic xmlns:a="http://schemas.openxmlformats.org/drawingml/2006/main">
+              <a:graphicData uri="http://schemas.openxmlformats.org/drawingml/2006/picture">
+                <pic:pic xmlns:pic="http://schemas.openxmlformats.org/drawingml/2006/picture">
+                  <pic:nvPicPr>
+                    <pic:cNvPr id="49" name="STM32F413CG V1 with Codec.jpg"/>
+                    <pic:cNvPicPr/>
+                  </pic:nvPicPr>
+                  <pic:blipFill>
+                    <a:blip r:embed="rId45">
+                      <a:extLst>
+                        <a:ext uri="{28A0092B-C50C-407E-A947-70E740481C1C}">
+                          <a14:useLocalDpi xmlns:a14="http://schemas.microsoft.com/office/drawing/2010/main" val="0"/>
+                        </a:ext>
+                      </a:extLst>
+                    </a:blip>
+                    <a:stretch>
+                      <a:fillRect/>
+                    </a:stretch>
+                  </pic:blipFill>
+                  <pic:spPr>
+                    <a:xfrm>
+                      <a:off x="0" y="0"/>
+                      <a:ext cx="6280785" cy="2696210"/>
+                    </a:xfrm>
+                    <a:prstGeom prst="rect">
+                      <a:avLst/>
+                    </a:prstGeom>
+                  </pic:spPr>
+                </pic:pic>
+              </a:graphicData>
+            </a:graphic>
+          </wp:inline>
+        </w:drawing>
+      </w:r>
+    </w:p>
+    <w:p>
+      <w:pPr>
+        <w:tabs>
+          <w:tab w:val="left" w:pos="6648"/>
+        </w:tabs>
+        <w:spacing w:after="0"/>
+        <w:rPr>
+          <w:b/>
+          <w:bCs/>
+          <w:sz w:val="40"/>
+          <w:szCs w:val="40"/>
+          <w:u w:val="single"/>
+        </w:rPr>
+      </w:pPr>
+      <w:r>
+        <w:rPr>
+          <w:b/>
+          <w:bCs/>
+          <w:sz w:val="40"/>
+          <w:szCs w:val="40"/>
+          <w:u w:val="single"/>
+        </w:rPr>
+        <w:lastRenderedPageBreak/>
+        <w:t xml:space="preserve">- </w:t>
+      </w:r>
       <w:bookmarkStart w:id="0" w:name="_GoBack"/>
       <w:bookmarkEnd w:id="0"/>
+      <w:r>
+        <w:rPr>
+          <w:b/>
+          <w:bCs/>
+          <w:sz w:val="40"/>
+          <w:szCs w:val="40"/>
+          <w:u w:val="single"/>
+        </w:rPr>
+        <w:t>Audio Bluetooth Module (WT32I-A-AI6):-</w:t>
+      </w:r>
+    </w:p>
+    <w:p>
+      <w:pPr>
+        <w:tabs>
+          <w:tab w:val="left" w:pos="6648"/>
+        </w:tabs>
+        <w:spacing w:after="0"/>
+        <w:rPr>
+          <w:b/>
+          <w:bCs/>
+          <w:sz w:val="40"/>
+          <w:szCs w:val="40"/>
+          <w:u w:val="single"/>
+        </w:rPr>
+      </w:pPr>
+      <w:r>
+        <w:rPr>
+          <w:b/>
+          <w:bCs/>
+          <w:noProof/>
+          <w:sz w:val="40"/>
+          <w:szCs w:val="40"/>
+          <w:u w:val="single"/>
+        </w:rPr>
+        <w:drawing>
+          <wp:anchor distT="0" distB="0" distL="114300" distR="114300" simplePos="0" relativeHeight="251678720" behindDoc="0" locked="0" layoutInCell="1" allowOverlap="1">
+            <wp:simplePos x="0" y="0"/>
+            <wp:positionH relativeFrom="margin">
+              <wp:align>center</wp:align>
+            </wp:positionH>
+            <wp:positionV relativeFrom="paragraph">
+              <wp:posOffset>69215</wp:posOffset>
+            </wp:positionV>
+            <wp:extent cx="3985605" cy="6043184"/>
+            <wp:effectExtent l="0" t="0" r="0" b="0"/>
+            <wp:wrapThrough wrapText="bothSides">
+              <wp:wrapPolygon edited="0">
+                <wp:start x="0" y="0"/>
+                <wp:lineTo x="0" y="21518"/>
+                <wp:lineTo x="21476" y="21518"/>
+                <wp:lineTo x="21476" y="0"/>
+                <wp:lineTo x="0" y="0"/>
+              </wp:wrapPolygon>
+            </wp:wrapThrough>
+            <wp:docPr id="50" name="Picture 50"/>
+            <wp:cNvGraphicFramePr>
+              <a:graphicFrameLocks xmlns:a="http://schemas.openxmlformats.org/drawingml/2006/main" noChangeAspect="1"/>
+            </wp:cNvGraphicFramePr>
+            <a:graphic xmlns:a="http://schemas.openxmlformats.org/drawingml/2006/main">
+              <a:graphicData uri="http://schemas.openxmlformats.org/drawingml/2006/picture">
+                <pic:pic xmlns:pic="http://schemas.openxmlformats.org/drawingml/2006/picture">
+                  <pic:nvPicPr>
+                    <pic:cNvPr id="50" name="Audio_Bluetooth_Module.PNG"/>
+                    <pic:cNvPicPr/>
+                  </pic:nvPicPr>
+                  <pic:blipFill>
+                    <a:blip r:embed="rId46">
+                      <a:extLst>
+                        <a:ext uri="{28A0092B-C50C-407E-A947-70E740481C1C}">
+                          <a14:useLocalDpi xmlns:a14="http://schemas.microsoft.com/office/drawing/2010/main" val="0"/>
+                        </a:ext>
+                      </a:extLst>
+                    </a:blip>
+                    <a:stretch>
+                      <a:fillRect/>
+                    </a:stretch>
+                  </pic:blipFill>
+                  <pic:spPr>
+                    <a:xfrm>
+                      <a:off x="0" y="0"/>
+                      <a:ext cx="3985605" cy="6043184"/>
+                    </a:xfrm>
+                    <a:prstGeom prst="rect">
+                      <a:avLst/>
+                    </a:prstGeom>
+                  </pic:spPr>
+                </pic:pic>
+              </a:graphicData>
+            </a:graphic>
+          </wp:anchor>
+        </w:drawing>
+      </w:r>
     </w:p>
     <w:sectPr>
-      <w:footerReference w:type="default" r:id="rId43"/>
+      <w:footerReference w:type="default" r:id="rId47"/>
       <w:pgSz w:w="11907" w:h="16839" w:code="9"/>
       <w:pgMar w:top="1008" w:right="1008" w:bottom="1008" w:left="1008" w:header="720" w:footer="720" w:gutter="0"/>
       <w:cols w:space="720"/>
@@ -13226,7 +13310,7 @@
                 <w:bCs/>
                 <w:noProof/>
               </w:rPr>
-              <w:t>25</w:t>
+              <w:t>26</w:t>
             </w:r>
             <w:r>
               <w:rPr>
@@ -13271,7 +13355,7 @@
                 <w:bCs/>
                 <w:noProof/>
               </w:rPr>
-              <w:t>26</w:t>
+              <w:t>28</w:t>
             </w:r>
             <w:r>
               <w:rPr>

</xml_diff>

<commit_message>
Add more details in Documentation and Presentation.
</commit_message>
<xml_diff>
--- a/Documentation.docx
+++ b/Documentation.docx
@@ -3852,7 +3852,31 @@
           <w:sz w:val="28"/>
           <w:szCs w:val="28"/>
         </w:rPr>
-        <w:t>uint32_t PDM_FilterInit(PDM_Filter_Handler_t *pHandler);</w:t>
+        <w:t>uint32_t PDM_</w:t>
+      </w:r>
+      <w:proofErr w:type="gramStart"/>
+      <w:r>
+        <w:rPr>
+          <w:rFonts w:asciiTheme="minorHAnsi" w:hAnsiTheme="minorHAnsi" w:cstheme="minorBidi"/>
+          <w:b/>
+          <w:bCs/>
+          <w:color w:val="auto"/>
+          <w:sz w:val="28"/>
+          <w:szCs w:val="28"/>
+        </w:rPr>
+        <w:t>FilterInit(</w:t>
+      </w:r>
+      <w:proofErr w:type="gramEnd"/>
+      <w:r>
+        <w:rPr>
+          <w:rFonts w:asciiTheme="minorHAnsi" w:hAnsiTheme="minorHAnsi" w:cstheme="minorBidi"/>
+          <w:b/>
+          <w:bCs/>
+          <w:color w:val="auto"/>
+          <w:sz w:val="28"/>
+          <w:szCs w:val="28"/>
+        </w:rPr>
+        <w:t>PDM_Filter_Handler_t *pHandler);</w:t>
       </w:r>
     </w:p>
     <w:p>
@@ -4033,7 +4057,31 @@
           <w:sz w:val="28"/>
           <w:szCs w:val="28"/>
         </w:rPr>
-        <w:t>uint32_t PDM_Filter_setConfig(PDM_Filter_Handler_t *pHandler, PDM_Filter_Config_t *pConfig);</w:t>
+        <w:t>uint32_t PDM_Filter_</w:t>
+      </w:r>
+      <w:proofErr w:type="gramStart"/>
+      <w:r>
+        <w:rPr>
+          <w:rFonts w:asciiTheme="minorHAnsi" w:hAnsiTheme="minorHAnsi" w:cstheme="minorBidi"/>
+          <w:b/>
+          <w:bCs/>
+          <w:color w:val="auto"/>
+          <w:sz w:val="28"/>
+          <w:szCs w:val="28"/>
+        </w:rPr>
+        <w:t>setConfig(</w:t>
+      </w:r>
+      <w:proofErr w:type="gramEnd"/>
+      <w:r>
+        <w:rPr>
+          <w:rFonts w:asciiTheme="minorHAnsi" w:hAnsiTheme="minorHAnsi" w:cstheme="minorBidi"/>
+          <w:b/>
+          <w:bCs/>
+          <w:color w:val="auto"/>
+          <w:sz w:val="28"/>
+          <w:szCs w:val="28"/>
+        </w:rPr>
+        <w:t>PDM_Filter_Handler_t *pHandler, PDM_Filter_Config_t *pConfig);</w:t>
       </w:r>
     </w:p>
     <w:p>
@@ -4176,7 +4224,31 @@
           <w:sz w:val="28"/>
           <w:szCs w:val="28"/>
         </w:rPr>
-        <w:t>uint32_t PDM_Filter_getConfig(PDM_Filter_Handler_t *pHandler, PDM_Filter_Config_t *pConfig);</w:t>
+        <w:t>uint32_t PDM_Filter_</w:t>
+      </w:r>
+      <w:proofErr w:type="gramStart"/>
+      <w:r>
+        <w:rPr>
+          <w:rFonts w:asciiTheme="minorHAnsi" w:hAnsiTheme="minorHAnsi" w:cstheme="minorBidi"/>
+          <w:b/>
+          <w:bCs/>
+          <w:color w:val="auto"/>
+          <w:sz w:val="28"/>
+          <w:szCs w:val="28"/>
+        </w:rPr>
+        <w:t>getConfig(</w:t>
+      </w:r>
+      <w:proofErr w:type="gramEnd"/>
+      <w:r>
+        <w:rPr>
+          <w:rFonts w:asciiTheme="minorHAnsi" w:hAnsiTheme="minorHAnsi" w:cstheme="minorBidi"/>
+          <w:b/>
+          <w:bCs/>
+          <w:color w:val="auto"/>
+          <w:sz w:val="28"/>
+          <w:szCs w:val="28"/>
+        </w:rPr>
+        <w:t>PDM_Filter_Handler_t *pHandler, PDM_Filter_Config_t *pConfig);</w:t>
       </w:r>
     </w:p>
     <w:p>
@@ -4322,7 +4394,31 @@
           <w:sz w:val="28"/>
           <w:szCs w:val="28"/>
         </w:rPr>
-        <w:t>uint32_t PDM_Filter(void *pDataIn, void *pDataOut, PDM_Filter_Handler_t * pHandler);</w:t>
+        <w:t>uint32_t PDM_</w:t>
+      </w:r>
+      <w:proofErr w:type="gramStart"/>
+      <w:r>
+        <w:rPr>
+          <w:rFonts w:asciiTheme="minorHAnsi" w:hAnsiTheme="minorHAnsi" w:cstheme="minorBidi"/>
+          <w:b/>
+          <w:bCs/>
+          <w:color w:val="auto"/>
+          <w:sz w:val="28"/>
+          <w:szCs w:val="28"/>
+        </w:rPr>
+        <w:t>Filter(</w:t>
+      </w:r>
+      <w:proofErr w:type="gramEnd"/>
+      <w:r>
+        <w:rPr>
+          <w:rFonts w:asciiTheme="minorHAnsi" w:hAnsiTheme="minorHAnsi" w:cstheme="minorBidi"/>
+          <w:b/>
+          <w:bCs/>
+          <w:color w:val="auto"/>
+          <w:sz w:val="28"/>
+          <w:szCs w:val="28"/>
+        </w:rPr>
+        <w:t>void *pDataIn, void *pDataOut, PDM_Filter_Handler_t * pHandler);</w:t>
       </w:r>
     </w:p>
     <w:p>
@@ -4416,7 +4512,25 @@
           <w:sz w:val="28"/>
           <w:szCs w:val="28"/>
         </w:rPr>
-        <w:t xml:space="preserve">The PDM2PCM initial parameters are set using the corresponding static parameter structure before calling the PDM_Filter_setConfig() function. </w:t>
+        <w:t>The PDM2PCM initial parameters are set using the corresponding static parameter structure before calling the PDM_Filter_</w:t>
+      </w:r>
+      <w:proofErr w:type="gramStart"/>
+      <w:r>
+        <w:rPr>
+          <w:rFonts w:asciiTheme="minorHAnsi" w:hAnsiTheme="minorHAnsi" w:cstheme="minorBidi"/>
+          <w:sz w:val="28"/>
+          <w:szCs w:val="28"/>
+        </w:rPr>
+        <w:t>setConfig(</w:t>
+      </w:r>
+      <w:proofErr w:type="gramEnd"/>
+      <w:r>
+        <w:rPr>
+          <w:rFonts w:asciiTheme="minorHAnsi" w:hAnsiTheme="minorHAnsi" w:cstheme="minorBidi"/>
+          <w:sz w:val="28"/>
+          <w:szCs w:val="28"/>
+        </w:rPr>
+        <w:t xml:space="preserve">) function. </w:t>
       </w:r>
     </w:p>
     <w:p>
@@ -4432,6 +4546,7 @@
           <w:szCs w:val="28"/>
         </w:rPr>
       </w:pPr>
+      <w:proofErr w:type="gramStart"/>
       <w:r>
         <w:rPr>
           <w:rFonts w:asciiTheme="minorHAnsi" w:hAnsiTheme="minorHAnsi" w:cstheme="minorBidi"/>
@@ -4441,7 +4556,19 @@
           <w:sz w:val="28"/>
           <w:szCs w:val="28"/>
         </w:rPr>
-        <w:t xml:space="preserve">typedef struct { </w:t>
+        <w:t>typedef</w:t>
+      </w:r>
+      <w:proofErr w:type="gramEnd"/>
+      <w:r>
+        <w:rPr>
+          <w:rFonts w:asciiTheme="minorHAnsi" w:hAnsiTheme="minorHAnsi" w:cstheme="minorBidi"/>
+          <w:b/>
+          <w:bCs/>
+          <w:color w:val="auto"/>
+          <w:sz w:val="28"/>
+          <w:szCs w:val="28"/>
+        </w:rPr>
+        <w:t xml:space="preserve"> struct { </w:t>
       </w:r>
     </w:p>
     <w:p>
@@ -4482,6 +4609,7 @@
           <w:szCs w:val="28"/>
         </w:rPr>
       </w:pPr>
+      <w:proofErr w:type="gramStart"/>
       <w:r>
         <w:rPr>
           <w:rFonts w:asciiTheme="minorHAnsi" w:hAnsiTheme="minorHAnsi" w:cstheme="minorBidi"/>
@@ -4491,7 +4619,19 @@
           <w:sz w:val="28"/>
           <w:szCs w:val="28"/>
         </w:rPr>
-        <w:t xml:space="preserve">uint16_t endianness; </w:t>
+        <w:t>uint16_t</w:t>
+      </w:r>
+      <w:proofErr w:type="gramEnd"/>
+      <w:r>
+        <w:rPr>
+          <w:rFonts w:asciiTheme="minorHAnsi" w:hAnsiTheme="minorHAnsi" w:cstheme="minorBidi"/>
+          <w:b/>
+          <w:bCs/>
+          <w:color w:val="auto"/>
+          <w:sz w:val="28"/>
+          <w:szCs w:val="28"/>
+        </w:rPr>
+        <w:t xml:space="preserve"> endianness; </w:t>
       </w:r>
     </w:p>
     <w:p>
@@ -4582,6 +4722,7 @@
           <w:szCs w:val="28"/>
         </w:rPr>
       </w:pPr>
+      <w:proofErr w:type="gramStart"/>
       <w:r>
         <w:rPr>
           <w:rFonts w:asciiTheme="minorHAnsi" w:hAnsiTheme="minorHAnsi" w:cstheme="minorBidi"/>
@@ -4591,7 +4732,19 @@
           <w:sz w:val="28"/>
           <w:szCs w:val="28"/>
         </w:rPr>
-        <w:t xml:space="preserve">uint32_t pInternalMemory[INTERNAL_MEMORY_SIZE]; </w:t>
+        <w:t>uint32_t</w:t>
+      </w:r>
+      <w:proofErr w:type="gramEnd"/>
+      <w:r>
+        <w:rPr>
+          <w:rFonts w:asciiTheme="minorHAnsi" w:hAnsiTheme="minorHAnsi" w:cstheme="minorBidi"/>
+          <w:b/>
+          <w:bCs/>
+          <w:color w:val="auto"/>
+          <w:sz w:val="28"/>
+          <w:szCs w:val="28"/>
+        </w:rPr>
+        <w:t xml:space="preserve"> pInternalMemory[INTERNAL_MEMORY_SIZE]; </w:t>
       </w:r>
     </w:p>
     <w:p>
@@ -4607,6 +4760,7 @@
           <w:szCs w:val="28"/>
         </w:rPr>
       </w:pPr>
+      <w:proofErr w:type="gramStart"/>
       <w:r>
         <w:rPr>
           <w:rFonts w:asciiTheme="minorHAnsi" w:hAnsiTheme="minorHAnsi" w:cstheme="minorBidi"/>
@@ -4616,7 +4770,19 @@
           <w:sz w:val="28"/>
           <w:szCs w:val="28"/>
         </w:rPr>
-        <w:t>}PDM_Filter_Handler_t;</w:t>
+        <w:t>}PDM</w:t>
+      </w:r>
+      <w:proofErr w:type="gramEnd"/>
+      <w:r>
+        <w:rPr>
+          <w:rFonts w:asciiTheme="minorHAnsi" w:hAnsiTheme="minorHAnsi" w:cstheme="minorBidi"/>
+          <w:b/>
+          <w:bCs/>
+          <w:color w:val="auto"/>
+          <w:sz w:val="28"/>
+          <w:szCs w:val="28"/>
+        </w:rPr>
+        <w:t>_Filter_Handler_t;</w:t>
       </w:r>
     </w:p>
     <w:p>
@@ -4784,7 +4950,25 @@
           <w:sz w:val="28"/>
           <w:szCs w:val="28"/>
         </w:rPr>
-        <w:t xml:space="preserve">It is possible to change the PDM2PCM configuration by setting new values in the dynamic parameter structure before calling the PDM_Filter_setConfig() function. </w:t>
+        <w:t>It is possible to change the PDM2PCM configuration by setting new values in the dynamic parameter structure before calling the PDM_Filter_</w:t>
+      </w:r>
+      <w:proofErr w:type="gramStart"/>
+      <w:r>
+        <w:rPr>
+          <w:rFonts w:asciiTheme="minorHAnsi" w:hAnsiTheme="minorHAnsi" w:cstheme="minorBidi"/>
+          <w:sz w:val="28"/>
+          <w:szCs w:val="28"/>
+        </w:rPr>
+        <w:t>setConfig(</w:t>
+      </w:r>
+      <w:proofErr w:type="gramEnd"/>
+      <w:r>
+        <w:rPr>
+          <w:rFonts w:asciiTheme="minorHAnsi" w:hAnsiTheme="minorHAnsi" w:cstheme="minorBidi"/>
+          <w:sz w:val="28"/>
+          <w:szCs w:val="28"/>
+        </w:rPr>
+        <w:t xml:space="preserve">) function. </w:t>
       </w:r>
     </w:p>
     <w:p>
@@ -4800,6 +4984,7 @@
           <w:szCs w:val="28"/>
         </w:rPr>
       </w:pPr>
+      <w:proofErr w:type="gramStart"/>
       <w:r>
         <w:rPr>
           <w:rFonts w:asciiTheme="minorHAnsi" w:hAnsiTheme="minorHAnsi" w:cstheme="minorBidi"/>
@@ -4809,7 +4994,19 @@
           <w:sz w:val="28"/>
           <w:szCs w:val="28"/>
         </w:rPr>
-        <w:t xml:space="preserve">typedef struct { </w:t>
+        <w:t>typedef</w:t>
+      </w:r>
+      <w:proofErr w:type="gramEnd"/>
+      <w:r>
+        <w:rPr>
+          <w:rFonts w:asciiTheme="minorHAnsi" w:hAnsiTheme="minorHAnsi" w:cstheme="minorBidi"/>
+          <w:b/>
+          <w:bCs/>
+          <w:color w:val="auto"/>
+          <w:sz w:val="28"/>
+          <w:szCs w:val="28"/>
+        </w:rPr>
+        <w:t xml:space="preserve"> struct { </w:t>
       </w:r>
     </w:p>
     <w:p>
@@ -4900,6 +5097,7 @@
           <w:szCs w:val="28"/>
         </w:rPr>
       </w:pPr>
+      <w:proofErr w:type="gramStart"/>
       <w:r>
         <w:rPr>
           <w:rFonts w:asciiTheme="minorHAnsi" w:hAnsiTheme="minorHAnsi" w:cstheme="minorBidi"/>
@@ -4909,7 +5107,19 @@
           <w:sz w:val="28"/>
           <w:szCs w:val="28"/>
         </w:rPr>
-        <w:t>}PDM_Filter_Config_t;</w:t>
+        <w:t>}PDM</w:t>
+      </w:r>
+      <w:proofErr w:type="gramEnd"/>
+      <w:r>
+        <w:rPr>
+          <w:rFonts w:asciiTheme="minorHAnsi" w:hAnsiTheme="minorHAnsi" w:cstheme="minorBidi"/>
+          <w:b/>
+          <w:bCs/>
+          <w:color w:val="auto"/>
+          <w:sz w:val="28"/>
+          <w:szCs w:val="28"/>
+        </w:rPr>
+        <w:t>_Filter_Config_t;</w:t>
       </w:r>
     </w:p>
     <w:p>
@@ -5462,7 +5672,25 @@
           <w:sz w:val="28"/>
           <w:szCs w:val="28"/>
         </w:rPr>
-        <w:t>PDM_Filter_Init() has to be called each time the processing in the audio is stopped and started.</w:t>
+        <w:t>PDM_Filter_</w:t>
+      </w:r>
+      <w:proofErr w:type="gramStart"/>
+      <w:r>
+        <w:rPr>
+          <w:rFonts w:asciiTheme="minorHAnsi" w:hAnsiTheme="minorHAnsi" w:cstheme="minorBidi"/>
+          <w:sz w:val="28"/>
+          <w:szCs w:val="28"/>
+        </w:rPr>
+        <w:t>Init(</w:t>
+      </w:r>
+      <w:proofErr w:type="gramEnd"/>
+      <w:r>
+        <w:rPr>
+          <w:rFonts w:asciiTheme="minorHAnsi" w:hAnsiTheme="minorHAnsi" w:cstheme="minorBidi"/>
+          <w:sz w:val="28"/>
+          <w:szCs w:val="28"/>
+        </w:rPr>
+        <w:t>) has to be called each time the processing in the audio is stopped and started.</w:t>
       </w:r>
     </w:p>
     <w:p>
@@ -5488,7 +5716,25 @@
           <w:sz w:val="28"/>
           <w:szCs w:val="28"/>
         </w:rPr>
-        <w:t xml:space="preserve">PDM_Filter_setConfig() has to be called at least once before processing start, to set configurable parameter </w:t>
+        <w:t>PDM_Filter_</w:t>
+      </w:r>
+      <w:proofErr w:type="gramStart"/>
+      <w:r>
+        <w:rPr>
+          <w:rFonts w:asciiTheme="minorHAnsi" w:hAnsiTheme="minorHAnsi" w:cstheme="minorBidi"/>
+          <w:sz w:val="28"/>
+          <w:szCs w:val="28"/>
+        </w:rPr>
+        <w:t>setConfig(</w:t>
+      </w:r>
+      <w:proofErr w:type="gramEnd"/>
+      <w:r>
+        <w:rPr>
+          <w:rFonts w:asciiTheme="minorHAnsi" w:hAnsiTheme="minorHAnsi" w:cstheme="minorBidi"/>
+          <w:sz w:val="28"/>
+          <w:szCs w:val="28"/>
+        </w:rPr>
+        <w:t xml:space="preserve">) has to be called at least once before processing start, to set configurable parameter </w:t>
       </w:r>
     </w:p>
     <w:p>
@@ -5622,7 +5868,31 @@
           <w:sz w:val="28"/>
           <w:szCs w:val="28"/>
         </w:rPr>
-        <w:t>__HAL_RCC_CRC_CLK_ENABLE();</w:t>
+        <w:t>__HAL_RCC_CRC_CLK_</w:t>
+      </w:r>
+      <w:proofErr w:type="gramStart"/>
+      <w:r>
+        <w:rPr>
+          <w:rFonts w:asciiTheme="minorHAnsi" w:hAnsiTheme="minorHAnsi" w:cstheme="minorBidi"/>
+          <w:b/>
+          <w:bCs/>
+          <w:color w:val="auto"/>
+          <w:sz w:val="28"/>
+          <w:szCs w:val="28"/>
+        </w:rPr>
+        <w:t>ENABLE(</w:t>
+      </w:r>
+      <w:proofErr w:type="gramEnd"/>
+      <w:r>
+        <w:rPr>
+          <w:rFonts w:asciiTheme="minorHAnsi" w:hAnsiTheme="minorHAnsi" w:cstheme="minorBidi"/>
+          <w:b/>
+          <w:bCs/>
+          <w:color w:val="auto"/>
+          <w:sz w:val="28"/>
+          <w:szCs w:val="28"/>
+        </w:rPr>
+        <w:t>);</w:t>
       </w:r>
     </w:p>
     <w:p>
@@ -5800,7 +6070,31 @@
           <w:sz w:val="28"/>
           <w:szCs w:val="28"/>
         </w:rPr>
-        <w:t>PDM_Filter_Init((PDM_Filter_Handler_t *)(&amp;PDM1_filter_handler));</w:t>
+        <w:t>PDM_Filter_</w:t>
+      </w:r>
+      <w:proofErr w:type="gramStart"/>
+      <w:r>
+        <w:rPr>
+          <w:rFonts w:asciiTheme="minorHAnsi" w:hAnsiTheme="minorHAnsi" w:cstheme="minorBidi"/>
+          <w:b/>
+          <w:bCs/>
+          <w:color w:val="auto"/>
+          <w:sz w:val="28"/>
+          <w:szCs w:val="28"/>
+        </w:rPr>
+        <w:t>Init(</w:t>
+      </w:r>
+      <w:proofErr w:type="gramEnd"/>
+      <w:r>
+        <w:rPr>
+          <w:rFonts w:asciiTheme="minorHAnsi" w:hAnsiTheme="minorHAnsi" w:cstheme="minorBidi"/>
+          <w:b/>
+          <w:bCs/>
+          <w:color w:val="auto"/>
+          <w:sz w:val="28"/>
+          <w:szCs w:val="28"/>
+        </w:rPr>
+        <w:t>(PDM_Filter_Handler_t *)(&amp;PDM1_filter_handler));</w:t>
       </w:r>
     </w:p>
     <w:p>
@@ -5889,7 +6183,31 @@
           <w:sz w:val="28"/>
           <w:szCs w:val="28"/>
         </w:rPr>
-        <w:t>PDM1_filter_config.decimation_factor = PDM_FILTER_DEC_FACTOR_64; PDM_Filter_setConfig((PDM_Filter_Handler_t *)&amp;PDM1_filter_handler, &amp;PDM1_filter_config);</w:t>
+        <w:t>PDM1_filter_config.decimation_factor = PDM_FILTER_DEC_FACTOR_64; PDM_Filter_</w:t>
+      </w:r>
+      <w:proofErr w:type="gramStart"/>
+      <w:r>
+        <w:rPr>
+          <w:rFonts w:asciiTheme="minorHAnsi" w:hAnsiTheme="minorHAnsi" w:cstheme="minorBidi"/>
+          <w:b/>
+          <w:bCs/>
+          <w:color w:val="auto"/>
+          <w:sz w:val="28"/>
+          <w:szCs w:val="28"/>
+        </w:rPr>
+        <w:t>setConfig(</w:t>
+      </w:r>
+      <w:proofErr w:type="gramEnd"/>
+      <w:r>
+        <w:rPr>
+          <w:rFonts w:asciiTheme="minorHAnsi" w:hAnsiTheme="minorHAnsi" w:cstheme="minorBidi"/>
+          <w:b/>
+          <w:bCs/>
+          <w:color w:val="auto"/>
+          <w:sz w:val="28"/>
+          <w:szCs w:val="28"/>
+        </w:rPr>
+        <w:t>(PDM_Filter_Handler_t *)&amp;PDM1_filter_handler, &amp;PDM1_filter_config);</w:t>
       </w:r>
     </w:p>
     <w:p>
@@ -9264,6 +9582,7 @@
           <w:szCs w:val="28"/>
         </w:rPr>
       </w:pPr>
+      <w:proofErr w:type="gramStart"/>
       <w:r>
         <w:rPr>
           <w:sz w:val="28"/>
@@ -9276,7 +9595,15 @@
           <w:sz w:val="28"/>
           <w:szCs w:val="28"/>
         </w:rPr>
-        <w:t>t swing centered around ground.</w:t>
+        <w:t>t</w:t>
+      </w:r>
+      <w:proofErr w:type="gramEnd"/>
+      <w:r>
+        <w:rPr>
+          <w:sz w:val="28"/>
+          <w:szCs w:val="28"/>
+        </w:rPr>
+        <w:t xml:space="preserve"> swing centered around ground.</w:t>
       </w:r>
     </w:p>
     <w:p>
@@ -9316,12 +9643,21 @@
           <w:szCs w:val="28"/>
         </w:rPr>
       </w:pPr>
-      <w:r>
-        <w:rPr>
-          <w:sz w:val="28"/>
-          <w:szCs w:val="28"/>
-        </w:rPr>
-        <w:t>the amplifier to deliver more power to headphone loads at lower supply voltages.</w:t>
+      <w:proofErr w:type="gramStart"/>
+      <w:r>
+        <w:rPr>
+          <w:sz w:val="28"/>
+          <w:szCs w:val="28"/>
+        </w:rPr>
+        <w:t>the</w:t>
+      </w:r>
+      <w:proofErr w:type="gramEnd"/>
+      <w:r>
+        <w:rPr>
+          <w:sz w:val="28"/>
+          <w:szCs w:val="28"/>
+        </w:rPr>
+        <w:t xml:space="preserve"> amplifier to deliver more power to headphone loads at lower supply voltages.</w:t>
       </w:r>
     </w:p>
     <w:p>
@@ -9520,12 +9856,21 @@
           <w:szCs w:val="28"/>
         </w:rPr>
       </w:pPr>
-      <w:r>
-        <w:rPr>
-          <w:sz w:val="28"/>
-          <w:szCs w:val="28"/>
-        </w:rPr>
-        <w:t>when pred</w:t>
+      <w:proofErr w:type="gramStart"/>
+      <w:r>
+        <w:rPr>
+          <w:sz w:val="28"/>
+          <w:szCs w:val="28"/>
+        </w:rPr>
+        <w:t>when</w:t>
+      </w:r>
+      <w:proofErr w:type="gramEnd"/>
+      <w:r>
+        <w:rPr>
+          <w:sz w:val="28"/>
+          <w:szCs w:val="28"/>
+        </w:rPr>
+        <w:t xml:space="preserve"> pred</w:t>
       </w:r>
       <w:r>
         <w:rPr>
@@ -9636,7 +9981,23 @@
           <w:sz w:val="28"/>
           <w:szCs w:val="28"/>
         </w:rPr>
-        <w:t>control, left/right channel swaps, mono mixes, tone control and limit</w:t>
+        <w:t xml:space="preserve">control, left/right channel swaps, mono mixes, </w:t>
+      </w:r>
+      <w:proofErr w:type="gramStart"/>
+      <w:r>
+        <w:rPr>
+          <w:sz w:val="28"/>
+          <w:szCs w:val="28"/>
+        </w:rPr>
+        <w:t>tone</w:t>
+      </w:r>
+      <w:proofErr w:type="gramEnd"/>
+      <w:r>
+        <w:rPr>
+          <w:sz w:val="28"/>
+          <w:szCs w:val="28"/>
+        </w:rPr>
+        <w:t xml:space="preserve"> control and limit</w:t>
       </w:r>
       <w:r>
         <w:rPr>
@@ -11506,7 +11867,23 @@
           <w:sz w:val="28"/>
           <w:szCs w:val="28"/>
         </w:rPr>
-        <w:t xml:space="preserve">and a R/W bit (high for a read, </w:t>
+        <w:t xml:space="preserve">and </w:t>
+      </w:r>
+      <w:proofErr w:type="gramStart"/>
+      <w:r>
+        <w:rPr>
+          <w:sz w:val="28"/>
+          <w:szCs w:val="28"/>
+        </w:rPr>
+        <w:t>a</w:t>
+      </w:r>
+      <w:proofErr w:type="gramEnd"/>
+      <w:r>
+        <w:rPr>
+          <w:sz w:val="28"/>
+          <w:szCs w:val="28"/>
+        </w:rPr>
+        <w:t xml:space="preserve"> R/W bit (high for a read, </w:t>
       </w:r>
       <w:r>
         <w:rPr>
@@ -11887,7 +12264,23 @@
           <w:sz w:val="28"/>
           <w:szCs w:val="28"/>
         </w:rPr>
-        <w:t xml:space="preserve">ed after the acknowledge </w:t>
+        <w:t xml:space="preserve">ed after </w:t>
+      </w:r>
+      <w:proofErr w:type="gramStart"/>
+      <w:r>
+        <w:rPr>
+          <w:sz w:val="28"/>
+          <w:szCs w:val="28"/>
+        </w:rPr>
+        <w:t>the acknowledge</w:t>
+      </w:r>
+      <w:proofErr w:type="gramEnd"/>
+      <w:r>
+        <w:rPr>
+          <w:sz w:val="28"/>
+          <w:szCs w:val="28"/>
+        </w:rPr>
+        <w:t xml:space="preserve"> </w:t>
       </w:r>
       <w:r>
         <w:rPr>
@@ -12736,20 +13129,60 @@
     </w:p>
     <w:p>
       <w:pPr>
+        <w:autoSpaceDE w:val="0"/>
+        <w:autoSpaceDN w:val="0"/>
+        <w:adjustRightInd w:val="0"/>
+        <w:spacing w:after="0" w:line="240" w:lineRule="auto"/>
+        <w:rPr>
+          <w:b/>
+          <w:bCs/>
+          <w:sz w:val="40"/>
+          <w:szCs w:val="40"/>
+          <w:u w:val="single"/>
+        </w:rPr>
+      </w:pPr>
+      <w:r>
+        <w:rPr>
+          <w:b/>
+          <w:bCs/>
+          <w:sz w:val="40"/>
+          <w:szCs w:val="40"/>
+          <w:u w:val="single"/>
+        </w:rPr>
+        <w:t>Description:-</w:t>
+      </w:r>
+    </w:p>
+    <w:p>
+      <w:pPr>
         <w:tabs>
           <w:tab w:val="left" w:pos="6648"/>
         </w:tabs>
-        <w:rPr>
-          <w:sz w:val="44"/>
-          <w:szCs w:val="44"/>
-        </w:rPr>
-      </w:pPr>
-      <w:r>
-        <w:rPr>
-          <w:sz w:val="44"/>
-          <w:szCs w:val="44"/>
-        </w:rPr>
-        <w:tab/>
+        <w:spacing w:after="0"/>
+        <w:rPr>
+          <w:sz w:val="28"/>
+          <w:szCs w:val="28"/>
+        </w:rPr>
+      </w:pPr>
+      <w:r>
+        <w:rPr>
+          <w:sz w:val="28"/>
+          <w:szCs w:val="28"/>
+        </w:rPr>
+        <w:t xml:space="preserve">- </w:t>
+      </w:r>
+      <w:r>
+        <w:rPr>
+          <w:sz w:val="28"/>
+          <w:szCs w:val="28"/>
+        </w:rPr>
+        <w:t xml:space="preserve">WT32i is an audio specific Bluetooth 3.0 module with excellent radio frequency performance and enhanced audio features, enabling a best in class Bluetooth audio </w:t>
+      </w:r>
+      <w:r>
+        <w:rPr>
+          <w:sz w:val="28"/>
+          <w:szCs w:val="28"/>
+        </w:rPr>
+        <w:t>experience.</w:t>
       </w:r>
     </w:p>
     <w:p>
@@ -12757,11 +13190,34 @@
         <w:tabs>
           <w:tab w:val="left" w:pos="6648"/>
         </w:tabs>
-        <w:rPr>
-          <w:sz w:val="44"/>
-          <w:szCs w:val="44"/>
-        </w:rPr>
-      </w:pPr>
+        <w:spacing w:after="0"/>
+        <w:rPr>
+          <w:sz w:val="28"/>
+          <w:szCs w:val="28"/>
+        </w:rPr>
+      </w:pPr>
+      <w:r>
+        <w:rPr>
+          <w:sz w:val="28"/>
+          <w:szCs w:val="28"/>
+        </w:rPr>
+        <w:lastRenderedPageBreak/>
+        <w:t xml:space="preserve">- </w:t>
+      </w:r>
+      <w:r>
+        <w:rPr>
+          <w:sz w:val="28"/>
+          <w:szCs w:val="28"/>
+        </w:rPr>
+        <w:t>In addition to a certified Bluetooth radio and software stack, WT32i also contains a DSP, stereo audio codec, and battery charger making it ideal for fixed a</w:t>
+      </w:r>
+      <w:r>
+        <w:rPr>
+          <w:sz w:val="28"/>
+          <w:szCs w:val="28"/>
+        </w:rPr>
+        <w:t>nd portable audio applications.</w:t>
+      </w:r>
     </w:p>
     <w:p>
       <w:pPr>
@@ -12770,22 +13226,893 @@
         </w:tabs>
         <w:spacing w:after="0"/>
         <w:rPr>
-          <w:b/>
-          <w:bCs/>
-          <w:sz w:val="40"/>
-          <w:szCs w:val="40"/>
-          <w:u w:val="single"/>
-        </w:rPr>
-      </w:pPr>
-      <w:r>
-        <w:rPr>
-          <w:b/>
-          <w:bCs/>
-          <w:sz w:val="40"/>
-          <w:szCs w:val="40"/>
-          <w:u w:val="single"/>
+          <w:sz w:val="28"/>
+          <w:szCs w:val="28"/>
+        </w:rPr>
+      </w:pPr>
+      <w:r>
+        <w:rPr>
+          <w:sz w:val="28"/>
+          <w:szCs w:val="28"/>
+        </w:rPr>
+        <w:t xml:space="preserve">- </w:t>
+      </w:r>
+      <w:r>
+        <w:rPr>
+          <w:sz w:val="28"/>
+          <w:szCs w:val="28"/>
+        </w:rPr>
+        <w:t xml:space="preserve">WT32i includes </w:t>
+      </w:r>
+      <w:proofErr w:type="spellStart"/>
+      <w:r>
+        <w:rPr>
+          <w:sz w:val="28"/>
+          <w:szCs w:val="28"/>
+        </w:rPr>
+        <w:t>Bluegiga's</w:t>
+      </w:r>
+      <w:proofErr w:type="spellEnd"/>
+      <w:r>
+        <w:rPr>
+          <w:sz w:val="28"/>
+          <w:szCs w:val="28"/>
+        </w:rPr>
+        <w:t xml:space="preserve"> iWRAP6 Bluetooth stack software which implements A2DP, AVRCP v.1.5 profiles and supports </w:t>
+      </w:r>
+      <w:proofErr w:type="spellStart"/>
+      <w:r>
+        <w:rPr>
+          <w:sz w:val="28"/>
+          <w:szCs w:val="28"/>
+        </w:rPr>
+        <w:t>aptX</w:t>
+      </w:r>
+      <w:proofErr w:type="spellEnd"/>
+      <w:r>
+        <w:rPr>
+          <w:sz w:val="28"/>
+          <w:szCs w:val="28"/>
+        </w:rPr>
+        <w:t>® and AAC audio codecs</w:t>
+      </w:r>
+      <w:r>
+        <w:rPr>
+          <w:sz w:val="28"/>
+          <w:szCs w:val="28"/>
+        </w:rPr>
+        <w:t xml:space="preserve"> for stereo audio applications.</w:t>
+      </w:r>
+    </w:p>
+    <w:p>
+      <w:pPr>
+        <w:tabs>
+          <w:tab w:val="left" w:pos="6648"/>
+        </w:tabs>
+        <w:spacing w:after="0"/>
+        <w:rPr>
+          <w:sz w:val="28"/>
+          <w:szCs w:val="28"/>
+        </w:rPr>
+      </w:pPr>
+      <w:r>
+        <w:rPr>
+          <w:sz w:val="28"/>
+          <w:szCs w:val="28"/>
+        </w:rPr>
+        <w:t xml:space="preserve">- </w:t>
+      </w:r>
+      <w:r>
+        <w:rPr>
+          <w:sz w:val="28"/>
+          <w:szCs w:val="28"/>
+        </w:rPr>
+        <w:t xml:space="preserve">For hands-free applications iWRAP6 software also supports HFP v.1.6, HSP, MAP and PBAP and CVC® </w:t>
+      </w:r>
+      <w:r>
+        <w:rPr>
+          <w:sz w:val="28"/>
+          <w:szCs w:val="28"/>
+        </w:rPr>
+        <w:t>echo cancellation software.</w:t>
+      </w:r>
+    </w:p>
+    <w:p>
+      <w:pPr>
+        <w:tabs>
+          <w:tab w:val="left" w:pos="6648"/>
+        </w:tabs>
+        <w:spacing w:after="0"/>
+        <w:rPr>
+          <w:sz w:val="28"/>
+          <w:szCs w:val="28"/>
+        </w:rPr>
+      </w:pPr>
+      <w:r>
+        <w:rPr>
+          <w:sz w:val="28"/>
+          <w:szCs w:val="28"/>
+        </w:rPr>
+        <w:t xml:space="preserve">- </w:t>
+      </w:r>
+      <w:r>
+        <w:rPr>
+          <w:sz w:val="28"/>
+          <w:szCs w:val="28"/>
+        </w:rPr>
+        <w:t>For data communications to Android and iOS applications iWRAP6 also implements Bluetooth Serial Port Profil</w:t>
+      </w:r>
+      <w:r>
+        <w:rPr>
+          <w:sz w:val="28"/>
+          <w:szCs w:val="28"/>
+        </w:rPr>
+        <w:t xml:space="preserve">e (SPP) and Apple </w:t>
+      </w:r>
+      <w:proofErr w:type="spellStart"/>
+      <w:proofErr w:type="gramStart"/>
+      <w:r>
+        <w:rPr>
+          <w:sz w:val="28"/>
+          <w:szCs w:val="28"/>
+        </w:rPr>
+        <w:t>iAP</w:t>
+      </w:r>
+      <w:proofErr w:type="spellEnd"/>
+      <w:proofErr w:type="gramEnd"/>
+      <w:r>
+        <w:rPr>
+          <w:sz w:val="28"/>
+          <w:szCs w:val="28"/>
+        </w:rPr>
+        <w:t xml:space="preserve"> profiles.</w:t>
+      </w:r>
+    </w:p>
+    <w:p>
+      <w:pPr>
+        <w:tabs>
+          <w:tab w:val="left" w:pos="6648"/>
+        </w:tabs>
+        <w:spacing w:after="0"/>
+        <w:rPr>
+          <w:sz w:val="28"/>
+          <w:szCs w:val="28"/>
+        </w:rPr>
+      </w:pPr>
+      <w:r>
+        <w:rPr>
+          <w:sz w:val="28"/>
+          <w:szCs w:val="28"/>
+        </w:rPr>
+        <w:t xml:space="preserve">- </w:t>
+      </w:r>
+      <w:r>
+        <w:rPr>
+          <w:sz w:val="28"/>
+          <w:szCs w:val="28"/>
+        </w:rPr>
+        <w:t>WT32i is an ideal solution for developers who want to quickly integrate the latest Bluetooth audio technologies without the time and costs typically involved with a Bluetooth audio chipset design.</w:t>
+      </w:r>
+    </w:p>
+    <w:p>
+      <w:pPr>
+        <w:tabs>
+          <w:tab w:val="left" w:pos="6648"/>
+        </w:tabs>
+        <w:spacing w:after="0"/>
+        <w:rPr>
+          <w:b/>
+          <w:bCs/>
+          <w:sz w:val="40"/>
+          <w:szCs w:val="40"/>
+          <w:u w:val="single"/>
+        </w:rPr>
+      </w:pPr>
+      <w:r>
+        <w:rPr>
+          <w:b/>
+          <w:bCs/>
+          <w:sz w:val="40"/>
+          <w:szCs w:val="40"/>
+          <w:u w:val="single"/>
+        </w:rPr>
+        <w:t>Block diagram</w:t>
+      </w:r>
+      <w:r>
+        <w:rPr>
+          <w:b/>
+          <w:bCs/>
+          <w:sz w:val="40"/>
+          <w:szCs w:val="40"/>
+          <w:u w:val="single"/>
+        </w:rPr>
+        <w:t>:-</w:t>
+      </w:r>
+    </w:p>
+    <w:p>
+      <w:pPr>
+        <w:tabs>
+          <w:tab w:val="left" w:pos="6648"/>
+        </w:tabs>
+        <w:spacing w:after="0"/>
+        <w:rPr>
+          <w:b/>
+          <w:bCs/>
+          <w:sz w:val="40"/>
+          <w:szCs w:val="40"/>
+          <w:u w:val="single"/>
+        </w:rPr>
+      </w:pPr>
+      <w:r>
+        <w:rPr>
+          <w:noProof/>
+        </w:rPr>
+        <w:drawing>
+          <wp:inline distT="0" distB="0" distL="0" distR="0" wp14:anchorId="033CB166" wp14:editId="6B188B3D">
+            <wp:extent cx="6280785" cy="3525520"/>
+            <wp:effectExtent l="0" t="0" r="5715" b="0"/>
+            <wp:docPr id="54" name="Picture 54"/>
+            <wp:cNvGraphicFramePr>
+              <a:graphicFrameLocks xmlns:a="http://schemas.openxmlformats.org/drawingml/2006/main" noChangeAspect="1"/>
+            </wp:cNvGraphicFramePr>
+            <a:graphic xmlns:a="http://schemas.openxmlformats.org/drawingml/2006/main">
+              <a:graphicData uri="http://schemas.openxmlformats.org/drawingml/2006/picture">
+                <pic:pic xmlns:pic="http://schemas.openxmlformats.org/drawingml/2006/picture">
+                  <pic:nvPicPr>
+                    <pic:cNvPr id="1" name=""/>
+                    <pic:cNvPicPr/>
+                  </pic:nvPicPr>
+                  <pic:blipFill>
+                    <a:blip r:embed="rId43"/>
+                    <a:stretch>
+                      <a:fillRect/>
+                    </a:stretch>
+                  </pic:blipFill>
+                  <pic:spPr>
+                    <a:xfrm>
+                      <a:off x="0" y="0"/>
+                      <a:ext cx="6280785" cy="3525520"/>
+                    </a:xfrm>
+                    <a:prstGeom prst="rect">
+                      <a:avLst/>
+                    </a:prstGeom>
+                  </pic:spPr>
+                </pic:pic>
+              </a:graphicData>
+            </a:graphic>
+          </wp:inline>
+        </w:drawing>
+      </w:r>
+      <w:bookmarkStart w:id="0" w:name="_GoBack"/>
+      <w:bookmarkEnd w:id="0"/>
+    </w:p>
+    <w:p>
+      <w:pPr>
+        <w:autoSpaceDE w:val="0"/>
+        <w:autoSpaceDN w:val="0"/>
+        <w:adjustRightInd w:val="0"/>
+        <w:spacing w:after="0" w:line="240" w:lineRule="auto"/>
+        <w:rPr>
+          <w:b/>
+          <w:bCs/>
+          <w:sz w:val="40"/>
+          <w:szCs w:val="40"/>
+        </w:rPr>
+      </w:pPr>
+      <w:r>
+        <w:rPr>
+          <w:b/>
+          <w:bCs/>
+          <w:sz w:val="40"/>
+          <w:szCs w:val="40"/>
+        </w:rPr>
+        <w:t xml:space="preserve">BC05-MM </w:t>
+      </w:r>
+    </w:p>
+    <w:p>
+      <w:pPr>
+        <w:autoSpaceDE w:val="0"/>
+        <w:autoSpaceDN w:val="0"/>
+        <w:adjustRightInd w:val="0"/>
+        <w:spacing w:after="0" w:line="240" w:lineRule="auto"/>
+        <w:rPr>
+          <w:sz w:val="28"/>
+          <w:szCs w:val="28"/>
+        </w:rPr>
+      </w:pPr>
+      <w:r>
+        <w:rPr>
+          <w:sz w:val="28"/>
+          <w:szCs w:val="28"/>
+        </w:rPr>
+        <w:t xml:space="preserve">- </w:t>
+      </w:r>
+      <w:r>
+        <w:rPr>
+          <w:sz w:val="28"/>
+          <w:szCs w:val="28"/>
+        </w:rPr>
+        <w:t>The BlueCore®5-Multimedia External is a single-chip radio and baseband I</w:t>
+      </w:r>
+      <w:r>
+        <w:rPr>
+          <w:sz w:val="28"/>
+          <w:szCs w:val="28"/>
+        </w:rPr>
+        <w:t>C for Bluetooth 2.4GHz systems.</w:t>
+      </w:r>
+    </w:p>
+    <w:p>
+      <w:pPr>
+        <w:autoSpaceDE w:val="0"/>
+        <w:autoSpaceDN w:val="0"/>
+        <w:adjustRightInd w:val="0"/>
+        <w:spacing w:after="0" w:line="240" w:lineRule="auto"/>
+        <w:rPr>
+          <w:sz w:val="28"/>
+          <w:szCs w:val="28"/>
+        </w:rPr>
+      </w:pPr>
+      <w:r>
+        <w:rPr>
+          <w:sz w:val="28"/>
+          <w:szCs w:val="28"/>
+        </w:rPr>
+        <w:t xml:space="preserve">- </w:t>
+      </w:r>
+      <w:r>
+        <w:rPr>
+          <w:sz w:val="28"/>
+          <w:szCs w:val="28"/>
+        </w:rPr>
+        <w:t xml:space="preserve">It provides a fully compliant Bluetooth v3.0 specification system for data and voice. BlueCore5-Multimedia External contains the </w:t>
+      </w:r>
+      <w:proofErr w:type="spellStart"/>
+      <w:r>
+        <w:rPr>
+          <w:sz w:val="28"/>
+          <w:szCs w:val="28"/>
+        </w:rPr>
+        <w:t>Kalimba</w:t>
+      </w:r>
+      <w:proofErr w:type="spellEnd"/>
+      <w:r>
+        <w:rPr>
+          <w:sz w:val="28"/>
+          <w:szCs w:val="28"/>
+        </w:rPr>
+        <w:t xml:space="preserve"> DSP coprocessor with double the MIPS of BlueCore3-Multimedia External, supporting enhanced audio applications. </w:t>
+      </w:r>
+    </w:p>
+    <w:p>
+      <w:pPr>
+        <w:autoSpaceDE w:val="0"/>
+        <w:autoSpaceDN w:val="0"/>
+        <w:adjustRightInd w:val="0"/>
+        <w:spacing w:after="0" w:line="240" w:lineRule="auto"/>
+        <w:rPr>
+          <w:rFonts w:ascii="Arial" w:hAnsi="Arial" w:cs="Arial"/>
+          <w:color w:val="000000"/>
+          <w:sz w:val="20"/>
+          <w:szCs w:val="20"/>
+        </w:rPr>
+      </w:pPr>
+      <w:r>
+        <w:rPr>
+          <w:b/>
+          <w:bCs/>
+          <w:sz w:val="40"/>
+          <w:szCs w:val="40"/>
+        </w:rPr>
+        <w:t>XTAL</w:t>
+      </w:r>
+      <w:r>
+        <w:rPr>
+          <w:rFonts w:ascii="Arial" w:hAnsi="Arial" w:cs="Arial"/>
+          <w:b/>
+          <w:bCs/>
+          <w:color w:val="000000"/>
+          <w:sz w:val="20"/>
+          <w:szCs w:val="20"/>
+        </w:rPr>
+        <w:t xml:space="preserve"> </w:t>
+      </w:r>
+    </w:p>
+    <w:p>
+      <w:pPr>
+        <w:autoSpaceDE w:val="0"/>
+        <w:autoSpaceDN w:val="0"/>
+        <w:adjustRightInd w:val="0"/>
+        <w:spacing w:after="0" w:line="240" w:lineRule="auto"/>
+        <w:rPr>
+          <w:sz w:val="28"/>
+          <w:szCs w:val="28"/>
+        </w:rPr>
+      </w:pPr>
+      <w:r>
+        <w:rPr>
+          <w:sz w:val="28"/>
+          <w:szCs w:val="28"/>
+        </w:rPr>
+        <w:t xml:space="preserve">- </w:t>
+      </w:r>
+      <w:r>
+        <w:rPr>
+          <w:sz w:val="28"/>
+          <w:szCs w:val="28"/>
+        </w:rPr>
+        <w:t>The reference clock of WT32i is</w:t>
+      </w:r>
+      <w:r>
+        <w:rPr>
+          <w:sz w:val="28"/>
+          <w:szCs w:val="28"/>
+        </w:rPr>
+        <w:t xml:space="preserve"> generated with 26 MHz crystal.</w:t>
+      </w:r>
+    </w:p>
+    <w:p>
+      <w:pPr>
+        <w:autoSpaceDE w:val="0"/>
+        <w:autoSpaceDN w:val="0"/>
+        <w:adjustRightInd w:val="0"/>
+        <w:spacing w:after="0" w:line="240" w:lineRule="auto"/>
+        <w:rPr>
+          <w:sz w:val="28"/>
+          <w:szCs w:val="28"/>
+        </w:rPr>
+      </w:pPr>
+      <w:r>
+        <w:rPr>
+          <w:sz w:val="28"/>
+          <w:szCs w:val="28"/>
         </w:rPr>
         <w:lastRenderedPageBreak/>
+        <w:t xml:space="preserve">- </w:t>
+      </w:r>
+      <w:r>
+        <w:rPr>
+          <w:sz w:val="28"/>
+          <w:szCs w:val="28"/>
+        </w:rPr>
+        <w:t>All BC05-MM internal digital clocks are generated using a phase locked loop, which is locked to the frequency of either the 26 MHz crystal or an internally generated watchdog clock frequency of 1</w:t>
+      </w:r>
+      <w:r>
+        <w:rPr>
+          <w:sz w:val="28"/>
+          <w:szCs w:val="28"/>
+        </w:rPr>
+        <w:t xml:space="preserve"> </w:t>
+      </w:r>
+      <w:r>
+        <w:rPr>
+          <w:sz w:val="28"/>
+          <w:szCs w:val="28"/>
+        </w:rPr>
+        <w:t xml:space="preserve">kHz. </w:t>
+      </w:r>
+    </w:p>
+    <w:p>
+      <w:pPr>
+        <w:autoSpaceDE w:val="0"/>
+        <w:autoSpaceDN w:val="0"/>
+        <w:adjustRightInd w:val="0"/>
+        <w:spacing w:after="0" w:line="240" w:lineRule="auto"/>
+        <w:rPr>
+          <w:b/>
+          <w:bCs/>
+          <w:sz w:val="40"/>
+          <w:szCs w:val="40"/>
+        </w:rPr>
+      </w:pPr>
+      <w:r>
+        <w:rPr>
+          <w:b/>
+          <w:bCs/>
+          <w:sz w:val="40"/>
+          <w:szCs w:val="40"/>
+        </w:rPr>
+        <w:t xml:space="preserve">RESET CIRCUITRY </w:t>
+      </w:r>
+    </w:p>
+    <w:p>
+      <w:pPr>
+        <w:autoSpaceDE w:val="0"/>
+        <w:autoSpaceDN w:val="0"/>
+        <w:adjustRightInd w:val="0"/>
+        <w:spacing w:after="0" w:line="240" w:lineRule="auto"/>
+        <w:rPr>
+          <w:sz w:val="28"/>
+          <w:szCs w:val="28"/>
+        </w:rPr>
+      </w:pPr>
+      <w:r>
+        <w:rPr>
+          <w:sz w:val="28"/>
+          <w:szCs w:val="28"/>
+        </w:rPr>
+        <w:t xml:space="preserve">- </w:t>
+      </w:r>
+      <w:r>
+        <w:rPr>
+          <w:sz w:val="28"/>
+          <w:szCs w:val="28"/>
+        </w:rPr>
+        <w:t>The internal reset circuitry keeps BC05-MM in reset during boot in order for th</w:t>
+      </w:r>
+      <w:r>
+        <w:rPr>
+          <w:sz w:val="28"/>
+          <w:szCs w:val="28"/>
+        </w:rPr>
+        <w:t>e supply voltages to stabilize.</w:t>
+      </w:r>
+    </w:p>
+    <w:p>
+      <w:pPr>
+        <w:autoSpaceDE w:val="0"/>
+        <w:autoSpaceDN w:val="0"/>
+        <w:adjustRightInd w:val="0"/>
+        <w:spacing w:after="0" w:line="240" w:lineRule="auto"/>
+        <w:rPr>
+          <w:sz w:val="28"/>
+          <w:szCs w:val="28"/>
+        </w:rPr>
+      </w:pPr>
+      <w:r>
+        <w:rPr>
+          <w:sz w:val="28"/>
+          <w:szCs w:val="28"/>
+        </w:rPr>
+        <w:t xml:space="preserve">- </w:t>
+      </w:r>
+      <w:r>
+        <w:rPr>
+          <w:sz w:val="28"/>
+          <w:szCs w:val="28"/>
+        </w:rPr>
+        <w:t>This is to prevent corruption of the flash memory during</w:t>
+      </w:r>
+      <w:r>
+        <w:rPr>
+          <w:sz w:val="28"/>
+          <w:szCs w:val="28"/>
+        </w:rPr>
+        <w:t xml:space="preserve"> booting.</w:t>
+      </w:r>
+    </w:p>
+    <w:p>
+      <w:pPr>
+        <w:autoSpaceDE w:val="0"/>
+        <w:autoSpaceDN w:val="0"/>
+        <w:adjustRightInd w:val="0"/>
+        <w:spacing w:after="0" w:line="240" w:lineRule="auto"/>
+        <w:rPr>
+          <w:b/>
+          <w:bCs/>
+          <w:sz w:val="40"/>
+          <w:szCs w:val="40"/>
+        </w:rPr>
+      </w:pPr>
+      <w:r>
+        <w:rPr>
+          <w:b/>
+          <w:bCs/>
+          <w:sz w:val="40"/>
+          <w:szCs w:val="40"/>
+        </w:rPr>
+        <w:t xml:space="preserve">BALANCED FILTER </w:t>
+      </w:r>
+    </w:p>
+    <w:p>
+      <w:pPr>
+        <w:autoSpaceDE w:val="0"/>
+        <w:autoSpaceDN w:val="0"/>
+        <w:adjustRightInd w:val="0"/>
+        <w:spacing w:after="0" w:line="240" w:lineRule="auto"/>
+        <w:rPr>
+          <w:sz w:val="28"/>
+          <w:szCs w:val="28"/>
+        </w:rPr>
+      </w:pPr>
+      <w:r>
+        <w:rPr>
+          <w:sz w:val="28"/>
+          <w:szCs w:val="28"/>
+        </w:rPr>
+        <w:t xml:space="preserve">- </w:t>
+      </w:r>
+      <w:r>
+        <w:rPr>
+          <w:sz w:val="28"/>
+          <w:szCs w:val="28"/>
+        </w:rPr>
+        <w:t xml:space="preserve">The internal balanced filter provides optimal impedance matching and band pass filtering in order to achieve lowest possible in-band and out-of-band emissions. </w:t>
+      </w:r>
+    </w:p>
+    <w:p>
+      <w:pPr>
+        <w:autoSpaceDE w:val="0"/>
+        <w:autoSpaceDN w:val="0"/>
+        <w:adjustRightInd w:val="0"/>
+        <w:spacing w:after="0" w:line="240" w:lineRule="auto"/>
+        <w:rPr>
+          <w:b/>
+          <w:bCs/>
+          <w:sz w:val="40"/>
+          <w:szCs w:val="40"/>
+        </w:rPr>
+      </w:pPr>
+      <w:r>
+        <w:rPr>
+          <w:b/>
+          <w:bCs/>
+          <w:sz w:val="40"/>
+          <w:szCs w:val="40"/>
+        </w:rPr>
+        <w:t xml:space="preserve">ANTENNA </w:t>
+      </w:r>
+    </w:p>
+    <w:p>
+      <w:pPr>
+        <w:autoSpaceDE w:val="0"/>
+        <w:autoSpaceDN w:val="0"/>
+        <w:adjustRightInd w:val="0"/>
+        <w:spacing w:after="0" w:line="240" w:lineRule="auto"/>
+        <w:rPr>
+          <w:sz w:val="28"/>
+          <w:szCs w:val="28"/>
+        </w:rPr>
+      </w:pPr>
+      <w:r>
+        <w:rPr>
+          <w:sz w:val="28"/>
+          <w:szCs w:val="28"/>
+        </w:rPr>
+        <w:t xml:space="preserve">- </w:t>
+      </w:r>
+      <w:r>
+        <w:rPr>
+          <w:sz w:val="28"/>
+          <w:szCs w:val="28"/>
+        </w:rPr>
+        <w:t>The antenna is a ceramic chip antenn</w:t>
+      </w:r>
+      <w:r>
+        <w:rPr>
+          <w:sz w:val="28"/>
+          <w:szCs w:val="28"/>
+        </w:rPr>
+        <w:t>a with high efficiency.</w:t>
+      </w:r>
+    </w:p>
+    <w:p>
+      <w:pPr>
+        <w:autoSpaceDE w:val="0"/>
+        <w:autoSpaceDN w:val="0"/>
+        <w:adjustRightInd w:val="0"/>
+        <w:spacing w:after="0" w:line="240" w:lineRule="auto"/>
+        <w:rPr>
+          <w:sz w:val="28"/>
+          <w:szCs w:val="28"/>
+        </w:rPr>
+      </w:pPr>
+      <w:r>
+        <w:rPr>
+          <w:sz w:val="28"/>
+          <w:szCs w:val="28"/>
+        </w:rPr>
+        <w:t xml:space="preserve">- </w:t>
+      </w:r>
+      <w:r>
+        <w:rPr>
+          <w:sz w:val="28"/>
+          <w:szCs w:val="28"/>
+        </w:rPr>
+        <w:t xml:space="preserve">The antenna is insensitive to surrounding dielectric materials and requires only a small clearance underneath which makes it compatible with previous WT32I designs and well suitable for designs with high density. </w:t>
+      </w:r>
+    </w:p>
+    <w:p>
+      <w:pPr>
+        <w:autoSpaceDE w:val="0"/>
+        <w:autoSpaceDN w:val="0"/>
+        <w:adjustRightInd w:val="0"/>
+        <w:spacing w:after="0" w:line="240" w:lineRule="auto"/>
+        <w:rPr>
+          <w:rFonts w:ascii="Arial" w:hAnsi="Arial" w:cs="Arial"/>
+          <w:color w:val="000000"/>
+          <w:sz w:val="20"/>
+          <w:szCs w:val="20"/>
+        </w:rPr>
+      </w:pPr>
+      <w:r>
+        <w:rPr>
+          <w:b/>
+          <w:bCs/>
+          <w:sz w:val="40"/>
+          <w:szCs w:val="40"/>
+        </w:rPr>
+        <w:t>FLASH</w:t>
+      </w:r>
+      <w:r>
+        <w:rPr>
+          <w:rFonts w:ascii="Arial" w:hAnsi="Arial" w:cs="Arial"/>
+          <w:b/>
+          <w:bCs/>
+          <w:color w:val="000000"/>
+          <w:sz w:val="20"/>
+          <w:szCs w:val="20"/>
+        </w:rPr>
+        <w:t xml:space="preserve"> </w:t>
+      </w:r>
+    </w:p>
+    <w:p>
+      <w:pPr>
+        <w:autoSpaceDE w:val="0"/>
+        <w:autoSpaceDN w:val="0"/>
+        <w:adjustRightInd w:val="0"/>
+        <w:spacing w:after="0" w:line="240" w:lineRule="auto"/>
+        <w:rPr>
+          <w:sz w:val="28"/>
+          <w:szCs w:val="28"/>
+        </w:rPr>
+      </w:pPr>
+      <w:r>
+        <w:rPr>
+          <w:sz w:val="28"/>
+          <w:szCs w:val="28"/>
+        </w:rPr>
+        <w:t xml:space="preserve">- </w:t>
+      </w:r>
+      <w:r>
+        <w:rPr>
+          <w:sz w:val="28"/>
+          <w:szCs w:val="28"/>
+        </w:rPr>
+        <w:t>16 Mbit flash memory is used for storing the Bluetooth protocol stack an</w:t>
+      </w:r>
+      <w:r>
+        <w:rPr>
+          <w:sz w:val="28"/>
+          <w:szCs w:val="28"/>
+        </w:rPr>
+        <w:t>d Virtual Machine applications.</w:t>
+      </w:r>
+    </w:p>
+    <w:p>
+      <w:pPr>
+        <w:autoSpaceDE w:val="0"/>
+        <w:autoSpaceDN w:val="0"/>
+        <w:adjustRightInd w:val="0"/>
+        <w:spacing w:after="0" w:line="240" w:lineRule="auto"/>
+        <w:rPr>
+          <w:b/>
+          <w:bCs/>
+          <w:sz w:val="32"/>
+          <w:szCs w:val="32"/>
+        </w:rPr>
+      </w:pPr>
+      <w:r>
+        <w:rPr>
+          <w:sz w:val="28"/>
+          <w:szCs w:val="28"/>
+        </w:rPr>
+        <w:t xml:space="preserve">- </w:t>
+      </w:r>
+      <w:r>
+        <w:rPr>
+          <w:sz w:val="28"/>
+          <w:szCs w:val="28"/>
+        </w:rPr>
+        <w:t>It can also be used as an optional external RAM for memory-intensive applications.</w:t>
+      </w:r>
+    </w:p>
+    <w:p>
+      <w:pPr>
+        <w:tabs>
+          <w:tab w:val="left" w:pos="6648"/>
+        </w:tabs>
+        <w:spacing w:after="0"/>
+        <w:rPr>
+          <w:sz w:val="44"/>
+          <w:szCs w:val="44"/>
+        </w:rPr>
+      </w:pPr>
+      <w:r>
+        <w:rPr>
+          <w:noProof/>
+          <w:sz w:val="28"/>
+          <w:szCs w:val="28"/>
+        </w:rPr>
+        <mc:AlternateContent>
+          <mc:Choice Requires="wps">
+            <w:drawing>
+              <wp:anchor distT="0" distB="0" distL="114300" distR="114300" simplePos="0" relativeHeight="251680768" behindDoc="0" locked="0" layoutInCell="1" allowOverlap="1" wp14:anchorId="7480BBB8" wp14:editId="09AE8918">
+                <wp:simplePos x="0" y="0"/>
+                <wp:positionH relativeFrom="margin">
+                  <wp:align>center</wp:align>
+                </wp:positionH>
+                <wp:positionV relativeFrom="paragraph">
+                  <wp:posOffset>243840</wp:posOffset>
+                </wp:positionV>
+                <wp:extent cx="6819900" cy="22860"/>
+                <wp:effectExtent l="0" t="0" r="19050" b="34290"/>
+                <wp:wrapNone/>
+                <wp:docPr id="53" name="Straight Connector 53"/>
+                <wp:cNvGraphicFramePr/>
+                <a:graphic xmlns:a="http://schemas.openxmlformats.org/drawingml/2006/main">
+                  <a:graphicData uri="http://schemas.microsoft.com/office/word/2010/wordprocessingShape">
+                    <wps:wsp>
+                      <wps:cNvCnPr/>
+                      <wps:spPr>
+                        <a:xfrm flipV="1">
+                          <a:off x="0" y="0"/>
+                          <a:ext cx="6819900" cy="22860"/>
+                        </a:xfrm>
+                        <a:prstGeom prst="line">
+                          <a:avLst/>
+                        </a:prstGeom>
+                      </wps:spPr>
+                      <wps:style>
+                        <a:lnRef idx="3">
+                          <a:schemeClr val="dk1"/>
+                        </a:lnRef>
+                        <a:fillRef idx="0">
+                          <a:schemeClr val="dk1"/>
+                        </a:fillRef>
+                        <a:effectRef idx="2">
+                          <a:schemeClr val="dk1"/>
+                        </a:effectRef>
+                        <a:fontRef idx="minor">
+                          <a:schemeClr val="tx1"/>
+                        </a:fontRef>
+                      </wps:style>
+                      <wps:bodyPr/>
+                    </wps:wsp>
+                  </a:graphicData>
+                </a:graphic>
+                <wp14:sizeRelH relativeFrom="margin">
+                  <wp14:pctWidth>0</wp14:pctWidth>
+                </wp14:sizeRelH>
+                <wp14:sizeRelV relativeFrom="margin">
+                  <wp14:pctHeight>0</wp14:pctHeight>
+                </wp14:sizeRelV>
+              </wp:anchor>
+            </w:drawing>
+          </mc:Choice>
+          <mc:Fallback>
+            <w:pict>
+              <v:line w14:anchorId="1413F83A" id="Straight Connector 53" o:spid="_x0000_s1026" style="position:absolute;flip:y;z-index:251680768;visibility:visible;mso-wrap-style:square;mso-width-percent:0;mso-height-percent:0;mso-wrap-distance-left:9pt;mso-wrap-distance-top:0;mso-wrap-distance-right:9pt;mso-wrap-distance-bottom:0;mso-position-horizontal:center;mso-position-horizontal-relative:margin;mso-position-vertical:absolute;mso-position-vertical-relative:text;mso-width-percent:0;mso-height-percent:0;mso-width-relative:margin;mso-height-relative:margin" from="0,19.2pt" to="537pt,21pt" o:gfxdata="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" strokecolor="black [3200]" strokeweight="1.5pt">
+                <v:stroke joinstyle="miter"/>
+                <w10:wrap anchorx="margin"/>
+              </v:line>
+            </w:pict>
+          </mc:Fallback>
+        </mc:AlternateContent>
+      </w:r>
+    </w:p>
+    <w:p>
+      <w:pPr>
+        <w:tabs>
+          <w:tab w:val="left" w:pos="6648"/>
+        </w:tabs>
+        <w:spacing w:after="0"/>
+        <w:rPr>
+          <w:b/>
+          <w:bCs/>
+          <w:sz w:val="40"/>
+          <w:szCs w:val="40"/>
+          <w:u w:val="single"/>
+        </w:rPr>
+      </w:pPr>
+      <w:r>
+        <w:rPr>
+          <w:b/>
+          <w:bCs/>
+          <w:sz w:val="40"/>
+          <w:szCs w:val="40"/>
+          <w:u w:val="single"/>
+        </w:rPr>
         <w:t>PCB Designs:-</w:t>
       </w:r>
     </w:p>
@@ -12870,7 +14197,7 @@
                     <pic:cNvPicPr/>
                   </pic:nvPicPr>
                   <pic:blipFill>
-                    <a:blip r:embed="rId43">
+                    <a:blip r:embed="rId44">
                       <a:extLst>
                         <a:ext uri="{28A0092B-C50C-407E-A947-70E740481C1C}">
                           <a14:useLocalDpi xmlns:a14="http://schemas.microsoft.com/office/drawing/2010/main" val="0"/>
@@ -12919,27 +14246,7 @@
           <w:szCs w:val="40"/>
           <w:u w:val="single"/>
         </w:rPr>
-        <w:t>- STM32F446RC (</w:t>
-      </w:r>
-      <w:r>
-        <w:rPr>
-          <w:b/>
-          <w:bCs/>
-          <w:sz w:val="40"/>
-          <w:szCs w:val="40"/>
-          <w:u w:val="single"/>
-        </w:rPr>
-        <w:t>Version 2</w:t>
-      </w:r>
-      <w:r>
-        <w:rPr>
-          <w:b/>
-          <w:bCs/>
-          <w:sz w:val="40"/>
-          <w:szCs w:val="40"/>
-          <w:u w:val="single"/>
-        </w:rPr>
-        <w:t>):-</w:t>
+        <w:t>- STM32F446RC (Version 2):-</w:t>
       </w:r>
     </w:p>
     <w:p>
@@ -12962,6 +14269,7 @@
           <w:sz w:val="40"/>
           <w:szCs w:val="40"/>
         </w:rPr>
+        <w:lastRenderedPageBreak/>
         <w:drawing>
           <wp:inline distT="0" distB="0" distL="0" distR="0">
             <wp:extent cx="6280785" cy="2862580"/>
@@ -12978,7 +14286,7 @@
                     <pic:cNvPicPr/>
                   </pic:nvPicPr>
                   <pic:blipFill>
-                    <a:blip r:embed="rId44">
+                    <a:blip r:embed="rId45">
                       <a:extLst>
                         <a:ext uri="{28A0092B-C50C-407E-A947-70E740481C1C}">
                           <a14:useLocalDpi xmlns:a14="http://schemas.microsoft.com/office/drawing/2010/main" val="0"/>
@@ -13066,7 +14374,7 @@
                     <pic:cNvPicPr/>
                   </pic:nvPicPr>
                   <pic:blipFill>
-                    <a:blip r:embed="rId45">
+                    <a:blip r:embed="rId46">
                       <a:extLst>
                         <a:ext uri="{28A0092B-C50C-407E-A947-70E740481C1C}">
                           <a14:useLocalDpi xmlns:a14="http://schemas.microsoft.com/office/drawing/2010/main" val="0"/>
@@ -13115,11 +14423,8 @@
           <w:szCs w:val="40"/>
           <w:u w:val="single"/>
         </w:rPr>
-        <w:lastRenderedPageBreak/>
-        <w:t xml:space="preserve">- </w:t>
-      </w:r>
-      <w:bookmarkStart w:id="0" w:name="_GoBack"/>
-      <w:bookmarkEnd w:id="0"/>
+        <w:t xml:space="preserve">- </w:t>
+      </w:r>
       <w:r>
         <w:rPr>
           <w:b/>
@@ -13154,6 +14459,7 @@
           <w:szCs w:val="40"/>
           <w:u w:val="single"/>
         </w:rPr>
+        <w:lastRenderedPageBreak/>
         <w:drawing>
           <wp:anchor distT="0" distB="0" distL="114300" distR="114300" simplePos="0" relativeHeight="251678720" behindDoc="0" locked="0" layoutInCell="1" allowOverlap="1">
             <wp:simplePos x="0" y="0"/>
@@ -13186,7 +14492,7 @@
                     <pic:cNvPicPr/>
                   </pic:nvPicPr>
                   <pic:blipFill>
-                    <a:blip r:embed="rId46">
+                    <a:blip r:embed="rId47">
                       <a:extLst>
                         <a:ext uri="{28A0092B-C50C-407E-A947-70E740481C1C}">
                           <a14:useLocalDpi xmlns:a14="http://schemas.microsoft.com/office/drawing/2010/main" val="0"/>
@@ -13213,8 +14519,409 @@
         </w:drawing>
       </w:r>
     </w:p>
+    <w:p>
+      <w:pPr>
+        <w:rPr>
+          <w:sz w:val="40"/>
+          <w:szCs w:val="40"/>
+        </w:rPr>
+      </w:pPr>
+    </w:p>
+    <w:p>
+      <w:pPr>
+        <w:rPr>
+          <w:sz w:val="40"/>
+          <w:szCs w:val="40"/>
+        </w:rPr>
+      </w:pPr>
+    </w:p>
+    <w:p>
+      <w:pPr>
+        <w:rPr>
+          <w:sz w:val="40"/>
+          <w:szCs w:val="40"/>
+        </w:rPr>
+      </w:pPr>
+    </w:p>
+    <w:p>
+      <w:pPr>
+        <w:rPr>
+          <w:sz w:val="40"/>
+          <w:szCs w:val="40"/>
+        </w:rPr>
+      </w:pPr>
+    </w:p>
+    <w:p>
+      <w:pPr>
+        <w:rPr>
+          <w:sz w:val="40"/>
+          <w:szCs w:val="40"/>
+        </w:rPr>
+      </w:pPr>
+    </w:p>
+    <w:p>
+      <w:pPr>
+        <w:rPr>
+          <w:sz w:val="40"/>
+          <w:szCs w:val="40"/>
+        </w:rPr>
+      </w:pPr>
+    </w:p>
+    <w:p>
+      <w:pPr>
+        <w:rPr>
+          <w:sz w:val="40"/>
+          <w:szCs w:val="40"/>
+        </w:rPr>
+      </w:pPr>
+    </w:p>
+    <w:p>
+      <w:pPr>
+        <w:rPr>
+          <w:sz w:val="40"/>
+          <w:szCs w:val="40"/>
+        </w:rPr>
+      </w:pPr>
+    </w:p>
+    <w:p>
+      <w:pPr>
+        <w:rPr>
+          <w:sz w:val="40"/>
+          <w:szCs w:val="40"/>
+        </w:rPr>
+      </w:pPr>
+    </w:p>
+    <w:p>
+      <w:pPr>
+        <w:rPr>
+          <w:sz w:val="40"/>
+          <w:szCs w:val="40"/>
+        </w:rPr>
+      </w:pPr>
+    </w:p>
+    <w:p>
+      <w:pPr>
+        <w:rPr>
+          <w:sz w:val="40"/>
+          <w:szCs w:val="40"/>
+        </w:rPr>
+      </w:pPr>
+    </w:p>
+    <w:p>
+      <w:pPr>
+        <w:rPr>
+          <w:sz w:val="40"/>
+          <w:szCs w:val="40"/>
+        </w:rPr>
+      </w:pPr>
+    </w:p>
+    <w:p>
+      <w:pPr>
+        <w:rPr>
+          <w:sz w:val="40"/>
+          <w:szCs w:val="40"/>
+        </w:rPr>
+      </w:pPr>
+    </w:p>
+    <w:p>
+      <w:pPr>
+        <w:rPr>
+          <w:sz w:val="40"/>
+          <w:szCs w:val="40"/>
+        </w:rPr>
+      </w:pPr>
+    </w:p>
+    <w:p>
+      <w:pPr>
+        <w:rPr>
+          <w:b/>
+          <w:bCs/>
+          <w:sz w:val="40"/>
+          <w:szCs w:val="40"/>
+          <w:u w:val="single"/>
+        </w:rPr>
+      </w:pPr>
+      <w:r>
+        <w:rPr>
+          <w:b/>
+          <w:bCs/>
+          <w:sz w:val="40"/>
+          <w:szCs w:val="40"/>
+          <w:u w:val="single"/>
+        </w:rPr>
+        <w:t xml:space="preserve">- </w:t>
+      </w:r>
+      <w:r>
+        <w:rPr>
+          <w:b/>
+          <w:bCs/>
+          <w:sz w:val="40"/>
+          <w:szCs w:val="40"/>
+          <w:u w:val="single"/>
+        </w:rPr>
+        <w:t xml:space="preserve">CS43L22-CNZ </w:t>
+      </w:r>
+      <w:r>
+        <w:rPr>
+          <w:b/>
+          <w:bCs/>
+          <w:sz w:val="40"/>
+          <w:szCs w:val="40"/>
+          <w:u w:val="single"/>
+        </w:rPr>
+        <w:t>with</w:t>
+      </w:r>
+      <w:r>
+        <w:rPr>
+          <w:b/>
+          <w:bCs/>
+          <w:sz w:val="40"/>
+          <w:szCs w:val="40"/>
+          <w:u w:val="single"/>
+        </w:rPr>
+        <w:t xml:space="preserve"> </w:t>
+      </w:r>
+      <w:r>
+        <w:rPr>
+          <w:b/>
+          <w:bCs/>
+          <w:sz w:val="40"/>
+          <w:szCs w:val="40"/>
+          <w:u w:val="single"/>
+        </w:rPr>
+        <w:t>Analog</w:t>
+      </w:r>
+      <w:r>
+        <w:rPr>
+          <w:b/>
+          <w:bCs/>
+          <w:sz w:val="40"/>
+          <w:szCs w:val="40"/>
+          <w:u w:val="single"/>
+        </w:rPr>
+        <w:t xml:space="preserve"> Pins</w:t>
+      </w:r>
+      <w:r>
+        <w:rPr>
+          <w:b/>
+          <w:bCs/>
+          <w:sz w:val="40"/>
+          <w:szCs w:val="40"/>
+          <w:u w:val="single"/>
+        </w:rPr>
+        <w:t>:-</w:t>
+      </w:r>
+    </w:p>
+    <w:p>
+      <w:pPr>
+        <w:rPr>
+          <w:sz w:val="40"/>
+          <w:szCs w:val="40"/>
+        </w:rPr>
+      </w:pPr>
+      <w:r>
+        <w:rPr>
+          <w:noProof/>
+          <w:sz w:val="40"/>
+          <w:szCs w:val="40"/>
+        </w:rPr>
+        <w:lastRenderedPageBreak/>
+        <w:drawing>
+          <wp:inline distT="0" distB="0" distL="0" distR="0">
+            <wp:extent cx="6280785" cy="3428365"/>
+            <wp:effectExtent l="0" t="0" r="5715" b="635"/>
+            <wp:docPr id="51" name="Picture 51"/>
+            <wp:cNvGraphicFramePr>
+              <a:graphicFrameLocks xmlns:a="http://schemas.openxmlformats.org/drawingml/2006/main" noChangeAspect="1"/>
+            </wp:cNvGraphicFramePr>
+            <a:graphic xmlns:a="http://schemas.openxmlformats.org/drawingml/2006/main">
+              <a:graphicData uri="http://schemas.openxmlformats.org/drawingml/2006/picture">
+                <pic:pic xmlns:pic="http://schemas.openxmlformats.org/drawingml/2006/picture">
+                  <pic:nvPicPr>
+                    <pic:cNvPr id="51" name="CS43L22-CNZ_withAnalog.jpg"/>
+                    <pic:cNvPicPr/>
+                  </pic:nvPicPr>
+                  <pic:blipFill>
+                    <a:blip r:embed="rId48">
+                      <a:extLst>
+                        <a:ext uri="{28A0092B-C50C-407E-A947-70E740481C1C}">
+                          <a14:useLocalDpi xmlns:a14="http://schemas.microsoft.com/office/drawing/2010/main" val="0"/>
+                        </a:ext>
+                      </a:extLst>
+                    </a:blip>
+                    <a:stretch>
+                      <a:fillRect/>
+                    </a:stretch>
+                  </pic:blipFill>
+                  <pic:spPr>
+                    <a:xfrm>
+                      <a:off x="0" y="0"/>
+                      <a:ext cx="6280785" cy="3428365"/>
+                    </a:xfrm>
+                    <a:prstGeom prst="rect">
+                      <a:avLst/>
+                    </a:prstGeom>
+                  </pic:spPr>
+                </pic:pic>
+              </a:graphicData>
+            </a:graphic>
+          </wp:inline>
+        </w:drawing>
+      </w:r>
+    </w:p>
+    <w:p>
+      <w:pPr>
+        <w:rPr>
+          <w:b/>
+          <w:bCs/>
+          <w:sz w:val="40"/>
+          <w:szCs w:val="40"/>
+          <w:u w:val="single"/>
+        </w:rPr>
+      </w:pPr>
+      <w:r>
+        <w:rPr>
+          <w:b/>
+          <w:bCs/>
+          <w:sz w:val="40"/>
+          <w:szCs w:val="40"/>
+          <w:u w:val="single"/>
+        </w:rPr>
+        <w:t xml:space="preserve">- CS43L22-CNZ </w:t>
+      </w:r>
+      <w:r>
+        <w:rPr>
+          <w:b/>
+          <w:bCs/>
+          <w:sz w:val="40"/>
+          <w:szCs w:val="40"/>
+          <w:u w:val="single"/>
+        </w:rPr>
+        <w:t>with</w:t>
+      </w:r>
+      <w:r>
+        <w:rPr>
+          <w:b/>
+          <w:bCs/>
+          <w:sz w:val="40"/>
+          <w:szCs w:val="40"/>
+          <w:u w:val="single"/>
+        </w:rPr>
+        <w:t>out</w:t>
+      </w:r>
+      <w:r>
+        <w:rPr>
+          <w:b/>
+          <w:bCs/>
+          <w:sz w:val="40"/>
+          <w:szCs w:val="40"/>
+          <w:u w:val="single"/>
+        </w:rPr>
+        <w:t xml:space="preserve"> </w:t>
+      </w:r>
+      <w:r>
+        <w:rPr>
+          <w:b/>
+          <w:bCs/>
+          <w:sz w:val="40"/>
+          <w:szCs w:val="40"/>
+          <w:u w:val="single"/>
+        </w:rPr>
+        <w:t>Analog</w:t>
+      </w:r>
+      <w:r>
+        <w:rPr>
+          <w:b/>
+          <w:bCs/>
+          <w:sz w:val="40"/>
+          <w:szCs w:val="40"/>
+          <w:u w:val="single"/>
+        </w:rPr>
+        <w:t xml:space="preserve"> Pins</w:t>
+      </w:r>
+      <w:r>
+        <w:rPr>
+          <w:b/>
+          <w:bCs/>
+          <w:sz w:val="40"/>
+          <w:szCs w:val="40"/>
+          <w:u w:val="single"/>
+        </w:rPr>
+        <w:t>:-</w:t>
+      </w:r>
+    </w:p>
+    <w:p>
+      <w:pPr>
+        <w:rPr>
+          <w:b/>
+          <w:bCs/>
+          <w:sz w:val="40"/>
+          <w:szCs w:val="40"/>
+          <w:u w:val="single"/>
+        </w:rPr>
+      </w:pPr>
+      <w:r>
+        <w:rPr>
+          <w:noProof/>
+          <w:sz w:val="40"/>
+          <w:szCs w:val="40"/>
+        </w:rPr>
+        <w:drawing>
+          <wp:inline distT="0" distB="0" distL="0" distR="0">
+            <wp:extent cx="6280785" cy="4083050"/>
+            <wp:effectExtent l="0" t="0" r="5715" b="0"/>
+            <wp:docPr id="52" name="Picture 52"/>
+            <wp:cNvGraphicFramePr>
+              <a:graphicFrameLocks xmlns:a="http://schemas.openxmlformats.org/drawingml/2006/main" noChangeAspect="1"/>
+            </wp:cNvGraphicFramePr>
+            <a:graphic xmlns:a="http://schemas.openxmlformats.org/drawingml/2006/main">
+              <a:graphicData uri="http://schemas.openxmlformats.org/drawingml/2006/picture">
+                <pic:pic xmlns:pic="http://schemas.openxmlformats.org/drawingml/2006/picture">
+                  <pic:nvPicPr>
+                    <pic:cNvPr id="52" name="CS43L22-CNZ_withoutAnalog.jpg"/>
+                    <pic:cNvPicPr/>
+                  </pic:nvPicPr>
+                  <pic:blipFill>
+                    <a:blip r:embed="rId49">
+                      <a:extLst>
+                        <a:ext uri="{28A0092B-C50C-407E-A947-70E740481C1C}">
+                          <a14:useLocalDpi xmlns:a14="http://schemas.microsoft.com/office/drawing/2010/main" val="0"/>
+                        </a:ext>
+                      </a:extLst>
+                    </a:blip>
+                    <a:stretch>
+                      <a:fillRect/>
+                    </a:stretch>
+                  </pic:blipFill>
+                  <pic:spPr>
+                    <a:xfrm>
+                      <a:off x="0" y="0"/>
+                      <a:ext cx="6280785" cy="4083050"/>
+                    </a:xfrm>
+                    <a:prstGeom prst="rect">
+                      <a:avLst/>
+                    </a:prstGeom>
+                  </pic:spPr>
+                </pic:pic>
+              </a:graphicData>
+            </a:graphic>
+          </wp:inline>
+        </w:drawing>
+      </w:r>
+    </w:p>
+    <w:p>
+      <w:pPr>
+        <w:tabs>
+          <w:tab w:val="left" w:pos="2964"/>
+        </w:tabs>
+        <w:rPr>
+          <w:sz w:val="40"/>
+          <w:szCs w:val="40"/>
+        </w:rPr>
+      </w:pPr>
+    </w:p>
     <w:sectPr>
-      <w:footerReference w:type="default" r:id="rId47"/>
+      <w:footerReference w:type="default" r:id="rId50"/>
       <w:pgSz w:w="11907" w:h="16839" w:code="9"/>
       <w:pgMar w:top="1008" w:right="1008" w:bottom="1008" w:left="1008" w:header="720" w:footer="720" w:gutter="0"/>
       <w:cols w:space="720"/>
@@ -13310,7 +15017,7 @@
                 <w:bCs/>
                 <w:noProof/>
               </w:rPr>
-              <w:t>26</w:t>
+              <w:t>31</w:t>
             </w:r>
             <w:r>
               <w:rPr>
@@ -13355,7 +15062,7 @@
                 <w:bCs/>
                 <w:noProof/>
               </w:rPr>
-              <w:t>28</w:t>
+              <w:t>31</w:t>
             </w:r>
             <w:r>
               <w:rPr>

</xml_diff>